<commit_message>
objective function and reader done
</commit_message>
<xml_diff>
--- a/qna/17.01.19 Q&A.docx
+++ b/qna/17.01.19 Q&A.docx
@@ -2,6 +2,246 @@
 <file path=word/document.xml><?xml version="1.0" encoding="utf-8"?>
 <w:document xmlns:o="urn:schemas-microsoft-com:office:office" xmlns:r="http://schemas.openxmlformats.org/officeDocument/2006/relationships" xmlns:v="urn:schemas-microsoft-com:vml" xmlns:w="http://schemas.openxmlformats.org/wordprocessingml/2006/main" xmlns:w10="urn:schemas-microsoft-com:office:word" xmlns:wp="http://schemas.openxmlformats.org/drawingml/2006/wordprocessingDrawing" xmlns:wps="http://schemas.microsoft.com/office/word/2010/wordprocessingShape" xmlns:wpg="http://schemas.microsoft.com/office/word/2010/wordprocessingGroup" xmlns:mc="http://schemas.openxmlformats.org/markup-compatibility/2006" xmlns:wp14="http://schemas.microsoft.com/office/word/2010/wordprocessingDrawing" xmlns:w14="http://schemas.microsoft.com/office/word/2010/wordml" mc:Ignorable="w14 wp14">
   <w:body>
+    <w:p>
+      <w:pPr>
+        <w:pStyle w:val="ListParagraph"/>
+        <w:numPr>
+          <w:ilvl w:val="0"/>
+          <w:numId w:val="0"/>
+        </w:numPr>
+        <w:ind w:left="720" w:right="0" w:hanging="0"/>
+        <w:rPr/>
+      </w:pPr>
+      <w:r>
+        <w:rPr/>
+        <w:t>Talk 13.03.2019</w:t>
+      </w:r>
+    </w:p>
+    <w:p>
+      <w:pPr>
+        <w:pStyle w:val="ListParagraph"/>
+        <w:numPr>
+          <w:ilvl w:val="0"/>
+          <w:numId w:val="0"/>
+        </w:numPr>
+        <w:ind w:left="720" w:right="0" w:hanging="0"/>
+        <w:rPr/>
+      </w:pPr>
+      <w:r>
+        <w:rPr/>
+        <w:t>For tomorrow I have the following:</w:t>
+      </w:r>
+    </w:p>
+    <w:p>
+      <w:pPr>
+        <w:pStyle w:val="ListParagraph"/>
+        <w:numPr>
+          <w:ilvl w:val="0"/>
+          <w:numId w:val="0"/>
+        </w:numPr>
+        <w:ind w:left="720" w:right="0" w:hanging="0"/>
+        <w:rPr/>
+      </w:pPr>
+      <w:r>
+        <w:rPr/>
+        <w:t xml:space="preserve"> </w:t>
+      </w:r>
+      <w:r>
+        <w:rPr/>
+        <w:t>- Update on programming status</w:t>
+      </w:r>
+    </w:p>
+    <w:p>
+      <w:pPr>
+        <w:pStyle w:val="ListParagraph"/>
+        <w:numPr>
+          <w:ilvl w:val="0"/>
+          <w:numId w:val="0"/>
+        </w:numPr>
+        <w:ind w:left="720" w:right="0" w:hanging="0"/>
+        <w:rPr/>
+      </w:pPr>
+      <w:r>
+        <w:rPr/>
+        <w:t>- Solution representation example: [1 2 9 8 0 3 10 0 4 11 0]</w:t>
+      </w:r>
+    </w:p>
+    <w:p>
+      <w:pPr>
+        <w:pStyle w:val="ListParagraph"/>
+        <w:numPr>
+          <w:ilvl w:val="0"/>
+          <w:numId w:val="0"/>
+        </w:numPr>
+        <w:ind w:left="720" w:right="0" w:hanging="0"/>
+        <w:rPr/>
+      </w:pPr>
+      <w:r>
+        <w:rPr/>
+        <w:t>Make sure I dont loose any runningtime, possibly do a preprocessing (only one time) to pair nodes if that can solve potential problems.</w:t>
+      </w:r>
+    </w:p>
+    <w:p>
+      <w:pPr>
+        <w:pStyle w:val="ListParagraph"/>
+        <w:numPr>
+          <w:ilvl w:val="0"/>
+          <w:numId w:val="0"/>
+        </w:numPr>
+        <w:ind w:left="720" w:right="0" w:hanging="0"/>
+        <w:rPr/>
+      </w:pPr>
+      <w:r>
+        <w:rPr/>
+        <w:t xml:space="preserve"> </w:t>
+      </w:r>
+      <w:r>
+        <w:rPr/>
+        <w:t>- Attachments input?</w:t>
+      </w:r>
+    </w:p>
+    <w:p>
+      <w:pPr>
+        <w:pStyle w:val="ListParagraph"/>
+        <w:numPr>
+          <w:ilvl w:val="0"/>
+          <w:numId w:val="0"/>
+        </w:numPr>
+        <w:ind w:left="720" w:right="0" w:hanging="0"/>
+        <w:rPr/>
+      </w:pPr>
+      <w:r>
+        <w:rPr/>
+        <w:t xml:space="preserve"> </w:t>
+      </w:r>
+      <w:r>
+        <w:rPr/>
+        <w:t>- Still missing data from Lars...</w:t>
+      </w:r>
+    </w:p>
+    <w:p>
+      <w:pPr>
+        <w:pStyle w:val="ListParagraph"/>
+        <w:numPr>
+          <w:ilvl w:val="0"/>
+          <w:numId w:val="0"/>
+        </w:numPr>
+        <w:ind w:left="720" w:right="0" w:hanging="0"/>
+        <w:rPr/>
+      </w:pPr>
+      <w:r>
+        <w:rPr/>
+        <w:t>- Some private news.</w:t>
+      </w:r>
+    </w:p>
+    <w:p>
+      <w:pPr>
+        <w:pStyle w:val="ListParagraph"/>
+        <w:numPr>
+          <w:ilvl w:val="0"/>
+          <w:numId w:val="0"/>
+        </w:numPr>
+        <w:ind w:left="720" w:right="0" w:hanging="0"/>
+        <w:rPr/>
+      </w:pPr>
+      <w:r>
+        <w:rPr/>
+        <w:t xml:space="preserve">TimePlan: finish by </w:t>
+      </w:r>
+      <w:r>
+        <w:rPr/>
+        <w:t>easter</w:t>
+      </w:r>
+      <w:r>
+        <w:rPr/>
+        <w:t xml:space="preserve"> </w:t>
+      </w:r>
+      <w:r>
+        <w:rPr/>
+        <w:t>and fine-tuning after</w:t>
+      </w:r>
+    </w:p>
+    <w:p>
+      <w:pPr>
+        <w:pStyle w:val="ListParagraph"/>
+        <w:numPr>
+          <w:ilvl w:val="0"/>
+          <w:numId w:val="0"/>
+        </w:numPr>
+        <w:ind w:left="720" w:right="0" w:hanging="0"/>
+        <w:rPr/>
+      </w:pPr>
+      <w:r>
+        <w:rPr/>
+        <w:t>20-25. april ahmad is gone</w:t>
+      </w:r>
+    </w:p>
+    <w:p>
+      <w:pPr>
+        <w:pStyle w:val="ListParagraph"/>
+        <w:numPr>
+          <w:ilvl w:val="0"/>
+          <w:numId w:val="0"/>
+        </w:numPr>
+        <w:ind w:left="720" w:right="0" w:hanging="0"/>
+        <w:rPr/>
+      </w:pPr>
+      <w:r>
+        <w:rPr/>
+        <w:t>23.-26 june a conference</w:t>
+      </w:r>
+    </w:p>
+    <w:p>
+      <w:pPr>
+        <w:pStyle w:val="ListParagraph"/>
+        <w:numPr>
+          <w:ilvl w:val="0"/>
+          <w:numId w:val="0"/>
+        </w:numPr>
+        <w:ind w:left="720" w:right="0" w:hanging="0"/>
+        <w:rPr/>
+      </w:pPr>
+      <w:r>
+        <w:rPr/>
+        <w:t>29. juli until 02.</w:t>
+      </w:r>
+      <w:r>
+        <w:rPr/>
+        <w:t>august</w:t>
+      </w:r>
+      <w:r>
+        <w:rPr/>
+        <w:t xml:space="preserve"> holiday</w:t>
+      </w:r>
+    </w:p>
+    <w:p>
+      <w:pPr>
+        <w:pStyle w:val="ListParagraph"/>
+        <w:numPr>
+          <w:ilvl w:val="0"/>
+          <w:numId w:val="0"/>
+        </w:numPr>
+        <w:ind w:left="720" w:right="0" w:hanging="0"/>
+        <w:rPr/>
+      </w:pPr>
+      <w:r>
+        <w:rPr/>
+      </w:r>
+    </w:p>
+    <w:p>
+      <w:pPr>
+        <w:pStyle w:val="ListParagraph"/>
+        <w:numPr>
+          <w:ilvl w:val="0"/>
+          <w:numId w:val="0"/>
+        </w:numPr>
+        <w:ind w:left="720" w:right="0" w:hanging="0"/>
+        <w:rPr/>
+      </w:pPr>
+      <w:r>
+        <w:rPr/>
+      </w:r>
+    </w:p>
     <w:p>
       <w:pPr>
         <w:pStyle w:val="ListParagraph"/>
@@ -2399,6 +2639,132 @@
       <w:rFonts w:cs="Wingdings"/>
     </w:rPr>
   </w:style>
+  <w:style w:type="character" w:styleId="ListLabel86">
+    <w:name w:val="ListLabel 86"/>
+    <w:qFormat/>
+    <w:rPr>
+      <w:rFonts w:cs="Lohit Devanagari"/>
+    </w:rPr>
+  </w:style>
+  <w:style w:type="character" w:styleId="ListLabel87">
+    <w:name w:val="ListLabel 87"/>
+    <w:qFormat/>
+    <w:rPr>
+      <w:rFonts w:cs="Courier New"/>
+    </w:rPr>
+  </w:style>
+  <w:style w:type="character" w:styleId="ListLabel88">
+    <w:name w:val="ListLabel 88"/>
+    <w:qFormat/>
+    <w:rPr>
+      <w:rFonts w:cs="Wingdings"/>
+    </w:rPr>
+  </w:style>
+  <w:style w:type="character" w:styleId="ListLabel89">
+    <w:name w:val="ListLabel 89"/>
+    <w:qFormat/>
+    <w:rPr>
+      <w:rFonts w:cs="Symbol"/>
+    </w:rPr>
+  </w:style>
+  <w:style w:type="character" w:styleId="ListLabel90">
+    <w:name w:val="ListLabel 90"/>
+    <w:qFormat/>
+    <w:rPr>
+      <w:rFonts w:cs="Courier New"/>
+    </w:rPr>
+  </w:style>
+  <w:style w:type="character" w:styleId="ListLabel91">
+    <w:name w:val="ListLabel 91"/>
+    <w:qFormat/>
+    <w:rPr>
+      <w:rFonts w:cs="Wingdings"/>
+    </w:rPr>
+  </w:style>
+  <w:style w:type="character" w:styleId="ListLabel92">
+    <w:name w:val="ListLabel 92"/>
+    <w:qFormat/>
+    <w:rPr>
+      <w:rFonts w:cs="Symbol"/>
+    </w:rPr>
+  </w:style>
+  <w:style w:type="character" w:styleId="ListLabel93">
+    <w:name w:val="ListLabel 93"/>
+    <w:qFormat/>
+    <w:rPr>
+      <w:rFonts w:cs="Courier New"/>
+    </w:rPr>
+  </w:style>
+  <w:style w:type="character" w:styleId="ListLabel94">
+    <w:name w:val="ListLabel 94"/>
+    <w:qFormat/>
+    <w:rPr>
+      <w:rFonts w:cs="Wingdings"/>
+    </w:rPr>
+  </w:style>
+  <w:style w:type="character" w:styleId="ListLabel95">
+    <w:name w:val="ListLabel 95"/>
+    <w:qFormat/>
+    <w:rPr>
+      <w:rFonts w:cs="Lohit Devanagari"/>
+    </w:rPr>
+  </w:style>
+  <w:style w:type="character" w:styleId="ListLabel96">
+    <w:name w:val="ListLabel 96"/>
+    <w:qFormat/>
+    <w:rPr>
+      <w:rFonts w:cs="Courier New"/>
+    </w:rPr>
+  </w:style>
+  <w:style w:type="character" w:styleId="ListLabel97">
+    <w:name w:val="ListLabel 97"/>
+    <w:qFormat/>
+    <w:rPr>
+      <w:rFonts w:cs="Wingdings"/>
+    </w:rPr>
+  </w:style>
+  <w:style w:type="character" w:styleId="ListLabel98">
+    <w:name w:val="ListLabel 98"/>
+    <w:qFormat/>
+    <w:rPr>
+      <w:rFonts w:cs="Symbol"/>
+    </w:rPr>
+  </w:style>
+  <w:style w:type="character" w:styleId="ListLabel99">
+    <w:name w:val="ListLabel 99"/>
+    <w:qFormat/>
+    <w:rPr>
+      <w:rFonts w:cs="Courier New"/>
+    </w:rPr>
+  </w:style>
+  <w:style w:type="character" w:styleId="ListLabel100">
+    <w:name w:val="ListLabel 100"/>
+    <w:qFormat/>
+    <w:rPr>
+      <w:rFonts w:cs="Wingdings"/>
+    </w:rPr>
+  </w:style>
+  <w:style w:type="character" w:styleId="ListLabel101">
+    <w:name w:val="ListLabel 101"/>
+    <w:qFormat/>
+    <w:rPr>
+      <w:rFonts w:cs="Symbol"/>
+    </w:rPr>
+  </w:style>
+  <w:style w:type="character" w:styleId="ListLabel102">
+    <w:name w:val="ListLabel 102"/>
+    <w:qFormat/>
+    <w:rPr>
+      <w:rFonts w:cs="Courier New"/>
+    </w:rPr>
+  </w:style>
+  <w:style w:type="character" w:styleId="ListLabel103">
+    <w:name w:val="ListLabel 103"/>
+    <w:qFormat/>
+    <w:rPr>
+      <w:rFonts w:cs="Wingdings"/>
+    </w:rPr>
+  </w:style>
   <w:style w:type="paragraph" w:styleId="Heading">
     <w:name w:val="Heading"/>
     <w:basedOn w:val="Normal"/>

</xml_diff>

<commit_message>
added Factory Feasibility check
</commit_message>
<xml_diff>
--- a/qna/17.01.19 Q&A.docx
+++ b/qna/17.01.19 Q&A.docx
@@ -5,10 +5,236 @@
     <w:p>
       <w:pPr>
         <w:pStyle w:val="ListParagraph"/>
-        <w:numPr>
-          <w:ilvl w:val="0"/>
-          <w:numId w:val="0"/>
-        </w:numPr>
+        <w:ind w:left="720" w:right="0" w:hanging="0"/>
+        <w:rPr/>
+      </w:pPr>
+      <w:r>
+        <w:rPr/>
+        <w:t>Talk 18.03.2019</w:t>
+      </w:r>
+    </w:p>
+    <w:p>
+      <w:pPr>
+        <w:pStyle w:val="ListParagraph"/>
+        <w:ind w:left="720" w:right="0" w:hanging="0"/>
+        <w:rPr/>
+      </w:pPr>
+      <w:r>
+        <w:rPr/>
+        <w:t xml:space="preserve">Discovered with the volume that if a load is heavier/bigger than the capacity of a car the Big M in constr. 7 and 10 does not work (value has to be less than 0 when vehicle not visiting. Should we change this or leave it? </w:t>
+      </w:r>
+      <w:r>
+        <w:rPr/>
+        <w:t>Leave for now. If it is the case at 4flow that this happends the program will anyways not mind.</w:t>
+      </w:r>
+    </w:p>
+    <w:p>
+      <w:pPr>
+        <w:pStyle w:val="ListParagraph"/>
+        <w:ind w:left="720" w:right="0" w:hanging="0"/>
+        <w:rPr/>
+      </w:pPr>
+      <w:r>
+        <w:rPr/>
+      </w:r>
+    </w:p>
+    <w:p>
+      <w:pPr>
+        <w:pStyle w:val="ListParagraph"/>
+        <w:ind w:left="720" w:right="0" w:hanging="0"/>
+        <w:rPr/>
+      </w:pPr>
+      <w:r>
+        <w:rPr/>
+        <w:t>Volume constraints seems other than that to work fine in AMPL. The toughest constraints win</w:t>
+      </w:r>
+    </w:p>
+    <w:p>
+      <w:pPr>
+        <w:pStyle w:val="ListParagraph"/>
+        <w:ind w:left="720" w:right="0" w:hanging="0"/>
+        <w:rPr/>
+      </w:pPr>
+      <w:r>
+        <w:rPr/>
+      </w:r>
+    </w:p>
+    <w:p>
+      <w:pPr>
+        <w:pStyle w:val="ListParagraph"/>
+        <w:ind w:left="720" w:right="0" w:hanging="0"/>
+        <w:rPr/>
+      </w:pPr>
+      <w:r>
+        <w:rPr/>
+        <w:t xml:space="preserve">Define all indices, also introduce alfa and beta. </w:t>
+      </w:r>
+      <w:r>
+        <w:rPr/>
+        <w:t>Done</w:t>
+      </w:r>
+    </w:p>
+    <w:p>
+      <w:pPr>
+        <w:pStyle w:val="ListParagraph"/>
+        <w:ind w:left="720" w:right="0" w:hanging="0"/>
+        <w:rPr/>
+      </w:pPr>
+      <w:r>
+        <w:rPr/>
+        <w:t xml:space="preserve">Try to formulate amount of more specific as numbers of or other. </w:t>
+      </w:r>
+    </w:p>
+    <w:p>
+      <w:pPr>
+        <w:pStyle w:val="ListParagraph"/>
+        <w:ind w:left="720" w:right="0" w:hanging="0"/>
+        <w:rPr/>
+      </w:pPr>
+      <w:r>
+        <w:rPr/>
+      </w:r>
+    </w:p>
+    <w:p>
+      <w:pPr>
+        <w:pStyle w:val="ListParagraph"/>
+        <w:ind w:left="720" w:right="0" w:hanging="0"/>
+        <w:rPr/>
+      </w:pPr>
+      <w:r>
+        <w:rPr/>
+        <w:t xml:space="preserve">Amount of weight after visiting node i* check this for liv and others. - </w:t>
+      </w:r>
+      <w:r>
+        <w:rPr/>
+        <w:t>done</w:t>
+      </w:r>
+    </w:p>
+    <w:p>
+      <w:pPr>
+        <w:pStyle w:val="ListParagraph"/>
+        <w:ind w:left="720" w:right="0" w:hanging="0"/>
+        <w:rPr/>
+      </w:pPr>
+      <w:r>
+        <w:rPr/>
+        <w:t xml:space="preserve">When I define B and Z in table try to find a better wording more precise.  </w:t>
+      </w:r>
+      <w:r>
+        <w:rPr/>
+        <w:t>done</w:t>
+      </w:r>
+    </w:p>
+    <w:p>
+      <w:pPr>
+        <w:pStyle w:val="ListParagraph"/>
+        <w:ind w:left="720" w:right="0" w:hanging="0"/>
+        <w:rPr/>
+      </w:pPr>
+      <w:r>
+        <w:rPr/>
+      </w:r>
+    </w:p>
+    <w:p>
+      <w:pPr>
+        <w:pStyle w:val="ListParagraph"/>
+        <w:ind w:left="720" w:right="0" w:hanging="0"/>
+        <w:rPr/>
+      </w:pPr>
+      <w:r>
+        <w:rPr/>
+        <w:t xml:space="preserve">Ci has a problem in same table. </w:t>
+      </w:r>
+      <w:r>
+        <w:rPr/>
+        <w:t>Done</w:t>
+      </w:r>
+    </w:p>
+    <w:p>
+      <w:pPr>
+        <w:pStyle w:val="ListParagraph"/>
+        <w:ind w:left="0" w:right="0" w:hanging="0"/>
+        <w:rPr/>
+      </w:pPr>
+      <w:r>
+        <w:rPr/>
+        <w:tab/>
+        <w:t>Add Ndf instead of just Nf since Nf is a subset of Nd. done</w:t>
+      </w:r>
+    </w:p>
+    <w:p>
+      <w:pPr>
+        <w:pStyle w:val="ListParagraph"/>
+        <w:ind w:left="720" w:right="0" w:hanging="0"/>
+        <w:rPr/>
+      </w:pPr>
+      <w:r>
+        <w:rPr/>
+        <w:t xml:space="preserve">Change A_v after instroducing the indices before the sets. </w:t>
+      </w:r>
+      <w:r>
+        <w:rPr/>
+        <w:t>done</w:t>
+      </w:r>
+    </w:p>
+    <w:p>
+      <w:pPr>
+        <w:pStyle w:val="ListParagraph"/>
+        <w:ind w:left="720" w:right="0" w:hanging="0"/>
+        <w:rPr/>
+      </w:pPr>
+      <w:r>
+        <w:rPr/>
+        <w:t xml:space="preserve">Amount is written wrong in first Set.  - </w:t>
+      </w:r>
+      <w:r>
+        <w:rPr/>
+        <w:t>done</w:t>
+      </w:r>
+    </w:p>
+    <w:p>
+      <w:pPr>
+        <w:pStyle w:val="ListParagraph"/>
+        <w:ind w:left="720" w:right="0" w:hanging="0"/>
+        <w:rPr/>
+      </w:pPr>
+      <w:r>
+        <w:rPr/>
+        <w:t xml:space="preserve">P_i is a set of time window indices. And T_i is timewindows. </w:t>
+      </w:r>
+      <w:r>
+        <w:rPr/>
+        <w:t>done</w:t>
+      </w:r>
+    </w:p>
+    <w:p>
+      <w:pPr>
+        <w:pStyle w:val="ListParagraph"/>
+        <w:ind w:left="720" w:right="0" w:hanging="0"/>
+        <w:rPr/>
+      </w:pPr>
+      <w:r>
+        <w:rPr/>
+        <w:t xml:space="preserve">Maximum sounds like we optimized, probably better to use the biggest load on the vehicle. </w:t>
+      </w:r>
+      <w:r>
+        <w:rPr/>
+        <w:t>done</w:t>
+      </w:r>
+    </w:p>
+    <w:p>
+      <w:pPr>
+        <w:pStyle w:val="ListParagraph"/>
+        <w:ind w:left="720" w:right="0" w:hanging="0"/>
+        <w:rPr/>
+      </w:pPr>
+      <w:r>
+        <w:rPr/>
+      </w:r>
+    </w:p>
+    <w:p>
+      <w:pPr>
+        <w:pStyle w:val="ListParagraph"/>
         <w:ind w:left="720" w:right="0" w:hanging="0"/>
         <w:rPr/>
       </w:pPr>
@@ -20,10 +246,6 @@
     <w:p>
       <w:pPr>
         <w:pStyle w:val="ListParagraph"/>
-        <w:numPr>
-          <w:ilvl w:val="0"/>
-          <w:numId w:val="0"/>
-        </w:numPr>
         <w:ind w:left="720" w:right="0" w:hanging="0"/>
         <w:rPr/>
       </w:pPr>
@@ -35,10 +257,6 @@
     <w:p>
       <w:pPr>
         <w:pStyle w:val="ListParagraph"/>
-        <w:numPr>
-          <w:ilvl w:val="0"/>
-          <w:numId w:val="0"/>
-        </w:numPr>
         <w:ind w:left="720" w:right="0" w:hanging="0"/>
         <w:rPr/>
       </w:pPr>
@@ -54,10 +272,6 @@
     <w:p>
       <w:pPr>
         <w:pStyle w:val="ListParagraph"/>
-        <w:numPr>
-          <w:ilvl w:val="0"/>
-          <w:numId w:val="0"/>
-        </w:numPr>
         <w:ind w:left="720" w:right="0" w:hanging="0"/>
         <w:rPr/>
       </w:pPr>
@@ -69,10 +283,6 @@
     <w:p>
       <w:pPr>
         <w:pStyle w:val="ListParagraph"/>
-        <w:numPr>
-          <w:ilvl w:val="0"/>
-          <w:numId w:val="0"/>
-        </w:numPr>
         <w:ind w:left="720" w:right="0" w:hanging="0"/>
         <w:rPr/>
       </w:pPr>
@@ -84,10 +294,6 @@
     <w:p>
       <w:pPr>
         <w:pStyle w:val="ListParagraph"/>
-        <w:numPr>
-          <w:ilvl w:val="0"/>
-          <w:numId w:val="0"/>
-        </w:numPr>
         <w:ind w:left="720" w:right="0" w:hanging="0"/>
         <w:rPr/>
       </w:pPr>
@@ -97,16 +303,27 @@
       </w:r>
       <w:r>
         <w:rPr/>
+        <w:t>- Keep A_v and for each vehicle. And define alfa and beta for each vehicle.</w:t>
+      </w:r>
+    </w:p>
+    <w:p>
+      <w:pPr>
+        <w:pStyle w:val="ListParagraph"/>
+        <w:ind w:left="720" w:right="0" w:hanging="0"/>
+        <w:rPr/>
+      </w:pPr>
+      <w:r>
+        <w:rPr/>
+        <w:t xml:space="preserve"> </w:t>
+      </w:r>
+      <w:r>
+        <w:rPr/>
         <w:t>- Attachments input?</w:t>
       </w:r>
     </w:p>
     <w:p>
       <w:pPr>
         <w:pStyle w:val="ListParagraph"/>
-        <w:numPr>
-          <w:ilvl w:val="0"/>
-          <w:numId w:val="0"/>
-        </w:numPr>
         <w:ind w:left="720" w:right="0" w:hanging="0"/>
         <w:rPr/>
       </w:pPr>
@@ -122,10 +339,6 @@
     <w:p>
       <w:pPr>
         <w:pStyle w:val="ListParagraph"/>
-        <w:numPr>
-          <w:ilvl w:val="0"/>
-          <w:numId w:val="0"/>
-        </w:numPr>
         <w:ind w:left="720" w:right="0" w:hanging="0"/>
         <w:rPr/>
       </w:pPr>
@@ -137,362 +350,250 @@
     <w:p>
       <w:pPr>
         <w:pStyle w:val="ListParagraph"/>
-        <w:numPr>
-          <w:ilvl w:val="0"/>
-          <w:numId w:val="0"/>
-        </w:numPr>
-        <w:ind w:left="720" w:right="0" w:hanging="0"/>
-        <w:rPr/>
-      </w:pPr>
-      <w:r>
-        <w:rPr/>
-        <w:t xml:space="preserve">TimePlan: finish by </w:t>
-      </w:r>
-      <w:r>
-        <w:rPr/>
-        <w:t>easter</w:t>
-      </w:r>
+        <w:ind w:left="720" w:right="0" w:hanging="0"/>
+        <w:rPr/>
+      </w:pPr>
+      <w:r>
+        <w:rPr/>
+        <w:t>TimePlan: finish by easter and fine-tuning after</w:t>
+      </w:r>
+    </w:p>
+    <w:p>
+      <w:pPr>
+        <w:pStyle w:val="ListParagraph"/>
+        <w:ind w:left="720" w:right="0" w:hanging="0"/>
+        <w:rPr/>
+      </w:pPr>
+      <w:r>
+        <w:rPr/>
+        <w:t>20.-25. april ahmad is gone</w:t>
+      </w:r>
+    </w:p>
+    <w:p>
+      <w:pPr>
+        <w:pStyle w:val="ListParagraph"/>
+        <w:ind w:left="720" w:right="0" w:hanging="0"/>
+        <w:rPr/>
+      </w:pPr>
+      <w:r>
+        <w:rPr/>
+        <w:t>23.-26. june a conference</w:t>
+      </w:r>
+    </w:p>
+    <w:p>
+      <w:pPr>
+        <w:pStyle w:val="ListParagraph"/>
+        <w:ind w:left="720" w:right="0" w:hanging="0"/>
+        <w:rPr/>
+      </w:pPr>
+      <w:r>
+        <w:rPr/>
+        <w:t>29. juli until 02.august holiday</w:t>
+      </w:r>
+    </w:p>
+    <w:p>
+      <w:pPr>
+        <w:pStyle w:val="ListParagraph"/>
+        <w:ind w:left="720" w:right="0" w:hanging="0"/>
+        <w:rPr/>
+      </w:pPr>
+      <w:r>
+        <w:rPr/>
+      </w:r>
+    </w:p>
+    <w:p>
+      <w:pPr>
+        <w:pStyle w:val="ListParagraph"/>
+        <w:ind w:left="720" w:right="0" w:hanging="0"/>
+        <w:rPr/>
+      </w:pPr>
+      <w:r>
+        <w:rPr/>
+      </w:r>
+    </w:p>
+    <w:p>
+      <w:pPr>
+        <w:pStyle w:val="ListParagraph"/>
+        <w:ind w:left="720" w:right="0" w:hanging="0"/>
+        <w:rPr/>
+      </w:pPr>
+      <w:r>
+        <w:rPr/>
+        <w:t>Talk 07.03.2019</w:t>
+      </w:r>
+    </w:p>
+    <w:p>
+      <w:pPr>
+        <w:pStyle w:val="ListParagraph"/>
+        <w:ind w:left="720" w:right="0" w:hanging="0"/>
+        <w:rPr/>
+      </w:pPr>
+      <w:r>
+        <w:rPr/>
+        <w:t>Try to keep the objective function quick.. Rather see if I can change the solution representation if neccesary...</w:t>
+      </w:r>
+    </w:p>
+    <w:p>
+      <w:pPr>
+        <w:pStyle w:val="ListParagraph"/>
+        <w:ind w:left="720" w:right="0" w:hanging="0"/>
+        <w:rPr/>
+      </w:pPr>
+      <w:r>
+        <w:rPr/>
+      </w:r>
+    </w:p>
+    <w:p>
+      <w:pPr>
+        <w:pStyle w:val="ListParagraph"/>
+        <w:ind w:left="720" w:right="0" w:hanging="0"/>
+        <w:rPr/>
+      </w:pPr>
+      <w:r>
+        <w:rPr/>
+        <w:t>Talk 03.03.2019</w:t>
+      </w:r>
+    </w:p>
+    <w:p>
+      <w:pPr>
+        <w:pStyle w:val="ListParagraph"/>
+        <w:ind w:left="720" w:right="0" w:hanging="0"/>
+        <w:rPr/>
+      </w:pPr>
+      <w:r>
+        <w:rPr/>
+      </w:r>
+    </w:p>
+    <w:p>
+      <w:pPr>
+        <w:pStyle w:val="ListParagraph"/>
+        <w:ind w:left="720" w:right="0" w:hanging="0"/>
+        <w:rPr/>
+      </w:pPr>
+      <w:r>
+        <w:rPr/>
+        <w:t>Q1: Instance generator creates data readable for AMPL right? So far I made the java program able to read AMPL data so that instances can easily be generated and sovled by both models.</w:t>
+      </w:r>
+    </w:p>
+    <w:p>
+      <w:pPr>
+        <w:pStyle w:val="ListParagraph"/>
+        <w:ind w:left="720" w:right="0" w:hanging="0"/>
+        <w:rPr/>
+      </w:pPr>
+      <w:r>
+        <w:rPr/>
+      </w:r>
+    </w:p>
+    <w:p>
+      <w:pPr>
+        <w:pStyle w:val="ListParagraph"/>
+        <w:ind w:left="720" w:right="0" w:hanging="0"/>
+        <w:rPr/>
+      </w:pPr>
+      <w:r>
+        <w:rPr/>
+      </w:r>
+    </w:p>
+    <w:p>
+      <w:pPr>
+        <w:pStyle w:val="ListParagraph"/>
+        <w:ind w:left="720" w:right="0" w:hanging="0"/>
+        <w:rPr/>
+      </w:pPr>
+      <w:r>
+        <w:rPr/>
+        <w:t>Talk 28.02.2019</w:t>
+      </w:r>
+    </w:p>
+    <w:p>
+      <w:pPr>
+        <w:pStyle w:val="ListParagraph"/>
+        <w:ind w:left="720" w:right="0" w:hanging="0"/>
+        <w:rPr/>
+      </w:pPr>
+      <w:r>
+        <w:rPr/>
+        <w:t>Changed the constraint we talked about to exclude fixed costs and added the constraint regarding pickup and delivery time. This worked and the model should now be complete.</w:t>
+      </w:r>
+    </w:p>
+    <w:p>
+      <w:pPr>
+        <w:pStyle w:val="ListParagraph"/>
+        <w:ind w:left="720" w:right="0" w:hanging="0"/>
+        <w:rPr/>
+      </w:pPr>
+      <w:r>
+        <w:rPr/>
+      </w:r>
+    </w:p>
+    <w:p>
+      <w:pPr>
+        <w:pStyle w:val="ListParagraph"/>
+        <w:ind w:left="720" w:right="0" w:hanging="0"/>
+        <w:rPr/>
+      </w:pPr>
+      <w:r>
+        <w:rPr/>
+        <w:t xml:space="preserve">Had a talk with Lars and we looked at some of the data together. </w:t>
+      </w:r>
+      <w:bookmarkStart w:id="0" w:name="__DdeLink__63_690381079"/>
+      <w:r>
+        <w:rPr/>
+        <w:t>It could be that I need to change the model a bit due to the following points:</w:t>
+      </w:r>
+    </w:p>
+    <w:p>
+      <w:pPr>
+        <w:pStyle w:val="ListParagraph"/>
+        <w:ind w:left="720" w:right="0" w:hanging="0"/>
+        <w:rPr/>
+      </w:pPr>
+      <w:r>
+        <w:rPr/>
+        <w:t>- Not just weight but also volume is relevant for loading. Might need another constraint to make the model take the volume into account.</w:t>
+      </w:r>
+    </w:p>
+    <w:p>
+      <w:pPr>
+        <w:pStyle w:val="ListParagraph"/>
+        <w:ind w:left="720" w:right="0" w:hanging="0"/>
+        <w:rPr/>
+      </w:pPr>
+      <w:r>
+        <w:rPr/>
+        <w:t>- I will get anonymous data to use for quite a large instance. I can play with this data however I want.</w:t>
+      </w:r>
+    </w:p>
+    <w:p>
+      <w:pPr>
+        <w:pStyle w:val="ListParagraph"/>
+        <w:ind w:left="720" w:right="0" w:hanging="0"/>
+        <w:rPr/>
+      </w:pPr>
+      <w:r>
+        <w:rPr/>
+        <w:t>- Also the origin and destination might also be a problem regarding the data that we do not take into account.</w:t>
+      </w:r>
+    </w:p>
+    <w:p>
+      <w:pPr>
+        <w:pStyle w:val="ListParagraph"/>
+        <w:ind w:left="720" w:right="0" w:hanging="0"/>
+        <w:rPr/>
+      </w:pPr>
       <w:r>
         <w:rPr/>
         <w:t xml:space="preserve"> </w:t>
       </w:r>
       <w:r>
         <w:rPr/>
-        <w:t>and fine-tuning after</w:t>
-      </w:r>
-    </w:p>
-    <w:p>
-      <w:pPr>
-        <w:pStyle w:val="ListParagraph"/>
-        <w:numPr>
-          <w:ilvl w:val="0"/>
-          <w:numId w:val="0"/>
-        </w:numPr>
-        <w:ind w:left="720" w:right="0" w:hanging="0"/>
-        <w:rPr/>
-      </w:pPr>
-      <w:r>
-        <w:rPr/>
-        <w:t>20-25. april ahmad is gone</w:t>
-      </w:r>
-    </w:p>
-    <w:p>
-      <w:pPr>
-        <w:pStyle w:val="ListParagraph"/>
-        <w:numPr>
-          <w:ilvl w:val="0"/>
-          <w:numId w:val="0"/>
-        </w:numPr>
-        <w:ind w:left="720" w:right="0" w:hanging="0"/>
-        <w:rPr/>
-      </w:pPr>
-      <w:r>
-        <w:rPr/>
-        <w:t>23.-26 june a conference</w:t>
-      </w:r>
-    </w:p>
-    <w:p>
-      <w:pPr>
-        <w:pStyle w:val="ListParagraph"/>
-        <w:numPr>
-          <w:ilvl w:val="0"/>
-          <w:numId w:val="0"/>
-        </w:numPr>
-        <w:ind w:left="720" w:right="0" w:hanging="0"/>
-        <w:rPr/>
-      </w:pPr>
-      <w:r>
-        <w:rPr/>
-        <w:t>29. juli until 02.</w:t>
-      </w:r>
-      <w:r>
-        <w:rPr/>
-        <w:t>august</w:t>
-      </w:r>
-      <w:r>
-        <w:rPr/>
-        <w:t xml:space="preserve"> holiday</w:t>
-      </w:r>
-    </w:p>
-    <w:p>
-      <w:pPr>
-        <w:pStyle w:val="ListParagraph"/>
-        <w:numPr>
-          <w:ilvl w:val="0"/>
-          <w:numId w:val="0"/>
-        </w:numPr>
-        <w:ind w:left="720" w:right="0" w:hanging="0"/>
-        <w:rPr/>
-      </w:pPr>
-      <w:r>
-        <w:rPr/>
-      </w:r>
-    </w:p>
-    <w:p>
-      <w:pPr>
-        <w:pStyle w:val="ListParagraph"/>
-        <w:numPr>
-          <w:ilvl w:val="0"/>
-          <w:numId w:val="0"/>
-        </w:numPr>
-        <w:ind w:left="720" w:right="0" w:hanging="0"/>
-        <w:rPr/>
-      </w:pPr>
-      <w:r>
-        <w:rPr/>
-      </w:r>
-    </w:p>
-    <w:p>
-      <w:pPr>
-        <w:pStyle w:val="ListParagraph"/>
-        <w:numPr>
-          <w:ilvl w:val="0"/>
-          <w:numId w:val="0"/>
-        </w:numPr>
-        <w:ind w:left="720" w:right="0" w:hanging="0"/>
-        <w:rPr/>
-      </w:pPr>
-      <w:r>
-        <w:rPr/>
-        <w:t>Talk 07.03.2019</w:t>
-      </w:r>
-    </w:p>
-    <w:p>
-      <w:pPr>
-        <w:pStyle w:val="ListParagraph"/>
-        <w:numPr>
-          <w:ilvl w:val="0"/>
-          <w:numId w:val="0"/>
-        </w:numPr>
-        <w:ind w:left="720" w:right="0" w:hanging="0"/>
-        <w:rPr/>
-      </w:pPr>
-      <w:r>
-        <w:rPr/>
-        <w:t>Try to keep the objective function quick.. Rather see if I can change the solution representation if neccesary...</w:t>
-      </w:r>
-    </w:p>
-    <w:p>
-      <w:pPr>
-        <w:pStyle w:val="ListParagraph"/>
-        <w:numPr>
-          <w:ilvl w:val="0"/>
-          <w:numId w:val="0"/>
-        </w:numPr>
-        <w:ind w:left="720" w:right="0" w:hanging="0"/>
-        <w:rPr/>
-      </w:pPr>
-      <w:r>
-        <w:rPr/>
-      </w:r>
-    </w:p>
-    <w:p>
-      <w:pPr>
-        <w:pStyle w:val="ListParagraph"/>
-        <w:numPr>
-          <w:ilvl w:val="0"/>
-          <w:numId w:val="0"/>
-        </w:numPr>
-        <w:ind w:left="720" w:right="0" w:hanging="0"/>
-        <w:rPr/>
-      </w:pPr>
-      <w:r>
-        <w:rPr/>
-        <w:t>Talk 03.03.2019</w:t>
-      </w:r>
-    </w:p>
-    <w:p>
-      <w:pPr>
-        <w:pStyle w:val="ListParagraph"/>
-        <w:numPr>
-          <w:ilvl w:val="0"/>
-          <w:numId w:val="0"/>
-        </w:numPr>
-        <w:ind w:left="720" w:right="0" w:hanging="0"/>
-        <w:rPr/>
-      </w:pPr>
-      <w:r>
-        <w:rPr/>
-      </w:r>
-    </w:p>
-    <w:p>
-      <w:pPr>
-        <w:pStyle w:val="ListParagraph"/>
-        <w:numPr>
-          <w:ilvl w:val="0"/>
-          <w:numId w:val="0"/>
-        </w:numPr>
-        <w:ind w:left="720" w:right="0" w:hanging="0"/>
-        <w:rPr/>
-      </w:pPr>
-      <w:r>
-        <w:rPr/>
-        <w:t>Q1: Instance generator creates data readable for AMPL right? So far I made the java program able to read AMPL data so that instances can easily be generated and sovled by both models.</w:t>
-      </w:r>
-    </w:p>
-    <w:p>
-      <w:pPr>
-        <w:pStyle w:val="ListParagraph"/>
-        <w:numPr>
-          <w:ilvl w:val="0"/>
-          <w:numId w:val="0"/>
-        </w:numPr>
-        <w:ind w:left="720" w:right="0" w:hanging="0"/>
-        <w:rPr/>
-      </w:pPr>
-      <w:r>
-        <w:rPr/>
-      </w:r>
-    </w:p>
-    <w:p>
-      <w:pPr>
-        <w:pStyle w:val="ListParagraph"/>
-        <w:numPr>
-          <w:ilvl w:val="0"/>
-          <w:numId w:val="0"/>
-        </w:numPr>
-        <w:ind w:left="720" w:right="0" w:hanging="0"/>
-        <w:rPr/>
-      </w:pPr>
-      <w:r>
-        <w:rPr/>
-      </w:r>
-    </w:p>
-    <w:p>
-      <w:pPr>
-        <w:pStyle w:val="ListParagraph"/>
-        <w:numPr>
-          <w:ilvl w:val="0"/>
-          <w:numId w:val="0"/>
-        </w:numPr>
-        <w:ind w:left="720" w:right="0" w:hanging="0"/>
-        <w:rPr/>
-      </w:pPr>
-      <w:r>
-        <w:rPr/>
-        <w:t>Talk 28.02.2019</w:t>
-      </w:r>
-    </w:p>
-    <w:p>
-      <w:pPr>
-        <w:pStyle w:val="ListParagraph"/>
-        <w:numPr>
-          <w:ilvl w:val="0"/>
-          <w:numId w:val="0"/>
-        </w:numPr>
-        <w:ind w:left="720" w:right="0" w:hanging="0"/>
-        <w:rPr/>
-      </w:pPr>
-      <w:r>
-        <w:rPr/>
-        <w:t>Changed the constraint we talked about to exclude fixed costs and added the constraint regarding pickup and delivery time. This worked and the model should now be complete.</w:t>
-      </w:r>
-    </w:p>
-    <w:p>
-      <w:pPr>
-        <w:pStyle w:val="ListParagraph"/>
-        <w:numPr>
-          <w:ilvl w:val="0"/>
-          <w:numId w:val="0"/>
-        </w:numPr>
-        <w:ind w:left="720" w:right="0" w:hanging="0"/>
-        <w:rPr/>
-      </w:pPr>
-      <w:r>
-        <w:rPr/>
-      </w:r>
-    </w:p>
-    <w:p>
-      <w:pPr>
-        <w:pStyle w:val="ListParagraph"/>
-        <w:numPr>
-          <w:ilvl w:val="0"/>
-          <w:numId w:val="0"/>
-        </w:numPr>
-        <w:ind w:left="720" w:right="0" w:hanging="0"/>
-        <w:rPr/>
-      </w:pPr>
-      <w:r>
-        <w:rPr/>
-        <w:t xml:space="preserve">Had a talk with Lars and we looked at some of the data together. </w:t>
-      </w:r>
-      <w:bookmarkStart w:id="0" w:name="__DdeLink__63_690381079"/>
-      <w:r>
-        <w:rPr/>
-        <w:t>It could be that I need to change the model a bit due to the following points:</w:t>
-      </w:r>
-    </w:p>
-    <w:p>
-      <w:pPr>
-        <w:pStyle w:val="ListParagraph"/>
-        <w:numPr>
-          <w:ilvl w:val="0"/>
-          <w:numId w:val="0"/>
-        </w:numPr>
-        <w:ind w:left="720" w:right="0" w:hanging="0"/>
-        <w:rPr/>
-      </w:pPr>
-      <w:r>
-        <w:rPr/>
-        <w:t>- Not just weight but also volume is relevant for loading. Might need another constraint to make the model take the volume into account.</w:t>
-      </w:r>
-    </w:p>
-    <w:p>
-      <w:pPr>
-        <w:pStyle w:val="ListParagraph"/>
-        <w:numPr>
-          <w:ilvl w:val="0"/>
-          <w:numId w:val="0"/>
-        </w:numPr>
-        <w:ind w:left="720" w:right="0" w:hanging="0"/>
-        <w:rPr/>
-      </w:pPr>
-      <w:r>
-        <w:rPr/>
-        <w:t>- I will get anonymous data to use for quite a large instance. I can play with this data however I want.</w:t>
-      </w:r>
-    </w:p>
-    <w:p>
-      <w:pPr>
-        <w:pStyle w:val="ListParagraph"/>
-        <w:numPr>
-          <w:ilvl w:val="0"/>
-          <w:numId w:val="0"/>
-        </w:numPr>
-        <w:ind w:left="720" w:right="0" w:hanging="0"/>
-        <w:rPr/>
-      </w:pPr>
-      <w:r>
-        <w:rPr/>
-        <w:t>- Also the origin and destination might also be a problem regarding the data that we do not take into account.</w:t>
-      </w:r>
-    </w:p>
-    <w:p>
-      <w:pPr>
-        <w:pStyle w:val="ListParagraph"/>
-        <w:numPr>
-          <w:ilvl w:val="0"/>
-          <w:numId w:val="0"/>
-        </w:numPr>
-        <w:ind w:left="720" w:right="0" w:hanging="0"/>
-        <w:rPr/>
-      </w:pPr>
-      <w:r>
-        <w:rPr/>
-        <w:t xml:space="preserve"> </w:t>
-      </w:r>
-      <w:r>
-        <w:rPr/>
         <w:t>- Some data are incomplete. Time windows and factory stop limits are definetly missing and we will have to generate this our selves.</w:t>
       </w:r>
     </w:p>
     <w:p>
       <w:pPr>
         <w:pStyle w:val="ListParagraph"/>
-        <w:numPr>
-          <w:ilvl w:val="0"/>
-          <w:numId w:val="0"/>
-        </w:numPr>
         <w:ind w:left="720" w:right="0" w:hanging="0"/>
         <w:rPr/>
       </w:pPr>
@@ -504,24 +605,16 @@
     <w:p>
       <w:pPr>
         <w:pStyle w:val="ListParagraph"/>
-        <w:numPr>
-          <w:ilvl w:val="0"/>
-          <w:numId w:val="0"/>
-        </w:numPr>
-        <w:ind w:left="720" w:right="0" w:hanging="0"/>
-        <w:rPr/>
-      </w:pPr>
-      <w:r>
-        <w:rPr/>
-      </w:r>
-    </w:p>
-    <w:p>
-      <w:pPr>
-        <w:pStyle w:val="ListParagraph"/>
-        <w:numPr>
-          <w:ilvl w:val="0"/>
-          <w:numId w:val="0"/>
-        </w:numPr>
+        <w:ind w:left="720" w:right="0" w:hanging="0"/>
+        <w:rPr/>
+      </w:pPr>
+      <w:r>
+        <w:rPr/>
+      </w:r>
+    </w:p>
+    <w:p>
+      <w:pPr>
+        <w:pStyle w:val="ListParagraph"/>
         <w:ind w:left="720" w:right="0" w:hanging="0"/>
         <w:rPr/>
       </w:pPr>
@@ -533,10 +626,6 @@
     <w:p>
       <w:pPr>
         <w:pStyle w:val="ListParagraph"/>
-        <w:numPr>
-          <w:ilvl w:val="0"/>
-          <w:numId w:val="0"/>
-        </w:numPr>
         <w:ind w:left="720" w:right="0" w:hanging="0"/>
         <w:rPr/>
       </w:pPr>
@@ -548,10 +637,6 @@
     <w:p>
       <w:pPr>
         <w:pStyle w:val="ListParagraph"/>
-        <w:numPr>
-          <w:ilvl w:val="0"/>
-          <w:numId w:val="0"/>
-        </w:numPr>
         <w:ind w:left="720" w:right="0" w:hanging="0"/>
         <w:rPr/>
       </w:pPr>
@@ -568,24 +653,16 @@
     <w:p>
       <w:pPr>
         <w:pStyle w:val="ListParagraph"/>
-        <w:numPr>
-          <w:ilvl w:val="0"/>
-          <w:numId w:val="0"/>
-        </w:numPr>
-        <w:ind w:left="720" w:right="0" w:hanging="0"/>
-        <w:rPr/>
-      </w:pPr>
-      <w:r>
-        <w:rPr/>
-      </w:r>
-    </w:p>
-    <w:p>
-      <w:pPr>
-        <w:pStyle w:val="ListParagraph"/>
-        <w:numPr>
-          <w:ilvl w:val="0"/>
-          <w:numId w:val="0"/>
-        </w:numPr>
+        <w:ind w:left="720" w:right="0" w:hanging="0"/>
+        <w:rPr/>
+      </w:pPr>
+      <w:r>
+        <w:rPr/>
+      </w:r>
+    </w:p>
+    <w:p>
+      <w:pPr>
+        <w:pStyle w:val="ListParagraph"/>
         <w:ind w:left="720" w:right="0" w:hanging="0"/>
         <w:rPr/>
       </w:pPr>
@@ -597,24 +674,16 @@
     <w:p>
       <w:pPr>
         <w:pStyle w:val="ListParagraph"/>
-        <w:numPr>
-          <w:ilvl w:val="0"/>
-          <w:numId w:val="0"/>
-        </w:numPr>
-        <w:ind w:left="720" w:right="0" w:hanging="0"/>
-        <w:rPr/>
-      </w:pPr>
-      <w:r>
-        <w:rPr/>
-      </w:r>
-    </w:p>
-    <w:p>
-      <w:pPr>
-        <w:pStyle w:val="ListParagraph"/>
-        <w:numPr>
-          <w:ilvl w:val="0"/>
-          <w:numId w:val="0"/>
-        </w:numPr>
+        <w:ind w:left="720" w:right="0" w:hanging="0"/>
+        <w:rPr/>
+      </w:pPr>
+      <w:r>
+        <w:rPr/>
+      </w:r>
+    </w:p>
+    <w:p>
+      <w:pPr>
+        <w:pStyle w:val="ListParagraph"/>
         <w:ind w:left="720" w:right="0" w:hanging="0"/>
         <w:rPr/>
       </w:pPr>
@@ -626,80 +695,56 @@
     <w:p>
       <w:pPr>
         <w:pStyle w:val="ListParagraph"/>
-        <w:numPr>
-          <w:ilvl w:val="0"/>
-          <w:numId w:val="0"/>
-        </w:numPr>
-        <w:ind w:left="720" w:right="0" w:hanging="0"/>
-        <w:rPr/>
-      </w:pPr>
-      <w:r>
-        <w:rPr/>
-      </w:r>
-    </w:p>
-    <w:p>
-      <w:pPr>
-        <w:pStyle w:val="ListParagraph"/>
-        <w:numPr>
-          <w:ilvl w:val="0"/>
-          <w:numId w:val="0"/>
-        </w:numPr>
-        <w:ind w:left="720" w:right="0" w:hanging="0"/>
-        <w:rPr/>
-      </w:pPr>
-      <w:r>
-        <w:rPr/>
-      </w:r>
-    </w:p>
-    <w:p>
-      <w:pPr>
-        <w:pStyle w:val="ListParagraph"/>
-        <w:numPr>
-          <w:ilvl w:val="0"/>
-          <w:numId w:val="0"/>
-        </w:numPr>
-        <w:ind w:left="720" w:right="0" w:hanging="0"/>
-        <w:rPr/>
-      </w:pPr>
-      <w:r>
-        <w:rPr/>
-      </w:r>
-    </w:p>
-    <w:p>
-      <w:pPr>
-        <w:pStyle w:val="ListParagraph"/>
-        <w:numPr>
-          <w:ilvl w:val="0"/>
-          <w:numId w:val="0"/>
-        </w:numPr>
-        <w:ind w:left="720" w:right="0" w:hanging="0"/>
-        <w:rPr/>
-      </w:pPr>
-      <w:r>
-        <w:rPr/>
-      </w:r>
-    </w:p>
-    <w:p>
-      <w:pPr>
-        <w:pStyle w:val="ListParagraph"/>
-        <w:numPr>
-          <w:ilvl w:val="0"/>
-          <w:numId w:val="0"/>
-        </w:numPr>
-        <w:ind w:left="720" w:right="0" w:hanging="0"/>
-        <w:rPr/>
-      </w:pPr>
-      <w:r>
-        <w:rPr/>
-      </w:r>
-    </w:p>
-    <w:p>
-      <w:pPr>
-        <w:pStyle w:val="ListParagraph"/>
-        <w:numPr>
-          <w:ilvl w:val="0"/>
-          <w:numId w:val="0"/>
-        </w:numPr>
+        <w:ind w:left="720" w:right="0" w:hanging="0"/>
+        <w:rPr/>
+      </w:pPr>
+      <w:r>
+        <w:rPr/>
+      </w:r>
+    </w:p>
+    <w:p>
+      <w:pPr>
+        <w:pStyle w:val="ListParagraph"/>
+        <w:ind w:left="720" w:right="0" w:hanging="0"/>
+        <w:rPr/>
+      </w:pPr>
+      <w:r>
+        <w:rPr/>
+      </w:r>
+    </w:p>
+    <w:p>
+      <w:pPr>
+        <w:pStyle w:val="ListParagraph"/>
+        <w:ind w:left="720" w:right="0" w:hanging="0"/>
+        <w:rPr/>
+      </w:pPr>
+      <w:r>
+        <w:rPr/>
+      </w:r>
+    </w:p>
+    <w:p>
+      <w:pPr>
+        <w:pStyle w:val="ListParagraph"/>
+        <w:ind w:left="720" w:right="0" w:hanging="0"/>
+        <w:rPr/>
+      </w:pPr>
+      <w:r>
+        <w:rPr/>
+      </w:r>
+    </w:p>
+    <w:p>
+      <w:pPr>
+        <w:pStyle w:val="ListParagraph"/>
+        <w:ind w:left="720" w:right="0" w:hanging="0"/>
+        <w:rPr/>
+      </w:pPr>
+      <w:r>
+        <w:rPr/>
+      </w:r>
+    </w:p>
+    <w:p>
+      <w:pPr>
+        <w:pStyle w:val="ListParagraph"/>
         <w:ind w:left="720" w:right="0" w:hanging="0"/>
         <w:rPr/>
       </w:pPr>
@@ -711,24 +756,16 @@
     <w:p>
       <w:pPr>
         <w:pStyle w:val="ListParagraph"/>
-        <w:numPr>
-          <w:ilvl w:val="0"/>
-          <w:numId w:val="0"/>
-        </w:numPr>
-        <w:ind w:left="720" w:right="0" w:hanging="0"/>
-        <w:rPr/>
-      </w:pPr>
-      <w:r>
-        <w:rPr/>
-      </w:r>
-    </w:p>
-    <w:p>
-      <w:pPr>
-        <w:pStyle w:val="ListParagraph"/>
-        <w:numPr>
-          <w:ilvl w:val="0"/>
-          <w:numId w:val="0"/>
-        </w:numPr>
+        <w:ind w:left="720" w:right="0" w:hanging="0"/>
+        <w:rPr/>
+      </w:pPr>
+      <w:r>
+        <w:rPr/>
+      </w:r>
+    </w:p>
+    <w:p>
+      <w:pPr>
+        <w:pStyle w:val="ListParagraph"/>
         <w:ind w:left="720" w:right="0" w:hanging="0"/>
         <w:rPr/>
       </w:pPr>
@@ -740,24 +777,16 @@
     <w:p>
       <w:pPr>
         <w:pStyle w:val="ListParagraph"/>
-        <w:numPr>
-          <w:ilvl w:val="0"/>
-          <w:numId w:val="0"/>
-        </w:numPr>
-        <w:ind w:left="720" w:right="0" w:hanging="0"/>
-        <w:rPr/>
-      </w:pPr>
-      <w:r>
-        <w:rPr/>
-      </w:r>
-    </w:p>
-    <w:p>
-      <w:pPr>
-        <w:pStyle w:val="ListParagraph"/>
-        <w:numPr>
-          <w:ilvl w:val="0"/>
-          <w:numId w:val="0"/>
-        </w:numPr>
+        <w:ind w:left="720" w:right="0" w:hanging="0"/>
+        <w:rPr/>
+      </w:pPr>
+      <w:r>
+        <w:rPr/>
+      </w:r>
+    </w:p>
+    <w:p>
+      <w:pPr>
+        <w:pStyle w:val="ListParagraph"/>
         <w:ind w:left="720" w:right="0" w:hanging="0"/>
         <w:rPr/>
       </w:pPr>
@@ -769,24 +798,16 @@
     <w:p>
       <w:pPr>
         <w:pStyle w:val="ListParagraph"/>
-        <w:numPr>
-          <w:ilvl w:val="0"/>
-          <w:numId w:val="0"/>
-        </w:numPr>
-        <w:ind w:left="720" w:right="0" w:hanging="0"/>
-        <w:rPr/>
-      </w:pPr>
-      <w:r>
-        <w:rPr/>
-      </w:r>
-    </w:p>
-    <w:p>
-      <w:pPr>
-        <w:pStyle w:val="ListParagraph"/>
-        <w:numPr>
-          <w:ilvl w:val="0"/>
-          <w:numId w:val="0"/>
-        </w:numPr>
+        <w:ind w:left="720" w:right="0" w:hanging="0"/>
+        <w:rPr/>
+      </w:pPr>
+      <w:r>
+        <w:rPr/>
+      </w:r>
+    </w:p>
+    <w:p>
+      <w:pPr>
+        <w:pStyle w:val="ListParagraph"/>
         <w:ind w:left="720" w:right="0" w:hanging="0"/>
         <w:rPr/>
       </w:pPr>
@@ -798,66 +819,46 @@
     <w:p>
       <w:pPr>
         <w:pStyle w:val="ListParagraph"/>
-        <w:numPr>
-          <w:ilvl w:val="0"/>
-          <w:numId w:val="0"/>
-        </w:numPr>
-        <w:ind w:left="720" w:right="0" w:hanging="0"/>
-        <w:rPr/>
-      </w:pPr>
-      <w:r>
-        <w:rPr/>
-      </w:r>
-    </w:p>
-    <w:p>
-      <w:pPr>
-        <w:pStyle w:val="ListParagraph"/>
-        <w:numPr>
-          <w:ilvl w:val="0"/>
-          <w:numId w:val="0"/>
-        </w:numPr>
-        <w:ind w:left="720" w:right="0" w:hanging="0"/>
-        <w:rPr/>
-      </w:pPr>
-      <w:r>
-        <w:rPr/>
-      </w:r>
-    </w:p>
-    <w:p>
-      <w:pPr>
-        <w:pStyle w:val="ListParagraph"/>
-        <w:numPr>
-          <w:ilvl w:val="0"/>
-          <w:numId w:val="0"/>
-        </w:numPr>
-        <w:ind w:left="720" w:right="0" w:hanging="0"/>
-        <w:rPr/>
-      </w:pPr>
-      <w:r>
-        <w:rPr/>
-      </w:r>
-    </w:p>
-    <w:p>
-      <w:pPr>
-        <w:pStyle w:val="ListParagraph"/>
-        <w:numPr>
-          <w:ilvl w:val="0"/>
-          <w:numId w:val="0"/>
-        </w:numPr>
-        <w:ind w:left="720" w:right="0" w:hanging="0"/>
-        <w:rPr/>
-      </w:pPr>
-      <w:r>
-        <w:rPr/>
-      </w:r>
-    </w:p>
-    <w:p>
-      <w:pPr>
-        <w:pStyle w:val="ListParagraph"/>
-        <w:numPr>
-          <w:ilvl w:val="0"/>
-          <w:numId w:val="0"/>
-        </w:numPr>
+        <w:ind w:left="720" w:right="0" w:hanging="0"/>
+        <w:rPr/>
+      </w:pPr>
+      <w:r>
+        <w:rPr/>
+      </w:r>
+    </w:p>
+    <w:p>
+      <w:pPr>
+        <w:pStyle w:val="ListParagraph"/>
+        <w:ind w:left="720" w:right="0" w:hanging="0"/>
+        <w:rPr/>
+      </w:pPr>
+      <w:r>
+        <w:rPr/>
+      </w:r>
+    </w:p>
+    <w:p>
+      <w:pPr>
+        <w:pStyle w:val="ListParagraph"/>
+        <w:ind w:left="720" w:right="0" w:hanging="0"/>
+        <w:rPr/>
+      </w:pPr>
+      <w:r>
+        <w:rPr/>
+      </w:r>
+    </w:p>
+    <w:p>
+      <w:pPr>
+        <w:pStyle w:val="ListParagraph"/>
+        <w:ind w:left="720" w:right="0" w:hanging="0"/>
+        <w:rPr/>
+      </w:pPr>
+      <w:r>
+        <w:rPr/>
+      </w:r>
+    </w:p>
+    <w:p>
+      <w:pPr>
+        <w:pStyle w:val="ListParagraph"/>
         <w:ind w:left="720" w:right="0" w:hanging="0"/>
         <w:rPr/>
       </w:pPr>
@@ -869,10 +870,6 @@
     <w:p>
       <w:pPr>
         <w:pStyle w:val="ListParagraph"/>
-        <w:numPr>
-          <w:ilvl w:val="0"/>
-          <w:numId w:val="0"/>
-        </w:numPr>
         <w:ind w:left="720" w:right="0" w:hanging="0"/>
         <w:rPr/>
       </w:pPr>
@@ -884,24 +881,16 @@
     <w:p>
       <w:pPr>
         <w:pStyle w:val="ListParagraph"/>
-        <w:numPr>
-          <w:ilvl w:val="0"/>
-          <w:numId w:val="0"/>
-        </w:numPr>
-        <w:ind w:left="720" w:right="0" w:hanging="0"/>
-        <w:rPr/>
-      </w:pPr>
-      <w:r>
-        <w:rPr/>
-      </w:r>
-    </w:p>
-    <w:p>
-      <w:pPr>
-        <w:pStyle w:val="ListParagraph"/>
-        <w:numPr>
-          <w:ilvl w:val="0"/>
-          <w:numId w:val="0"/>
-        </w:numPr>
+        <w:ind w:left="720" w:right="0" w:hanging="0"/>
+        <w:rPr/>
+      </w:pPr>
+      <w:r>
+        <w:rPr/>
+      </w:r>
+    </w:p>
+    <w:p>
+      <w:pPr>
+        <w:pStyle w:val="ListParagraph"/>
         <w:ind w:left="720" w:right="0" w:hanging="0"/>
         <w:rPr/>
       </w:pPr>
@@ -913,10 +902,6 @@
     <w:p>
       <w:pPr>
         <w:pStyle w:val="ListParagraph"/>
-        <w:numPr>
-          <w:ilvl w:val="0"/>
-          <w:numId w:val="0"/>
-        </w:numPr>
         <w:ind w:left="720" w:right="0" w:hanging="0"/>
         <w:rPr/>
       </w:pPr>
@@ -930,10 +915,6 @@
     <w:p>
       <w:pPr>
         <w:pStyle w:val="ListParagraph"/>
-        <w:numPr>
-          <w:ilvl w:val="0"/>
-          <w:numId w:val="0"/>
-        </w:numPr>
         <w:ind w:left="720" w:right="0" w:hanging="0"/>
         <w:rPr/>
       </w:pPr>
@@ -945,10 +926,6 @@
     <w:p>
       <w:pPr>
         <w:pStyle w:val="ListParagraph"/>
-        <w:numPr>
-          <w:ilvl w:val="0"/>
-          <w:numId w:val="0"/>
-        </w:numPr>
         <w:ind w:left="720" w:right="0" w:hanging="0"/>
         <w:rPr/>
       </w:pPr>
@@ -960,10 +937,6 @@
     <w:p>
       <w:pPr>
         <w:pStyle w:val="ListParagraph"/>
-        <w:numPr>
-          <w:ilvl w:val="0"/>
-          <w:numId w:val="0"/>
-        </w:numPr>
         <w:ind w:left="720" w:right="0" w:hanging="0"/>
         <w:rPr/>
       </w:pPr>
@@ -975,10 +948,6 @@
     <w:p>
       <w:pPr>
         <w:pStyle w:val="ListParagraph"/>
-        <w:numPr>
-          <w:ilvl w:val="0"/>
-          <w:numId w:val="0"/>
-        </w:numPr>
         <w:ind w:left="720" w:right="0" w:hanging="0"/>
         <w:rPr/>
       </w:pPr>
@@ -990,10 +959,6 @@
     <w:p>
       <w:pPr>
         <w:pStyle w:val="ListParagraph"/>
-        <w:numPr>
-          <w:ilvl w:val="0"/>
-          <w:numId w:val="0"/>
-        </w:numPr>
         <w:ind w:left="720" w:right="0" w:hanging="0"/>
         <w:rPr/>
       </w:pPr>
@@ -1005,10 +970,6 @@
     <w:p>
       <w:pPr>
         <w:pStyle w:val="ListParagraph"/>
-        <w:numPr>
-          <w:ilvl w:val="0"/>
-          <w:numId w:val="0"/>
-        </w:numPr>
         <w:ind w:left="720" w:right="0" w:hanging="0"/>
         <w:rPr/>
       </w:pPr>
@@ -1022,10 +983,6 @@
     <w:p>
       <w:pPr>
         <w:pStyle w:val="ListParagraph"/>
-        <w:numPr>
-          <w:ilvl w:val="0"/>
-          <w:numId w:val="0"/>
-        </w:numPr>
         <w:ind w:left="1838" w:right="0" w:hanging="0"/>
         <w:rPr/>
       </w:pPr>
@@ -2026,7 +1983,9 @@
     <w:qFormat/>
     <w:pPr>
       <w:widowControl/>
-      <w:overflowPunct w:val="true"/>
+      <w:kinsoku w:val="true"/>
+      <w:overflowPunct w:val="false"/>
+      <w:autoSpaceDE w:val="true"/>
       <w:bidi w:val="0"/>
       <w:jc w:val="left"/>
     </w:pPr>
@@ -2760,6 +2719,195 @@
   </w:style>
   <w:style w:type="character" w:styleId="ListLabel103">
     <w:name w:val="ListLabel 103"/>
+    <w:qFormat/>
+    <w:rPr>
+      <w:rFonts w:cs="Wingdings"/>
+    </w:rPr>
+  </w:style>
+  <w:style w:type="character" w:styleId="ListLabel104">
+    <w:name w:val="ListLabel 104"/>
+    <w:qFormat/>
+    <w:rPr>
+      <w:rFonts w:cs="Lohit Devanagari"/>
+    </w:rPr>
+  </w:style>
+  <w:style w:type="character" w:styleId="ListLabel105">
+    <w:name w:val="ListLabel 105"/>
+    <w:qFormat/>
+    <w:rPr>
+      <w:rFonts w:cs="Courier New"/>
+    </w:rPr>
+  </w:style>
+  <w:style w:type="character" w:styleId="ListLabel106">
+    <w:name w:val="ListLabel 106"/>
+    <w:qFormat/>
+    <w:rPr>
+      <w:rFonts w:cs="Wingdings"/>
+    </w:rPr>
+  </w:style>
+  <w:style w:type="character" w:styleId="ListLabel107">
+    <w:name w:val="ListLabel 107"/>
+    <w:qFormat/>
+    <w:rPr>
+      <w:rFonts w:cs="Symbol"/>
+    </w:rPr>
+  </w:style>
+  <w:style w:type="character" w:styleId="ListLabel108">
+    <w:name w:val="ListLabel 108"/>
+    <w:qFormat/>
+    <w:rPr>
+      <w:rFonts w:cs="Courier New"/>
+    </w:rPr>
+  </w:style>
+  <w:style w:type="character" w:styleId="ListLabel109">
+    <w:name w:val="ListLabel 109"/>
+    <w:qFormat/>
+    <w:rPr>
+      <w:rFonts w:cs="Wingdings"/>
+    </w:rPr>
+  </w:style>
+  <w:style w:type="character" w:styleId="ListLabel110">
+    <w:name w:val="ListLabel 110"/>
+    <w:qFormat/>
+    <w:rPr>
+      <w:rFonts w:cs="Symbol"/>
+    </w:rPr>
+  </w:style>
+  <w:style w:type="character" w:styleId="ListLabel111">
+    <w:name w:val="ListLabel 111"/>
+    <w:qFormat/>
+    <w:rPr>
+      <w:rFonts w:cs="Courier New"/>
+    </w:rPr>
+  </w:style>
+  <w:style w:type="character" w:styleId="ListLabel112">
+    <w:name w:val="ListLabel 112"/>
+    <w:qFormat/>
+    <w:rPr>
+      <w:rFonts w:cs="Wingdings"/>
+    </w:rPr>
+  </w:style>
+  <w:style w:type="character" w:styleId="ListLabel113">
+    <w:name w:val="ListLabel 113"/>
+    <w:qFormat/>
+    <w:rPr>
+      <w:rFonts w:cs="Lohit Devanagari"/>
+    </w:rPr>
+  </w:style>
+  <w:style w:type="character" w:styleId="ListLabel114">
+    <w:name w:val="ListLabel 114"/>
+    <w:qFormat/>
+    <w:rPr>
+      <w:rFonts w:cs="Courier New"/>
+    </w:rPr>
+  </w:style>
+  <w:style w:type="character" w:styleId="ListLabel115">
+    <w:name w:val="ListLabel 115"/>
+    <w:qFormat/>
+    <w:rPr>
+      <w:rFonts w:cs="Wingdings"/>
+    </w:rPr>
+  </w:style>
+  <w:style w:type="character" w:styleId="ListLabel116">
+    <w:name w:val="ListLabel 116"/>
+    <w:qFormat/>
+    <w:rPr>
+      <w:rFonts w:cs="Symbol"/>
+    </w:rPr>
+  </w:style>
+  <w:style w:type="character" w:styleId="ListLabel117">
+    <w:name w:val="ListLabel 117"/>
+    <w:qFormat/>
+    <w:rPr>
+      <w:rFonts w:cs="Courier New"/>
+    </w:rPr>
+  </w:style>
+  <w:style w:type="character" w:styleId="ListLabel118">
+    <w:name w:val="ListLabel 118"/>
+    <w:qFormat/>
+    <w:rPr>
+      <w:rFonts w:cs="Wingdings"/>
+    </w:rPr>
+  </w:style>
+  <w:style w:type="character" w:styleId="ListLabel119">
+    <w:name w:val="ListLabel 119"/>
+    <w:qFormat/>
+    <w:rPr>
+      <w:rFonts w:cs="Symbol"/>
+    </w:rPr>
+  </w:style>
+  <w:style w:type="character" w:styleId="ListLabel120">
+    <w:name w:val="ListLabel 120"/>
+    <w:qFormat/>
+    <w:rPr>
+      <w:rFonts w:cs="Courier New"/>
+    </w:rPr>
+  </w:style>
+  <w:style w:type="character" w:styleId="ListLabel121">
+    <w:name w:val="ListLabel 121"/>
+    <w:qFormat/>
+    <w:rPr>
+      <w:rFonts w:cs="Wingdings"/>
+    </w:rPr>
+  </w:style>
+  <w:style w:type="character" w:styleId="ListLabel122">
+    <w:name w:val="ListLabel 122"/>
+    <w:qFormat/>
+    <w:rPr>
+      <w:rFonts w:cs="Lohit Devanagari"/>
+    </w:rPr>
+  </w:style>
+  <w:style w:type="character" w:styleId="ListLabel123">
+    <w:name w:val="ListLabel 123"/>
+    <w:qFormat/>
+    <w:rPr>
+      <w:rFonts w:cs="Courier New"/>
+    </w:rPr>
+  </w:style>
+  <w:style w:type="character" w:styleId="ListLabel124">
+    <w:name w:val="ListLabel 124"/>
+    <w:qFormat/>
+    <w:rPr>
+      <w:rFonts w:cs="Wingdings"/>
+    </w:rPr>
+  </w:style>
+  <w:style w:type="character" w:styleId="ListLabel125">
+    <w:name w:val="ListLabel 125"/>
+    <w:qFormat/>
+    <w:rPr>
+      <w:rFonts w:cs="Symbol"/>
+    </w:rPr>
+  </w:style>
+  <w:style w:type="character" w:styleId="ListLabel126">
+    <w:name w:val="ListLabel 126"/>
+    <w:qFormat/>
+    <w:rPr>
+      <w:rFonts w:cs="Courier New"/>
+    </w:rPr>
+  </w:style>
+  <w:style w:type="character" w:styleId="ListLabel127">
+    <w:name w:val="ListLabel 127"/>
+    <w:qFormat/>
+    <w:rPr>
+      <w:rFonts w:cs="Wingdings"/>
+    </w:rPr>
+  </w:style>
+  <w:style w:type="character" w:styleId="ListLabel128">
+    <w:name w:val="ListLabel 128"/>
+    <w:qFormat/>
+    <w:rPr>
+      <w:rFonts w:cs="Symbol"/>
+    </w:rPr>
+  </w:style>
+  <w:style w:type="character" w:styleId="ListLabel129">
+    <w:name w:val="ListLabel 129"/>
+    <w:qFormat/>
+    <w:rPr>
+      <w:rFonts w:cs="Courier New"/>
+    </w:rPr>
+  </w:style>
+  <w:style w:type="character" w:styleId="ListLabel130">
+    <w:name w:val="ListLabel 130"/>
     <w:qFormat/>
     <w:rPr>
       <w:rFonts w:cs="Wingdings"/>

</xml_diff>

<commit_message>
one feasibility check and random solution creator
</commit_message>
<xml_diff>
--- a/qna/17.01.19 Q&A.docx
+++ b/qna/17.01.19 Q&A.docx
@@ -10,6 +10,57 @@
       </w:pPr>
       <w:r>
         <w:rPr/>
+        <w:t>Talk 28.03.2019</w:t>
+      </w:r>
+    </w:p>
+    <w:p>
+      <w:pPr>
+        <w:pStyle w:val="ListParagraph"/>
+        <w:ind w:left="720" w:right="0" w:hanging="0"/>
+        <w:rPr/>
+      </w:pPr>
+      <w:r>
+        <w:rPr/>
+      </w:r>
+    </w:p>
+    <w:p>
+      <w:pPr>
+        <w:pStyle w:val="ListParagraph"/>
+        <w:ind w:left="720" w:right="0" w:hanging="0"/>
+        <w:rPr/>
+      </w:pPr>
+      <w:r>
+        <w:rPr/>
+      </w:r>
+    </w:p>
+    <w:p>
+      <w:pPr>
+        <w:pStyle w:val="ListParagraph"/>
+        <w:ind w:left="720" w:right="0" w:hanging="0"/>
+        <w:rPr/>
+      </w:pPr>
+      <w:r>
+        <w:rPr/>
+      </w:r>
+    </w:p>
+    <w:p>
+      <w:pPr>
+        <w:pStyle w:val="ListParagraph"/>
+        <w:ind w:left="720" w:right="0" w:hanging="0"/>
+        <w:rPr/>
+      </w:pPr>
+      <w:r>
+        <w:rPr/>
+      </w:r>
+    </w:p>
+    <w:p>
+      <w:pPr>
+        <w:pStyle w:val="ListParagraph"/>
+        <w:ind w:left="720" w:right="0" w:hanging="0"/>
+        <w:rPr/>
+      </w:pPr>
+      <w:r>
+        <w:rPr/>
         <w:t>Talk 18.03.2019</w:t>
       </w:r>
     </w:p>
@@ -21,11 +72,7 @@
       </w:pPr>
       <w:r>
         <w:rPr/>
-        <w:t xml:space="preserve">Discovered with the volume that if a load is heavier/bigger than the capacity of a car the Big M in constr. 7 and 10 does not work (value has to be less than 0 when vehicle not visiting. Should we change this or leave it? </w:t>
-      </w:r>
-      <w:r>
-        <w:rPr/>
-        <w:t>Leave for now. If it is the case at 4flow that this happends the program will anyways not mind.</w:t>
+        <w:t>Discovered with the volume that if a load is heavier/bigger than the capacity of a car the Big M in constr. 7 and 10 does not work (value has to be less than 0 when vehicle not visiting. Should we change this or leave it? Leave for now. If it is the case at 4flow that this happends the program will anyways not mind.</w:t>
       </w:r>
     </w:p>
     <w:p>
@@ -67,11 +114,7 @@
       </w:pPr>
       <w:r>
         <w:rPr/>
-        <w:t xml:space="preserve">Define all indices, also introduce alfa and beta. </w:t>
-      </w:r>
-      <w:r>
-        <w:rPr/>
-        <w:t>Done</w:t>
+        <w:t>Define all indices, also introduce alfa and beta. Done</w:t>
       </w:r>
     </w:p>
     <w:p>
@@ -103,51 +146,39 @@
       </w:pPr>
       <w:r>
         <w:rPr/>
-        <w:t xml:space="preserve">Amount of weight after visiting node i* check this for liv and others. - </w:t>
-      </w:r>
-      <w:r>
-        <w:rPr/>
-        <w:t>done</w:t>
-      </w:r>
-    </w:p>
-    <w:p>
-      <w:pPr>
-        <w:pStyle w:val="ListParagraph"/>
-        <w:ind w:left="720" w:right="0" w:hanging="0"/>
-        <w:rPr/>
-      </w:pPr>
-      <w:r>
-        <w:rPr/>
-        <w:t xml:space="preserve">When I define B and Z in table try to find a better wording more precise.  </w:t>
-      </w:r>
-      <w:r>
-        <w:rPr/>
-        <w:t>done</w:t>
-      </w:r>
-    </w:p>
-    <w:p>
-      <w:pPr>
-        <w:pStyle w:val="ListParagraph"/>
-        <w:ind w:left="720" w:right="0" w:hanging="0"/>
-        <w:rPr/>
-      </w:pPr>
-      <w:r>
-        <w:rPr/>
-      </w:r>
-    </w:p>
-    <w:p>
-      <w:pPr>
-        <w:pStyle w:val="ListParagraph"/>
-        <w:ind w:left="720" w:right="0" w:hanging="0"/>
-        <w:rPr/>
-      </w:pPr>
-      <w:r>
-        <w:rPr/>
-        <w:t xml:space="preserve">Ci has a problem in same table. </w:t>
-      </w:r>
-      <w:r>
-        <w:rPr/>
-        <w:t>Done</w:t>
+        <w:t>Amount of weight after visiting node i* check this for liv and others. - done</w:t>
+      </w:r>
+    </w:p>
+    <w:p>
+      <w:pPr>
+        <w:pStyle w:val="ListParagraph"/>
+        <w:ind w:left="720" w:right="0" w:hanging="0"/>
+        <w:rPr/>
+      </w:pPr>
+      <w:r>
+        <w:rPr/>
+        <w:t>When I define B and Z in table try to find a better wording more precise.  done</w:t>
+      </w:r>
+    </w:p>
+    <w:p>
+      <w:pPr>
+        <w:pStyle w:val="ListParagraph"/>
+        <w:ind w:left="720" w:right="0" w:hanging="0"/>
+        <w:rPr/>
+      </w:pPr>
+      <w:r>
+        <w:rPr/>
+      </w:r>
+    </w:p>
+    <w:p>
+      <w:pPr>
+        <w:pStyle w:val="ListParagraph"/>
+        <w:ind w:left="720" w:right="0" w:hanging="0"/>
+        <w:rPr/>
+      </w:pPr>
+      <w:r>
+        <w:rPr/>
+        <w:t>Ci has a problem in same table. Done</w:t>
       </w:r>
     </w:p>
     <w:p>
@@ -170,56 +201,40 @@
       </w:pPr>
       <w:r>
         <w:rPr/>
-        <w:t xml:space="preserve">Change A_v after instroducing the indices before the sets. </w:t>
-      </w:r>
-      <w:r>
-        <w:rPr/>
-        <w:t>done</w:t>
-      </w:r>
-    </w:p>
-    <w:p>
-      <w:pPr>
-        <w:pStyle w:val="ListParagraph"/>
-        <w:ind w:left="720" w:right="0" w:hanging="0"/>
-        <w:rPr/>
-      </w:pPr>
-      <w:r>
-        <w:rPr/>
-        <w:t xml:space="preserve">Amount is written wrong in first Set.  - </w:t>
-      </w:r>
-      <w:r>
-        <w:rPr/>
-        <w:t>done</w:t>
-      </w:r>
-    </w:p>
-    <w:p>
-      <w:pPr>
-        <w:pStyle w:val="ListParagraph"/>
-        <w:ind w:left="720" w:right="0" w:hanging="0"/>
-        <w:rPr/>
-      </w:pPr>
-      <w:r>
-        <w:rPr/>
-        <w:t xml:space="preserve">P_i is a set of time window indices. And T_i is timewindows. </w:t>
-      </w:r>
-      <w:r>
-        <w:rPr/>
-        <w:t>done</w:t>
-      </w:r>
-    </w:p>
-    <w:p>
-      <w:pPr>
-        <w:pStyle w:val="ListParagraph"/>
-        <w:ind w:left="720" w:right="0" w:hanging="0"/>
-        <w:rPr/>
-      </w:pPr>
-      <w:r>
-        <w:rPr/>
-        <w:t xml:space="preserve">Maximum sounds like we optimized, probably better to use the biggest load on the vehicle. </w:t>
-      </w:r>
-      <w:r>
-        <w:rPr/>
-        <w:t>done</w:t>
+        <w:t>Change A_v after instroducing the indices before the sets. done</w:t>
+      </w:r>
+    </w:p>
+    <w:p>
+      <w:pPr>
+        <w:pStyle w:val="ListParagraph"/>
+        <w:ind w:left="720" w:right="0" w:hanging="0"/>
+        <w:rPr/>
+      </w:pPr>
+      <w:r>
+        <w:rPr/>
+        <w:t>Amount is written wrong in first Set.  - done</w:t>
+      </w:r>
+    </w:p>
+    <w:p>
+      <w:pPr>
+        <w:pStyle w:val="ListParagraph"/>
+        <w:ind w:left="720" w:right="0" w:hanging="0"/>
+        <w:rPr/>
+      </w:pPr>
+      <w:r>
+        <w:rPr/>
+        <w:t>P_i is a set of time window indices. And T_i is timewindows. done</w:t>
+      </w:r>
+    </w:p>
+    <w:p>
+      <w:pPr>
+        <w:pStyle w:val="ListParagraph"/>
+        <w:ind w:left="720" w:right="0" w:hanging="0"/>
+        <w:rPr/>
+      </w:pPr>
+      <w:r>
+        <w:rPr/>
+        <w:t>Maximum sounds like we optimized, probably better to use the biggest load on the vehicle. done</w:t>
       </w:r>
     </w:p>
     <w:p>
@@ -1983,9 +1998,7 @@
     <w:qFormat/>
     <w:pPr>
       <w:widowControl/>
-      <w:kinsoku w:val="true"/>
-      <w:overflowPunct w:val="false"/>
-      <w:autoSpaceDE w:val="true"/>
+      <w:overflowPunct w:val="true"/>
       <w:bidi w:val="0"/>
       <w:jc w:val="left"/>
     </w:pPr>
@@ -2908,6 +2921,69 @@
   </w:style>
   <w:style w:type="character" w:styleId="ListLabel130">
     <w:name w:val="ListLabel 130"/>
+    <w:qFormat/>
+    <w:rPr>
+      <w:rFonts w:cs="Wingdings"/>
+    </w:rPr>
+  </w:style>
+  <w:style w:type="character" w:styleId="ListLabel131">
+    <w:name w:val="ListLabel 131"/>
+    <w:qFormat/>
+    <w:rPr>
+      <w:rFonts w:cs="Lohit Devanagari"/>
+    </w:rPr>
+  </w:style>
+  <w:style w:type="character" w:styleId="ListLabel132">
+    <w:name w:val="ListLabel 132"/>
+    <w:qFormat/>
+    <w:rPr>
+      <w:rFonts w:cs="Courier New"/>
+    </w:rPr>
+  </w:style>
+  <w:style w:type="character" w:styleId="ListLabel133">
+    <w:name w:val="ListLabel 133"/>
+    <w:qFormat/>
+    <w:rPr>
+      <w:rFonts w:cs="Wingdings"/>
+    </w:rPr>
+  </w:style>
+  <w:style w:type="character" w:styleId="ListLabel134">
+    <w:name w:val="ListLabel 134"/>
+    <w:qFormat/>
+    <w:rPr>
+      <w:rFonts w:cs="Symbol"/>
+    </w:rPr>
+  </w:style>
+  <w:style w:type="character" w:styleId="ListLabel135">
+    <w:name w:val="ListLabel 135"/>
+    <w:qFormat/>
+    <w:rPr>
+      <w:rFonts w:cs="Courier New"/>
+    </w:rPr>
+  </w:style>
+  <w:style w:type="character" w:styleId="ListLabel136">
+    <w:name w:val="ListLabel 136"/>
+    <w:qFormat/>
+    <w:rPr>
+      <w:rFonts w:cs="Wingdings"/>
+    </w:rPr>
+  </w:style>
+  <w:style w:type="character" w:styleId="ListLabel137">
+    <w:name w:val="ListLabel 137"/>
+    <w:qFormat/>
+    <w:rPr>
+      <w:rFonts w:cs="Symbol"/>
+    </w:rPr>
+  </w:style>
+  <w:style w:type="character" w:styleId="ListLabel138">
+    <w:name w:val="ListLabel 138"/>
+    <w:qFormat/>
+    <w:rPr>
+      <w:rFonts w:cs="Courier New"/>
+    </w:rPr>
+  </w:style>
+  <w:style w:type="character" w:styleId="ListLabel139">
+    <w:name w:val="ListLabel 139"/>
     <w:qFormat/>
     <w:rPr>
       <w:rFonts w:cs="Wingdings"/>

</xml_diff>

<commit_message>
remove and reinsert random, ALNS started
</commit_message>
<xml_diff>
--- a/qna/17.01.19 Q&A.docx
+++ b/qna/17.01.19 Q&A.docx
@@ -10,7 +10,751 @@
       </w:pPr>
       <w:r>
         <w:rPr/>
+        <w:t>Talk 12.04.2019</w:t>
+      </w:r>
+    </w:p>
+    <w:p>
+      <w:pPr>
+        <w:pStyle w:val="ListParagraph"/>
+        <w:ind w:left="720" w:right="0" w:hanging="0"/>
+        <w:rPr/>
+      </w:pPr>
+      <w:bookmarkStart w:id="0" w:name="__DdeLink__319_1725401710"/>
+      <w:r>
+        <w:rPr/>
+        <w:t>Status:</w:t>
+      </w:r>
+    </w:p>
+    <w:p>
+      <w:pPr>
+        <w:pStyle w:val="ListParagraph"/>
+        <w:ind w:left="720" w:right="0" w:hanging="0"/>
+        <w:rPr/>
+      </w:pPr>
+      <w:r>
+        <w:rPr/>
+        <w:t>ALNS – Some open questions, see below</w:t>
+      </w:r>
+    </w:p>
+    <w:p>
+      <w:pPr>
+        <w:pStyle w:val="ListParagraph"/>
+        <w:ind w:left="720" w:right="0" w:hanging="0"/>
+        <w:rPr/>
+      </w:pPr>
+      <w:r>
+        <w:rPr/>
+        <w:t>Operators – Made a few basic (quick) operators, remove and reinsert (basic), working on a more complex one</w:t>
+      </w:r>
+    </w:p>
+    <w:p>
+      <w:pPr>
+        <w:pStyle w:val="ListParagraph"/>
+        <w:ind w:left="720" w:right="0" w:hanging="0"/>
+        <w:rPr/>
+      </w:pPr>
+      <w:r>
+        <w:rPr/>
+        <w:t>Still open: Random instance gereator, regret-k operator, greedy operator (similar to what I am working on, will be good to compare), targeted removals, similar removals.</w:t>
+      </w:r>
+    </w:p>
+    <w:p>
+      <w:pPr>
+        <w:pStyle w:val="ListParagraph"/>
+        <w:ind w:left="720" w:right="0" w:hanging="0"/>
+        <w:rPr/>
+      </w:pPr>
+      <w:r>
+        <w:rPr/>
+      </w:r>
+    </w:p>
+    <w:p>
+      <w:pPr>
+        <w:pStyle w:val="ListParagraph"/>
+        <w:ind w:left="720" w:right="0" w:hanging="0"/>
+        <w:rPr/>
+      </w:pPr>
+      <w:r>
+        <w:rPr/>
+        <w:t>Questions to ALNS:</w:t>
+      </w:r>
+    </w:p>
+    <w:p>
+      <w:pPr>
+        <w:pStyle w:val="ListParagraph"/>
+        <w:ind w:left="720" w:right="0" w:hanging="0"/>
+        <w:rPr/>
+      </w:pPr>
+      <w:r>
+        <w:rPr/>
+        <w:t xml:space="preserve">- Should I keep track of all solutions? How do you determine if a solution has already been found, or do you not care aslong as it is different and with a better current objective? </w:t>
+      </w:r>
+      <w:r>
+        <w:rPr/>
+        <w:t>Check that its a new solution is not found before, save possibly a string in a hashset to check.</w:t>
+      </w:r>
+    </w:p>
+    <w:p>
+      <w:pPr>
+        <w:pStyle w:val="ListParagraph"/>
+        <w:ind w:left="720" w:right="0" w:hanging="0"/>
+        <w:rPr/>
+      </w:pPr>
+      <w:r>
+        <w:rPr/>
+        <w:t xml:space="preserve">- We give a score to solutions only because they are accepted? So the amount of points delegated wiill depend on the cooling schedule of the simmulated annealing? </w:t>
+      </w:r>
+      <w:r>
+        <w:rPr/>
+        <w:t>Also need to be a new solution</w:t>
+      </w:r>
+    </w:p>
+    <w:p>
+      <w:pPr>
+        <w:pStyle w:val="ListParagraph"/>
+        <w:ind w:left="720" w:right="0" w:hanging="0"/>
+        <w:rPr/>
+      </w:pPr>
+      <w:r>
+        <w:rPr/>
+        <w:t xml:space="preserve">- I currently decrease Temperature after each segment (so every 100 iterations?)? </w:t>
+      </w:r>
+      <w:r>
+        <w:rPr/>
+        <w:t>Change temperature after every iteration.</w:t>
+      </w:r>
+    </w:p>
+    <w:p>
+      <w:pPr>
+        <w:pStyle w:val="ListParagraph"/>
+        <w:ind w:left="720" w:right="0" w:hanging="0"/>
+        <w:rPr/>
+      </w:pPr>
+      <w:r>
+        <w:rPr/>
+        <w:t xml:space="preserve">- T0 is 1000 and is decreased by 1% each time. Or should I use Boltzman function from Crama and Schyns like in Benchmark? </w:t>
+      </w:r>
+      <w:r>
+        <w:rPr/>
+        <w:t xml:space="preserve">Choose an initial Temperature, If its better, always keep, In the first x iterations I fix the probability to 80%, x should be low. Then use the deltas etc to choose a T0, you gather all the deltas and take the average, do the inverse to find the initial Temperature, After that we decrease the T0 by 0,5% or maybe less, fine tune this parameter. 20% r approx to get a smoothe change. </w:t>
+      </w:r>
+    </w:p>
+    <w:p>
+      <w:pPr>
+        <w:pStyle w:val="ListParagraph"/>
+        <w:ind w:left="720" w:right="0" w:hanging="0"/>
+        <w:rPr/>
+      </w:pPr>
+      <w:r>
+        <w:rPr/>
+        <w:t xml:space="preserve">- With the weights I am currently just giving points as above ( 4 pt, 2pt, 1pt ) and then I have a function that determines the probabilities of picking each based on the points + a part of the previous value (like benchmark paper). </w:t>
+      </w:r>
+      <w:r>
+        <w:rPr/>
+        <w:t>Think about using a minimum percent so its never going below perhaps at 1% or so.. Keep track of the weights over each iteration to make a graph.</w:t>
+      </w:r>
+    </w:p>
+    <w:p>
+      <w:pPr>
+        <w:pStyle w:val="ListParagraph"/>
+        <w:ind w:left="720" w:right="0" w:hanging="0"/>
+        <w:rPr/>
+      </w:pPr>
+      <w:r>
+        <w:rPr/>
+        <w:t xml:space="preserve">- I have made a clock to take the time of different parts of the algorithm. What kind of data should I keep for us to compare? Should I time all Operators separately and take an average over the total? Or are you only interested in the total runningtime of the ALNS? Let me know what we should keep and I will summarize some sort of table for you to show you how it is going and how the different heuristics/Operators are working. </w:t>
+      </w:r>
+      <w:r>
+        <w:rPr/>
+        <w:t>Better to have more sensors for now to measure, each operators average times usually and make it up to me for now, rather too much</w:t>
+      </w:r>
+    </w:p>
+    <w:p>
+      <w:pPr>
+        <w:pStyle w:val="ListParagraph"/>
+        <w:ind w:left="720" w:right="0" w:hanging="0"/>
+        <w:rPr/>
+      </w:pPr>
+      <w:r>
+        <w:rPr/>
+        <w:t xml:space="preserve">- In the End I am a bit confused. Which part of the algorithm is still Large Neighbourhood? Seems alot like what I build so far is very similar to simmulated annealing somehow.. </w:t>
+      </w:r>
+      <w:r>
+        <w:rPr/>
+        <w:t>The focus is on the A-Adaptive. The 2-5 is is the 5 remove and reinsert. When I describe the adaptive part I will refer to a paper. We start with 25% 2-5, and then we change the distribution,</w:t>
+      </w:r>
+    </w:p>
+    <w:p>
+      <w:pPr>
+        <w:pStyle w:val="ListParagraph"/>
+        <w:ind w:left="720" w:right="0" w:hanging="0"/>
+        <w:rPr/>
+      </w:pPr>
+      <w:r>
+        <w:rPr/>
+      </w:r>
+    </w:p>
+    <w:p>
+      <w:pPr>
+        <w:pStyle w:val="ListParagraph"/>
+        <w:ind w:left="720" w:right="0" w:hanging="0"/>
+        <w:rPr/>
+      </w:pPr>
+      <w:bookmarkStart w:id="1" w:name="__DdeLink__319_1725401710"/>
+      <w:r>
+        <w:rPr/>
+        <w:t>Next week: Holiday, but I will work, any paper recommendations for me to read on the plane? Inspiration for operators?</w:t>
+      </w:r>
+      <w:bookmarkEnd w:id="1"/>
+      <w:r>
+        <w:rPr/>
+        <w:t xml:space="preserve"> </w:t>
+      </w:r>
+      <w:r>
+        <w:rPr/>
+        <w:t>Clustering papers, k-mean clustering, wikipedia article, maybe for initialising the problem or something like an operator.</w:t>
+      </w:r>
+    </w:p>
+    <w:p>
+      <w:pPr>
+        <w:pStyle w:val="ListParagraph"/>
+        <w:ind w:left="720" w:right="0" w:hanging="0"/>
+        <w:rPr/>
+      </w:pPr>
+      <w:r>
+        <w:rPr/>
+      </w:r>
+    </w:p>
+    <w:p>
+      <w:pPr>
+        <w:pStyle w:val="ListParagraph"/>
+        <w:ind w:left="720" w:right="0" w:hanging="0"/>
+        <w:rPr/>
+      </w:pPr>
+      <w:r>
+        <w:rPr/>
+      </w:r>
+    </w:p>
+    <w:p>
+      <w:pPr>
+        <w:pStyle w:val="ListParagraph"/>
+        <w:ind w:left="720" w:right="0" w:hanging="0"/>
+        <w:rPr/>
+      </w:pPr>
+      <w:r>
+        <w:rPr/>
+      </w:r>
+    </w:p>
+    <w:p>
+      <w:pPr>
+        <w:pStyle w:val="ListParagraph"/>
+        <w:ind w:left="720" w:right="0" w:hanging="0"/>
+        <w:rPr/>
+      </w:pPr>
+      <w:r>
+        <w:rPr/>
+      </w:r>
+    </w:p>
+    <w:p>
+      <w:pPr>
+        <w:pStyle w:val="ListParagraph"/>
+        <w:ind w:left="720" w:right="0" w:hanging="0"/>
+        <w:rPr/>
+      </w:pPr>
+      <w:r>
+        <w:rPr/>
+      </w:r>
+    </w:p>
+    <w:p>
+      <w:pPr>
+        <w:pStyle w:val="ListParagraph"/>
+        <w:ind w:left="720" w:right="0" w:hanging="0"/>
+        <w:rPr/>
+      </w:pPr>
+      <w:r>
+        <w:rPr/>
+        <w:t>Talk 04.04.19</w:t>
+      </w:r>
+    </w:p>
+    <w:p>
+      <w:pPr>
+        <w:pStyle w:val="ListParagraph"/>
+        <w:ind w:left="720" w:right="0" w:hanging="0"/>
+        <w:rPr/>
+      </w:pPr>
+      <w:r>
+        <w:rPr/>
+        <w:t xml:space="preserve"> </w:t>
+      </w:r>
+      <w:bookmarkStart w:id="2" w:name="__DdeLink__160_1660864662"/>
+      <w:r>
+        <w:rPr/>
+        <w:t>- Efficient complete Feasibility check ready. Checks all in time solution.length*timewindow.amount</w:t>
+      </w:r>
+    </w:p>
+    <w:p>
+      <w:pPr>
+        <w:pStyle w:val="ListParagraph"/>
+        <w:ind w:left="720" w:right="0" w:hanging="0"/>
+        <w:rPr/>
+      </w:pPr>
+      <w:r>
+        <w:rPr/>
+        <w:t>- Random heuristics finished, finds optimal solution for my small example.</w:t>
+      </w:r>
+    </w:p>
+    <w:p>
+      <w:pPr>
+        <w:pStyle w:val="ListParagraph"/>
+        <w:ind w:left="720" w:right="0" w:hanging="0"/>
+        <w:rPr/>
+      </w:pPr>
+      <w:r>
+        <w:rPr/>
+        <w:t>- ALNS – in progress</w:t>
+      </w:r>
+    </w:p>
+    <w:p>
+      <w:pPr>
+        <w:pStyle w:val="ListParagraph"/>
+        <w:ind w:left="720" w:right="0" w:hanging="0"/>
+        <w:rPr/>
+      </w:pPr>
+      <w:r>
+        <w:rPr/>
+        <w:t>- Removal Insertion heuristics – in progress</w:t>
+      </w:r>
+    </w:p>
+    <w:p>
+      <w:pPr>
+        <w:pStyle w:val="ListParagraph"/>
+        <w:ind w:left="720" w:right="0" w:hanging="0"/>
+        <w:rPr/>
+      </w:pPr>
+      <w:r>
+        <w:rPr/>
+        <w:t>- Question to the Benchmark paper...</w:t>
+      </w:r>
+      <w:bookmarkEnd w:id="2"/>
+    </w:p>
+    <w:p>
+      <w:pPr>
+        <w:pStyle w:val="ListParagraph"/>
+        <w:ind w:left="720" w:right="0" w:hanging="0"/>
+        <w:rPr/>
+      </w:pPr>
+      <w:r>
+        <w:rPr/>
+      </w:r>
+    </w:p>
+    <w:p>
+      <w:pPr>
+        <w:pStyle w:val="ListParagraph"/>
+        <w:ind w:left="720" w:right="0" w:hanging="0"/>
+        <w:rPr/>
+      </w:pPr>
+      <w:r>
+        <w:rPr/>
+        <w:t xml:space="preserve">Whenever you develope a new operator. Whenever quality analysis. Check the time compared to amount of iterations to be able to </w:t>
+      </w:r>
+    </w:p>
+    <w:p>
+      <w:pPr>
+        <w:pStyle w:val="ListParagraph"/>
+        <w:ind w:left="720" w:right="0" w:hanging="0"/>
+        <w:rPr/>
+      </w:pPr>
+      <w:r>
+        <w:rPr/>
+      </w:r>
+    </w:p>
+    <w:p>
+      <w:pPr>
+        <w:pStyle w:val="ListParagraph"/>
+        <w:ind w:left="720" w:right="0" w:hanging="0"/>
+        <w:rPr/>
+      </w:pPr>
+      <w:r>
+        <w:rPr/>
+        <w:t xml:space="preserve">keep in mind the time </w:t>
+      </w:r>
+    </w:p>
+    <w:p>
+      <w:pPr>
+        <w:pStyle w:val="ListParagraph"/>
+        <w:ind w:left="720" w:right="0" w:hanging="0"/>
+        <w:rPr/>
+      </w:pPr>
+      <w:r>
+        <w:rPr/>
+      </w:r>
+    </w:p>
+    <w:p>
+      <w:pPr>
+        <w:pStyle w:val="ListParagraph"/>
+        <w:ind w:left="720" w:right="0" w:hanging="0"/>
+        <w:rPr/>
+      </w:pPr>
+      <w:r>
+        <w:rPr/>
+        <w:t>One of the main contributions should be to design an operator that is unique for this problem,  Use the adaptive model and keep trak of the scores of the operators So that I can analyse and find which operators that I design myself work well for this type of problem.</w:t>
+      </w:r>
+    </w:p>
+    <w:p>
+      <w:pPr>
+        <w:pStyle w:val="ListParagraph"/>
+        <w:ind w:left="720" w:right="0" w:hanging="0"/>
+        <w:rPr/>
+      </w:pPr>
+      <w:r>
+        <w:rPr/>
+      </w:r>
+    </w:p>
+    <w:p>
+      <w:pPr>
+        <w:pStyle w:val="ListParagraph"/>
+        <w:ind w:left="720" w:right="0" w:hanging="0"/>
+        <w:rPr/>
+      </w:pPr>
+      <w:r>
+        <w:rPr/>
+        <w:t>2 switch is quick, but you have others that takes one call and tries to take one and find the best placement. Dont let the long runningtime scare me from using the operators.</w:t>
+      </w:r>
+    </w:p>
+    <w:p>
+      <w:pPr>
+        <w:pStyle w:val="ListParagraph"/>
+        <w:ind w:left="720" w:right="0" w:hanging="0"/>
+        <w:rPr/>
+      </w:pPr>
+      <w:r>
+        <w:rPr/>
+      </w:r>
+    </w:p>
+    <w:p>
+      <w:pPr>
+        <w:pStyle w:val="ListParagraph"/>
+        <w:ind w:left="720" w:right="0" w:hanging="0"/>
+        <w:rPr/>
+      </w:pPr>
+      <w:r>
+        <w:rPr/>
         <w:t>Talk 28.03.2019</w:t>
+      </w:r>
+    </w:p>
+    <w:p>
+      <w:pPr>
+        <w:pStyle w:val="ListParagraph"/>
+        <w:ind w:left="720" w:right="0" w:hanging="0"/>
+        <w:rPr/>
+      </w:pPr>
+      <w:r>
+        <w:rPr/>
+        <w:t>- Random Solution Generator:</w:t>
+      </w:r>
+    </w:p>
+    <w:p>
+      <w:pPr>
+        <w:pStyle w:val="ListParagraph"/>
+        <w:ind w:left="720" w:right="0" w:hanging="0"/>
+        <w:rPr/>
+      </w:pPr>
+      <w:r>
+        <w:rPr/>
+        <w:t xml:space="preserve">    </w:t>
+      </w:r>
+      <w:r>
+        <w:rPr/>
+        <w:t>- Probably doesnt matter so much since I wont use the random generator in the heuristic but is the following procedure ok for generating random solutions:</w:t>
+      </w:r>
+    </w:p>
+    <w:p>
+      <w:pPr>
+        <w:pStyle w:val="ListParagraph"/>
+        <w:ind w:left="0" w:right="0" w:hanging="0"/>
+        <w:rPr/>
+      </w:pPr>
+      <w:r>
+        <w:rPr/>
+        <w:tab/>
+        <w:tab/>
+        <w:t>1. For each order, I assign the order to a random vehicle</w:t>
+      </w:r>
+    </w:p>
+    <w:p>
+      <w:pPr>
+        <w:pStyle w:val="ListParagraph"/>
+        <w:ind w:left="720" w:right="0" w:hanging="0"/>
+        <w:rPr/>
+      </w:pPr>
+      <w:r>
+        <w:rPr/>
+        <w:t xml:space="preserve">         </w:t>
+      </w:r>
+      <w:r>
+        <w:rPr/>
+        <w:tab/>
+        <w:t>2. For each vehicle I then either pickup new order or deliver already picked up orders</w:t>
+      </w:r>
+    </w:p>
+    <w:p>
+      <w:pPr>
+        <w:pStyle w:val="ListParagraph"/>
+        <w:ind w:left="720" w:right="0" w:hanging="0"/>
+        <w:rPr/>
+      </w:pPr>
+      <w:r>
+        <w:rPr/>
+        <w:tab/>
+        <w:t>until all assigned orders are done (this part particularly turns into a pretty ugly code)</w:t>
+      </w:r>
+    </w:p>
+    <w:p>
+      <w:pPr>
+        <w:pStyle w:val="ListParagraph"/>
+        <w:ind w:left="720" w:right="0" w:hanging="0"/>
+        <w:rPr/>
+      </w:pPr>
+      <w:r>
+        <w:rPr/>
+        <w:t>- Random heuristic</w:t>
+      </w:r>
+    </w:p>
+    <w:p>
+      <w:pPr>
+        <w:pStyle w:val="ListParagraph"/>
+        <w:ind w:left="720" w:right="0" w:hanging="0"/>
+        <w:rPr/>
+      </w:pPr>
+      <w:r>
+        <w:rPr/>
+        <w:t xml:space="preserve">    </w:t>
+      </w:r>
+      <w:r>
+        <w:rPr/>
+        <w:tab/>
+        <w:t>1. Should I report the same as we did in the Assignment in 379?</w:t>
+      </w:r>
+    </w:p>
+    <w:p>
+      <w:pPr>
+        <w:pStyle w:val="ListParagraph"/>
+        <w:ind w:left="720" w:right="0" w:hanging="0"/>
+        <w:rPr/>
+      </w:pPr>
+      <w:r>
+        <w:rPr/>
+        <w:tab/>
+        <w:t xml:space="preserve">2. What information do I need if not and what do we use it for? Just testing or </w:t>
+        <w:tab/>
+        <w:t>benchmarking?</w:t>
+      </w:r>
+    </w:p>
+    <w:p>
+      <w:pPr>
+        <w:pStyle w:val="ListParagraph"/>
+        <w:ind w:left="720" w:right="0" w:hanging="0"/>
+        <w:rPr/>
+      </w:pPr>
+      <w:r>
+        <w:rPr/>
+        <w:t>We need a type «Random» operator later to drastically change the solution and get unstuck.</w:t>
+      </w:r>
+    </w:p>
+    <w:p>
+      <w:pPr>
+        <w:pStyle w:val="ListParagraph"/>
+        <w:ind w:left="720" w:right="0" w:hanging="0"/>
+        <w:rPr/>
+      </w:pPr>
+      <w:r>
+        <w:rPr/>
+      </w:r>
+    </w:p>
+    <w:p>
+      <w:pPr>
+        <w:pStyle w:val="ListParagraph"/>
+        <w:ind w:left="720" w:right="0" w:hanging="0"/>
+        <w:rPr/>
+      </w:pPr>
+      <w:r>
+        <w:rPr/>
+        <w:t>For the operators we need to keep them feasible. Input is a feasible solution and output the same.</w:t>
+      </w:r>
+    </w:p>
+    <w:p>
+      <w:pPr>
+        <w:pStyle w:val="ListParagraph"/>
+        <w:ind w:left="720" w:right="0" w:hanging="0"/>
+        <w:rPr/>
+      </w:pPr>
+      <w:r>
+        <w:rPr/>
+      </w:r>
+    </w:p>
+    <w:p>
+      <w:pPr>
+        <w:pStyle w:val="ListParagraph"/>
+        <w:ind w:left="720" w:right="0" w:hanging="0"/>
+        <w:rPr/>
+      </w:pPr>
+      <w:r>
+        <w:rPr/>
+        <w:t xml:space="preserve">One normal operator is to take one  order and reinsert it in a good place. Another version of this is to take x amount of orders and remove them and reinsert them. Then you can end up in a situation where you cant put one order somewhere. Regret k-function it is called. Look it up in </w:t>
+      </w:r>
+    </w:p>
+    <w:p>
+      <w:pPr>
+        <w:pStyle w:val="ListParagraph"/>
+        <w:ind w:left="720" w:right="0" w:hanging="0"/>
+        <w:rPr/>
+      </w:pPr>
+      <w:r>
+        <w:rPr/>
+      </w:r>
+    </w:p>
+    <w:p>
+      <w:pPr>
+        <w:pStyle w:val="ListParagraph"/>
+        <w:ind w:left="720" w:right="0" w:hanging="0"/>
+        <w:rPr/>
+      </w:pPr>
+      <w:r>
+        <w:rPr/>
+        <w:t>aks about the feasibility checks.</w:t>
+      </w:r>
+    </w:p>
+    <w:p>
+      <w:pPr>
+        <w:pStyle w:val="ListParagraph"/>
+        <w:ind w:left="720" w:right="0" w:hanging="0"/>
+        <w:rPr/>
+      </w:pPr>
+      <w:r>
+        <w:rPr/>
+      </w:r>
+    </w:p>
+    <w:p>
+      <w:pPr>
+        <w:pStyle w:val="ListParagraph"/>
+        <w:ind w:left="720" w:right="0" w:hanging="0"/>
+        <w:rPr/>
+      </w:pPr>
+      <w:r>
+        <w:rPr/>
+        <w:t>- Status update</w:t>
+      </w:r>
+    </w:p>
+    <w:p>
+      <w:pPr>
+        <w:pStyle w:val="ListParagraph"/>
+        <w:ind w:left="720" w:right="0" w:hanging="0"/>
+        <w:rPr/>
+      </w:pPr>
+      <w:r>
+        <w:rPr/>
+        <w:t>- Objective function is done,</w:t>
+      </w:r>
+    </w:p>
+    <w:p>
+      <w:pPr>
+        <w:pStyle w:val="ListParagraph"/>
+        <w:ind w:left="720" w:right="0" w:hanging="0"/>
+        <w:rPr/>
+      </w:pPr>
+      <w:r>
+        <w:rPr/>
+        <w:t>- Feasibility checks.</w:t>
+      </w:r>
+    </w:p>
+    <w:p>
+      <w:pPr>
+        <w:pStyle w:val="ListParagraph"/>
+        <w:ind w:left="720" w:right="0" w:hanging="0"/>
+        <w:rPr/>
+      </w:pPr>
+      <w:r>
+        <w:rPr/>
+        <w:t>- Keep the fool proof feasibility check for the final solution.</w:t>
+      </w:r>
+    </w:p>
+    <w:p>
+      <w:pPr>
+        <w:pStyle w:val="ListParagraph"/>
+        <w:ind w:left="720" w:right="0" w:hanging="0"/>
+        <w:rPr/>
+      </w:pPr>
+      <w:r>
+        <w:rPr/>
+        <w:t xml:space="preserve"> </w:t>
+      </w:r>
+      <w:r>
+        <w:rPr/>
+        <w:t>- Finish simple feasibility check</w:t>
+      </w:r>
+    </w:p>
+    <w:p>
+      <w:pPr>
+        <w:pStyle w:val="ListParagraph"/>
+        <w:ind w:left="720" w:right="0" w:hanging="0"/>
+        <w:rPr/>
+      </w:pPr>
+      <w:r>
+        <w:rPr/>
+        <w:t>- Heuristics</w:t>
+      </w:r>
+    </w:p>
+    <w:p>
+      <w:pPr>
+        <w:pStyle w:val="ListParagraph"/>
+        <w:ind w:left="720" w:right="0" w:hanging="0"/>
+        <w:rPr/>
+      </w:pPr>
+      <w:r>
+        <w:rPr/>
+        <w:t>- Basic solution , dummy</w:t>
+      </w:r>
+    </w:p>
+    <w:p>
+      <w:pPr>
+        <w:pStyle w:val="ListParagraph"/>
+        <w:ind w:left="720" w:right="0" w:hanging="0"/>
+        <w:rPr/>
+      </w:pPr>
+      <w:r>
+        <w:rPr/>
+      </w:r>
+    </w:p>
+    <w:p>
+      <w:pPr>
+        <w:pStyle w:val="ListParagraph"/>
+        <w:ind w:left="720" w:right="0" w:hanging="0"/>
+        <w:rPr/>
+      </w:pPr>
+      <w:r>
+        <w:rPr/>
+        <w:t xml:space="preserve">Next step: Framework of our algorithm. ALNS, Follow the framework not the operators, We will have 20% probability to pick an operator, then you get a solution, and keep track of the performance (this makes it adaptive). Give points to operators during 100 iterations and then update probability. 1 point for new solution, 2 points for new better solution 4 points for best so far solution. Basic paper has description. </w:t>
+      </w:r>
+    </w:p>
+    <w:p>
+      <w:pPr>
+        <w:pStyle w:val="ListParagraph"/>
+        <w:ind w:left="720" w:right="0" w:hanging="0"/>
+        <w:rPr/>
+      </w:pPr>
+      <w:r>
+        <w:rPr/>
+      </w:r>
+    </w:p>
+    <w:p>
+      <w:pPr>
+        <w:pStyle w:val="ListParagraph"/>
+        <w:ind w:left="720" w:right="0" w:hanging="0"/>
+        <w:rPr/>
+      </w:pPr>
+      <w:r>
+        <w:rPr/>
+        <w:t>Boltzman function, acceptance like simmulated annealing, Temperature start with 1000 and decrease to 99%. Will be logarithmic.</w:t>
       </w:r>
     </w:p>
     <w:p>
@@ -552,7 +1296,7 @@
         <w:rPr/>
         <w:t xml:space="preserve">Had a talk with Lars and we looked at some of the data together. </w:t>
       </w:r>
-      <w:bookmarkStart w:id="0" w:name="__DdeLink__63_690381079"/>
+      <w:bookmarkStart w:id="3" w:name="__DdeLink__63_690381079"/>
       <w:r>
         <w:rPr/>
         <w:t>It could be that I need to change the model a bit due to the following points:</w:t>
@@ -659,7 +1403,7 @@
         <w:rPr/>
         <w:t>Q3: Data that I generate might then be a bit similar (lots of equal time-windows etc.) is this a problem?</w:t>
       </w:r>
-      <w:bookmarkEnd w:id="0"/>
+      <w:bookmarkEnd w:id="3"/>
       <w:r>
         <w:rPr/>
         <w:t xml:space="preserve"> Dont waste too much time on the data. Just check how the real data varies and generate data based on the real instance. So dont solve his now just use it to generate my instances and to make an illustration of the problem and use this to describe the problem and solution in the paper.</w:t>
@@ -1998,7 +2742,7 @@
     <w:qFormat/>
     <w:pPr>
       <w:widowControl/>
-      <w:overflowPunct w:val="true"/>
+      <w:overflowPunct w:val="false"/>
       <w:bidi w:val="0"/>
       <w:jc w:val="left"/>
     </w:pPr>
@@ -2984,6 +3728,573 @@
   </w:style>
   <w:style w:type="character" w:styleId="ListLabel139">
     <w:name w:val="ListLabel 139"/>
+    <w:qFormat/>
+    <w:rPr>
+      <w:rFonts w:cs="Wingdings"/>
+    </w:rPr>
+  </w:style>
+  <w:style w:type="character" w:styleId="ListLabel140">
+    <w:name w:val="ListLabel 140"/>
+    <w:qFormat/>
+    <w:rPr>
+      <w:rFonts w:cs="Lohit Devanagari"/>
+    </w:rPr>
+  </w:style>
+  <w:style w:type="character" w:styleId="ListLabel141">
+    <w:name w:val="ListLabel 141"/>
+    <w:qFormat/>
+    <w:rPr>
+      <w:rFonts w:cs="Courier New"/>
+    </w:rPr>
+  </w:style>
+  <w:style w:type="character" w:styleId="ListLabel142">
+    <w:name w:val="ListLabel 142"/>
+    <w:qFormat/>
+    <w:rPr>
+      <w:rFonts w:cs="Wingdings"/>
+    </w:rPr>
+  </w:style>
+  <w:style w:type="character" w:styleId="ListLabel143">
+    <w:name w:val="ListLabel 143"/>
+    <w:qFormat/>
+    <w:rPr>
+      <w:rFonts w:cs="Symbol"/>
+    </w:rPr>
+  </w:style>
+  <w:style w:type="character" w:styleId="ListLabel144">
+    <w:name w:val="ListLabel 144"/>
+    <w:qFormat/>
+    <w:rPr>
+      <w:rFonts w:cs="Courier New"/>
+    </w:rPr>
+  </w:style>
+  <w:style w:type="character" w:styleId="ListLabel145">
+    <w:name w:val="ListLabel 145"/>
+    <w:qFormat/>
+    <w:rPr>
+      <w:rFonts w:cs="Wingdings"/>
+    </w:rPr>
+  </w:style>
+  <w:style w:type="character" w:styleId="ListLabel146">
+    <w:name w:val="ListLabel 146"/>
+    <w:qFormat/>
+    <w:rPr>
+      <w:rFonts w:cs="Symbol"/>
+    </w:rPr>
+  </w:style>
+  <w:style w:type="character" w:styleId="ListLabel147">
+    <w:name w:val="ListLabel 147"/>
+    <w:qFormat/>
+    <w:rPr>
+      <w:rFonts w:cs="Courier New"/>
+    </w:rPr>
+  </w:style>
+  <w:style w:type="character" w:styleId="ListLabel148">
+    <w:name w:val="ListLabel 148"/>
+    <w:qFormat/>
+    <w:rPr>
+      <w:rFonts w:cs="Wingdings"/>
+    </w:rPr>
+  </w:style>
+  <w:style w:type="character" w:styleId="ListLabel149">
+    <w:name w:val="ListLabel 149"/>
+    <w:qFormat/>
+    <w:rPr>
+      <w:rFonts w:cs="Lohit Devanagari"/>
+    </w:rPr>
+  </w:style>
+  <w:style w:type="character" w:styleId="ListLabel150">
+    <w:name w:val="ListLabel 150"/>
+    <w:qFormat/>
+    <w:rPr>
+      <w:rFonts w:cs="Courier New"/>
+    </w:rPr>
+  </w:style>
+  <w:style w:type="character" w:styleId="ListLabel151">
+    <w:name w:val="ListLabel 151"/>
+    <w:qFormat/>
+    <w:rPr>
+      <w:rFonts w:cs="Wingdings"/>
+    </w:rPr>
+  </w:style>
+  <w:style w:type="character" w:styleId="ListLabel152">
+    <w:name w:val="ListLabel 152"/>
+    <w:qFormat/>
+    <w:rPr>
+      <w:rFonts w:cs="Symbol"/>
+    </w:rPr>
+  </w:style>
+  <w:style w:type="character" w:styleId="ListLabel153">
+    <w:name w:val="ListLabel 153"/>
+    <w:qFormat/>
+    <w:rPr>
+      <w:rFonts w:cs="Courier New"/>
+    </w:rPr>
+  </w:style>
+  <w:style w:type="character" w:styleId="ListLabel154">
+    <w:name w:val="ListLabel 154"/>
+    <w:qFormat/>
+    <w:rPr>
+      <w:rFonts w:cs="Wingdings"/>
+    </w:rPr>
+  </w:style>
+  <w:style w:type="character" w:styleId="ListLabel155">
+    <w:name w:val="ListLabel 155"/>
+    <w:qFormat/>
+    <w:rPr>
+      <w:rFonts w:cs="Symbol"/>
+    </w:rPr>
+  </w:style>
+  <w:style w:type="character" w:styleId="ListLabel156">
+    <w:name w:val="ListLabel 156"/>
+    <w:qFormat/>
+    <w:rPr>
+      <w:rFonts w:cs="Courier New"/>
+    </w:rPr>
+  </w:style>
+  <w:style w:type="character" w:styleId="ListLabel157">
+    <w:name w:val="ListLabel 157"/>
+    <w:qFormat/>
+    <w:rPr>
+      <w:rFonts w:cs="Wingdings"/>
+    </w:rPr>
+  </w:style>
+  <w:style w:type="character" w:styleId="ListLabel158">
+    <w:name w:val="ListLabel 158"/>
+    <w:qFormat/>
+    <w:rPr>
+      <w:rFonts w:cs="Lohit Devanagari"/>
+    </w:rPr>
+  </w:style>
+  <w:style w:type="character" w:styleId="ListLabel159">
+    <w:name w:val="ListLabel 159"/>
+    <w:qFormat/>
+    <w:rPr>
+      <w:rFonts w:cs="Courier New"/>
+    </w:rPr>
+  </w:style>
+  <w:style w:type="character" w:styleId="ListLabel160">
+    <w:name w:val="ListLabel 160"/>
+    <w:qFormat/>
+    <w:rPr>
+      <w:rFonts w:cs="Wingdings"/>
+    </w:rPr>
+  </w:style>
+  <w:style w:type="character" w:styleId="ListLabel161">
+    <w:name w:val="ListLabel 161"/>
+    <w:qFormat/>
+    <w:rPr>
+      <w:rFonts w:cs="Symbol"/>
+    </w:rPr>
+  </w:style>
+  <w:style w:type="character" w:styleId="ListLabel162">
+    <w:name w:val="ListLabel 162"/>
+    <w:qFormat/>
+    <w:rPr>
+      <w:rFonts w:cs="Courier New"/>
+    </w:rPr>
+  </w:style>
+  <w:style w:type="character" w:styleId="ListLabel163">
+    <w:name w:val="ListLabel 163"/>
+    <w:qFormat/>
+    <w:rPr>
+      <w:rFonts w:cs="Wingdings"/>
+    </w:rPr>
+  </w:style>
+  <w:style w:type="character" w:styleId="ListLabel164">
+    <w:name w:val="ListLabel 164"/>
+    <w:qFormat/>
+    <w:rPr>
+      <w:rFonts w:cs="Symbol"/>
+    </w:rPr>
+  </w:style>
+  <w:style w:type="character" w:styleId="ListLabel165">
+    <w:name w:val="ListLabel 165"/>
+    <w:qFormat/>
+    <w:rPr>
+      <w:rFonts w:cs="Courier New"/>
+    </w:rPr>
+  </w:style>
+  <w:style w:type="character" w:styleId="ListLabel166">
+    <w:name w:val="ListLabel 166"/>
+    <w:qFormat/>
+    <w:rPr>
+      <w:rFonts w:cs="Wingdings"/>
+    </w:rPr>
+  </w:style>
+  <w:style w:type="character" w:styleId="ListLabel167">
+    <w:name w:val="ListLabel 167"/>
+    <w:qFormat/>
+    <w:rPr>
+      <w:rFonts w:cs="Lohit Devanagari"/>
+    </w:rPr>
+  </w:style>
+  <w:style w:type="character" w:styleId="ListLabel168">
+    <w:name w:val="ListLabel 168"/>
+    <w:qFormat/>
+    <w:rPr>
+      <w:rFonts w:cs="Courier New"/>
+    </w:rPr>
+  </w:style>
+  <w:style w:type="character" w:styleId="ListLabel169">
+    <w:name w:val="ListLabel 169"/>
+    <w:qFormat/>
+    <w:rPr>
+      <w:rFonts w:cs="Wingdings"/>
+    </w:rPr>
+  </w:style>
+  <w:style w:type="character" w:styleId="ListLabel170">
+    <w:name w:val="ListLabel 170"/>
+    <w:qFormat/>
+    <w:rPr>
+      <w:rFonts w:cs="Symbol"/>
+    </w:rPr>
+  </w:style>
+  <w:style w:type="character" w:styleId="ListLabel171">
+    <w:name w:val="ListLabel 171"/>
+    <w:qFormat/>
+    <w:rPr>
+      <w:rFonts w:cs="Courier New"/>
+    </w:rPr>
+  </w:style>
+  <w:style w:type="character" w:styleId="ListLabel172">
+    <w:name w:val="ListLabel 172"/>
+    <w:qFormat/>
+    <w:rPr>
+      <w:rFonts w:cs="Wingdings"/>
+    </w:rPr>
+  </w:style>
+  <w:style w:type="character" w:styleId="ListLabel173">
+    <w:name w:val="ListLabel 173"/>
+    <w:qFormat/>
+    <w:rPr>
+      <w:rFonts w:cs="Symbol"/>
+    </w:rPr>
+  </w:style>
+  <w:style w:type="character" w:styleId="ListLabel174">
+    <w:name w:val="ListLabel 174"/>
+    <w:qFormat/>
+    <w:rPr>
+      <w:rFonts w:cs="Courier New"/>
+    </w:rPr>
+  </w:style>
+  <w:style w:type="character" w:styleId="ListLabel175">
+    <w:name w:val="ListLabel 175"/>
+    <w:qFormat/>
+    <w:rPr>
+      <w:rFonts w:cs="Wingdings"/>
+    </w:rPr>
+  </w:style>
+  <w:style w:type="character" w:styleId="ListLabel176">
+    <w:name w:val="ListLabel 176"/>
+    <w:qFormat/>
+    <w:rPr>
+      <w:rFonts w:cs="Lohit Devanagari"/>
+    </w:rPr>
+  </w:style>
+  <w:style w:type="character" w:styleId="ListLabel177">
+    <w:name w:val="ListLabel 177"/>
+    <w:qFormat/>
+    <w:rPr>
+      <w:rFonts w:cs="Courier New"/>
+    </w:rPr>
+  </w:style>
+  <w:style w:type="character" w:styleId="ListLabel178">
+    <w:name w:val="ListLabel 178"/>
+    <w:qFormat/>
+    <w:rPr>
+      <w:rFonts w:cs="Wingdings"/>
+    </w:rPr>
+  </w:style>
+  <w:style w:type="character" w:styleId="ListLabel179">
+    <w:name w:val="ListLabel 179"/>
+    <w:qFormat/>
+    <w:rPr>
+      <w:rFonts w:cs="Symbol"/>
+    </w:rPr>
+  </w:style>
+  <w:style w:type="character" w:styleId="ListLabel180">
+    <w:name w:val="ListLabel 180"/>
+    <w:qFormat/>
+    <w:rPr>
+      <w:rFonts w:cs="Courier New"/>
+    </w:rPr>
+  </w:style>
+  <w:style w:type="character" w:styleId="ListLabel181">
+    <w:name w:val="ListLabel 181"/>
+    <w:qFormat/>
+    <w:rPr>
+      <w:rFonts w:cs="Wingdings"/>
+    </w:rPr>
+  </w:style>
+  <w:style w:type="character" w:styleId="ListLabel182">
+    <w:name w:val="ListLabel 182"/>
+    <w:qFormat/>
+    <w:rPr>
+      <w:rFonts w:cs="Symbol"/>
+    </w:rPr>
+  </w:style>
+  <w:style w:type="character" w:styleId="ListLabel183">
+    <w:name w:val="ListLabel 183"/>
+    <w:qFormat/>
+    <w:rPr>
+      <w:rFonts w:cs="Courier New"/>
+    </w:rPr>
+  </w:style>
+  <w:style w:type="character" w:styleId="ListLabel184">
+    <w:name w:val="ListLabel 184"/>
+    <w:qFormat/>
+    <w:rPr>
+      <w:rFonts w:cs="Wingdings"/>
+    </w:rPr>
+  </w:style>
+  <w:style w:type="character" w:styleId="ListLabel185">
+    <w:name w:val="ListLabel 185"/>
+    <w:qFormat/>
+    <w:rPr>
+      <w:rFonts w:cs="Lohit Devanagari"/>
+    </w:rPr>
+  </w:style>
+  <w:style w:type="character" w:styleId="ListLabel186">
+    <w:name w:val="ListLabel 186"/>
+    <w:qFormat/>
+    <w:rPr>
+      <w:rFonts w:cs="Courier New"/>
+    </w:rPr>
+  </w:style>
+  <w:style w:type="character" w:styleId="ListLabel187">
+    <w:name w:val="ListLabel 187"/>
+    <w:qFormat/>
+    <w:rPr>
+      <w:rFonts w:cs="Wingdings"/>
+    </w:rPr>
+  </w:style>
+  <w:style w:type="character" w:styleId="ListLabel188">
+    <w:name w:val="ListLabel 188"/>
+    <w:qFormat/>
+    <w:rPr>
+      <w:rFonts w:cs="Symbol"/>
+    </w:rPr>
+  </w:style>
+  <w:style w:type="character" w:styleId="ListLabel189">
+    <w:name w:val="ListLabel 189"/>
+    <w:qFormat/>
+    <w:rPr>
+      <w:rFonts w:cs="Courier New"/>
+    </w:rPr>
+  </w:style>
+  <w:style w:type="character" w:styleId="ListLabel190">
+    <w:name w:val="ListLabel 190"/>
+    <w:qFormat/>
+    <w:rPr>
+      <w:rFonts w:cs="Wingdings"/>
+    </w:rPr>
+  </w:style>
+  <w:style w:type="character" w:styleId="ListLabel191">
+    <w:name w:val="ListLabel 191"/>
+    <w:qFormat/>
+    <w:rPr>
+      <w:rFonts w:cs="Symbol"/>
+    </w:rPr>
+  </w:style>
+  <w:style w:type="character" w:styleId="ListLabel192">
+    <w:name w:val="ListLabel 192"/>
+    <w:qFormat/>
+    <w:rPr>
+      <w:rFonts w:cs="Courier New"/>
+    </w:rPr>
+  </w:style>
+  <w:style w:type="character" w:styleId="ListLabel193">
+    <w:name w:val="ListLabel 193"/>
+    <w:qFormat/>
+    <w:rPr>
+      <w:rFonts w:cs="Wingdings"/>
+    </w:rPr>
+  </w:style>
+  <w:style w:type="character" w:styleId="ListLabel194">
+    <w:name w:val="ListLabel 194"/>
+    <w:qFormat/>
+    <w:rPr>
+      <w:rFonts w:cs="Lohit Devanagari"/>
+    </w:rPr>
+  </w:style>
+  <w:style w:type="character" w:styleId="ListLabel195">
+    <w:name w:val="ListLabel 195"/>
+    <w:qFormat/>
+    <w:rPr>
+      <w:rFonts w:cs="Courier New"/>
+    </w:rPr>
+  </w:style>
+  <w:style w:type="character" w:styleId="ListLabel196">
+    <w:name w:val="ListLabel 196"/>
+    <w:qFormat/>
+    <w:rPr>
+      <w:rFonts w:cs="Wingdings"/>
+    </w:rPr>
+  </w:style>
+  <w:style w:type="character" w:styleId="ListLabel197">
+    <w:name w:val="ListLabel 197"/>
+    <w:qFormat/>
+    <w:rPr>
+      <w:rFonts w:cs="Symbol"/>
+    </w:rPr>
+  </w:style>
+  <w:style w:type="character" w:styleId="ListLabel198">
+    <w:name w:val="ListLabel 198"/>
+    <w:qFormat/>
+    <w:rPr>
+      <w:rFonts w:cs="Courier New"/>
+    </w:rPr>
+  </w:style>
+  <w:style w:type="character" w:styleId="ListLabel199">
+    <w:name w:val="ListLabel 199"/>
+    <w:qFormat/>
+    <w:rPr>
+      <w:rFonts w:cs="Wingdings"/>
+    </w:rPr>
+  </w:style>
+  <w:style w:type="character" w:styleId="ListLabel200">
+    <w:name w:val="ListLabel 200"/>
+    <w:qFormat/>
+    <w:rPr>
+      <w:rFonts w:cs="Symbol"/>
+    </w:rPr>
+  </w:style>
+  <w:style w:type="character" w:styleId="ListLabel201">
+    <w:name w:val="ListLabel 201"/>
+    <w:qFormat/>
+    <w:rPr>
+      <w:rFonts w:cs="Courier New"/>
+    </w:rPr>
+  </w:style>
+  <w:style w:type="character" w:styleId="ListLabel202">
+    <w:name w:val="ListLabel 202"/>
+    <w:qFormat/>
+    <w:rPr>
+      <w:rFonts w:cs="Wingdings"/>
+    </w:rPr>
+  </w:style>
+  <w:style w:type="character" w:styleId="ListLabel203">
+    <w:name w:val="ListLabel 203"/>
+    <w:qFormat/>
+    <w:rPr>
+      <w:rFonts w:cs="Lohit Devanagari"/>
+    </w:rPr>
+  </w:style>
+  <w:style w:type="character" w:styleId="ListLabel204">
+    <w:name w:val="ListLabel 204"/>
+    <w:qFormat/>
+    <w:rPr>
+      <w:rFonts w:cs="Courier New"/>
+    </w:rPr>
+  </w:style>
+  <w:style w:type="character" w:styleId="ListLabel205">
+    <w:name w:val="ListLabel 205"/>
+    <w:qFormat/>
+    <w:rPr>
+      <w:rFonts w:cs="Wingdings"/>
+    </w:rPr>
+  </w:style>
+  <w:style w:type="character" w:styleId="ListLabel206">
+    <w:name w:val="ListLabel 206"/>
+    <w:qFormat/>
+    <w:rPr>
+      <w:rFonts w:cs="Symbol"/>
+    </w:rPr>
+  </w:style>
+  <w:style w:type="character" w:styleId="ListLabel207">
+    <w:name w:val="ListLabel 207"/>
+    <w:qFormat/>
+    <w:rPr>
+      <w:rFonts w:cs="Courier New"/>
+    </w:rPr>
+  </w:style>
+  <w:style w:type="character" w:styleId="ListLabel208">
+    <w:name w:val="ListLabel 208"/>
+    <w:qFormat/>
+    <w:rPr>
+      <w:rFonts w:cs="Wingdings"/>
+    </w:rPr>
+  </w:style>
+  <w:style w:type="character" w:styleId="ListLabel209">
+    <w:name w:val="ListLabel 209"/>
+    <w:qFormat/>
+    <w:rPr>
+      <w:rFonts w:cs="Symbol"/>
+    </w:rPr>
+  </w:style>
+  <w:style w:type="character" w:styleId="ListLabel210">
+    <w:name w:val="ListLabel 210"/>
+    <w:qFormat/>
+    <w:rPr>
+      <w:rFonts w:cs="Courier New"/>
+    </w:rPr>
+  </w:style>
+  <w:style w:type="character" w:styleId="ListLabel211">
+    <w:name w:val="ListLabel 211"/>
+    <w:qFormat/>
+    <w:rPr>
+      <w:rFonts w:cs="Wingdings"/>
+    </w:rPr>
+  </w:style>
+  <w:style w:type="character" w:styleId="ListLabel212">
+    <w:name w:val="ListLabel 212"/>
+    <w:qFormat/>
+    <w:rPr>
+      <w:rFonts w:cs="Lohit Devanagari"/>
+    </w:rPr>
+  </w:style>
+  <w:style w:type="character" w:styleId="ListLabel213">
+    <w:name w:val="ListLabel 213"/>
+    <w:qFormat/>
+    <w:rPr>
+      <w:rFonts w:cs="Courier New"/>
+    </w:rPr>
+  </w:style>
+  <w:style w:type="character" w:styleId="ListLabel214">
+    <w:name w:val="ListLabel 214"/>
+    <w:qFormat/>
+    <w:rPr>
+      <w:rFonts w:cs="Wingdings"/>
+    </w:rPr>
+  </w:style>
+  <w:style w:type="character" w:styleId="ListLabel215">
+    <w:name w:val="ListLabel 215"/>
+    <w:qFormat/>
+    <w:rPr>
+      <w:rFonts w:cs="Symbol"/>
+    </w:rPr>
+  </w:style>
+  <w:style w:type="character" w:styleId="ListLabel216">
+    <w:name w:val="ListLabel 216"/>
+    <w:qFormat/>
+    <w:rPr>
+      <w:rFonts w:cs="Courier New"/>
+    </w:rPr>
+  </w:style>
+  <w:style w:type="character" w:styleId="ListLabel217">
+    <w:name w:val="ListLabel 217"/>
+    <w:qFormat/>
+    <w:rPr>
+      <w:rFonts w:cs="Wingdings"/>
+    </w:rPr>
+  </w:style>
+  <w:style w:type="character" w:styleId="ListLabel218">
+    <w:name w:val="ListLabel 218"/>
+    <w:qFormat/>
+    <w:rPr>
+      <w:rFonts w:cs="Symbol"/>
+    </w:rPr>
+  </w:style>
+  <w:style w:type="character" w:styleId="ListLabel219">
+    <w:name w:val="ListLabel 219"/>
+    <w:qFormat/>
+    <w:rPr>
+      <w:rFonts w:cs="Courier New"/>
+    </w:rPr>
+  </w:style>
+  <w:style w:type="character" w:styleId="ListLabel220">
+    <w:name w:val="ListLabel 220"/>
     <w:qFormat/>
     <w:rPr>
       <w:rFonts w:cs="Wingdings"/>

</xml_diff>

<commit_message>
latest changes and meetings
</commit_message>
<xml_diff>
--- a/qna/17.01.19 Q&A.docx
+++ b/qna/17.01.19 Q&A.docx
@@ -10,6 +10,1037 @@
       </w:pPr>
       <w:r>
         <w:rPr/>
+        <w:t xml:space="preserve">Talk with Lars </w:t>
+      </w:r>
+      <w:r>
+        <w:rPr/>
+        <w:t>07.05.2019</w:t>
+      </w:r>
+      <w:r>
+        <w:rPr/>
+        <w:t>:</w:t>
+      </w:r>
+    </w:p>
+    <w:p>
+      <w:pPr>
+        <w:pStyle w:val="ListParagraph"/>
+        <w:ind w:left="720" w:right="0" w:hanging="0"/>
+        <w:rPr/>
+      </w:pPr>
+      <w:r>
+        <w:rPr/>
+      </w:r>
+    </w:p>
+    <w:p>
+      <w:pPr>
+        <w:pStyle w:val="ListParagraph"/>
+        <w:ind w:left="720" w:right="0" w:hanging="0"/>
+        <w:rPr/>
+      </w:pPr>
+      <w:r>
+        <w:rPr/>
+        <w:t>Wegen Tarife:</w:t>
+      </w:r>
+    </w:p>
+    <w:p>
+      <w:pPr>
+        <w:pStyle w:val="ListParagraph"/>
+        <w:ind w:left="720" w:right="0" w:hanging="0"/>
+        <w:rPr/>
+      </w:pPr>
+      <w:r>
+        <w:rPr/>
+        <w:t xml:space="preserve">Wir haben besprochen das es für eine intervalle (km und kg) gibt es ein tarif. In die daten scheint es aber mehrere zu sein. Meine modelle rechnen schon mit eine gewissen tarif für eine intervalle und kann nicht den gunstigste aussuchen. Ist das ein problem? Was ist dann der unterschied zwischen beispielsweise </w:t>
+      </w:r>
+      <w:r>
+        <w:rPr>
+          <w:rFonts w:ascii="Liberation Sans" w:hAnsi="Liberation Sans"/>
+          <w:b w:val="false"/>
+          <w:i w:val="false"/>
+          <w:strike w:val="false"/>
+          <w:dstrike w:val="false"/>
+          <w:outline w:val="false"/>
+          <w:shadow w:val="false"/>
+          <w:sz w:val="20"/>
+          <w:u w:val="none"/>
+          <w:em w:val="none"/>
+        </w:rPr>
+        <w:t xml:space="preserve">LTL||Current_LTL||LTL_DE_W-DE_W_100 </w:t>
+      </w:r>
+      <w:r>
+        <w:rPr>
+          <w:rFonts w:ascii="Liberation Sans" w:hAnsi="Liberation Sans"/>
+          <w:b w:val="false"/>
+          <w:i w:val="false"/>
+          <w:strike w:val="false"/>
+          <w:dstrike w:val="false"/>
+          <w:outline w:val="false"/>
+          <w:shadow w:val="false"/>
+          <w:sz w:val="20"/>
+          <w:u w:val="none"/>
+          <w:em w:val="none"/>
+        </w:rPr>
+        <w:t>und LTL||Current_LTL||LTL_DE_W-DE_W_1500. Ist die zahl am ende der kilometer distance?</w:t>
+      </w:r>
+    </w:p>
+    <w:p>
+      <w:pPr>
+        <w:pStyle w:val="ListParagraph"/>
+        <w:ind w:left="720" w:right="0" w:hanging="0"/>
+        <w:rPr>
+          <w:rFonts w:ascii="Liberation Sans" w:hAnsi="Liberation Sans"/>
+          <w:b w:val="false"/>
+          <w:b w:val="false"/>
+          <w:i w:val="false"/>
+          <w:i w:val="false"/>
+          <w:strike w:val="false"/>
+          <w:dstrike w:val="false"/>
+          <w:outline w:val="false"/>
+          <w:shadow w:val="false"/>
+          <w:sz w:val="20"/>
+          <w:u w:val="none"/>
+          <w:em w:val="none"/>
+        </w:rPr>
+      </w:pPr>
+      <w:r>
+        <w:rPr/>
+      </w:r>
+    </w:p>
+    <w:p>
+      <w:pPr>
+        <w:pStyle w:val="ListParagraph"/>
+        <w:ind w:left="720" w:right="0" w:hanging="0"/>
+        <w:rPr/>
+      </w:pPr>
+      <w:r>
+        <w:rPr>
+          <w:rFonts w:ascii="Liberation Sans" w:hAnsi="Liberation Sans"/>
+          <w:b w:val="false"/>
+          <w:i w:val="false"/>
+          <w:strike w:val="false"/>
+          <w:dstrike w:val="false"/>
+          <w:outline w:val="false"/>
+          <w:shadow w:val="false"/>
+          <w:sz w:val="20"/>
+          <w:u w:val="none"/>
+          <w:em w:val="none"/>
+        </w:rPr>
+        <w:t>S</w:t>
+      </w:r>
+      <w:r>
+        <w:rPr>
+          <w:rFonts w:ascii="Liberation Sans" w:hAnsi="Liberation Sans"/>
+          <w:b w:val="false"/>
+          <w:i w:val="false"/>
+          <w:strike w:val="false"/>
+          <w:dstrike w:val="false"/>
+          <w:outline w:val="false"/>
+          <w:shadow w:val="false"/>
+          <w:sz w:val="20"/>
+          <w:u w:val="none"/>
+          <w:em w:val="none"/>
+        </w:rPr>
+        <w:t>onstige fragen:</w:t>
+      </w:r>
+    </w:p>
+    <w:p>
+      <w:pPr>
+        <w:pStyle w:val="ListParagraph"/>
+        <w:ind w:left="720" w:right="0" w:hanging="0"/>
+        <w:rPr/>
+      </w:pPr>
+      <w:r>
+        <w:rPr>
+          <w:rFonts w:ascii="Liberation Sans" w:hAnsi="Liberation Sans"/>
+          <w:b w:val="false"/>
+          <w:i w:val="false"/>
+          <w:strike w:val="false"/>
+          <w:dstrike w:val="false"/>
+          <w:outline w:val="false"/>
+          <w:shadow w:val="false"/>
+          <w:sz w:val="20"/>
+          <w:u w:val="none"/>
+          <w:em w:val="none"/>
+        </w:rPr>
+        <w:t xml:space="preserve">Ich habe es jetzt so gemacht das ich die daten die ich brauche ausgeschnitten haben (zb. Bei tarife habe ich DE_W-DE_W ausgeschnitten als ich die startlocation nicht berücksichtige). Ist das in ordnung? </w:t>
+      </w:r>
+      <w:r>
+        <w:rPr>
+          <w:rFonts w:ascii="Liberation Sans" w:hAnsi="Liberation Sans"/>
+          <w:b w:val="false"/>
+          <w:i w:val="false"/>
+          <w:strike w:val="false"/>
+          <w:dstrike w:val="false"/>
+          <w:outline w:val="false"/>
+          <w:shadow w:val="false"/>
+          <w:sz w:val="20"/>
+          <w:u w:val="none"/>
+          <w:em w:val="none"/>
+        </w:rPr>
+        <w:t xml:space="preserve">Die tarife sind die pro km oder wie funktioniert das? </w:t>
+      </w:r>
+    </w:p>
+    <w:p>
+      <w:pPr>
+        <w:pStyle w:val="ListParagraph"/>
+        <w:ind w:left="720" w:right="0" w:hanging="0"/>
+        <w:rPr/>
+      </w:pPr>
+      <w:r>
+        <w:rPr>
+          <w:rFonts w:ascii="Liberation Sans" w:hAnsi="Liberation Sans"/>
+          <w:b w:val="false"/>
+          <w:i w:val="false"/>
+          <w:strike w:val="false"/>
+          <w:dstrike w:val="false"/>
+          <w:outline w:val="false"/>
+          <w:shadow w:val="false"/>
+          <w:sz w:val="20"/>
+          <w:u w:val="none"/>
+          <w:em w:val="none"/>
+        </w:rPr>
+        <w:t xml:space="preserve">Wann berechnet man ein preis von LTL und wann von FTL? </w:t>
+      </w:r>
+    </w:p>
+    <w:p>
+      <w:pPr>
+        <w:pStyle w:val="ListParagraph"/>
+        <w:ind w:left="720" w:right="0" w:hanging="0"/>
+        <w:rPr/>
+      </w:pPr>
+      <w:r>
+        <w:rPr>
+          <w:rFonts w:ascii="Liberation Sans" w:hAnsi="Liberation Sans"/>
+          <w:b w:val="false"/>
+          <w:i w:val="false"/>
+          <w:strike w:val="false"/>
+          <w:dstrike w:val="false"/>
+          <w:outline w:val="false"/>
+          <w:shadow w:val="false"/>
+          <w:sz w:val="20"/>
+          <w:u w:val="none"/>
+          <w:em w:val="none"/>
+        </w:rPr>
+        <w:t xml:space="preserve">Was is quasi die kriterium von eine FTL Truck? </w:t>
+      </w:r>
+    </w:p>
+    <w:p>
+      <w:pPr>
+        <w:pStyle w:val="ListParagraph"/>
+        <w:ind w:left="720" w:right="0" w:hanging="0"/>
+        <w:rPr/>
+      </w:pPr>
+      <w:r>
+        <w:rPr>
+          <w:rFonts w:ascii="Liberation Sans" w:hAnsi="Liberation Sans"/>
+          <w:b w:val="false"/>
+          <w:i w:val="false"/>
+          <w:strike w:val="false"/>
+          <w:dstrike w:val="false"/>
+          <w:outline w:val="false"/>
+          <w:shadow w:val="false"/>
+          <w:sz w:val="20"/>
+          <w:u w:val="none"/>
+          <w:em w:val="none"/>
+        </w:rPr>
+        <w:t>Was ist die Hubs für? (mein modell hat kein möglichkeit zu unterscheiden zwischen hub oder direkttransport, es wird nur demand von A nach B geliefert)</w:t>
+      </w:r>
+    </w:p>
+    <w:p>
+      <w:pPr>
+        <w:pStyle w:val="ListParagraph"/>
+        <w:ind w:left="720" w:right="0" w:hanging="0"/>
+        <w:rPr/>
+      </w:pPr>
+      <w:r>
+        <w:rPr>
+          <w:rFonts w:ascii="Liberation Sans" w:hAnsi="Liberation Sans"/>
+          <w:b w:val="false"/>
+          <w:i w:val="false"/>
+          <w:strike w:val="false"/>
+          <w:dstrike w:val="false"/>
+          <w:outline w:val="false"/>
+          <w:shadow w:val="false"/>
+          <w:sz w:val="20"/>
+          <w:u w:val="none"/>
+          <w:em w:val="none"/>
+        </w:rPr>
+        <w:t>I</w:t>
+      </w:r>
+      <w:r>
+        <w:rPr>
+          <w:rFonts w:ascii="Liberation Sans" w:hAnsi="Liberation Sans"/>
+          <w:b w:val="false"/>
+          <w:i w:val="false"/>
+          <w:strike w:val="false"/>
+          <w:dstrike w:val="false"/>
+          <w:outline w:val="false"/>
+          <w:shadow w:val="false"/>
+          <w:sz w:val="20"/>
+          <w:u w:val="none"/>
+          <w:em w:val="none"/>
+        </w:rPr>
+        <w:t>n die Commodities Tabelle, wie berechnet man die kg? Spalte B hat kg label aber manchmal wert 0?</w:t>
+      </w:r>
+    </w:p>
+    <w:p>
+      <w:pPr>
+        <w:pStyle w:val="ListParagraph"/>
+        <w:ind w:left="720" w:right="0" w:hanging="0"/>
+        <w:rPr>
+          <w:rFonts w:ascii="Liberation Sans" w:hAnsi="Liberation Sans"/>
+          <w:b w:val="false"/>
+          <w:b w:val="false"/>
+          <w:i w:val="false"/>
+          <w:i w:val="false"/>
+          <w:strike w:val="false"/>
+          <w:dstrike w:val="false"/>
+          <w:outline w:val="false"/>
+          <w:shadow w:val="false"/>
+          <w:sz w:val="20"/>
+          <w:u w:val="none"/>
+          <w:em w:val="none"/>
+        </w:rPr>
+      </w:pPr>
+      <w:r>
+        <w:rPr/>
+      </w:r>
+    </w:p>
+    <w:p>
+      <w:pPr>
+        <w:pStyle w:val="ListParagraph"/>
+        <w:ind w:left="720" w:right="0" w:hanging="0"/>
+        <w:rPr>
+          <w:rFonts w:ascii="Liberation Sans" w:hAnsi="Liberation Sans"/>
+          <w:b w:val="false"/>
+          <w:b w:val="false"/>
+          <w:i w:val="false"/>
+          <w:i w:val="false"/>
+          <w:strike w:val="false"/>
+          <w:dstrike w:val="false"/>
+          <w:outline w:val="false"/>
+          <w:shadow w:val="false"/>
+          <w:sz w:val="20"/>
+          <w:u w:val="none"/>
+          <w:em w:val="none"/>
+        </w:rPr>
+      </w:pPr>
+      <w:r>
+        <w:rPr/>
+      </w:r>
+    </w:p>
+    <w:p>
+      <w:pPr>
+        <w:pStyle w:val="ListParagraph"/>
+        <w:ind w:left="720" w:right="0" w:hanging="0"/>
+        <w:rPr>
+          <w:rFonts w:ascii="Liberation Sans" w:hAnsi="Liberation Sans"/>
+          <w:b w:val="false"/>
+          <w:b w:val="false"/>
+          <w:i w:val="false"/>
+          <w:i w:val="false"/>
+          <w:strike w:val="false"/>
+          <w:dstrike w:val="false"/>
+          <w:outline w:val="false"/>
+          <w:shadow w:val="false"/>
+          <w:sz w:val="20"/>
+          <w:u w:val="none"/>
+          <w:em w:val="none"/>
+        </w:rPr>
+      </w:pPr>
+      <w:r>
+        <w:rPr/>
+      </w:r>
+    </w:p>
+    <w:p>
+      <w:pPr>
+        <w:pStyle w:val="ListParagraph"/>
+        <w:ind w:left="720" w:right="0" w:hanging="0"/>
+        <w:rPr>
+          <w:rFonts w:ascii="Liberation Sans" w:hAnsi="Liberation Sans"/>
+          <w:b w:val="false"/>
+          <w:b w:val="false"/>
+          <w:i w:val="false"/>
+          <w:i w:val="false"/>
+          <w:strike w:val="false"/>
+          <w:dstrike w:val="false"/>
+          <w:outline w:val="false"/>
+          <w:shadow w:val="false"/>
+          <w:sz w:val="20"/>
+          <w:u w:val="none"/>
+          <w:em w:val="none"/>
+        </w:rPr>
+      </w:pPr>
+      <w:r>
+        <w:rPr/>
+      </w:r>
+    </w:p>
+    <w:p>
+      <w:pPr>
+        <w:pStyle w:val="ListParagraph"/>
+        <w:ind w:left="720" w:right="0" w:hanging="0"/>
+        <w:rPr/>
+      </w:pPr>
+      <w:r>
+        <w:rPr>
+          <w:rFonts w:ascii="Liberation Sans" w:hAnsi="Liberation Sans"/>
+          <w:b w:val="false"/>
+          <w:i w:val="false"/>
+          <w:strike w:val="false"/>
+          <w:dstrike w:val="false"/>
+          <w:outline w:val="false"/>
+          <w:shadow w:val="false"/>
+          <w:sz w:val="20"/>
+          <w:u w:val="none"/>
+          <w:em w:val="none"/>
+        </w:rPr>
+        <w:t>Checklist Data:</w:t>
+      </w:r>
+    </w:p>
+    <w:p>
+      <w:pPr>
+        <w:pStyle w:val="ListParagraph"/>
+        <w:ind w:left="720" w:right="0" w:hanging="0"/>
+        <w:rPr/>
+      </w:pPr>
+      <w:r>
+        <w:rPr>
+          <w:rFonts w:ascii="Liberation Sans" w:hAnsi="Liberation Sans"/>
+          <w:b w:val="false"/>
+          <w:i w:val="false"/>
+          <w:strike w:val="false"/>
+          <w:dstrike w:val="false"/>
+          <w:outline w:val="false"/>
+          <w:shadow w:val="false"/>
+          <w:sz w:val="20"/>
+          <w:u w:val="none"/>
+          <w:em w:val="none"/>
+        </w:rPr>
+        <w:t xml:space="preserve">- Prices for different intervals </w:t>
+      </w:r>
+      <w:r>
+        <w:rPr>
+          <w:rFonts w:ascii="Liberation Sans" w:hAnsi="Liberation Sans"/>
+          <w:b w:val="false"/>
+          <w:i w:val="false"/>
+          <w:strike w:val="false"/>
+          <w:dstrike w:val="false"/>
+          <w:outline w:val="false"/>
+          <w:shadow w:val="false"/>
+          <w:sz w:val="20"/>
+          <w:u w:val="none"/>
+          <w:em w:val="none"/>
+        </w:rPr>
+        <w:t>regarding weight</w:t>
+      </w:r>
+      <w:r>
+        <w:rPr>
+          <w:rFonts w:ascii="Liberation Sans" w:hAnsi="Liberation Sans"/>
+          <w:b w:val="false"/>
+          <w:i w:val="false"/>
+          <w:strike w:val="false"/>
+          <w:dstrike w:val="false"/>
+          <w:outline w:val="false"/>
+          <w:shadow w:val="false"/>
+          <w:sz w:val="20"/>
+          <w:u w:val="none"/>
+          <w:em w:val="none"/>
+        </w:rPr>
+        <w:t xml:space="preserve"> – </w:t>
+      </w:r>
+      <w:r>
+        <w:rPr>
+          <w:rFonts w:ascii="Liberation Sans" w:hAnsi="Liberation Sans"/>
+          <w:b w:val="false"/>
+          <w:i w:val="false"/>
+          <w:strike w:val="false"/>
+          <w:dstrike w:val="false"/>
+          <w:outline w:val="false"/>
+          <w:shadow w:val="false"/>
+          <w:sz w:val="20"/>
+          <w:u w:val="none"/>
+          <w:em w:val="none"/>
+        </w:rPr>
+        <w:t>done</w:t>
+      </w:r>
+    </w:p>
+    <w:p>
+      <w:pPr>
+        <w:pStyle w:val="ListParagraph"/>
+        <w:ind w:left="720" w:right="0" w:hanging="0"/>
+        <w:rPr/>
+      </w:pPr>
+      <w:r>
+        <w:rPr>
+          <w:rFonts w:ascii="Liberation Sans" w:hAnsi="Liberation Sans"/>
+          <w:b w:val="false"/>
+          <w:i w:val="false"/>
+          <w:strike w:val="false"/>
+          <w:dstrike w:val="false"/>
+          <w:outline w:val="false"/>
+          <w:shadow w:val="false"/>
+          <w:sz w:val="20"/>
+          <w:u w:val="none"/>
+          <w:em w:val="none"/>
+        </w:rPr>
+        <w:t>- Prices per km?</w:t>
+      </w:r>
+    </w:p>
+    <w:p>
+      <w:pPr>
+        <w:pStyle w:val="ListParagraph"/>
+        <w:ind w:left="720" w:right="0" w:hanging="0"/>
+        <w:rPr/>
+      </w:pPr>
+      <w:r>
+        <w:rPr>
+          <w:rFonts w:ascii="Liberation Sans" w:hAnsi="Liberation Sans"/>
+          <w:b w:val="false"/>
+          <w:i w:val="false"/>
+          <w:strike w:val="false"/>
+          <w:dstrike w:val="false"/>
+          <w:outline w:val="false"/>
+          <w:shadow w:val="false"/>
+          <w:sz w:val="20"/>
+          <w:u w:val="none"/>
+          <w:em w:val="none"/>
+        </w:rPr>
+        <w:t>- Prices per stop?</w:t>
+      </w:r>
+    </w:p>
+    <w:p>
+      <w:pPr>
+        <w:pStyle w:val="ListParagraph"/>
+        <w:ind w:left="720" w:right="0" w:hanging="0"/>
+        <w:rPr/>
+      </w:pPr>
+      <w:r>
+        <w:rPr>
+          <w:rFonts w:ascii="Liberation Sans" w:hAnsi="Liberation Sans"/>
+          <w:b w:val="false"/>
+          <w:i w:val="false"/>
+          <w:strike w:val="false"/>
+          <w:dstrike w:val="false"/>
+          <w:outline w:val="false"/>
+          <w:shadow w:val="false"/>
+          <w:sz w:val="20"/>
+          <w:u w:val="none"/>
+          <w:em w:val="none"/>
+        </w:rPr>
+        <w:t>- Fixed costs?</w:t>
+      </w:r>
+    </w:p>
+    <w:p>
+      <w:pPr>
+        <w:pStyle w:val="ListParagraph"/>
+        <w:ind w:left="720" w:right="0" w:hanging="0"/>
+        <w:rPr/>
+      </w:pPr>
+      <w:r>
+        <w:rPr>
+          <w:rFonts w:ascii="Liberation Sans" w:hAnsi="Liberation Sans"/>
+          <w:b w:val="false"/>
+          <w:i w:val="false"/>
+          <w:strike w:val="false"/>
+          <w:dstrike w:val="false"/>
+          <w:outline w:val="false"/>
+          <w:shadow w:val="false"/>
+          <w:sz w:val="20"/>
+          <w:u w:val="none"/>
+          <w:em w:val="none"/>
+        </w:rPr>
+        <w:t xml:space="preserve">- Distances between locations – </w:t>
+      </w:r>
+      <w:r>
+        <w:rPr>
+          <w:rFonts w:ascii="Liberation Sans" w:hAnsi="Liberation Sans"/>
+          <w:b w:val="false"/>
+          <w:i w:val="false"/>
+          <w:strike w:val="false"/>
+          <w:dstrike w:val="false"/>
+          <w:outline w:val="false"/>
+          <w:shadow w:val="false"/>
+          <w:sz w:val="20"/>
+          <w:u w:val="none"/>
+          <w:em w:val="none"/>
+        </w:rPr>
+        <w:t>lars delivering, could use dist_class from hubs_dist_tarifs_assignment..</w:t>
+      </w:r>
+    </w:p>
+    <w:p>
+      <w:pPr>
+        <w:pStyle w:val="ListParagraph"/>
+        <w:ind w:left="720" w:right="0" w:hanging="0"/>
+        <w:rPr/>
+      </w:pPr>
+      <w:r>
+        <w:rPr>
+          <w:rFonts w:ascii="Liberation Sans" w:hAnsi="Liberation Sans"/>
+          <w:b w:val="false"/>
+          <w:i w:val="false"/>
+          <w:strike w:val="false"/>
+          <w:dstrike w:val="false"/>
+          <w:outline w:val="false"/>
+          <w:shadow w:val="false"/>
+          <w:sz w:val="20"/>
+          <w:u w:val="none"/>
+          <w:em w:val="none"/>
+        </w:rPr>
+        <w:t>- Time between locations – gleich distance..</w:t>
+      </w:r>
+    </w:p>
+    <w:p>
+      <w:pPr>
+        <w:pStyle w:val="ListParagraph"/>
+        <w:ind w:left="720" w:right="0" w:hanging="0"/>
+        <w:rPr/>
+      </w:pPr>
+      <w:r>
+        <w:rPr>
+          <w:rFonts w:ascii="Liberation Sans" w:hAnsi="Liberation Sans"/>
+          <w:b w:val="false"/>
+          <w:i w:val="false"/>
+          <w:strike w:val="false"/>
+          <w:dstrike w:val="false"/>
+          <w:outline w:val="false"/>
+          <w:shadow w:val="false"/>
+          <w:sz w:val="20"/>
+          <w:u w:val="none"/>
+          <w:em w:val="none"/>
+        </w:rPr>
+        <w:t xml:space="preserve">- Demands for each order – </w:t>
+      </w:r>
+      <w:r>
+        <w:rPr>
+          <w:rFonts w:ascii="Liberation Sans" w:hAnsi="Liberation Sans"/>
+          <w:b w:val="false"/>
+          <w:i w:val="false"/>
+          <w:strike w:val="false"/>
+          <w:dstrike w:val="false"/>
+          <w:outline w:val="false"/>
+          <w:shadow w:val="false"/>
+          <w:sz w:val="20"/>
+          <w:u w:val="none"/>
+          <w:em w:val="none"/>
+        </w:rPr>
+        <w:t>done</w:t>
+      </w:r>
+    </w:p>
+    <w:p>
+      <w:pPr>
+        <w:pStyle w:val="ListParagraph"/>
+        <w:ind w:left="720" w:right="0" w:hanging="0"/>
+        <w:rPr/>
+      </w:pPr>
+      <w:r>
+        <w:rPr>
+          <w:rFonts w:ascii="Liberation Sans" w:hAnsi="Liberation Sans"/>
+          <w:b w:val="false"/>
+          <w:i w:val="false"/>
+          <w:strike w:val="false"/>
+          <w:dstrike w:val="false"/>
+          <w:outline w:val="false"/>
+          <w:shadow w:val="false"/>
+          <w:sz w:val="20"/>
+          <w:u w:val="none"/>
+          <w:em w:val="none"/>
+        </w:rPr>
+        <w:t>- pickup and delivery of each order - done</w:t>
+      </w:r>
+    </w:p>
+    <w:p>
+      <w:pPr>
+        <w:pStyle w:val="ListParagraph"/>
+        <w:ind w:left="720" w:right="0" w:hanging="0"/>
+        <w:rPr/>
+      </w:pPr>
+      <w:r>
+        <w:rPr>
+          <w:rFonts w:ascii="Liberation Sans" w:hAnsi="Liberation Sans"/>
+          <w:b w:val="false"/>
+          <w:i w:val="false"/>
+          <w:strike w:val="false"/>
+          <w:dstrike w:val="false"/>
+          <w:outline w:val="false"/>
+          <w:shadow w:val="false"/>
+          <w:sz w:val="20"/>
+          <w:u w:val="none"/>
+          <w:em w:val="none"/>
+        </w:rPr>
+        <w:t xml:space="preserve">- Weight of each order - </w:t>
+      </w:r>
+      <w:r>
+        <w:rPr>
+          <w:rFonts w:ascii="Liberation Sans" w:hAnsi="Liberation Sans"/>
+          <w:b w:val="false"/>
+          <w:i w:val="false"/>
+          <w:strike w:val="false"/>
+          <w:dstrike w:val="false"/>
+          <w:outline w:val="false"/>
+          <w:shadow w:val="false"/>
+          <w:sz w:val="20"/>
+          <w:u w:val="none"/>
+          <w:em w:val="none"/>
+        </w:rPr>
+        <w:t>??</w:t>
+      </w:r>
+    </w:p>
+    <w:p>
+      <w:pPr>
+        <w:pStyle w:val="ListParagraph"/>
+        <w:ind w:left="720" w:right="0" w:hanging="0"/>
+        <w:rPr/>
+      </w:pPr>
+      <w:r>
+        <w:rPr>
+          <w:rFonts w:ascii="Liberation Sans" w:hAnsi="Liberation Sans"/>
+          <w:b w:val="false"/>
+          <w:i w:val="false"/>
+          <w:strike w:val="false"/>
+          <w:dstrike w:val="false"/>
+          <w:outline w:val="false"/>
+          <w:shadow w:val="false"/>
+          <w:sz w:val="20"/>
+          <w:u w:val="none"/>
+          <w:em w:val="none"/>
+        </w:rPr>
+        <w:t xml:space="preserve">- </w:t>
+      </w:r>
+      <w:r>
+        <w:rPr>
+          <w:rFonts w:ascii="Liberation Sans" w:hAnsi="Liberation Sans"/>
+          <w:b w:val="false"/>
+          <w:i w:val="false"/>
+          <w:strike w:val="false"/>
+          <w:dstrike w:val="false"/>
+          <w:outline w:val="false"/>
+          <w:shadow w:val="false"/>
+          <w:sz w:val="20"/>
+          <w:u w:val="none"/>
+          <w:em w:val="none"/>
+        </w:rPr>
+        <w:t>S</w:t>
+      </w:r>
+      <w:r>
+        <w:rPr>
+          <w:rFonts w:ascii="Liberation Sans" w:hAnsi="Liberation Sans"/>
+          <w:b w:val="false"/>
+          <w:i w:val="false"/>
+          <w:strike w:val="false"/>
+          <w:dstrike w:val="false"/>
+          <w:outline w:val="false"/>
+          <w:shadow w:val="false"/>
+          <w:sz w:val="20"/>
+          <w:u w:val="none"/>
+          <w:em w:val="none"/>
+        </w:rPr>
+        <w:t xml:space="preserve">ize of each order - </w:t>
+      </w:r>
+      <w:r>
+        <w:rPr>
+          <w:rFonts w:ascii="Liberation Sans" w:hAnsi="Liberation Sans"/>
+          <w:b w:val="false"/>
+          <w:i w:val="false"/>
+          <w:strike w:val="false"/>
+          <w:dstrike w:val="false"/>
+          <w:outline w:val="false"/>
+          <w:shadow w:val="false"/>
+          <w:sz w:val="20"/>
+          <w:u w:val="none"/>
+          <w:em w:val="none"/>
+        </w:rPr>
+        <w:t>done</w:t>
+      </w:r>
+    </w:p>
+    <w:p>
+      <w:pPr>
+        <w:pStyle w:val="ListParagraph"/>
+        <w:ind w:left="720" w:right="0" w:hanging="0"/>
+        <w:rPr/>
+      </w:pPr>
+      <w:r>
+        <w:rPr>
+          <w:rFonts w:ascii="Liberation Sans" w:hAnsi="Liberation Sans"/>
+          <w:b w:val="false"/>
+          <w:i w:val="false"/>
+          <w:strike w:val="false"/>
+          <w:dstrike w:val="false"/>
+          <w:outline w:val="false"/>
+          <w:shadow w:val="false"/>
+          <w:sz w:val="20"/>
+          <w:u w:val="none"/>
+          <w:em w:val="none"/>
+        </w:rPr>
+        <w:t>- Factory docking capacity?</w:t>
+      </w:r>
+    </w:p>
+    <w:p>
+      <w:pPr>
+        <w:pStyle w:val="ListParagraph"/>
+        <w:ind w:left="720" w:right="0" w:hanging="0"/>
+        <w:rPr/>
+      </w:pPr>
+      <w:r>
+        <w:rPr>
+          <w:rFonts w:ascii="Liberation Sans" w:hAnsi="Liberation Sans"/>
+          <w:b w:val="false"/>
+          <w:i w:val="false"/>
+          <w:strike w:val="false"/>
+          <w:dstrike w:val="false"/>
+          <w:outline w:val="false"/>
+          <w:shadow w:val="false"/>
+          <w:sz w:val="20"/>
+          <w:u w:val="none"/>
+          <w:em w:val="none"/>
+        </w:rPr>
+        <w:t xml:space="preserve">- </w:t>
+      </w:r>
+      <w:r>
+        <w:rPr>
+          <w:rFonts w:ascii="Liberation Sans" w:hAnsi="Liberation Sans"/>
+          <w:b w:val="false"/>
+          <w:i w:val="false"/>
+          <w:strike w:val="false"/>
+          <w:dstrike w:val="false"/>
+          <w:outline w:val="false"/>
+          <w:shadow w:val="false"/>
+          <w:sz w:val="20"/>
+          <w:u w:val="none"/>
+          <w:em w:val="none"/>
+        </w:rPr>
+        <w:t>Time windows?</w:t>
+      </w:r>
+    </w:p>
+    <w:p>
+      <w:pPr>
+        <w:pStyle w:val="ListParagraph"/>
+        <w:ind w:left="720" w:right="0" w:hanging="0"/>
+        <w:rPr/>
+      </w:pPr>
+      <w:r>
+        <w:rPr>
+          <w:rFonts w:ascii="Liberation Sans" w:hAnsi="Liberation Sans"/>
+          <w:b w:val="false"/>
+          <w:i w:val="false"/>
+          <w:strike w:val="false"/>
+          <w:dstrike w:val="false"/>
+          <w:outline w:val="false"/>
+          <w:shadow w:val="false"/>
+          <w:sz w:val="20"/>
+          <w:u w:val="none"/>
+          <w:em w:val="none"/>
+        </w:rPr>
+        <w:t>- Any Vehicle limitations?</w:t>
+      </w:r>
+    </w:p>
+    <w:p>
+      <w:pPr>
+        <w:pStyle w:val="ListParagraph"/>
+        <w:ind w:left="720" w:right="0" w:hanging="0"/>
+        <w:rPr/>
+      </w:pPr>
+      <w:r>
+        <w:rPr>
+          <w:rFonts w:ascii="Liberation Sans" w:hAnsi="Liberation Sans"/>
+          <w:b w:val="false"/>
+          <w:i w:val="false"/>
+          <w:strike w:val="false"/>
+          <w:dstrike w:val="false"/>
+          <w:outline w:val="false"/>
+          <w:shadow w:val="false"/>
+          <w:sz w:val="20"/>
+          <w:u w:val="none"/>
+          <w:em w:val="none"/>
+        </w:rPr>
+        <w:t>- Weight capacity of each vehicle?</w:t>
+      </w:r>
+    </w:p>
+    <w:p>
+      <w:pPr>
+        <w:pStyle w:val="ListParagraph"/>
+        <w:ind w:left="720" w:right="0" w:hanging="0"/>
+        <w:rPr/>
+      </w:pPr>
+      <w:r>
+        <w:rPr>
+          <w:rFonts w:ascii="Liberation Sans" w:hAnsi="Liberation Sans"/>
+          <w:b w:val="false"/>
+          <w:i w:val="false"/>
+          <w:strike w:val="false"/>
+          <w:dstrike w:val="false"/>
+          <w:outline w:val="false"/>
+          <w:shadow w:val="false"/>
+          <w:sz w:val="20"/>
+          <w:u w:val="none"/>
+          <w:em w:val="none"/>
+        </w:rPr>
+        <w:t>- Different type of vehicles? (size etc.?)</w:t>
+      </w:r>
+    </w:p>
+    <w:p>
+      <w:pPr>
+        <w:pStyle w:val="Normal"/>
+        <w:ind w:left="720" w:right="0" w:hanging="0"/>
+        <w:rPr/>
+      </w:pPr>
+      <w:r>
+        <w:rPr/>
+      </w:r>
+    </w:p>
+    <w:p>
+      <w:pPr>
+        <w:pStyle w:val="ListParagraph"/>
+        <w:ind w:left="720" w:right="0" w:hanging="0"/>
+        <w:rPr/>
+      </w:pPr>
+      <w:r>
+        <w:rPr/>
+      </w:r>
+    </w:p>
+    <w:p>
+      <w:pPr>
+        <w:pStyle w:val="ListParagraph"/>
+        <w:ind w:left="720" w:right="0" w:hanging="0"/>
+        <w:rPr/>
+      </w:pPr>
+      <w:r>
+        <w:rPr/>
+      </w:r>
+    </w:p>
+    <w:p>
+      <w:pPr>
+        <w:pStyle w:val="ListParagraph"/>
+        <w:ind w:left="720" w:right="0" w:hanging="0"/>
+        <w:rPr/>
+      </w:pPr>
+      <w:r>
+        <w:rPr/>
+      </w:r>
+    </w:p>
+    <w:p>
+      <w:pPr>
+        <w:pStyle w:val="ListParagraph"/>
+        <w:ind w:left="720" w:right="0" w:hanging="0"/>
+        <w:rPr/>
+      </w:pPr>
+      <w:r>
+        <w:rPr/>
+        <w:t>Talk 25.04.2019</w:t>
+      </w:r>
+    </w:p>
+    <w:p>
+      <w:pPr>
+        <w:pStyle w:val="ListParagraph"/>
+        <w:ind w:left="720" w:right="0" w:hanging="0"/>
+        <w:rPr/>
+      </w:pPr>
+      <w:r>
+        <w:rPr/>
+        <w:t xml:space="preserve">Questions: </w:t>
+      </w:r>
+    </w:p>
+    <w:p>
+      <w:pPr>
+        <w:pStyle w:val="ListParagraph"/>
+        <w:ind w:left="720" w:right="0" w:hanging="0"/>
+        <w:rPr/>
+      </w:pPr>
+      <w:r>
+        <w:rPr/>
+        <w:t>Regarding solution representation and the representation of Orders, I currently have one pickup node per order and one delivery node per order. Wondering if it could be more efficient for the data from 4-flow to have nodes per location instead. (would mean I have to change a bit of the code/solution representation, but could possibly save us some runningtime/</w:t>
+      </w:r>
+      <w:r>
+        <w:rPr/>
+        <w:t>space</w:t>
+      </w:r>
+      <w:r>
+        <w:rPr/>
+        <w:t xml:space="preserve"> while reading the data. Do you think I should make this change? </w:t>
+      </w:r>
+      <w:r>
+        <w:rPr/>
+        <w:t>Can doif I want to.</w:t>
+      </w:r>
+    </w:p>
+    <w:p>
+      <w:pPr>
+        <w:pStyle w:val="ListParagraph"/>
+        <w:ind w:left="720" w:right="0" w:hanging="0"/>
+        <w:rPr/>
+      </w:pPr>
+      <w:r>
+        <w:rPr/>
+      </w:r>
+    </w:p>
+    <w:p>
+      <w:pPr>
+        <w:pStyle w:val="ListParagraph"/>
+        <w:ind w:left="720" w:right="0" w:hanging="0"/>
+        <w:rPr/>
+      </w:pPr>
+      <w:r>
+        <w:rPr/>
+        <w:t xml:space="preserve">Ahmad is not available next thursday.. </w:t>
+      </w:r>
+    </w:p>
+    <w:p>
+      <w:pPr>
+        <w:pStyle w:val="ListParagraph"/>
+        <w:ind w:left="720" w:right="0" w:hanging="0"/>
+        <w:rPr/>
+      </w:pPr>
+      <w:r>
+        <w:rPr/>
+      </w:r>
+    </w:p>
+    <w:p>
+      <w:pPr>
+        <w:pStyle w:val="ListParagraph"/>
+        <w:ind w:left="720" w:right="0" w:hanging="0"/>
+        <w:rPr/>
+      </w:pPr>
+      <w:r>
+        <w:rPr/>
+      </w:r>
+    </w:p>
+    <w:p>
+      <w:pPr>
+        <w:pStyle w:val="ListParagraph"/>
+        <w:ind w:left="720" w:right="0" w:hanging="0"/>
+        <w:rPr/>
+      </w:pPr>
+      <w:r>
+        <w:rPr/>
+      </w:r>
+    </w:p>
+    <w:p>
+      <w:pPr>
+        <w:pStyle w:val="ListParagraph"/>
+        <w:ind w:left="720" w:right="0" w:hanging="0"/>
+        <w:rPr/>
+      </w:pPr>
+      <w:r>
+        <w:rPr/>
+      </w:r>
+    </w:p>
+    <w:p>
+      <w:pPr>
+        <w:pStyle w:val="ListParagraph"/>
+        <w:ind w:left="720" w:right="0" w:hanging="0"/>
+        <w:rPr/>
+      </w:pPr>
+      <w:r>
+        <w:rPr/>
+      </w:r>
+    </w:p>
+    <w:p>
+      <w:pPr>
+        <w:pStyle w:val="ListParagraph"/>
+        <w:ind w:left="720" w:right="0" w:hanging="0"/>
+        <w:rPr/>
+      </w:pPr>
+      <w:r>
+        <w:rPr/>
         <w:t>Talk 12.04.2019</w:t>
       </w:r>
     </w:p>
@@ -19,323 +1050,290 @@
         <w:ind w:left="720" w:right="0" w:hanging="0"/>
         <w:rPr/>
       </w:pPr>
+      <w:r>
+        <w:rPr/>
+        <w:t>Status:</w:t>
+      </w:r>
+    </w:p>
+    <w:p>
+      <w:pPr>
+        <w:pStyle w:val="ListParagraph"/>
+        <w:ind w:left="720" w:right="0" w:hanging="0"/>
+        <w:rPr/>
+      </w:pPr>
+      <w:r>
+        <w:rPr/>
+        <w:t>ALNS – Some open questions, see below</w:t>
+      </w:r>
+    </w:p>
+    <w:p>
+      <w:pPr>
+        <w:pStyle w:val="ListParagraph"/>
+        <w:ind w:left="720" w:right="0" w:hanging="0"/>
+        <w:rPr/>
+      </w:pPr>
+      <w:r>
+        <w:rPr/>
+        <w:t>Operators – Made a few basic (quick) operators, remove and reinsert (basic), working on a more complex one</w:t>
+      </w:r>
+    </w:p>
+    <w:p>
+      <w:pPr>
+        <w:pStyle w:val="ListParagraph"/>
+        <w:ind w:left="720" w:right="0" w:hanging="0"/>
+        <w:rPr/>
+      </w:pPr>
+      <w:r>
+        <w:rPr/>
+        <w:t>Still open: Random instance gereator, regret-k operator, greedy operator (similar to what I am working on, will be good to compare), targeted removals, similar removals.</w:t>
+      </w:r>
+    </w:p>
+    <w:p>
+      <w:pPr>
+        <w:pStyle w:val="ListParagraph"/>
+        <w:ind w:left="720" w:right="0" w:hanging="0"/>
+        <w:rPr/>
+      </w:pPr>
+      <w:r>
+        <w:rPr/>
+      </w:r>
+    </w:p>
+    <w:p>
+      <w:pPr>
+        <w:pStyle w:val="ListParagraph"/>
+        <w:ind w:left="720" w:right="0" w:hanging="0"/>
+        <w:rPr/>
+      </w:pPr>
+      <w:r>
+        <w:rPr/>
+        <w:t>Questions to ALNS:</w:t>
+      </w:r>
+    </w:p>
+    <w:p>
+      <w:pPr>
+        <w:pStyle w:val="ListParagraph"/>
+        <w:ind w:left="720" w:right="0" w:hanging="0"/>
+        <w:rPr/>
+      </w:pPr>
+      <w:r>
+        <w:rPr/>
+        <w:t>- Should I keep track of all solutions? How do you determine if a solution has already been found, or do you not care aslong as it is different and with a better current objective? Check that its a new solution is not found before, save possibly a string in a hashset to check.</w:t>
+      </w:r>
+    </w:p>
+    <w:p>
+      <w:pPr>
+        <w:pStyle w:val="ListParagraph"/>
+        <w:ind w:left="720" w:right="0" w:hanging="0"/>
+        <w:rPr/>
+      </w:pPr>
+      <w:r>
+        <w:rPr/>
+        <w:t>- We give a score to solutions only because they are accepted? So the amount of points delegated wiill depend on the cooling schedule of the simmulated annealing? Also need to be a new solution</w:t>
+      </w:r>
+    </w:p>
+    <w:p>
+      <w:pPr>
+        <w:pStyle w:val="ListParagraph"/>
+        <w:ind w:left="720" w:right="0" w:hanging="0"/>
+        <w:rPr/>
+      </w:pPr>
+      <w:r>
+        <w:rPr/>
+        <w:t>- I currently decrease Temperature after each segment (so every 100 iterations?)? Change temperature after every iteration.</w:t>
+      </w:r>
+    </w:p>
+    <w:p>
+      <w:pPr>
+        <w:pStyle w:val="ListParagraph"/>
+        <w:ind w:left="720" w:right="0" w:hanging="0"/>
+        <w:rPr/>
+      </w:pPr>
+      <w:r>
+        <w:rPr/>
+        <w:t xml:space="preserve">- T0 is 1000 and is decreased by 1% each time. Or should I use Boltzman function from Crama and Schyns like in Benchmark? Choose an initial Temperature, If its better, always keep, In the first x iterations I fix the probability to 80%, x should be low. Then use the deltas etc to choose a T0, you gather all the deltas and take the average, do the inverse to find the initial Temperature, After that we decrease the T0 by 0,5% or maybe less, fine tune this parameter. 20% r approx to get a smoothe change. </w:t>
+      </w:r>
+    </w:p>
+    <w:p>
+      <w:pPr>
+        <w:pStyle w:val="ListParagraph"/>
+        <w:ind w:left="720" w:right="0" w:hanging="0"/>
+        <w:rPr/>
+      </w:pPr>
+      <w:r>
+        <w:rPr/>
+        <w:t>- With the weights I am currently just giving points as above ( 4 pt, 2pt, 1pt ) and then I have a function that determines the probabilities of picking each based on the points + a part of the previous value (like benchmark paper). Think about using a minimum percent so its never going below perhaps at 1% or so.. Keep track of the weights over each iteration to make a graph.</w:t>
+      </w:r>
+    </w:p>
+    <w:p>
+      <w:pPr>
+        <w:pStyle w:val="ListParagraph"/>
+        <w:ind w:left="720" w:right="0" w:hanging="0"/>
+        <w:rPr/>
+      </w:pPr>
+      <w:r>
+        <w:rPr/>
+        <w:t>- I have made a clock to take the time of different parts of the algorithm. What kind of data should I keep for us to compare? Should I time all Operators separately and take an average over the total? Or are you only interested in the total runningtime of the ALNS? Let me know what we should keep and I will summarize some sort of table for you to show you how it is going and how the different heuristics/Operators are working. Better to have more sensors for now to measure, each operators average times usually and make it up to me for now, rather too much</w:t>
+      </w:r>
+    </w:p>
+    <w:p>
+      <w:pPr>
+        <w:pStyle w:val="ListParagraph"/>
+        <w:ind w:left="720" w:right="0" w:hanging="0"/>
+        <w:rPr/>
+      </w:pPr>
+      <w:r>
+        <w:rPr/>
+        <w:t>- In the End I am a bit confused. Which part of the algorithm is still Large Neighbourhood? Seems alot like what I build so far is very similar to simmulated annealing somehow.. The focus is on the A-Adaptive. The 2-5 is is the 5 remove and reinsert. When I describe the adaptive part I will refer to a paper. We start with 25% 2-5, and then we change the distribution,</w:t>
+      </w:r>
+    </w:p>
+    <w:p>
+      <w:pPr>
+        <w:pStyle w:val="ListParagraph"/>
+        <w:ind w:left="720" w:right="0" w:hanging="0"/>
+        <w:rPr/>
+      </w:pPr>
+      <w:r>
+        <w:rPr/>
+      </w:r>
+    </w:p>
+    <w:p>
+      <w:pPr>
+        <w:pStyle w:val="ListParagraph"/>
+        <w:ind w:left="720" w:right="0" w:hanging="0"/>
+        <w:rPr/>
+      </w:pPr>
       <w:bookmarkStart w:id="0" w:name="__DdeLink__319_1725401710"/>
       <w:r>
         <w:rPr/>
-        <w:t>Status:</w:t>
-      </w:r>
-    </w:p>
-    <w:p>
-      <w:pPr>
-        <w:pStyle w:val="ListParagraph"/>
-        <w:ind w:left="720" w:right="0" w:hanging="0"/>
-        <w:rPr/>
-      </w:pPr>
-      <w:r>
-        <w:rPr/>
-        <w:t>ALNS – Some open questions, see below</w:t>
-      </w:r>
-    </w:p>
-    <w:p>
-      <w:pPr>
-        <w:pStyle w:val="ListParagraph"/>
-        <w:ind w:left="720" w:right="0" w:hanging="0"/>
-        <w:rPr/>
-      </w:pPr>
-      <w:r>
-        <w:rPr/>
-        <w:t>Operators – Made a few basic (quick) operators, remove and reinsert (basic), working on a more complex one</w:t>
-      </w:r>
-    </w:p>
-    <w:p>
-      <w:pPr>
-        <w:pStyle w:val="ListParagraph"/>
-        <w:ind w:left="720" w:right="0" w:hanging="0"/>
-        <w:rPr/>
-      </w:pPr>
-      <w:r>
-        <w:rPr/>
-        <w:t>Still open: Random instance gereator, regret-k operator, greedy operator (similar to what I am working on, will be good to compare), targeted removals, similar removals.</w:t>
-      </w:r>
-    </w:p>
-    <w:p>
-      <w:pPr>
-        <w:pStyle w:val="ListParagraph"/>
-        <w:ind w:left="720" w:right="0" w:hanging="0"/>
-        <w:rPr/>
-      </w:pPr>
-      <w:r>
-        <w:rPr/>
-      </w:r>
-    </w:p>
-    <w:p>
-      <w:pPr>
-        <w:pStyle w:val="ListParagraph"/>
-        <w:ind w:left="720" w:right="0" w:hanging="0"/>
-        <w:rPr/>
-      </w:pPr>
-      <w:r>
-        <w:rPr/>
-        <w:t>Questions to ALNS:</w:t>
-      </w:r>
-    </w:p>
-    <w:p>
-      <w:pPr>
-        <w:pStyle w:val="ListParagraph"/>
-        <w:ind w:left="720" w:right="0" w:hanging="0"/>
-        <w:rPr/>
-      </w:pPr>
-      <w:r>
-        <w:rPr/>
-        <w:t xml:space="preserve">- Should I keep track of all solutions? How do you determine if a solution has already been found, or do you not care aslong as it is different and with a better current objective? </w:t>
-      </w:r>
-      <w:r>
-        <w:rPr/>
-        <w:t>Check that its a new solution is not found before, save possibly a string in a hashset to check.</w:t>
-      </w:r>
-    </w:p>
-    <w:p>
-      <w:pPr>
-        <w:pStyle w:val="ListParagraph"/>
-        <w:ind w:left="720" w:right="0" w:hanging="0"/>
-        <w:rPr/>
-      </w:pPr>
-      <w:r>
-        <w:rPr/>
-        <w:t xml:space="preserve">- We give a score to solutions only because they are accepted? So the amount of points delegated wiill depend on the cooling schedule of the simmulated annealing? </w:t>
-      </w:r>
-      <w:r>
-        <w:rPr/>
-        <w:t>Also need to be a new solution</w:t>
-      </w:r>
-    </w:p>
-    <w:p>
-      <w:pPr>
-        <w:pStyle w:val="ListParagraph"/>
-        <w:ind w:left="720" w:right="0" w:hanging="0"/>
-        <w:rPr/>
-      </w:pPr>
-      <w:r>
-        <w:rPr/>
-        <w:t xml:space="preserve">- I currently decrease Temperature after each segment (so every 100 iterations?)? </w:t>
-      </w:r>
-      <w:r>
-        <w:rPr/>
-        <w:t>Change temperature after every iteration.</w:t>
-      </w:r>
-    </w:p>
-    <w:p>
-      <w:pPr>
-        <w:pStyle w:val="ListParagraph"/>
-        <w:ind w:left="720" w:right="0" w:hanging="0"/>
-        <w:rPr/>
-      </w:pPr>
-      <w:r>
-        <w:rPr/>
-        <w:t xml:space="preserve">- T0 is 1000 and is decreased by 1% each time. Or should I use Boltzman function from Crama and Schyns like in Benchmark? </w:t>
-      </w:r>
-      <w:r>
-        <w:rPr/>
-        <w:t xml:space="preserve">Choose an initial Temperature, If its better, always keep, In the first x iterations I fix the probability to 80%, x should be low. Then use the deltas etc to choose a T0, you gather all the deltas and take the average, do the inverse to find the initial Temperature, After that we decrease the T0 by 0,5% or maybe less, fine tune this parameter. 20% r approx to get a smoothe change. </w:t>
-      </w:r>
-    </w:p>
-    <w:p>
-      <w:pPr>
-        <w:pStyle w:val="ListParagraph"/>
-        <w:ind w:left="720" w:right="0" w:hanging="0"/>
-        <w:rPr/>
-      </w:pPr>
-      <w:r>
-        <w:rPr/>
-        <w:t xml:space="preserve">- With the weights I am currently just giving points as above ( 4 pt, 2pt, 1pt ) and then I have a function that determines the probabilities of picking each based on the points + a part of the previous value (like benchmark paper). </w:t>
-      </w:r>
-      <w:r>
-        <w:rPr/>
-        <w:t>Think about using a minimum percent so its never going below perhaps at 1% or so.. Keep track of the weights over each iteration to make a graph.</w:t>
-      </w:r>
-    </w:p>
-    <w:p>
-      <w:pPr>
-        <w:pStyle w:val="ListParagraph"/>
-        <w:ind w:left="720" w:right="0" w:hanging="0"/>
-        <w:rPr/>
-      </w:pPr>
-      <w:r>
-        <w:rPr/>
-        <w:t xml:space="preserve">- I have made a clock to take the time of different parts of the algorithm. What kind of data should I keep for us to compare? Should I time all Operators separately and take an average over the total? Or are you only interested in the total runningtime of the ALNS? Let me know what we should keep and I will summarize some sort of table for you to show you how it is going and how the different heuristics/Operators are working. </w:t>
-      </w:r>
-      <w:r>
-        <w:rPr/>
-        <w:t>Better to have more sensors for now to measure, each operators average times usually and make it up to me for now, rather too much</w:t>
-      </w:r>
-    </w:p>
-    <w:p>
-      <w:pPr>
-        <w:pStyle w:val="ListParagraph"/>
-        <w:ind w:left="720" w:right="0" w:hanging="0"/>
-        <w:rPr/>
-      </w:pPr>
-      <w:r>
-        <w:rPr/>
-        <w:t xml:space="preserve">- In the End I am a bit confused. Which part of the algorithm is still Large Neighbourhood? Seems alot like what I build so far is very similar to simmulated annealing somehow.. </w:t>
-      </w:r>
-      <w:r>
-        <w:rPr/>
-        <w:t>The focus is on the A-Adaptive. The 2-5 is is the 5 remove and reinsert. When I describe the adaptive part I will refer to a paper. We start with 25% 2-5, and then we change the distribution,</w:t>
-      </w:r>
-    </w:p>
-    <w:p>
-      <w:pPr>
-        <w:pStyle w:val="ListParagraph"/>
-        <w:ind w:left="720" w:right="0" w:hanging="0"/>
-        <w:rPr/>
-      </w:pPr>
-      <w:r>
-        <w:rPr/>
-      </w:r>
-    </w:p>
-    <w:p>
-      <w:pPr>
-        <w:pStyle w:val="ListParagraph"/>
-        <w:ind w:left="720" w:right="0" w:hanging="0"/>
-        <w:rPr/>
-      </w:pPr>
-      <w:bookmarkStart w:id="1" w:name="__DdeLink__319_1725401710"/>
-      <w:r>
-        <w:rPr/>
         <w:t>Next week: Holiday, but I will work, any paper recommendations for me to read on the plane? Inspiration for operators?</w:t>
       </w:r>
+      <w:bookmarkEnd w:id="0"/>
+      <w:r>
+        <w:rPr/>
+        <w:t xml:space="preserve"> Clustering papers, k-mean clustering, wikipedia article, maybe for initialising the problem or something like an operator.</w:t>
+      </w:r>
+    </w:p>
+    <w:p>
+      <w:pPr>
+        <w:pStyle w:val="ListParagraph"/>
+        <w:ind w:left="720" w:right="0" w:hanging="0"/>
+        <w:rPr/>
+      </w:pPr>
+      <w:r>
+        <w:rPr/>
+      </w:r>
+    </w:p>
+    <w:p>
+      <w:pPr>
+        <w:pStyle w:val="ListParagraph"/>
+        <w:ind w:left="720" w:right="0" w:hanging="0"/>
+        <w:rPr/>
+      </w:pPr>
+      <w:r>
+        <w:rPr/>
+      </w:r>
+    </w:p>
+    <w:p>
+      <w:pPr>
+        <w:pStyle w:val="ListParagraph"/>
+        <w:ind w:left="720" w:right="0" w:hanging="0"/>
+        <w:rPr/>
+      </w:pPr>
+      <w:r>
+        <w:rPr/>
+      </w:r>
+    </w:p>
+    <w:p>
+      <w:pPr>
+        <w:pStyle w:val="ListParagraph"/>
+        <w:ind w:left="720" w:right="0" w:hanging="0"/>
+        <w:rPr/>
+      </w:pPr>
+      <w:r>
+        <w:rPr/>
+      </w:r>
+    </w:p>
+    <w:p>
+      <w:pPr>
+        <w:pStyle w:val="ListParagraph"/>
+        <w:ind w:left="720" w:right="0" w:hanging="0"/>
+        <w:rPr/>
+      </w:pPr>
+      <w:r>
+        <w:rPr/>
+      </w:r>
+    </w:p>
+    <w:p>
+      <w:pPr>
+        <w:pStyle w:val="ListParagraph"/>
+        <w:ind w:left="720" w:right="0" w:hanging="0"/>
+        <w:rPr/>
+      </w:pPr>
+      <w:r>
+        <w:rPr/>
+        <w:t>Talk 04.04.19</w:t>
+      </w:r>
+    </w:p>
+    <w:p>
+      <w:pPr>
+        <w:pStyle w:val="ListParagraph"/>
+        <w:ind w:left="720" w:right="0" w:hanging="0"/>
+        <w:rPr/>
+      </w:pPr>
+      <w:r>
+        <w:rPr/>
+        <w:t xml:space="preserve"> </w:t>
+      </w:r>
+      <w:bookmarkStart w:id="1" w:name="__DdeLink__160_1660864662"/>
+      <w:r>
+        <w:rPr/>
+        <w:t>- Efficient complete Feasibility check ready. Checks all in time solution.length*timewindow.amount</w:t>
+      </w:r>
+    </w:p>
+    <w:p>
+      <w:pPr>
+        <w:pStyle w:val="ListParagraph"/>
+        <w:ind w:left="720" w:right="0" w:hanging="0"/>
+        <w:rPr/>
+      </w:pPr>
+      <w:r>
+        <w:rPr/>
+        <w:t>- Random heuristics finished, finds optimal solution for my small example.</w:t>
+      </w:r>
+    </w:p>
+    <w:p>
+      <w:pPr>
+        <w:pStyle w:val="ListParagraph"/>
+        <w:ind w:left="720" w:right="0" w:hanging="0"/>
+        <w:rPr/>
+      </w:pPr>
+      <w:r>
+        <w:rPr/>
+        <w:t>- ALNS – in progress</w:t>
+      </w:r>
+    </w:p>
+    <w:p>
+      <w:pPr>
+        <w:pStyle w:val="ListParagraph"/>
+        <w:ind w:left="720" w:right="0" w:hanging="0"/>
+        <w:rPr/>
+      </w:pPr>
+      <w:r>
+        <w:rPr/>
+        <w:t>- Removal Insertion heuristics – in progress</w:t>
+      </w:r>
+    </w:p>
+    <w:p>
+      <w:pPr>
+        <w:pStyle w:val="ListParagraph"/>
+        <w:ind w:left="720" w:right="0" w:hanging="0"/>
+        <w:rPr/>
+      </w:pPr>
+      <w:r>
+        <w:rPr/>
+        <w:t>- Question to the Benchmark paper...</w:t>
+      </w:r>
       <w:bookmarkEnd w:id="1"/>
-      <w:r>
-        <w:rPr/>
-        <w:t xml:space="preserve"> </w:t>
-      </w:r>
-      <w:r>
-        <w:rPr/>
-        <w:t>Clustering papers, k-mean clustering, wikipedia article, maybe for initialising the problem or something like an operator.</w:t>
-      </w:r>
-    </w:p>
-    <w:p>
-      <w:pPr>
-        <w:pStyle w:val="ListParagraph"/>
-        <w:ind w:left="720" w:right="0" w:hanging="0"/>
-        <w:rPr/>
-      </w:pPr>
-      <w:r>
-        <w:rPr/>
-      </w:r>
-    </w:p>
-    <w:p>
-      <w:pPr>
-        <w:pStyle w:val="ListParagraph"/>
-        <w:ind w:left="720" w:right="0" w:hanging="0"/>
-        <w:rPr/>
-      </w:pPr>
-      <w:r>
-        <w:rPr/>
-      </w:r>
-    </w:p>
-    <w:p>
-      <w:pPr>
-        <w:pStyle w:val="ListParagraph"/>
-        <w:ind w:left="720" w:right="0" w:hanging="0"/>
-        <w:rPr/>
-      </w:pPr>
-      <w:r>
-        <w:rPr/>
-      </w:r>
-    </w:p>
-    <w:p>
-      <w:pPr>
-        <w:pStyle w:val="ListParagraph"/>
-        <w:ind w:left="720" w:right="0" w:hanging="0"/>
-        <w:rPr/>
-      </w:pPr>
-      <w:r>
-        <w:rPr/>
-      </w:r>
-    </w:p>
-    <w:p>
-      <w:pPr>
-        <w:pStyle w:val="ListParagraph"/>
-        <w:ind w:left="720" w:right="0" w:hanging="0"/>
-        <w:rPr/>
-      </w:pPr>
-      <w:r>
-        <w:rPr/>
-      </w:r>
-    </w:p>
-    <w:p>
-      <w:pPr>
-        <w:pStyle w:val="ListParagraph"/>
-        <w:ind w:left="720" w:right="0" w:hanging="0"/>
-        <w:rPr/>
-      </w:pPr>
-      <w:r>
-        <w:rPr/>
-        <w:t>Talk 04.04.19</w:t>
-      </w:r>
-    </w:p>
-    <w:p>
-      <w:pPr>
-        <w:pStyle w:val="ListParagraph"/>
-        <w:ind w:left="720" w:right="0" w:hanging="0"/>
-        <w:rPr/>
-      </w:pPr>
-      <w:r>
-        <w:rPr/>
-        <w:t xml:space="preserve"> </w:t>
-      </w:r>
-      <w:bookmarkStart w:id="2" w:name="__DdeLink__160_1660864662"/>
-      <w:r>
-        <w:rPr/>
-        <w:t>- Efficient complete Feasibility check ready. Checks all in time solution.length*timewindow.amount</w:t>
-      </w:r>
-    </w:p>
-    <w:p>
-      <w:pPr>
-        <w:pStyle w:val="ListParagraph"/>
-        <w:ind w:left="720" w:right="0" w:hanging="0"/>
-        <w:rPr/>
-      </w:pPr>
-      <w:r>
-        <w:rPr/>
-        <w:t>- Random heuristics finished, finds optimal solution for my small example.</w:t>
-      </w:r>
-    </w:p>
-    <w:p>
-      <w:pPr>
-        <w:pStyle w:val="ListParagraph"/>
-        <w:ind w:left="720" w:right="0" w:hanging="0"/>
-        <w:rPr/>
-      </w:pPr>
-      <w:r>
-        <w:rPr/>
-        <w:t>- ALNS – in progress</w:t>
-      </w:r>
-    </w:p>
-    <w:p>
-      <w:pPr>
-        <w:pStyle w:val="ListParagraph"/>
-        <w:ind w:left="720" w:right="0" w:hanging="0"/>
-        <w:rPr/>
-      </w:pPr>
-      <w:r>
-        <w:rPr/>
-        <w:t>- Removal Insertion heuristics – in progress</w:t>
-      </w:r>
-    </w:p>
-    <w:p>
-      <w:pPr>
-        <w:pStyle w:val="ListParagraph"/>
-        <w:ind w:left="720" w:right="0" w:hanging="0"/>
-        <w:rPr/>
-      </w:pPr>
-      <w:r>
-        <w:rPr/>
-        <w:t>- Question to the Benchmark paper...</w:t>
-      </w:r>
-      <w:bookmarkEnd w:id="2"/>
     </w:p>
     <w:p>
       <w:pPr>
@@ -1296,7 +2294,7 @@
         <w:rPr/>
         <w:t xml:space="preserve">Had a talk with Lars and we looked at some of the data together. </w:t>
       </w:r>
-      <w:bookmarkStart w:id="3" w:name="__DdeLink__63_690381079"/>
+      <w:bookmarkStart w:id="2" w:name="__DdeLink__63_690381079"/>
       <w:r>
         <w:rPr/>
         <w:t>It could be that I need to change the model a bit due to the following points:</w:t>
@@ -1403,7 +2401,7 @@
         <w:rPr/>
         <w:t>Q3: Data that I generate might then be a bit similar (lots of equal time-windows etc.) is this a problem?</w:t>
       </w:r>
-      <w:bookmarkEnd w:id="3"/>
+      <w:bookmarkEnd w:id="2"/>
       <w:r>
         <w:rPr/>
         <w:t xml:space="preserve"> Dont waste too much time on the data. Just check how the real data varies and generate data based on the real instance. So dont solve his now just use it to generate my instances and to make an illustration of the problem and use this to describe the problem and solution in the paper.</w:t>
@@ -2742,7 +3740,9 @@
     <w:qFormat/>
     <w:pPr>
       <w:widowControl/>
+      <w:kinsoku w:val="true"/>
       <w:overflowPunct w:val="false"/>
+      <w:autoSpaceDE w:val="true"/>
       <w:bidi w:val="0"/>
       <w:jc w:val="left"/>
     </w:pPr>
@@ -4295,6 +5295,258 @@
   </w:style>
   <w:style w:type="character" w:styleId="ListLabel220">
     <w:name w:val="ListLabel 220"/>
+    <w:qFormat/>
+    <w:rPr>
+      <w:rFonts w:cs="Wingdings"/>
+    </w:rPr>
+  </w:style>
+  <w:style w:type="character" w:styleId="ListLabel221">
+    <w:name w:val="ListLabel 221"/>
+    <w:qFormat/>
+    <w:rPr>
+      <w:rFonts w:cs="Lohit Devanagari"/>
+    </w:rPr>
+  </w:style>
+  <w:style w:type="character" w:styleId="ListLabel222">
+    <w:name w:val="ListLabel 222"/>
+    <w:qFormat/>
+    <w:rPr>
+      <w:rFonts w:cs="Courier New"/>
+    </w:rPr>
+  </w:style>
+  <w:style w:type="character" w:styleId="ListLabel223">
+    <w:name w:val="ListLabel 223"/>
+    <w:qFormat/>
+    <w:rPr>
+      <w:rFonts w:cs="Wingdings"/>
+    </w:rPr>
+  </w:style>
+  <w:style w:type="character" w:styleId="ListLabel224">
+    <w:name w:val="ListLabel 224"/>
+    <w:qFormat/>
+    <w:rPr>
+      <w:rFonts w:cs="Symbol"/>
+    </w:rPr>
+  </w:style>
+  <w:style w:type="character" w:styleId="ListLabel225">
+    <w:name w:val="ListLabel 225"/>
+    <w:qFormat/>
+    <w:rPr>
+      <w:rFonts w:cs="Courier New"/>
+    </w:rPr>
+  </w:style>
+  <w:style w:type="character" w:styleId="ListLabel226">
+    <w:name w:val="ListLabel 226"/>
+    <w:qFormat/>
+    <w:rPr>
+      <w:rFonts w:cs="Wingdings"/>
+    </w:rPr>
+  </w:style>
+  <w:style w:type="character" w:styleId="ListLabel227">
+    <w:name w:val="ListLabel 227"/>
+    <w:qFormat/>
+    <w:rPr>
+      <w:rFonts w:cs="Symbol"/>
+    </w:rPr>
+  </w:style>
+  <w:style w:type="character" w:styleId="ListLabel228">
+    <w:name w:val="ListLabel 228"/>
+    <w:qFormat/>
+    <w:rPr>
+      <w:rFonts w:cs="Courier New"/>
+    </w:rPr>
+  </w:style>
+  <w:style w:type="character" w:styleId="ListLabel229">
+    <w:name w:val="ListLabel 229"/>
+    <w:qFormat/>
+    <w:rPr>
+      <w:rFonts w:cs="Wingdings"/>
+    </w:rPr>
+  </w:style>
+  <w:style w:type="character" w:styleId="ListLabel230">
+    <w:name w:val="ListLabel 230"/>
+    <w:qFormat/>
+    <w:rPr>
+      <w:rFonts w:cs="Lohit Devanagari"/>
+    </w:rPr>
+  </w:style>
+  <w:style w:type="character" w:styleId="ListLabel231">
+    <w:name w:val="ListLabel 231"/>
+    <w:qFormat/>
+    <w:rPr>
+      <w:rFonts w:cs="Courier New"/>
+    </w:rPr>
+  </w:style>
+  <w:style w:type="character" w:styleId="ListLabel232">
+    <w:name w:val="ListLabel 232"/>
+    <w:qFormat/>
+    <w:rPr>
+      <w:rFonts w:cs="Wingdings"/>
+    </w:rPr>
+  </w:style>
+  <w:style w:type="character" w:styleId="ListLabel233">
+    <w:name w:val="ListLabel 233"/>
+    <w:qFormat/>
+    <w:rPr>
+      <w:rFonts w:cs="Symbol"/>
+    </w:rPr>
+  </w:style>
+  <w:style w:type="character" w:styleId="ListLabel234">
+    <w:name w:val="ListLabel 234"/>
+    <w:qFormat/>
+    <w:rPr>
+      <w:rFonts w:cs="Courier New"/>
+    </w:rPr>
+  </w:style>
+  <w:style w:type="character" w:styleId="ListLabel235">
+    <w:name w:val="ListLabel 235"/>
+    <w:qFormat/>
+    <w:rPr>
+      <w:rFonts w:cs="Wingdings"/>
+    </w:rPr>
+  </w:style>
+  <w:style w:type="character" w:styleId="ListLabel236">
+    <w:name w:val="ListLabel 236"/>
+    <w:qFormat/>
+    <w:rPr>
+      <w:rFonts w:cs="Symbol"/>
+    </w:rPr>
+  </w:style>
+  <w:style w:type="character" w:styleId="ListLabel237">
+    <w:name w:val="ListLabel 237"/>
+    <w:qFormat/>
+    <w:rPr>
+      <w:rFonts w:cs="Courier New"/>
+    </w:rPr>
+  </w:style>
+  <w:style w:type="character" w:styleId="ListLabel238">
+    <w:name w:val="ListLabel 238"/>
+    <w:qFormat/>
+    <w:rPr>
+      <w:rFonts w:cs="Wingdings"/>
+    </w:rPr>
+  </w:style>
+  <w:style w:type="character" w:styleId="ListLabel239">
+    <w:name w:val="ListLabel 239"/>
+    <w:qFormat/>
+    <w:rPr>
+      <w:rFonts w:cs="Lohit Devanagari"/>
+    </w:rPr>
+  </w:style>
+  <w:style w:type="character" w:styleId="ListLabel240">
+    <w:name w:val="ListLabel 240"/>
+    <w:qFormat/>
+    <w:rPr>
+      <w:rFonts w:cs="Courier New"/>
+    </w:rPr>
+  </w:style>
+  <w:style w:type="character" w:styleId="ListLabel241">
+    <w:name w:val="ListLabel 241"/>
+    <w:qFormat/>
+    <w:rPr>
+      <w:rFonts w:cs="Wingdings"/>
+    </w:rPr>
+  </w:style>
+  <w:style w:type="character" w:styleId="ListLabel242">
+    <w:name w:val="ListLabel 242"/>
+    <w:qFormat/>
+    <w:rPr>
+      <w:rFonts w:cs="Symbol"/>
+    </w:rPr>
+  </w:style>
+  <w:style w:type="character" w:styleId="ListLabel243">
+    <w:name w:val="ListLabel 243"/>
+    <w:qFormat/>
+    <w:rPr>
+      <w:rFonts w:cs="Courier New"/>
+    </w:rPr>
+  </w:style>
+  <w:style w:type="character" w:styleId="ListLabel244">
+    <w:name w:val="ListLabel 244"/>
+    <w:qFormat/>
+    <w:rPr>
+      <w:rFonts w:cs="Wingdings"/>
+    </w:rPr>
+  </w:style>
+  <w:style w:type="character" w:styleId="ListLabel245">
+    <w:name w:val="ListLabel 245"/>
+    <w:qFormat/>
+    <w:rPr>
+      <w:rFonts w:cs="Symbol"/>
+    </w:rPr>
+  </w:style>
+  <w:style w:type="character" w:styleId="ListLabel246">
+    <w:name w:val="ListLabel 246"/>
+    <w:qFormat/>
+    <w:rPr>
+      <w:rFonts w:cs="Courier New"/>
+    </w:rPr>
+  </w:style>
+  <w:style w:type="character" w:styleId="ListLabel247">
+    <w:name w:val="ListLabel 247"/>
+    <w:qFormat/>
+    <w:rPr>
+      <w:rFonts w:cs="Wingdings"/>
+    </w:rPr>
+  </w:style>
+  <w:style w:type="character" w:styleId="ListLabel248">
+    <w:name w:val="ListLabel 248"/>
+    <w:qFormat/>
+    <w:rPr>
+      <w:rFonts w:cs="Lohit Devanagari"/>
+    </w:rPr>
+  </w:style>
+  <w:style w:type="character" w:styleId="ListLabel249">
+    <w:name w:val="ListLabel 249"/>
+    <w:qFormat/>
+    <w:rPr>
+      <w:rFonts w:cs="Courier New"/>
+    </w:rPr>
+  </w:style>
+  <w:style w:type="character" w:styleId="ListLabel250">
+    <w:name w:val="ListLabel 250"/>
+    <w:qFormat/>
+    <w:rPr>
+      <w:rFonts w:cs="Wingdings"/>
+    </w:rPr>
+  </w:style>
+  <w:style w:type="character" w:styleId="ListLabel251">
+    <w:name w:val="ListLabel 251"/>
+    <w:qFormat/>
+    <w:rPr>
+      <w:rFonts w:cs="Symbol"/>
+    </w:rPr>
+  </w:style>
+  <w:style w:type="character" w:styleId="ListLabel252">
+    <w:name w:val="ListLabel 252"/>
+    <w:qFormat/>
+    <w:rPr>
+      <w:rFonts w:cs="Courier New"/>
+    </w:rPr>
+  </w:style>
+  <w:style w:type="character" w:styleId="ListLabel253">
+    <w:name w:val="ListLabel 253"/>
+    <w:qFormat/>
+    <w:rPr>
+      <w:rFonts w:cs="Wingdings"/>
+    </w:rPr>
+  </w:style>
+  <w:style w:type="character" w:styleId="ListLabel254">
+    <w:name w:val="ListLabel 254"/>
+    <w:qFormat/>
+    <w:rPr>
+      <w:rFonts w:cs="Symbol"/>
+    </w:rPr>
+  </w:style>
+  <w:style w:type="character" w:styleId="ListLabel255">
+    <w:name w:val="ListLabel 255"/>
+    <w:qFormat/>
+    <w:rPr>
+      <w:rFonts w:cs="Courier New"/>
+    </w:rPr>
+  </w:style>
+  <w:style w:type="character" w:styleId="ListLabel256">
+    <w:name w:val="ListLabel 256"/>
     <w:qFormat/>
     <w:rPr>
       <w:rFonts w:cs="Wingdings"/>

</xml_diff>

<commit_message>
update data & notes
</commit_message>
<xml_diff>
--- a/qna/17.01.19 Q&A.docx
+++ b/qna/17.01.19 Q&A.docx
@@ -33,6 +33,68 @@
       <w:r>
         <w:rPr/>
         <w:t>Generated orderpenalties based on 2 times the worst tarif from the input data. Sound good to you to base it on 2x the «worst case»?</w:t>
+      </w:r>
+    </w:p>
+    <w:p>
+      <w:pPr>
+        <w:pStyle w:val="ListParagraph"/>
+        <w:ind w:left="720" w:right="0" w:hanging="0"/>
+        <w:rPr/>
+      </w:pPr>
+      <w:r>
+        <w:rPr/>
+      </w:r>
+    </w:p>
+    <w:p>
+      <w:pPr>
+        <w:pStyle w:val="ListParagraph"/>
+        <w:ind w:left="720" w:right="0" w:hanging="0"/>
+        <w:rPr/>
+      </w:pPr>
+      <w:r>
+        <w:rPr/>
+        <w:t>Adapt the penalties during the search to give the model the possibility to not include orders in the beginning and then increase towards end.</w:t>
+      </w:r>
+    </w:p>
+    <w:p>
+      <w:pPr>
+        <w:pStyle w:val="ListParagraph"/>
+        <w:ind w:left="720" w:right="0" w:hanging="0"/>
+        <w:rPr/>
+      </w:pPr>
+      <w:r>
+        <w:rPr/>
+      </w:r>
+    </w:p>
+    <w:p>
+      <w:pPr>
+        <w:pStyle w:val="ListParagraph"/>
+        <w:ind w:left="720" w:right="0" w:hanging="0"/>
+        <w:rPr/>
+      </w:pPr>
+      <w:r>
+        <w:rPr/>
+        <w:t>Amount of vehicles are assumed given, solve the problem many times and see what I end up with. Look at the original paper and check how they did it. But I should definetly have enough. Find the right and make it depend on size.</w:t>
+      </w:r>
+    </w:p>
+    <w:p>
+      <w:pPr>
+        <w:pStyle w:val="ListParagraph"/>
+        <w:ind w:left="720" w:right="0" w:hanging="0"/>
+        <w:rPr/>
+      </w:pPr>
+      <w:r>
+        <w:rPr/>
+      </w:r>
+    </w:p>
+    <w:p>
+      <w:pPr>
+        <w:pStyle w:val="ListParagraph"/>
+        <w:ind w:left="720" w:right="0" w:hanging="0"/>
+        <w:rPr/>
+      </w:pPr>
+      <w:r>
+        <w:rPr/>
       </w:r>
     </w:p>
     <w:p>
@@ -3767,7 +3829,7 @@
     <w:qFormat/>
     <w:pPr>
       <w:widowControl/>
-      <w:overflowPunct w:val="false"/>
+      <w:overflowPunct w:val="true"/>
       <w:bidi w:val="0"/>
       <w:jc w:val="left"/>
     </w:pPr>
@@ -5824,6 +5886,69 @@
   </w:style>
   <w:style w:type="character" w:styleId="ListLabel292">
     <w:name w:val="ListLabel 292"/>
+    <w:qFormat/>
+    <w:rPr>
+      <w:rFonts w:cs="Wingdings"/>
+    </w:rPr>
+  </w:style>
+  <w:style w:type="character" w:styleId="ListLabel293">
+    <w:name w:val="ListLabel 293"/>
+    <w:qFormat/>
+    <w:rPr>
+      <w:rFonts w:cs="Lohit Devanagari"/>
+    </w:rPr>
+  </w:style>
+  <w:style w:type="character" w:styleId="ListLabel294">
+    <w:name w:val="ListLabel 294"/>
+    <w:qFormat/>
+    <w:rPr>
+      <w:rFonts w:cs="Courier New"/>
+    </w:rPr>
+  </w:style>
+  <w:style w:type="character" w:styleId="ListLabel295">
+    <w:name w:val="ListLabel 295"/>
+    <w:qFormat/>
+    <w:rPr>
+      <w:rFonts w:cs="Wingdings"/>
+    </w:rPr>
+  </w:style>
+  <w:style w:type="character" w:styleId="ListLabel296">
+    <w:name w:val="ListLabel 296"/>
+    <w:qFormat/>
+    <w:rPr>
+      <w:rFonts w:cs="Symbol"/>
+    </w:rPr>
+  </w:style>
+  <w:style w:type="character" w:styleId="ListLabel297">
+    <w:name w:val="ListLabel 297"/>
+    <w:qFormat/>
+    <w:rPr>
+      <w:rFonts w:cs="Courier New"/>
+    </w:rPr>
+  </w:style>
+  <w:style w:type="character" w:styleId="ListLabel298">
+    <w:name w:val="ListLabel 298"/>
+    <w:qFormat/>
+    <w:rPr>
+      <w:rFonts w:cs="Wingdings"/>
+    </w:rPr>
+  </w:style>
+  <w:style w:type="character" w:styleId="ListLabel299">
+    <w:name w:val="ListLabel 299"/>
+    <w:qFormat/>
+    <w:rPr>
+      <w:rFonts w:cs="Symbol"/>
+    </w:rPr>
+  </w:style>
+  <w:style w:type="character" w:styleId="ListLabel300">
+    <w:name w:val="ListLabel 300"/>
+    <w:qFormat/>
+    <w:rPr>
+      <w:rFonts w:cs="Courier New"/>
+    </w:rPr>
+  </w:style>
+  <w:style w:type="character" w:styleId="ListLabel301">
+    <w:name w:val="ListLabel 301"/>
     <w:qFormat/>
     <w:rPr>
       <w:rFonts w:cs="Wingdings"/>

</xml_diff>

<commit_message>
minimum weight working, one run only
</commit_message>
<xml_diff>
--- a/qna/17.01.19 Q&A.docx
+++ b/qna/17.01.19 Q&A.docx
@@ -2,6 +2,793 @@
 <file path=word/document.xml><?xml version="1.0" encoding="utf-8"?>
 <w:document xmlns:o="urn:schemas-microsoft-com:office:office" xmlns:r="http://schemas.openxmlformats.org/officeDocument/2006/relationships" xmlns:v="urn:schemas-microsoft-com:vml" xmlns:w="http://schemas.openxmlformats.org/wordprocessingml/2006/main" xmlns:w10="urn:schemas-microsoft-com:office:word" xmlns:wp="http://schemas.openxmlformats.org/drawingml/2006/wordprocessingDrawing" xmlns:wps="http://schemas.microsoft.com/office/word/2010/wordprocessingShape" xmlns:wpg="http://schemas.microsoft.com/office/word/2010/wordprocessingGroup" xmlns:mc="http://schemas.openxmlformats.org/markup-compatibility/2006" xmlns:wp14="http://schemas.microsoft.com/office/word/2010/wordprocessingDrawing" xmlns:w14="http://schemas.microsoft.com/office/word/2010/wordml" mc:Ignorable="w14 wp14">
   <w:body>
+    <w:p>
+      <w:pPr>
+        <w:pStyle w:val="ListParagraph"/>
+        <w:ind w:left="720" w:right="0" w:hanging="0"/>
+        <w:rPr/>
+      </w:pPr>
+      <w:r>
+        <w:rPr/>
+        <w:t>Talk on 11.06.2019</w:t>
+      </w:r>
+    </w:p>
+    <w:p>
+      <w:pPr>
+        <w:pStyle w:val="ListParagraph"/>
+        <w:ind w:left="720" w:right="0" w:hanging="0"/>
+        <w:rPr/>
+      </w:pPr>
+      <w:r>
+        <w:rPr/>
+      </w:r>
+    </w:p>
+    <w:p>
+      <w:pPr>
+        <w:pStyle w:val="ListParagraph"/>
+        <w:ind w:left="720" w:right="0" w:hanging="0"/>
+        <w:rPr/>
+      </w:pPr>
+      <w:bookmarkStart w:id="0" w:name="__DdeLink__435_1618012226"/>
+      <w:r>
+        <w:rPr/>
+        <w:t xml:space="preserve">Figured out why swap2 is so good. I very often find a solution that has the same objective value as before </w:t>
+      </w:r>
+      <w:r>
+        <w:rPr/>
+        <w:t>but different pickup/delivery or different car</w:t>
+      </w:r>
+      <w:r>
+        <w:rPr/>
+        <w:t xml:space="preserve">. This means that the function e^-|0|/temp = 1.0 </w:t>
+      </w:r>
+      <w:r>
+        <w:rPr/>
+        <w:t>will always accept the solution (since objective difference is 0)..</w:t>
+      </w:r>
+      <w:r>
+        <w:rPr/>
+        <w:t xml:space="preserve"> is this how we want it? Or should I change something here when the two objectives are </w:t>
+      </w:r>
+      <w:r>
+        <w:rPr/>
+        <w:t>the same</w:t>
+      </w:r>
+      <w:r>
+        <w:rPr/>
+        <w:t>? It seems to always be like this when the objective function is close to eachother.. is this to support a «local» search especially in the beginning? Since my instances are sometimes consisting of up to 10 of the same type of order being transported from the same place to another this operator (swap) or similar types will be selected with very high probability even though it is unlikely to produce anything useful... let me know what you think about this.</w:t>
+      </w:r>
+    </w:p>
+    <w:p>
+      <w:pPr>
+        <w:pStyle w:val="ListParagraph"/>
+        <w:ind w:left="720" w:right="0" w:hanging="0"/>
+        <w:rPr/>
+      </w:pPr>
+      <w:r>
+        <w:rPr/>
+      </w:r>
+    </w:p>
+    <w:p>
+      <w:pPr>
+        <w:pStyle w:val="ListParagraph"/>
+        <w:ind w:left="720" w:right="0" w:hanging="0"/>
+        <w:rPr/>
+      </w:pPr>
+      <w:r>
+        <w:rPr/>
+        <w:t>Changed now to a minimum percentage of 5% (see results). This ensures all operators being selected (max for the best operator will be 80% and min for the worst  ones 5%. Do you think I should make this «smarter»? Or is 5% an ok probability?</w:t>
+      </w:r>
+    </w:p>
+    <w:p>
+      <w:pPr>
+        <w:pStyle w:val="ListParagraph"/>
+        <w:ind w:left="720" w:right="0" w:hanging="0"/>
+        <w:rPr/>
+      </w:pPr>
+      <w:r>
+        <w:rPr/>
+      </w:r>
+    </w:p>
+    <w:p>
+      <w:pPr>
+        <w:pStyle w:val="ListParagraph"/>
+        <w:ind w:left="720" w:right="0" w:hanging="0"/>
+        <w:rPr/>
+      </w:pPr>
+      <w:r>
+        <w:rPr/>
+        <w:t>Running times are now also being printed.</w:t>
+      </w:r>
+    </w:p>
+    <w:p>
+      <w:pPr>
+        <w:pStyle w:val="ListParagraph"/>
+        <w:ind w:left="720" w:right="0" w:hanging="0"/>
+        <w:rPr/>
+      </w:pPr>
+      <w:r>
+        <w:rPr/>
+      </w:r>
+    </w:p>
+    <w:p>
+      <w:pPr>
+        <w:pStyle w:val="ListParagraph"/>
+        <w:ind w:left="720" w:right="0" w:hanging="0"/>
+        <w:rPr/>
+      </w:pPr>
+      <w:bookmarkStart w:id="1" w:name="__DdeLink__435_1618012226"/>
+      <w:r>
+        <w:rPr/>
+        <w:t>Still working on the output data format and the new operators, hoping to finish format soon and operators by the end of this/next week.</w:t>
+      </w:r>
+      <w:bookmarkEnd w:id="1"/>
+    </w:p>
+    <w:p>
+      <w:pPr>
+        <w:pStyle w:val="ListParagraph"/>
+        <w:ind w:left="720" w:right="0" w:hanging="0"/>
+        <w:rPr/>
+      </w:pPr>
+      <w:r>
+        <w:rPr/>
+      </w:r>
+    </w:p>
+    <w:p>
+      <w:pPr>
+        <w:pStyle w:val="ListParagraph"/>
+        <w:ind w:left="720" w:right="0" w:hanging="0"/>
+        <w:rPr/>
+      </w:pPr>
+      <w:r>
+        <w:rPr/>
+        <w:t xml:space="preserve">Fix an instance generator that includes all aspects of the model. </w:t>
+      </w:r>
+      <w:r>
+        <w:rPr/>
+        <w:t>Its important to have for further testing of operators.</w:t>
+      </w:r>
+    </w:p>
+    <w:p>
+      <w:pPr>
+        <w:pStyle w:val="ListParagraph"/>
+        <w:ind w:left="720" w:right="0" w:hanging="0"/>
+        <w:rPr/>
+      </w:pPr>
+      <w:r>
+        <w:rPr/>
+      </w:r>
+    </w:p>
+    <w:p>
+      <w:pPr>
+        <w:pStyle w:val="ListParagraph"/>
+        <w:ind w:left="720" w:right="0" w:hanging="0"/>
+        <w:rPr/>
+      </w:pPr>
+      <w:r>
+        <w:rPr/>
+      </w:r>
+    </w:p>
+    <w:p>
+      <w:pPr>
+        <w:pStyle w:val="ListParagraph"/>
+        <w:ind w:left="720" w:right="0" w:hanging="0"/>
+        <w:rPr/>
+      </w:pPr>
+      <w:r>
+        <w:rPr/>
+      </w:r>
+    </w:p>
+    <w:p>
+      <w:pPr>
+        <w:pStyle w:val="ListParagraph"/>
+        <w:ind w:left="720" w:right="0" w:hanging="0"/>
+        <w:rPr/>
+      </w:pPr>
+      <w:r>
+        <w:rPr/>
+      </w:r>
+    </w:p>
+    <w:p>
+      <w:pPr>
+        <w:pStyle w:val="ListParagraph"/>
+        <w:ind w:left="720" w:right="0" w:hanging="0"/>
+        <w:rPr/>
+      </w:pPr>
+      <w:r>
+        <w:rPr/>
+        <w:t>Talk on 03.06.2019</w:t>
+      </w:r>
+    </w:p>
+    <w:p>
+      <w:pPr>
+        <w:pStyle w:val="ListParagraph"/>
+        <w:ind w:left="720" w:right="0" w:hanging="0"/>
+        <w:rPr/>
+      </w:pPr>
+      <w:r>
+        <w:rPr/>
+      </w:r>
+    </w:p>
+    <w:p>
+      <w:pPr>
+        <w:pStyle w:val="ListParagraph"/>
+        <w:ind w:left="720" w:right="0" w:hanging="0"/>
+        <w:rPr/>
+      </w:pPr>
+      <w:r>
+        <w:rPr/>
+        <w:t xml:space="preserve">Scores on the y axsis and iterations on x axis. </w:t>
+      </w:r>
+    </w:p>
+    <w:p>
+      <w:pPr>
+        <w:pStyle w:val="ListParagraph"/>
+        <w:ind w:left="720" w:right="0" w:hanging="0"/>
+        <w:rPr/>
+      </w:pPr>
+      <w:r>
+        <w:rPr/>
+      </w:r>
+    </w:p>
+    <w:p>
+      <w:pPr>
+        <w:pStyle w:val="ListParagraph"/>
+        <w:ind w:left="720" w:right="0" w:hanging="0"/>
+        <w:rPr/>
+      </w:pPr>
+      <w:r>
+        <w:rPr/>
+        <w:t>The graphs will be in the paper so keep a fixed format.</w:t>
+      </w:r>
+    </w:p>
+    <w:p>
+      <w:pPr>
+        <w:pStyle w:val="ListParagraph"/>
+        <w:ind w:left="720" w:right="0" w:hanging="0"/>
+        <w:rPr/>
+      </w:pPr>
+      <w:r>
+        <w:rPr/>
+      </w:r>
+    </w:p>
+    <w:p>
+      <w:pPr>
+        <w:pStyle w:val="ListParagraph"/>
+        <w:ind w:left="720" w:right="0" w:hanging="0"/>
+        <w:rPr/>
+      </w:pPr>
+      <w:r>
+        <w:rPr/>
+        <w:t>Check performance of each operator, by ignoring swap for instance. How does the data change..</w:t>
+      </w:r>
+    </w:p>
+    <w:p>
+      <w:pPr>
+        <w:pStyle w:val="ListParagraph"/>
+        <w:ind w:left="720" w:right="0" w:hanging="0"/>
+        <w:rPr/>
+      </w:pPr>
+      <w:r>
+        <w:rPr/>
+      </w:r>
+    </w:p>
+    <w:p>
+      <w:pPr>
+        <w:pStyle w:val="ListParagraph"/>
+        <w:ind w:left="720" w:right="0" w:hanging="0"/>
+        <w:rPr/>
+      </w:pPr>
+      <w:r>
+        <w:rPr/>
+      </w:r>
+    </w:p>
+    <w:p>
+      <w:pPr>
+        <w:pStyle w:val="ListParagraph"/>
+        <w:ind w:left="720" w:right="0" w:hanging="0"/>
+        <w:rPr/>
+      </w:pPr>
+      <w:r>
+        <w:rPr/>
+      </w:r>
+    </w:p>
+    <w:p>
+      <w:pPr>
+        <w:pStyle w:val="ListParagraph"/>
+        <w:ind w:left="720" w:right="0" w:hanging="0"/>
+        <w:rPr/>
+      </w:pPr>
+      <w:r>
+        <w:rPr/>
+      </w:r>
+    </w:p>
+    <w:p>
+      <w:pPr>
+        <w:pStyle w:val="ListParagraph"/>
+        <w:ind w:left="720" w:right="0" w:hanging="0"/>
+        <w:rPr/>
+      </w:pPr>
+      <w:r>
+        <w:rPr/>
+        <w:t xml:space="preserve">set up my program to run by turning on or off the different operators. So that I run the program for each </w:t>
+      </w:r>
+    </w:p>
+    <w:p>
+      <w:pPr>
+        <w:pStyle w:val="ListParagraph"/>
+        <w:ind w:left="720" w:right="0" w:hanging="0"/>
+        <w:rPr/>
+      </w:pPr>
+      <w:r>
+        <w:rPr/>
+      </w:r>
+    </w:p>
+    <w:p>
+      <w:pPr>
+        <w:pStyle w:val="ListParagraph"/>
+        <w:ind w:left="720" w:right="0" w:hanging="0"/>
+        <w:rPr/>
+      </w:pPr>
+      <w:r>
+        <w:rPr/>
+      </w:r>
+    </w:p>
+    <w:p>
+      <w:pPr>
+        <w:pStyle w:val="ListParagraph"/>
+        <w:ind w:left="720" w:right="0" w:hanging="0"/>
+        <w:rPr/>
+      </w:pPr>
+      <w:r>
+        <w:rPr/>
+        <w:t>Talk with Ahmad:</w:t>
+      </w:r>
+    </w:p>
+    <w:p>
+      <w:pPr>
+        <w:pStyle w:val="ListParagraph"/>
+        <w:ind w:left="720" w:right="0" w:hanging="0"/>
+        <w:rPr/>
+      </w:pPr>
+      <w:r>
+        <w:rPr/>
+        <w:t>Data results:</w:t>
+      </w:r>
+    </w:p>
+    <w:p>
+      <w:pPr>
+        <w:pStyle w:val="ListParagraph"/>
+        <w:ind w:left="720" w:right="0" w:hanging="0"/>
+        <w:rPr/>
+      </w:pPr>
+      <w:r>
+        <w:rPr/>
+        <w:t>- First data results, WIP but a good start</w:t>
+      </w:r>
+    </w:p>
+    <w:p>
+      <w:pPr>
+        <w:pStyle w:val="ListParagraph"/>
+        <w:ind w:left="720" w:right="0" w:hanging="0"/>
+        <w:rPr/>
+      </w:pPr>
+      <w:r>
+        <w:rPr/>
+        <w:tab/>
+        <w:t>- want to add several runs/datasets to compare</w:t>
+      </w:r>
+    </w:p>
+    <w:p>
+      <w:pPr>
+        <w:pStyle w:val="ListParagraph"/>
+        <w:ind w:left="720" w:right="0" w:hanging="0"/>
+        <w:rPr/>
+      </w:pPr>
+      <w:r>
+        <w:rPr/>
+        <w:t>- presenting weights, rather relative representation, than accumulated right?</w:t>
+      </w:r>
+    </w:p>
+    <w:p>
+      <w:pPr>
+        <w:pStyle w:val="ListParagraph"/>
+        <w:ind w:left="720" w:right="0" w:hanging="0"/>
+        <w:rPr/>
+      </w:pPr>
+      <w:r>
+        <w:rPr/>
+        <w:t>- Any data you are missing from the results?</w:t>
+      </w:r>
+    </w:p>
+    <w:p>
+      <w:pPr>
+        <w:pStyle w:val="ListParagraph"/>
+        <w:ind w:left="720" w:right="0" w:hanging="0"/>
+        <w:rPr/>
+      </w:pPr>
+      <w:r>
+        <w:rPr/>
+      </w:r>
+    </w:p>
+    <w:p>
+      <w:pPr>
+        <w:pStyle w:val="ListParagraph"/>
+        <w:ind w:left="720" w:right="0" w:hanging="0"/>
+        <w:rPr/>
+      </w:pPr>
+      <w:r>
+        <w:rPr/>
+        <w:t>ALNS:</w:t>
+      </w:r>
+    </w:p>
+    <w:p>
+      <w:pPr>
+        <w:pStyle w:val="ListParagraph"/>
+        <w:ind w:left="720" w:right="0" w:hanging="0"/>
+        <w:rPr/>
+      </w:pPr>
+      <w:r>
+        <w:rPr/>
+        <w:t>- What to do when an operator is not picked regarding scores/weights? Rather leave them the same? They are now slowly deminishing because of the 80% history weight.</w:t>
+      </w:r>
+    </w:p>
+    <w:p>
+      <w:pPr>
+        <w:pStyle w:val="ListParagraph"/>
+        <w:ind w:left="720" w:right="0" w:hanging="0"/>
+        <w:rPr/>
+      </w:pPr>
+      <w:r>
+        <w:rPr/>
+      </w:r>
+    </w:p>
+    <w:p>
+      <w:pPr>
+        <w:pStyle w:val="ListParagraph"/>
+        <w:ind w:left="720" w:right="0" w:hanging="0"/>
+        <w:rPr/>
+      </w:pPr>
+      <w:r>
+        <w:rPr/>
+        <w:t>Operators, Ideas</w:t>
+      </w:r>
+    </w:p>
+    <w:p>
+      <w:pPr>
+        <w:pStyle w:val="ListParagraph"/>
+        <w:ind w:left="720" w:right="0" w:hanging="0"/>
+        <w:rPr/>
+      </w:pPr>
+      <w:r>
+        <w:rPr/>
+        <w:t xml:space="preserve">- I want to use the fact that it does not make sense to pickup and deliver right after eachother, ie. Permutations like 112233. Sending 3 cars instead will always be better. Possible tweak for all operators, however I am not sure if this is perhaps better to not do as with other operators (exchage etc) 112233 can easily turn into 123321, so an operator ruling out 112233 might work against me.. Need to analyse this further.. </w:t>
+      </w:r>
+    </w:p>
+    <w:p>
+      <w:pPr>
+        <w:pStyle w:val="ListParagraph"/>
+        <w:ind w:left="720" w:right="0" w:hanging="0"/>
+        <w:rPr/>
+      </w:pPr>
+      <w:r>
+        <w:rPr/>
+        <w:t xml:space="preserve">- Bundling orders together that have the same/similar starting point. It seems that the data from 4flow are mostly based on many orders transported to and from a few locations. (working on an  illustration of the data here). I should be able to build something similar to the relatedness measure from shaw, but I want to adapt this a bit to 4flows specific characteristics. Make sure that the algorithm understands something from the input file and then does something. Make it as little manual as possible. Depend the weight/similarity operator to depend on the type of problem. If I </w:t>
+      </w:r>
+    </w:p>
+    <w:p>
+      <w:pPr>
+        <w:pStyle w:val="ListParagraph"/>
+        <w:ind w:left="720" w:right="0" w:hanging="0"/>
+        <w:rPr/>
+      </w:pPr>
+      <w:r>
+        <w:rPr/>
+        <w:t>- k-means clustering is also an option for the last point however I need to see if this will not just take too much time.. can be used in preprocessing to give you insight on the input file based on the locations. We dont want pickup and delivery in two different clusters with the same cars, flow from one cluster to another should be covered with the same vehicles, use to assign orders to the same vehicles.</w:t>
+      </w:r>
+    </w:p>
+    <w:p>
+      <w:pPr>
+        <w:pStyle w:val="ListParagraph"/>
+        <w:ind w:left="720" w:right="0" w:hanging="0"/>
+        <w:rPr/>
+      </w:pPr>
+      <w:r>
+        <w:rPr/>
+      </w:r>
+    </w:p>
+    <w:p>
+      <w:pPr>
+        <w:pStyle w:val="ListParagraph"/>
+        <w:ind w:left="720" w:right="0" w:hanging="0"/>
+        <w:rPr/>
+      </w:pPr>
+      <w:r>
+        <w:rPr/>
+      </w:r>
+    </w:p>
+    <w:p>
+      <w:pPr>
+        <w:pStyle w:val="ListParagraph"/>
+        <w:ind w:left="720" w:right="0" w:hanging="0"/>
+        <w:rPr/>
+      </w:pPr>
+      <w:r>
+        <w:rPr/>
+        <w:t>Print also the size of the instance. done</w:t>
+      </w:r>
+    </w:p>
+    <w:p>
+      <w:pPr>
+        <w:pStyle w:val="ListParagraph"/>
+        <w:ind w:left="720" w:right="0" w:hanging="0"/>
+        <w:rPr/>
+      </w:pPr>
+      <w:r>
+        <w:rPr/>
+        <w:t>Then print amount of segments and segment length done</w:t>
+      </w:r>
+    </w:p>
+    <w:p>
+      <w:pPr>
+        <w:pStyle w:val="ListParagraph"/>
+        <w:ind w:left="720" w:right="0" w:hanging="0"/>
+        <w:rPr/>
+      </w:pPr>
+      <w:r>
+        <w:rPr/>
+        <w:t>also print time of operators</w:t>
+      </w:r>
+    </w:p>
+    <w:p>
+      <w:pPr>
+        <w:pStyle w:val="ListParagraph"/>
+        <w:ind w:left="720" w:right="0" w:hanging="0"/>
+        <w:rPr/>
+      </w:pPr>
+      <w:r>
+        <w:rPr/>
+        <w:t>change the representation of the weights to percentage summing up to 100.  done</w:t>
+      </w:r>
+    </w:p>
+    <w:p>
+      <w:pPr>
+        <w:pStyle w:val="ListParagraph"/>
+        <w:ind w:left="720" w:right="0" w:hanging="0"/>
+        <w:rPr/>
+      </w:pPr>
+      <w:r>
+        <w:rPr/>
+        <w:t>Change the order of the operators, try the other graph, make also the old graph with absolete done</w:t>
+      </w:r>
+    </w:p>
+    <w:p>
+      <w:pPr>
+        <w:pStyle w:val="ListParagraph"/>
+        <w:ind w:left="720" w:right="0" w:hanging="0"/>
+        <w:rPr/>
+      </w:pPr>
+      <w:r>
+        <w:rPr/>
+        <w:t>numbers instead of. done</w:t>
+      </w:r>
+    </w:p>
+    <w:p>
+      <w:pPr>
+        <w:pStyle w:val="ListParagraph"/>
+        <w:ind w:left="720" w:right="0" w:hanging="0"/>
+        <w:rPr/>
+      </w:pPr>
+      <w:r>
+        <w:rPr/>
+      </w:r>
+    </w:p>
+    <w:p>
+      <w:pPr>
+        <w:pStyle w:val="ListParagraph"/>
+        <w:ind w:left="720" w:right="0" w:hanging="0"/>
+        <w:rPr/>
+      </w:pPr>
+      <w:r>
+        <w:rPr/>
+        <w:t>Make a report so that its easy to see the instance size etc, in general informative</w:t>
+      </w:r>
+    </w:p>
+    <w:p>
+      <w:pPr>
+        <w:pStyle w:val="ListParagraph"/>
+        <w:ind w:left="720" w:right="0" w:hanging="0"/>
+        <w:rPr/>
+      </w:pPr>
+      <w:r>
+        <w:rPr/>
+      </w:r>
+    </w:p>
+    <w:p>
+      <w:pPr>
+        <w:pStyle w:val="ListParagraph"/>
+        <w:ind w:left="720" w:right="0" w:hanging="0"/>
+        <w:rPr/>
+      </w:pPr>
+      <w:r>
+        <w:rPr/>
+      </w:r>
+    </w:p>
+    <w:p>
+      <w:pPr>
+        <w:pStyle w:val="ListParagraph"/>
+        <w:ind w:left="720" w:right="0" w:hanging="0"/>
+        <w:rPr/>
+      </w:pPr>
+      <w:r>
+        <w:rPr/>
+      </w:r>
+    </w:p>
+    <w:p>
+      <w:pPr>
+        <w:pStyle w:val="ListParagraph"/>
+        <w:ind w:left="720" w:right="0" w:hanging="0"/>
+        <w:rPr/>
+      </w:pPr>
+      <w:r>
+        <w:rPr/>
+        <w:t xml:space="preserve">show running time of operators compared to eachother. </w:t>
+      </w:r>
+    </w:p>
+    <w:p>
+      <w:pPr>
+        <w:pStyle w:val="ListParagraph"/>
+        <w:ind w:left="720" w:right="0" w:hanging="0"/>
+        <w:rPr/>
+      </w:pPr>
+      <w:r>
+        <w:rPr/>
+      </w:r>
+    </w:p>
+    <w:p>
+      <w:pPr>
+        <w:pStyle w:val="ListParagraph"/>
+        <w:ind w:left="720" w:right="0" w:hanging="0"/>
+        <w:rPr/>
+      </w:pPr>
+      <w:r>
+        <w:rPr/>
+        <w:t>Show where I got the best result in the graph.</w:t>
+      </w:r>
+    </w:p>
+    <w:p>
+      <w:pPr>
+        <w:pStyle w:val="ListParagraph"/>
+        <w:ind w:left="720" w:right="0" w:hanging="0"/>
+        <w:rPr/>
+      </w:pPr>
+      <w:r>
+        <w:rPr/>
+      </w:r>
+    </w:p>
+    <w:p>
+      <w:pPr>
+        <w:pStyle w:val="ListParagraph"/>
+        <w:ind w:left="720" w:right="0" w:hanging="0"/>
+        <w:rPr/>
+      </w:pPr>
+      <w:r>
+        <w:rPr/>
+        <w:t>At the end of each segment, maybe use the following operator:</w:t>
+      </w:r>
+    </w:p>
+    <w:p>
+      <w:pPr>
+        <w:pStyle w:val="ListParagraph"/>
+        <w:ind w:left="720" w:right="0" w:hanging="0"/>
+        <w:rPr/>
+      </w:pPr>
+      <w:r>
+        <w:rPr/>
+      </w:r>
+    </w:p>
+    <w:p>
+      <w:pPr>
+        <w:pStyle w:val="ListParagraph"/>
+        <w:ind w:left="720" w:right="0" w:hanging="0"/>
+        <w:rPr/>
+      </w:pPr>
+      <w:r>
+        <w:rPr/>
+        <w:t>2 opt looks at all possible combinations of two orders and keeps the best.</w:t>
+      </w:r>
+    </w:p>
+    <w:p>
+      <w:pPr>
+        <w:pStyle w:val="ListParagraph"/>
+        <w:ind w:left="720" w:right="0" w:hanging="0"/>
+        <w:rPr/>
+      </w:pPr>
+      <w:r>
+        <w:rPr/>
+      </w:r>
+    </w:p>
+    <w:p>
+      <w:pPr>
+        <w:pStyle w:val="ListParagraph"/>
+        <w:ind w:left="720" w:right="0" w:hanging="0"/>
+        <w:rPr/>
+      </w:pPr>
+      <w:r>
+        <w:rPr/>
+      </w:r>
+    </w:p>
+    <w:p>
+      <w:pPr>
+        <w:pStyle w:val="ListParagraph"/>
+        <w:ind w:left="720" w:right="0" w:hanging="0"/>
+        <w:rPr/>
+      </w:pPr>
+      <w:r>
+        <w:rPr/>
+      </w:r>
+    </w:p>
+    <w:p>
+      <w:pPr>
+        <w:pStyle w:val="ListParagraph"/>
+        <w:ind w:left="720" w:right="0" w:hanging="0"/>
+        <w:rPr/>
+      </w:pPr>
+      <w:r>
+        <w:rPr/>
+        <w:t>Add a preprocessing that changes the/which operators based on the instance, also preprocessing on initial solution generation.</w:t>
+      </w:r>
+    </w:p>
+    <w:p>
+      <w:pPr>
+        <w:pStyle w:val="ListParagraph"/>
+        <w:ind w:left="720" w:right="0" w:hanging="0"/>
+        <w:rPr/>
+      </w:pPr>
+      <w:r>
+        <w:rPr/>
+      </w:r>
+    </w:p>
+    <w:p>
+      <w:pPr>
+        <w:pStyle w:val="ListParagraph"/>
+        <w:ind w:left="720" w:right="0" w:hanging="0"/>
+        <w:rPr/>
+      </w:pPr>
+      <w:r>
+        <w:rPr/>
+      </w:r>
+    </w:p>
+    <w:p>
+      <w:pPr>
+        <w:pStyle w:val="ListParagraph"/>
+        <w:ind w:left="720" w:right="0" w:hanging="0"/>
+        <w:rPr/>
+      </w:pPr>
+      <w:r>
+        <w:rPr/>
+      </w:r>
+    </w:p>
+    <w:p>
+      <w:pPr>
+        <w:pStyle w:val="ListParagraph"/>
+        <w:ind w:left="720" w:right="0" w:hanging="0"/>
+        <w:rPr/>
+      </w:pPr>
+      <w:r>
+        <w:rPr/>
+      </w:r>
+    </w:p>
+    <w:p>
+      <w:pPr>
+        <w:pStyle w:val="ListParagraph"/>
+        <w:ind w:left="720" w:right="0" w:hanging="0"/>
+        <w:rPr/>
+      </w:pPr>
+      <w:r>
+        <w:rPr/>
+      </w:r>
+    </w:p>
     <w:p>
       <w:pPr>
         <w:pStyle w:val="ListParagraph"/>
@@ -362,7 +1149,20 @@
       <w:pPr>
         <w:pStyle w:val="ListParagraph"/>
         <w:ind w:left="720" w:right="0" w:hanging="0"/>
-        <w:rPr/>
+        <w:rPr>
+          <w:rFonts w:ascii="Liberation Sans" w:hAnsi="Liberation Sans"/>
+          <w:b w:val="false"/>
+          <w:b w:val="false"/>
+          <w:i w:val="false"/>
+          <w:i w:val="false"/>
+          <w:strike w:val="false"/>
+          <w:dstrike w:val="false"/>
+          <w:outline w:val="false"/>
+          <w:shadow w:val="false"/>
+          <w:sz w:val="20"/>
+          <w:u w:val="none"/>
+          <w:em w:val="none"/>
+        </w:rPr>
       </w:pPr>
       <w:r>
         <w:rPr>
@@ -384,7 +1184,20 @@
       <w:pPr>
         <w:pStyle w:val="ListParagraph"/>
         <w:ind w:left="720" w:right="0" w:hanging="0"/>
-        <w:rPr/>
+        <w:rPr>
+          <w:rFonts w:ascii="Liberation Sans" w:hAnsi="Liberation Sans"/>
+          <w:b w:val="false"/>
+          <w:b w:val="false"/>
+          <w:i w:val="false"/>
+          <w:i w:val="false"/>
+          <w:strike w:val="false"/>
+          <w:dstrike w:val="false"/>
+          <w:outline w:val="false"/>
+          <w:shadow w:val="false"/>
+          <w:sz w:val="20"/>
+          <w:u w:val="none"/>
+          <w:em w:val="none"/>
+        </w:rPr>
       </w:pPr>
       <w:r>
         <w:rPr>
@@ -406,7 +1219,20 @@
       <w:pPr>
         <w:pStyle w:val="ListParagraph"/>
         <w:ind w:left="720" w:right="0" w:hanging="0"/>
-        <w:rPr/>
+        <w:rPr>
+          <w:rFonts w:ascii="Liberation Sans" w:hAnsi="Liberation Sans"/>
+          <w:b w:val="false"/>
+          <w:b w:val="false"/>
+          <w:i w:val="false"/>
+          <w:i w:val="false"/>
+          <w:strike w:val="false"/>
+          <w:dstrike w:val="false"/>
+          <w:outline w:val="false"/>
+          <w:shadow w:val="false"/>
+          <w:sz w:val="20"/>
+          <w:u w:val="none"/>
+          <w:em w:val="none"/>
+        </w:rPr>
       </w:pPr>
       <w:r>
         <w:rPr>
@@ -428,7 +1254,20 @@
       <w:pPr>
         <w:pStyle w:val="ListParagraph"/>
         <w:ind w:left="720" w:right="0" w:hanging="0"/>
-        <w:rPr/>
+        <w:rPr>
+          <w:rFonts w:ascii="Liberation Sans" w:hAnsi="Liberation Sans"/>
+          <w:b w:val="false"/>
+          <w:b w:val="false"/>
+          <w:i w:val="false"/>
+          <w:i w:val="false"/>
+          <w:strike w:val="false"/>
+          <w:dstrike w:val="false"/>
+          <w:outline w:val="false"/>
+          <w:shadow w:val="false"/>
+          <w:sz w:val="20"/>
+          <w:u w:val="none"/>
+          <w:em w:val="none"/>
+        </w:rPr>
       </w:pPr>
       <w:r>
         <w:rPr>
@@ -450,7 +1289,20 @@
       <w:pPr>
         <w:pStyle w:val="ListParagraph"/>
         <w:ind w:left="720" w:right="0" w:hanging="0"/>
-        <w:rPr/>
+        <w:rPr>
+          <w:rFonts w:ascii="Liberation Sans" w:hAnsi="Liberation Sans"/>
+          <w:b w:val="false"/>
+          <w:b w:val="false"/>
+          <w:i w:val="false"/>
+          <w:i w:val="false"/>
+          <w:strike w:val="false"/>
+          <w:dstrike w:val="false"/>
+          <w:outline w:val="false"/>
+          <w:shadow w:val="false"/>
+          <w:sz w:val="20"/>
+          <w:u w:val="none"/>
+          <w:em w:val="none"/>
+        </w:rPr>
       </w:pPr>
       <w:r>
         <w:rPr>
@@ -472,7 +1324,20 @@
       <w:pPr>
         <w:pStyle w:val="ListParagraph"/>
         <w:ind w:left="720" w:right="0" w:hanging="0"/>
-        <w:rPr/>
+        <w:rPr>
+          <w:rFonts w:ascii="Liberation Sans" w:hAnsi="Liberation Sans"/>
+          <w:b w:val="false"/>
+          <w:b w:val="false"/>
+          <w:i w:val="false"/>
+          <w:i w:val="false"/>
+          <w:strike w:val="false"/>
+          <w:dstrike w:val="false"/>
+          <w:outline w:val="false"/>
+          <w:shadow w:val="false"/>
+          <w:sz w:val="20"/>
+          <w:u w:val="none"/>
+          <w:em w:val="none"/>
+        </w:rPr>
       </w:pPr>
       <w:r>
         <w:rPr>
@@ -630,7 +1495,20 @@
       <w:pPr>
         <w:pStyle w:val="ListParagraph"/>
         <w:ind w:left="720" w:right="0" w:hanging="0"/>
-        <w:rPr/>
+        <w:rPr>
+          <w:rFonts w:ascii="Liberation Sans" w:hAnsi="Liberation Sans"/>
+          <w:b w:val="false"/>
+          <w:b w:val="false"/>
+          <w:i w:val="false"/>
+          <w:i w:val="false"/>
+          <w:strike w:val="false"/>
+          <w:dstrike w:val="false"/>
+          <w:outline w:val="false"/>
+          <w:shadow w:val="false"/>
+          <w:sz w:val="20"/>
+          <w:u w:val="none"/>
+          <w:em w:val="none"/>
+        </w:rPr>
       </w:pPr>
       <w:r>
         <w:rPr>
@@ -652,7 +1530,20 @@
       <w:pPr>
         <w:pStyle w:val="ListParagraph"/>
         <w:ind w:left="720" w:right="0" w:hanging="0"/>
-        <w:rPr/>
+        <w:rPr>
+          <w:rFonts w:ascii="Liberation Sans" w:hAnsi="Liberation Sans"/>
+          <w:b w:val="false"/>
+          <w:b w:val="false"/>
+          <w:i w:val="false"/>
+          <w:i w:val="false"/>
+          <w:strike w:val="false"/>
+          <w:dstrike w:val="false"/>
+          <w:outline w:val="false"/>
+          <w:shadow w:val="false"/>
+          <w:sz w:val="20"/>
+          <w:u w:val="none"/>
+          <w:em w:val="none"/>
+        </w:rPr>
       </w:pPr>
       <w:r>
         <w:rPr>
@@ -674,7 +1565,20 @@
       <w:pPr>
         <w:pStyle w:val="ListParagraph"/>
         <w:ind w:left="720" w:right="0" w:hanging="0"/>
-        <w:rPr/>
+        <w:rPr>
+          <w:rFonts w:ascii="Liberation Sans" w:hAnsi="Liberation Sans"/>
+          <w:b w:val="false"/>
+          <w:b w:val="false"/>
+          <w:i w:val="false"/>
+          <w:i w:val="false"/>
+          <w:strike w:val="false"/>
+          <w:dstrike w:val="false"/>
+          <w:outline w:val="false"/>
+          <w:shadow w:val="false"/>
+          <w:sz w:val="20"/>
+          <w:u w:val="none"/>
+          <w:em w:val="none"/>
+        </w:rPr>
       </w:pPr>
       <w:r>
         <w:rPr>
@@ -696,7 +1600,20 @@
       <w:pPr>
         <w:pStyle w:val="ListParagraph"/>
         <w:ind w:left="720" w:right="0" w:hanging="0"/>
-        <w:rPr/>
+        <w:rPr>
+          <w:rFonts w:ascii="Liberation Sans" w:hAnsi="Liberation Sans"/>
+          <w:b w:val="false"/>
+          <w:b w:val="false"/>
+          <w:i w:val="false"/>
+          <w:i w:val="false"/>
+          <w:strike w:val="false"/>
+          <w:dstrike w:val="false"/>
+          <w:outline w:val="false"/>
+          <w:shadow w:val="false"/>
+          <w:sz w:val="20"/>
+          <w:u w:val="none"/>
+          <w:em w:val="none"/>
+        </w:rPr>
       </w:pPr>
       <w:r>
         <w:rPr>
@@ -718,7 +1635,20 @@
       <w:pPr>
         <w:pStyle w:val="ListParagraph"/>
         <w:ind w:left="720" w:right="0" w:hanging="0"/>
-        <w:rPr/>
+        <w:rPr>
+          <w:rFonts w:ascii="Liberation Sans" w:hAnsi="Liberation Sans"/>
+          <w:b w:val="false"/>
+          <w:b w:val="false"/>
+          <w:i w:val="false"/>
+          <w:i w:val="false"/>
+          <w:strike w:val="false"/>
+          <w:dstrike w:val="false"/>
+          <w:outline w:val="false"/>
+          <w:shadow w:val="false"/>
+          <w:sz w:val="20"/>
+          <w:u w:val="none"/>
+          <w:em w:val="none"/>
+        </w:rPr>
       </w:pPr>
       <w:r>
         <w:rPr>
@@ -740,7 +1670,20 @@
       <w:pPr>
         <w:pStyle w:val="ListParagraph"/>
         <w:ind w:left="720" w:right="0" w:hanging="0"/>
-        <w:rPr/>
+        <w:rPr>
+          <w:rFonts w:ascii="Liberation Sans" w:hAnsi="Liberation Sans"/>
+          <w:b w:val="false"/>
+          <w:b w:val="false"/>
+          <w:i w:val="false"/>
+          <w:i w:val="false"/>
+          <w:strike w:val="false"/>
+          <w:dstrike w:val="false"/>
+          <w:outline w:val="false"/>
+          <w:shadow w:val="false"/>
+          <w:sz w:val="20"/>
+          <w:u w:val="none"/>
+          <w:em w:val="none"/>
+        </w:rPr>
       </w:pPr>
       <w:r>
         <w:rPr>
@@ -762,7 +1705,20 @@
       <w:pPr>
         <w:pStyle w:val="ListParagraph"/>
         <w:ind w:left="720" w:right="0" w:hanging="0"/>
-        <w:rPr/>
+        <w:rPr>
+          <w:rFonts w:ascii="Liberation Sans" w:hAnsi="Liberation Sans"/>
+          <w:b w:val="false"/>
+          <w:b w:val="false"/>
+          <w:i w:val="false"/>
+          <w:i w:val="false"/>
+          <w:strike w:val="false"/>
+          <w:dstrike w:val="false"/>
+          <w:outline w:val="false"/>
+          <w:shadow w:val="false"/>
+          <w:sz w:val="20"/>
+          <w:u w:val="none"/>
+          <w:em w:val="none"/>
+        </w:rPr>
       </w:pPr>
       <w:r>
         <w:rPr>
@@ -784,7 +1740,20 @@
       <w:pPr>
         <w:pStyle w:val="ListParagraph"/>
         <w:ind w:left="720" w:right="0" w:hanging="0"/>
-        <w:rPr/>
+        <w:rPr>
+          <w:rFonts w:ascii="Liberation Sans" w:hAnsi="Liberation Sans"/>
+          <w:b w:val="false"/>
+          <w:b w:val="false"/>
+          <w:i w:val="false"/>
+          <w:i w:val="false"/>
+          <w:strike w:val="false"/>
+          <w:dstrike w:val="false"/>
+          <w:outline w:val="false"/>
+          <w:shadow w:val="false"/>
+          <w:sz w:val="20"/>
+          <w:u w:val="none"/>
+          <w:em w:val="none"/>
+        </w:rPr>
       </w:pPr>
       <w:r>
         <w:rPr>
@@ -806,7 +1775,20 @@
       <w:pPr>
         <w:pStyle w:val="ListParagraph"/>
         <w:ind w:left="720" w:right="0" w:hanging="0"/>
-        <w:rPr/>
+        <w:rPr>
+          <w:rFonts w:ascii="Liberation Sans" w:hAnsi="Liberation Sans"/>
+          <w:b w:val="false"/>
+          <w:b w:val="false"/>
+          <w:i w:val="false"/>
+          <w:i w:val="false"/>
+          <w:strike w:val="false"/>
+          <w:dstrike w:val="false"/>
+          <w:outline w:val="false"/>
+          <w:shadow w:val="false"/>
+          <w:sz w:val="20"/>
+          <w:u w:val="none"/>
+          <w:em w:val="none"/>
+        </w:rPr>
       </w:pPr>
       <w:r>
         <w:rPr>
@@ -828,7 +1810,20 @@
       <w:pPr>
         <w:pStyle w:val="ListParagraph"/>
         <w:ind w:left="720" w:right="0" w:hanging="0"/>
-        <w:rPr/>
+        <w:rPr>
+          <w:rFonts w:ascii="Liberation Sans" w:hAnsi="Liberation Sans"/>
+          <w:b w:val="false"/>
+          <w:b w:val="false"/>
+          <w:i w:val="false"/>
+          <w:i w:val="false"/>
+          <w:strike w:val="false"/>
+          <w:dstrike w:val="false"/>
+          <w:outline w:val="false"/>
+          <w:shadow w:val="false"/>
+          <w:sz w:val="20"/>
+          <w:u w:val="none"/>
+          <w:em w:val="none"/>
+        </w:rPr>
       </w:pPr>
       <w:r>
         <w:rPr>
@@ -850,7 +1845,20 @@
       <w:pPr>
         <w:pStyle w:val="ListParagraph"/>
         <w:ind w:left="720" w:right="0" w:hanging="0"/>
-        <w:rPr/>
+        <w:rPr>
+          <w:rFonts w:ascii="Liberation Sans" w:hAnsi="Liberation Sans"/>
+          <w:b w:val="false"/>
+          <w:b w:val="false"/>
+          <w:i w:val="false"/>
+          <w:i w:val="false"/>
+          <w:strike w:val="false"/>
+          <w:dstrike w:val="false"/>
+          <w:outline w:val="false"/>
+          <w:shadow w:val="false"/>
+          <w:sz w:val="20"/>
+          <w:u w:val="none"/>
+          <w:em w:val="none"/>
+        </w:rPr>
       </w:pPr>
       <w:r>
         <w:rPr>
@@ -872,7 +1880,20 @@
       <w:pPr>
         <w:pStyle w:val="ListParagraph"/>
         <w:ind w:left="720" w:right="0" w:hanging="0"/>
-        <w:rPr/>
+        <w:rPr>
+          <w:rFonts w:ascii="Liberation Sans" w:hAnsi="Liberation Sans"/>
+          <w:b w:val="false"/>
+          <w:b w:val="false"/>
+          <w:i w:val="false"/>
+          <w:i w:val="false"/>
+          <w:strike w:val="false"/>
+          <w:dstrike w:val="false"/>
+          <w:outline w:val="false"/>
+          <w:shadow w:val="false"/>
+          <w:sz w:val="20"/>
+          <w:u w:val="none"/>
+          <w:em w:val="none"/>
+        </w:rPr>
       </w:pPr>
       <w:r>
         <w:rPr>
@@ -894,7 +1915,20 @@
       <w:pPr>
         <w:pStyle w:val="ListParagraph"/>
         <w:ind w:left="720" w:right="0" w:hanging="0"/>
-        <w:rPr/>
+        <w:rPr>
+          <w:rFonts w:ascii="Liberation Sans" w:hAnsi="Liberation Sans"/>
+          <w:b w:val="false"/>
+          <w:b w:val="false"/>
+          <w:i w:val="false"/>
+          <w:i w:val="false"/>
+          <w:strike w:val="false"/>
+          <w:dstrike w:val="false"/>
+          <w:outline w:val="false"/>
+          <w:shadow w:val="false"/>
+          <w:sz w:val="20"/>
+          <w:u w:val="none"/>
+          <w:em w:val="none"/>
+        </w:rPr>
       </w:pPr>
       <w:r>
         <w:rPr>
@@ -916,7 +1950,20 @@
       <w:pPr>
         <w:pStyle w:val="ListParagraph"/>
         <w:ind w:left="720" w:right="0" w:hanging="0"/>
-        <w:rPr/>
+        <w:rPr>
+          <w:rFonts w:ascii="Liberation Sans" w:hAnsi="Liberation Sans"/>
+          <w:b w:val="false"/>
+          <w:b w:val="false"/>
+          <w:i w:val="false"/>
+          <w:i w:val="false"/>
+          <w:strike w:val="false"/>
+          <w:dstrike w:val="false"/>
+          <w:outline w:val="false"/>
+          <w:shadow w:val="false"/>
+          <w:sz w:val="20"/>
+          <w:u w:val="none"/>
+          <w:em w:val="none"/>
+        </w:rPr>
       </w:pPr>
       <w:r>
         <w:rPr>
@@ -938,7 +1985,20 @@
       <w:pPr>
         <w:pStyle w:val="ListParagraph"/>
         <w:ind w:left="720" w:right="0" w:hanging="0"/>
-        <w:rPr/>
+        <w:rPr>
+          <w:rFonts w:ascii="Liberation Sans" w:hAnsi="Liberation Sans"/>
+          <w:b w:val="false"/>
+          <w:b w:val="false"/>
+          <w:i w:val="false"/>
+          <w:i w:val="false"/>
+          <w:strike w:val="false"/>
+          <w:dstrike w:val="false"/>
+          <w:outline w:val="false"/>
+          <w:shadow w:val="false"/>
+          <w:sz w:val="20"/>
+          <w:u w:val="none"/>
+          <w:em w:val="none"/>
+        </w:rPr>
       </w:pPr>
       <w:r>
         <w:rPr>
@@ -960,7 +2020,20 @@
       <w:pPr>
         <w:pStyle w:val="ListParagraph"/>
         <w:ind w:left="720" w:right="0" w:hanging="0"/>
-        <w:rPr/>
+        <w:rPr>
+          <w:rFonts w:ascii="Liberation Sans" w:hAnsi="Liberation Sans"/>
+          <w:b w:val="false"/>
+          <w:b w:val="false"/>
+          <w:i w:val="false"/>
+          <w:i w:val="false"/>
+          <w:strike w:val="false"/>
+          <w:dstrike w:val="false"/>
+          <w:outline w:val="false"/>
+          <w:shadow w:val="false"/>
+          <w:sz w:val="20"/>
+          <w:u w:val="none"/>
+          <w:em w:val="none"/>
+        </w:rPr>
       </w:pPr>
       <w:r>
         <w:rPr>
@@ -1291,12 +2364,12 @@
         <w:ind w:left="720" w:right="0" w:hanging="0"/>
         <w:rPr/>
       </w:pPr>
-      <w:bookmarkStart w:id="0" w:name="__DdeLink__319_1725401710"/>
+      <w:bookmarkStart w:id="2" w:name="__DdeLink__319_1725401710"/>
       <w:r>
         <w:rPr/>
         <w:t>Next week: Holiday, but I will work, any paper recommendations for me to read on the plane? Inspiration for operators?</w:t>
       </w:r>
-      <w:bookmarkEnd w:id="0"/>
+      <w:bookmarkEnd w:id="2"/>
       <w:r>
         <w:rPr/>
         <w:t xml:space="preserve"> Clustering papers, k-mean clustering, wikipedia article, maybe for initialising the problem or something like an operator.</w:t>
@@ -1373,7 +2446,7 @@
         <w:rPr/>
         <w:t xml:space="preserve"> </w:t>
       </w:r>
-      <w:bookmarkStart w:id="1" w:name="__DdeLink__160_1660864662"/>
+      <w:bookmarkStart w:id="3" w:name="__DdeLink__160_1660864662"/>
       <w:r>
         <w:rPr/>
         <w:t>- Efficient complete Feasibility check ready. Checks all in time solution.length*timewindow.amount</w:t>
@@ -1422,7 +2495,7 @@
         <w:rPr/>
         <w:t>- Question to the Benchmark paper...</w:t>
       </w:r>
-      <w:bookmarkEnd w:id="1"/>
+      <w:bookmarkEnd w:id="3"/>
     </w:p>
     <w:p>
       <w:pPr>
@@ -2383,7 +3456,7 @@
         <w:rPr/>
         <w:t xml:space="preserve">Had a talk with Lars and we looked at some of the data together. </w:t>
       </w:r>
-      <w:bookmarkStart w:id="2" w:name="__DdeLink__63_690381079"/>
+      <w:bookmarkStart w:id="4" w:name="__DdeLink__63_690381079"/>
       <w:r>
         <w:rPr/>
         <w:t>It could be that I need to change the model a bit due to the following points:</w:t>
@@ -2490,7 +3563,7 @@
         <w:rPr/>
         <w:t>Q3: Data that I generate might then be a bit similar (lots of equal time-windows etc.) is this a problem?</w:t>
       </w:r>
-      <w:bookmarkEnd w:id="2"/>
+      <w:bookmarkEnd w:id="4"/>
       <w:r>
         <w:rPr/>
         <w:t xml:space="preserve"> Dont waste too much time on the data. Just check how the real data varies and generate data based on the real instance. So dont solve his now just use it to generate my instances and to make an illustration of the problem and use this to describe the problem and solution in the paper.</w:t>
@@ -3829,7 +4902,7 @@
     <w:qFormat/>
     <w:pPr>
       <w:widowControl/>
-      <w:overflowPunct w:val="true"/>
+      <w:overflowPunct w:val="false"/>
       <w:bidi w:val="0"/>
       <w:jc w:val="left"/>
     </w:pPr>
@@ -5949,6 +7022,447 @@
   </w:style>
   <w:style w:type="character" w:styleId="ListLabel301">
     <w:name w:val="ListLabel 301"/>
+    <w:qFormat/>
+    <w:rPr>
+      <w:rFonts w:cs="Wingdings"/>
+    </w:rPr>
+  </w:style>
+  <w:style w:type="character" w:styleId="ListLabel302">
+    <w:name w:val="ListLabel 302"/>
+    <w:qFormat/>
+    <w:rPr>
+      <w:rFonts w:cs="Lohit Devanagari"/>
+    </w:rPr>
+  </w:style>
+  <w:style w:type="character" w:styleId="ListLabel303">
+    <w:name w:val="ListLabel 303"/>
+    <w:qFormat/>
+    <w:rPr>
+      <w:rFonts w:cs="Courier New"/>
+    </w:rPr>
+  </w:style>
+  <w:style w:type="character" w:styleId="ListLabel304">
+    <w:name w:val="ListLabel 304"/>
+    <w:qFormat/>
+    <w:rPr>
+      <w:rFonts w:cs="Wingdings"/>
+    </w:rPr>
+  </w:style>
+  <w:style w:type="character" w:styleId="ListLabel305">
+    <w:name w:val="ListLabel 305"/>
+    <w:qFormat/>
+    <w:rPr>
+      <w:rFonts w:cs="Symbol"/>
+    </w:rPr>
+  </w:style>
+  <w:style w:type="character" w:styleId="ListLabel306">
+    <w:name w:val="ListLabel 306"/>
+    <w:qFormat/>
+    <w:rPr>
+      <w:rFonts w:cs="Courier New"/>
+    </w:rPr>
+  </w:style>
+  <w:style w:type="character" w:styleId="ListLabel307">
+    <w:name w:val="ListLabel 307"/>
+    <w:qFormat/>
+    <w:rPr>
+      <w:rFonts w:cs="Wingdings"/>
+    </w:rPr>
+  </w:style>
+  <w:style w:type="character" w:styleId="ListLabel308">
+    <w:name w:val="ListLabel 308"/>
+    <w:qFormat/>
+    <w:rPr>
+      <w:rFonts w:cs="Symbol"/>
+    </w:rPr>
+  </w:style>
+  <w:style w:type="character" w:styleId="ListLabel309">
+    <w:name w:val="ListLabel 309"/>
+    <w:qFormat/>
+    <w:rPr>
+      <w:rFonts w:cs="Courier New"/>
+    </w:rPr>
+  </w:style>
+  <w:style w:type="character" w:styleId="ListLabel310">
+    <w:name w:val="ListLabel 310"/>
+    <w:qFormat/>
+    <w:rPr>
+      <w:rFonts w:cs="Wingdings"/>
+    </w:rPr>
+  </w:style>
+  <w:style w:type="character" w:styleId="ListLabel311">
+    <w:name w:val="ListLabel 311"/>
+    <w:qFormat/>
+    <w:rPr>
+      <w:rFonts w:cs="Lohit Devanagari"/>
+    </w:rPr>
+  </w:style>
+  <w:style w:type="character" w:styleId="ListLabel312">
+    <w:name w:val="ListLabel 312"/>
+    <w:qFormat/>
+    <w:rPr>
+      <w:rFonts w:cs="Courier New"/>
+    </w:rPr>
+  </w:style>
+  <w:style w:type="character" w:styleId="ListLabel313">
+    <w:name w:val="ListLabel 313"/>
+    <w:qFormat/>
+    <w:rPr>
+      <w:rFonts w:cs="Wingdings"/>
+    </w:rPr>
+  </w:style>
+  <w:style w:type="character" w:styleId="ListLabel314">
+    <w:name w:val="ListLabel 314"/>
+    <w:qFormat/>
+    <w:rPr>
+      <w:rFonts w:cs="Symbol"/>
+    </w:rPr>
+  </w:style>
+  <w:style w:type="character" w:styleId="ListLabel315">
+    <w:name w:val="ListLabel 315"/>
+    <w:qFormat/>
+    <w:rPr>
+      <w:rFonts w:cs="Courier New"/>
+    </w:rPr>
+  </w:style>
+  <w:style w:type="character" w:styleId="ListLabel316">
+    <w:name w:val="ListLabel 316"/>
+    <w:qFormat/>
+    <w:rPr>
+      <w:rFonts w:cs="Wingdings"/>
+    </w:rPr>
+  </w:style>
+  <w:style w:type="character" w:styleId="ListLabel317">
+    <w:name w:val="ListLabel 317"/>
+    <w:qFormat/>
+    <w:rPr>
+      <w:rFonts w:cs="Symbol"/>
+    </w:rPr>
+  </w:style>
+  <w:style w:type="character" w:styleId="ListLabel318">
+    <w:name w:val="ListLabel 318"/>
+    <w:qFormat/>
+    <w:rPr>
+      <w:rFonts w:cs="Courier New"/>
+    </w:rPr>
+  </w:style>
+  <w:style w:type="character" w:styleId="ListLabel319">
+    <w:name w:val="ListLabel 319"/>
+    <w:qFormat/>
+    <w:rPr>
+      <w:rFonts w:cs="Wingdings"/>
+    </w:rPr>
+  </w:style>
+  <w:style w:type="character" w:styleId="ListLabel320">
+    <w:name w:val="ListLabel 320"/>
+    <w:qFormat/>
+    <w:rPr>
+      <w:rFonts w:cs="Lohit Devanagari"/>
+    </w:rPr>
+  </w:style>
+  <w:style w:type="character" w:styleId="ListLabel321">
+    <w:name w:val="ListLabel 321"/>
+    <w:qFormat/>
+    <w:rPr>
+      <w:rFonts w:cs="Courier New"/>
+    </w:rPr>
+  </w:style>
+  <w:style w:type="character" w:styleId="ListLabel322">
+    <w:name w:val="ListLabel 322"/>
+    <w:qFormat/>
+    <w:rPr>
+      <w:rFonts w:cs="Wingdings"/>
+    </w:rPr>
+  </w:style>
+  <w:style w:type="character" w:styleId="ListLabel323">
+    <w:name w:val="ListLabel 323"/>
+    <w:qFormat/>
+    <w:rPr>
+      <w:rFonts w:cs="Symbol"/>
+    </w:rPr>
+  </w:style>
+  <w:style w:type="character" w:styleId="ListLabel324">
+    <w:name w:val="ListLabel 324"/>
+    <w:qFormat/>
+    <w:rPr>
+      <w:rFonts w:cs="Courier New"/>
+    </w:rPr>
+  </w:style>
+  <w:style w:type="character" w:styleId="ListLabel325">
+    <w:name w:val="ListLabel 325"/>
+    <w:qFormat/>
+    <w:rPr>
+      <w:rFonts w:cs="Wingdings"/>
+    </w:rPr>
+  </w:style>
+  <w:style w:type="character" w:styleId="ListLabel326">
+    <w:name w:val="ListLabel 326"/>
+    <w:qFormat/>
+    <w:rPr>
+      <w:rFonts w:cs="Symbol"/>
+    </w:rPr>
+  </w:style>
+  <w:style w:type="character" w:styleId="ListLabel327">
+    <w:name w:val="ListLabel 327"/>
+    <w:qFormat/>
+    <w:rPr>
+      <w:rFonts w:cs="Courier New"/>
+    </w:rPr>
+  </w:style>
+  <w:style w:type="character" w:styleId="ListLabel328">
+    <w:name w:val="ListLabel 328"/>
+    <w:qFormat/>
+    <w:rPr>
+      <w:rFonts w:cs="Wingdings"/>
+    </w:rPr>
+  </w:style>
+  <w:style w:type="character" w:styleId="ListLabel329">
+    <w:name w:val="ListLabel 329"/>
+    <w:qFormat/>
+    <w:rPr>
+      <w:rFonts w:cs="Lohit Devanagari"/>
+    </w:rPr>
+  </w:style>
+  <w:style w:type="character" w:styleId="ListLabel330">
+    <w:name w:val="ListLabel 330"/>
+    <w:qFormat/>
+    <w:rPr>
+      <w:rFonts w:cs="Courier New"/>
+    </w:rPr>
+  </w:style>
+  <w:style w:type="character" w:styleId="ListLabel331">
+    <w:name w:val="ListLabel 331"/>
+    <w:qFormat/>
+    <w:rPr>
+      <w:rFonts w:cs="Wingdings"/>
+    </w:rPr>
+  </w:style>
+  <w:style w:type="character" w:styleId="ListLabel332">
+    <w:name w:val="ListLabel 332"/>
+    <w:qFormat/>
+    <w:rPr>
+      <w:rFonts w:cs="Symbol"/>
+    </w:rPr>
+  </w:style>
+  <w:style w:type="character" w:styleId="ListLabel333">
+    <w:name w:val="ListLabel 333"/>
+    <w:qFormat/>
+    <w:rPr>
+      <w:rFonts w:cs="Courier New"/>
+    </w:rPr>
+  </w:style>
+  <w:style w:type="character" w:styleId="ListLabel334">
+    <w:name w:val="ListLabel 334"/>
+    <w:qFormat/>
+    <w:rPr>
+      <w:rFonts w:cs="Wingdings"/>
+    </w:rPr>
+  </w:style>
+  <w:style w:type="character" w:styleId="ListLabel335">
+    <w:name w:val="ListLabel 335"/>
+    <w:qFormat/>
+    <w:rPr>
+      <w:rFonts w:cs="Symbol"/>
+    </w:rPr>
+  </w:style>
+  <w:style w:type="character" w:styleId="ListLabel336">
+    <w:name w:val="ListLabel 336"/>
+    <w:qFormat/>
+    <w:rPr>
+      <w:rFonts w:cs="Courier New"/>
+    </w:rPr>
+  </w:style>
+  <w:style w:type="character" w:styleId="ListLabel337">
+    <w:name w:val="ListLabel 337"/>
+    <w:qFormat/>
+    <w:rPr>
+      <w:rFonts w:cs="Wingdings"/>
+    </w:rPr>
+  </w:style>
+  <w:style w:type="character" w:styleId="ListLabel338">
+    <w:name w:val="ListLabel 338"/>
+    <w:qFormat/>
+    <w:rPr>
+      <w:rFonts w:cs="Lohit Devanagari"/>
+    </w:rPr>
+  </w:style>
+  <w:style w:type="character" w:styleId="ListLabel339">
+    <w:name w:val="ListLabel 339"/>
+    <w:qFormat/>
+    <w:rPr>
+      <w:rFonts w:cs="Courier New"/>
+    </w:rPr>
+  </w:style>
+  <w:style w:type="character" w:styleId="ListLabel340">
+    <w:name w:val="ListLabel 340"/>
+    <w:qFormat/>
+    <w:rPr>
+      <w:rFonts w:cs="Wingdings"/>
+    </w:rPr>
+  </w:style>
+  <w:style w:type="character" w:styleId="ListLabel341">
+    <w:name w:val="ListLabel 341"/>
+    <w:qFormat/>
+    <w:rPr>
+      <w:rFonts w:cs="Symbol"/>
+    </w:rPr>
+  </w:style>
+  <w:style w:type="character" w:styleId="ListLabel342">
+    <w:name w:val="ListLabel 342"/>
+    <w:qFormat/>
+    <w:rPr>
+      <w:rFonts w:cs="Courier New"/>
+    </w:rPr>
+  </w:style>
+  <w:style w:type="character" w:styleId="ListLabel343">
+    <w:name w:val="ListLabel 343"/>
+    <w:qFormat/>
+    <w:rPr>
+      <w:rFonts w:cs="Wingdings"/>
+    </w:rPr>
+  </w:style>
+  <w:style w:type="character" w:styleId="ListLabel344">
+    <w:name w:val="ListLabel 344"/>
+    <w:qFormat/>
+    <w:rPr>
+      <w:rFonts w:cs="Symbol"/>
+    </w:rPr>
+  </w:style>
+  <w:style w:type="character" w:styleId="ListLabel345">
+    <w:name w:val="ListLabel 345"/>
+    <w:qFormat/>
+    <w:rPr>
+      <w:rFonts w:cs="Courier New"/>
+    </w:rPr>
+  </w:style>
+  <w:style w:type="character" w:styleId="ListLabel346">
+    <w:name w:val="ListLabel 346"/>
+    <w:qFormat/>
+    <w:rPr>
+      <w:rFonts w:cs="Wingdings"/>
+    </w:rPr>
+  </w:style>
+  <w:style w:type="character" w:styleId="ListLabel347">
+    <w:name w:val="ListLabel 347"/>
+    <w:qFormat/>
+    <w:rPr>
+      <w:rFonts w:cs="Lohit Devanagari"/>
+    </w:rPr>
+  </w:style>
+  <w:style w:type="character" w:styleId="ListLabel348">
+    <w:name w:val="ListLabel 348"/>
+    <w:qFormat/>
+    <w:rPr>
+      <w:rFonts w:cs="Courier New"/>
+    </w:rPr>
+  </w:style>
+  <w:style w:type="character" w:styleId="ListLabel349">
+    <w:name w:val="ListLabel 349"/>
+    <w:qFormat/>
+    <w:rPr>
+      <w:rFonts w:cs="Wingdings"/>
+    </w:rPr>
+  </w:style>
+  <w:style w:type="character" w:styleId="ListLabel350">
+    <w:name w:val="ListLabel 350"/>
+    <w:qFormat/>
+    <w:rPr>
+      <w:rFonts w:cs="Symbol"/>
+    </w:rPr>
+  </w:style>
+  <w:style w:type="character" w:styleId="ListLabel351">
+    <w:name w:val="ListLabel 351"/>
+    <w:qFormat/>
+    <w:rPr>
+      <w:rFonts w:cs="Courier New"/>
+    </w:rPr>
+  </w:style>
+  <w:style w:type="character" w:styleId="ListLabel352">
+    <w:name w:val="ListLabel 352"/>
+    <w:qFormat/>
+    <w:rPr>
+      <w:rFonts w:cs="Wingdings"/>
+    </w:rPr>
+  </w:style>
+  <w:style w:type="character" w:styleId="ListLabel353">
+    <w:name w:val="ListLabel 353"/>
+    <w:qFormat/>
+    <w:rPr>
+      <w:rFonts w:cs="Symbol"/>
+    </w:rPr>
+  </w:style>
+  <w:style w:type="character" w:styleId="ListLabel354">
+    <w:name w:val="ListLabel 354"/>
+    <w:qFormat/>
+    <w:rPr>
+      <w:rFonts w:cs="Courier New"/>
+    </w:rPr>
+  </w:style>
+  <w:style w:type="character" w:styleId="ListLabel355">
+    <w:name w:val="ListLabel 355"/>
+    <w:qFormat/>
+    <w:rPr>
+      <w:rFonts w:cs="Wingdings"/>
+    </w:rPr>
+  </w:style>
+  <w:style w:type="character" w:styleId="ListLabel356">
+    <w:name w:val="ListLabel 356"/>
+    <w:qFormat/>
+    <w:rPr>
+      <w:rFonts w:cs="Lohit Devanagari"/>
+    </w:rPr>
+  </w:style>
+  <w:style w:type="character" w:styleId="ListLabel357">
+    <w:name w:val="ListLabel 357"/>
+    <w:qFormat/>
+    <w:rPr>
+      <w:rFonts w:cs="Courier New"/>
+    </w:rPr>
+  </w:style>
+  <w:style w:type="character" w:styleId="ListLabel358">
+    <w:name w:val="ListLabel 358"/>
+    <w:qFormat/>
+    <w:rPr>
+      <w:rFonts w:cs="Wingdings"/>
+    </w:rPr>
+  </w:style>
+  <w:style w:type="character" w:styleId="ListLabel359">
+    <w:name w:val="ListLabel 359"/>
+    <w:qFormat/>
+    <w:rPr>
+      <w:rFonts w:cs="Symbol"/>
+    </w:rPr>
+  </w:style>
+  <w:style w:type="character" w:styleId="ListLabel360">
+    <w:name w:val="ListLabel 360"/>
+    <w:qFormat/>
+    <w:rPr>
+      <w:rFonts w:cs="Courier New"/>
+    </w:rPr>
+  </w:style>
+  <w:style w:type="character" w:styleId="ListLabel361">
+    <w:name w:val="ListLabel 361"/>
+    <w:qFormat/>
+    <w:rPr>
+      <w:rFonts w:cs="Wingdings"/>
+    </w:rPr>
+  </w:style>
+  <w:style w:type="character" w:styleId="ListLabel362">
+    <w:name w:val="ListLabel 362"/>
+    <w:qFormat/>
+    <w:rPr>
+      <w:rFonts w:cs="Symbol"/>
+    </w:rPr>
+  </w:style>
+  <w:style w:type="character" w:styleId="ListLabel363">
+    <w:name w:val="ListLabel 363"/>
+    <w:qFormat/>
+    <w:rPr>
+      <w:rFonts w:cs="Courier New"/>
+    </w:rPr>
+  </w:style>
+  <w:style w:type="character" w:styleId="ListLabel364">
+    <w:name w:val="ListLabel 364"/>
     <w:qFormat/>
     <w:rPr>
       <w:rFonts w:cs="Wingdings"/>

</xml_diff>

<commit_message>
AMPL working for general instance
</commit_message>
<xml_diff>
--- a/qna/17.01.19 Q&A.docx
+++ b/qna/17.01.19 Q&A.docx
@@ -10,6 +10,627 @@
       </w:pPr>
       <w:r>
         <w:rPr/>
+        <w:t>Talk 18.06.2019</w:t>
+      </w:r>
+    </w:p>
+    <w:p>
+      <w:pPr>
+        <w:pStyle w:val="ListParagraph"/>
+        <w:ind w:left="720" w:right="0" w:hanging="0"/>
+        <w:rPr/>
+      </w:pPr>
+      <w:r>
+        <w:rPr/>
+        <w:t>Generator:</w:t>
+      </w:r>
+    </w:p>
+    <w:p>
+      <w:pPr>
+        <w:pStyle w:val="ListParagraph"/>
+        <w:ind w:left="720" w:right="0" w:hanging="0"/>
+        <w:rPr/>
+      </w:pPr>
+      <w:r>
+        <w:rPr/>
+        <w:t xml:space="preserve">Should I generate clustered instances? Or other types? </w:t>
+      </w:r>
+      <w:r>
+        <w:rPr/>
+        <w:t xml:space="preserve">Yes do clusters and possibly other instance types.. </w:t>
+      </w:r>
+    </w:p>
+    <w:p>
+      <w:pPr>
+        <w:pStyle w:val="ListParagraph"/>
+        <w:ind w:left="720" w:right="0" w:hanging="0"/>
+        <w:rPr/>
+      </w:pPr>
+      <w:r>
+        <w:rPr/>
+        <w:t xml:space="preserve">Up until now I have made no difference between the distances and the times. Should I generate data that have a difference here? Here I thought maybe I could presume that a truck drives 60km/h and therefore drives 1 km per min and then variate this with +-10-20%, or is this the same as for the distances, making random on random kindof..? </w:t>
+      </w:r>
+      <w:r>
+        <w:rPr/>
+        <w:t>alfa*D+teta*beta*D  -1&lt;teta&lt;1</w:t>
+      </w:r>
+    </w:p>
+    <w:p>
+      <w:pPr>
+        <w:pStyle w:val="ListParagraph"/>
+        <w:ind w:left="720" w:right="0" w:hanging="0"/>
+        <w:rPr/>
+      </w:pPr>
+      <w:r>
+        <w:rPr/>
+      </w:r>
+    </w:p>
+    <w:p>
+      <w:pPr>
+        <w:pStyle w:val="ListParagraph"/>
+        <w:ind w:left="720" w:right="0" w:hanging="0"/>
+        <w:rPr/>
+      </w:pPr>
+      <w:r>
+        <w:rPr/>
+        <w:t>A couple questions for the algorithm: Right now I have it like this:</w:t>
+      </w:r>
+    </w:p>
+    <w:p>
+      <w:pPr>
+        <w:pStyle w:val="ListParagraph"/>
+        <w:ind w:left="720" w:right="0" w:hanging="0"/>
+        <w:rPr/>
+      </w:pPr>
+      <w:r>
+        <w:rPr/>
+        <w:t>for each run:</w:t>
+      </w:r>
+    </w:p>
+    <w:p>
+      <w:pPr>
+        <w:pStyle w:val="ListParagraph"/>
+        <w:ind w:left="720" w:right="0" w:hanging="0"/>
+        <w:rPr/>
+      </w:pPr>
+      <w:r>
+        <w:rPr/>
+      </w:r>
+    </w:p>
+    <w:p>
+      <w:pPr>
+        <w:pStyle w:val="ListParagraph"/>
+        <w:ind w:left="720" w:right="0" w:hanging="0"/>
+        <w:rPr/>
+      </w:pPr>
+      <w:r>
+        <w:rPr/>
+        <w:t>run1:</w:t>
+      </w:r>
+    </w:p>
+    <w:p>
+      <w:pPr>
+        <w:pStyle w:val="ListParagraph"/>
+        <w:ind w:left="720" w:right="0" w:hanging="0"/>
+        <w:rPr/>
+      </w:pPr>
+      <w:r>
+        <w:rPr/>
+        <w:t>generate initial solution, save results before/after</w:t>
+      </w:r>
+    </w:p>
+    <w:p>
+      <w:pPr>
+        <w:pStyle w:val="ListParagraph"/>
+        <w:ind w:left="720" w:right="0" w:hanging="0"/>
+        <w:rPr/>
+      </w:pPr>
+      <w:r>
+        <w:rPr/>
+      </w:r>
+    </w:p>
+    <w:p>
+      <w:pPr>
+        <w:pStyle w:val="ListParagraph"/>
+        <w:ind w:left="720" w:right="0" w:hanging="0"/>
+        <w:rPr/>
+      </w:pPr>
+      <w:r>
+        <w:rPr/>
+        <w:t>start metaheuristic with initial solution:</w:t>
+      </w:r>
+    </w:p>
+    <w:p>
+      <w:pPr>
+        <w:pStyle w:val="ListParagraph"/>
+        <w:ind w:left="720" w:right="0" w:hanging="0"/>
+        <w:rPr/>
+      </w:pPr>
+      <w:r>
+        <w:rPr/>
+        <w:t>find temperature</w:t>
+      </w:r>
+    </w:p>
+    <w:p>
+      <w:pPr>
+        <w:pStyle w:val="ListParagraph"/>
+        <w:ind w:left="720" w:right="0" w:hanging="0"/>
+        <w:rPr/>
+      </w:pPr>
+      <w:r>
+        <w:rPr/>
+        <w:t xml:space="preserve">run alns with calc temperature </w:t>
+      </w:r>
+    </w:p>
+    <w:p>
+      <w:pPr>
+        <w:pStyle w:val="ListParagraph"/>
+        <w:ind w:left="720" w:right="0" w:hanging="0"/>
+        <w:rPr/>
+      </w:pPr>
+      <w:r>
+        <w:rPr/>
+        <w:t>report results from alns/temperature run</w:t>
+      </w:r>
+    </w:p>
+    <w:p>
+      <w:pPr>
+        <w:pStyle w:val="ListParagraph"/>
+        <w:ind w:left="720" w:right="0" w:hanging="0"/>
+        <w:rPr/>
+      </w:pPr>
+      <w:r>
+        <w:rPr/>
+      </w:r>
+    </w:p>
+    <w:p>
+      <w:pPr>
+        <w:pStyle w:val="ListParagraph"/>
+        <w:ind w:left="720" w:right="0" w:hanging="0"/>
+        <w:rPr/>
+      </w:pPr>
+      <w:r>
+        <w:rPr/>
+        <w:t>run2:</w:t>
+      </w:r>
+    </w:p>
+    <w:p>
+      <w:pPr>
+        <w:pStyle w:val="ListParagraph"/>
+        <w:ind w:left="720" w:right="0" w:hanging="0"/>
+        <w:rPr/>
+      </w:pPr>
+      <w:r>
+        <w:rPr/>
+        <w:t xml:space="preserve">generate initial solution....... </w:t>
+      </w:r>
+      <w:r>
+        <w:rPr/>
+        <w:t>(same as above)</w:t>
+      </w:r>
+    </w:p>
+    <w:p>
+      <w:pPr>
+        <w:pStyle w:val="ListParagraph"/>
+        <w:ind w:left="720" w:right="0" w:hanging="0"/>
+        <w:rPr/>
+      </w:pPr>
+      <w:r>
+        <w:rPr/>
+        <w:t>....</w:t>
+      </w:r>
+    </w:p>
+    <w:p>
+      <w:pPr>
+        <w:pStyle w:val="ListParagraph"/>
+        <w:ind w:left="720" w:right="0" w:hanging="0"/>
+        <w:rPr/>
+      </w:pPr>
+      <w:r>
+        <w:rPr/>
+        <w:t>....</w:t>
+      </w:r>
+    </w:p>
+    <w:p>
+      <w:pPr>
+        <w:pStyle w:val="ListParagraph"/>
+        <w:ind w:left="720" w:right="0" w:hanging="0"/>
+        <w:rPr/>
+      </w:pPr>
+      <w:r>
+        <w:rPr/>
+        <w:t>....</w:t>
+      </w:r>
+    </w:p>
+    <w:p>
+      <w:pPr>
+        <w:pStyle w:val="ListParagraph"/>
+        <w:ind w:left="720" w:right="0" w:hanging="0"/>
+        <w:rPr/>
+      </w:pPr>
+      <w:r>
+        <w:rPr/>
+      </w:r>
+    </w:p>
+    <w:p>
+      <w:pPr>
+        <w:pStyle w:val="ListParagraph"/>
+        <w:ind w:left="720" w:right="0" w:hanging="0"/>
+        <w:rPr/>
+      </w:pPr>
+      <w:r>
+        <w:rPr/>
+        <w:t>run3:</w:t>
+      </w:r>
+    </w:p>
+    <w:p>
+      <w:pPr>
+        <w:pStyle w:val="ListParagraph"/>
+        <w:ind w:left="720" w:right="0" w:hanging="0"/>
+        <w:rPr/>
+      </w:pPr>
+      <w:r>
+        <w:rPr/>
+        <w:t>....</w:t>
+      </w:r>
+    </w:p>
+    <w:p>
+      <w:pPr>
+        <w:pStyle w:val="ListParagraph"/>
+        <w:ind w:left="720" w:right="0" w:hanging="0"/>
+        <w:rPr/>
+      </w:pPr>
+      <w:r>
+        <w:rPr/>
+        <w:t>....</w:t>
+      </w:r>
+    </w:p>
+    <w:p>
+      <w:pPr>
+        <w:pStyle w:val="ListParagraph"/>
+        <w:ind w:left="720" w:right="0" w:hanging="0"/>
+        <w:rPr/>
+      </w:pPr>
+      <w:r>
+        <w:rPr/>
+        <w:t>...</w:t>
+      </w:r>
+    </w:p>
+    <w:p>
+      <w:pPr>
+        <w:pStyle w:val="ListParagraph"/>
+        <w:ind w:left="720" w:right="0" w:hanging="0"/>
+        <w:rPr/>
+      </w:pPr>
+      <w:r>
+        <w:rPr/>
+        <w:t>and so on..</w:t>
+      </w:r>
+    </w:p>
+    <w:p>
+      <w:pPr>
+        <w:pStyle w:val="ListParagraph"/>
+        <w:ind w:left="720" w:right="0" w:hanging="0"/>
+        <w:rPr/>
+      </w:pPr>
+      <w:r>
+        <w:rPr/>
+      </w:r>
+    </w:p>
+    <w:p>
+      <w:pPr>
+        <w:pStyle w:val="ListParagraph"/>
+        <w:ind w:left="720" w:right="0" w:hanging="0"/>
+        <w:rPr/>
+      </w:pPr>
+      <w:r>
+        <w:rPr/>
+        <w:t xml:space="preserve">We agreed that I should choose the temperature before starting the Metaheuristic. Should I exclude the choice of temperature from the data reporting, just like I do while generating the initial solution? </w:t>
+      </w:r>
+      <w:r>
+        <w:rPr/>
+        <w:t xml:space="preserve">Should I </w:t>
+      </w:r>
+      <w:r>
+        <w:rPr/>
+        <w:t xml:space="preserve">choose a new temperature for every run </w:t>
+      </w:r>
+      <w:r>
+        <w:rPr/>
+        <w:t>or just once and use the same for every run?</w:t>
+      </w:r>
+      <w:r>
+        <w:rPr/>
+        <w:t xml:space="preserve"> </w:t>
+      </w:r>
+    </w:p>
+    <w:p>
+      <w:pPr>
+        <w:pStyle w:val="ListParagraph"/>
+        <w:ind w:left="720" w:right="0" w:hanging="0"/>
+        <w:rPr/>
+      </w:pPr>
+      <w:r>
+        <w:rPr/>
+        <w:t>I thought m</w:t>
+      </w:r>
+      <w:r>
+        <w:rPr/>
+        <w:t>aybe its good to include the temperature in each run (like it is now) so that I also test if this works properly.</w:t>
+      </w:r>
+    </w:p>
+    <w:p>
+      <w:pPr>
+        <w:pStyle w:val="ListParagraph"/>
+        <w:ind w:left="720" w:right="0" w:hanging="0"/>
+        <w:rPr/>
+      </w:pPr>
+      <w:r>
+        <w:rPr/>
+        <w:t>The same questions go for choosing initial solution.</w:t>
+      </w:r>
+    </w:p>
+    <w:p>
+      <w:pPr>
+        <w:pStyle w:val="ListParagraph"/>
+        <w:ind w:left="720" w:right="0" w:hanging="0"/>
+        <w:rPr/>
+      </w:pPr>
+      <w:r>
+        <w:rPr/>
+      </w:r>
+    </w:p>
+    <w:p>
+      <w:pPr>
+        <w:pStyle w:val="ListParagraph"/>
+        <w:ind w:left="720" w:right="0" w:hanging="0"/>
+        <w:rPr/>
+      </w:pPr>
+      <w:r>
+        <w:rPr/>
+        <w:t>I</w:t>
+      </w:r>
+      <w:r>
+        <w:rPr/>
+        <w:t xml:space="preserve">f i keep it how I have it now I would </w:t>
+      </w:r>
+      <w:r>
+        <w:rPr/>
+        <w:t xml:space="preserve">report the data </w:t>
+      </w:r>
+      <w:r>
+        <w:rPr/>
+        <w:t>like the attached excel file..</w:t>
+      </w:r>
+    </w:p>
+    <w:p>
+      <w:pPr>
+        <w:pStyle w:val="ListParagraph"/>
+        <w:ind w:left="720" w:right="0" w:hanging="0"/>
+        <w:rPr/>
+      </w:pPr>
+      <w:r>
+        <w:rPr/>
+      </w:r>
+    </w:p>
+    <w:p>
+      <w:pPr>
+        <w:pStyle w:val="ListParagraph"/>
+        <w:ind w:left="720" w:right="0" w:hanging="0"/>
+        <w:rPr/>
+      </w:pPr>
+      <w:r>
+        <w:rPr/>
+        <w:t>Keep it and dont report before T0. If I do something not random consider putting initial outside.</w:t>
+      </w:r>
+    </w:p>
+    <w:p>
+      <w:pPr>
+        <w:pStyle w:val="ListParagraph"/>
+        <w:ind w:left="720" w:right="0" w:hanging="0"/>
+        <w:rPr/>
+      </w:pPr>
+      <w:r>
+        <w:rPr/>
+      </w:r>
+    </w:p>
+    <w:p>
+      <w:pPr>
+        <w:pStyle w:val="ListParagraph"/>
+        <w:ind w:left="720" w:right="0" w:hanging="0"/>
+        <w:rPr/>
+      </w:pPr>
+      <w:r>
+        <w:rPr/>
+        <w:t>Talk 14.06.2019</w:t>
+      </w:r>
+    </w:p>
+    <w:p>
+      <w:pPr>
+        <w:pStyle w:val="ListParagraph"/>
+        <w:ind w:left="720" w:right="0" w:hanging="0"/>
+        <w:rPr/>
+      </w:pPr>
+      <w:r>
+        <w:rPr/>
+        <w:t xml:space="preserve">Calculating the initial Temp: </w:t>
+      </w:r>
+    </w:p>
+    <w:p>
+      <w:pPr>
+        <w:pStyle w:val="ListParagraph"/>
+        <w:ind w:left="720" w:right="0" w:hanging="0"/>
+        <w:rPr/>
+      </w:pPr>
+      <w:r>
+        <w:rPr/>
+        <w:t xml:space="preserve">Am I only saving the difference in Objective func when I need to accept a worse solution or also for better solutions? It makes a big difference for the initial temperature however when I am testing on the current solution/operators I am not getting a very different result. </w:t>
+      </w:r>
+    </w:p>
+    <w:p>
+      <w:pPr>
+        <w:pStyle w:val="ListParagraph"/>
+        <w:ind w:left="720" w:right="0" w:hanging="0"/>
+        <w:rPr/>
+      </w:pPr>
+      <w:r>
+        <w:rPr/>
+        <w:t xml:space="preserve">Also I am calculating the differences for 1 segment (ie. 100 iterations) enough? </w:t>
+      </w:r>
+    </w:p>
+    <w:p>
+      <w:pPr>
+        <w:pStyle w:val="ListParagraph"/>
+        <w:ind w:left="720" w:right="0" w:hanging="0"/>
+        <w:rPr/>
+      </w:pPr>
+      <w:r>
+        <w:rPr/>
+        <w:t>Should I experiment alot with this?</w:t>
+      </w:r>
+    </w:p>
+    <w:p>
+      <w:pPr>
+        <w:pStyle w:val="ListParagraph"/>
+        <w:ind w:left="720" w:right="0" w:hanging="0"/>
+        <w:rPr/>
+      </w:pPr>
+      <w:r>
+        <w:rPr/>
+      </w:r>
+    </w:p>
+    <w:p>
+      <w:pPr>
+        <w:pStyle w:val="ListParagraph"/>
+        <w:ind w:left="720" w:right="0" w:hanging="0"/>
+        <w:rPr/>
+      </w:pPr>
+      <w:r>
+        <w:rPr/>
+        <w:t>Problem with few worse solution, add all worse solutions to the average, try also to calculate the temperature first then take an average of the temperatures.</w:t>
+      </w:r>
+    </w:p>
+    <w:p>
+      <w:pPr>
+        <w:pStyle w:val="ListParagraph"/>
+        <w:ind w:left="720" w:right="0" w:hanging="0"/>
+        <w:rPr/>
+      </w:pPr>
+      <w:r>
+        <w:rPr/>
+        <w:t>If I am still finding very few worse solutions after generating the good instances, try to make a function that finds a better initial solution and then run the algorithm from there. If I find a good way to find an initial solution I can report the results here separately.</w:t>
+      </w:r>
+    </w:p>
+    <w:p>
+      <w:pPr>
+        <w:pStyle w:val="ListParagraph"/>
+        <w:ind w:left="720" w:right="0" w:hanging="0"/>
+        <w:rPr/>
+      </w:pPr>
+      <w:r>
+        <w:rPr/>
+      </w:r>
+    </w:p>
+    <w:p>
+      <w:pPr>
+        <w:pStyle w:val="ListParagraph"/>
+        <w:ind w:left="720" w:right="0" w:hanging="0"/>
+        <w:rPr/>
+      </w:pPr>
+      <w:r>
+        <w:rPr/>
+        <w:t>Generating data questions:</w:t>
+      </w:r>
+    </w:p>
+    <w:p>
+      <w:pPr>
+        <w:pStyle w:val="ListParagraph"/>
+        <w:ind w:left="720" w:right="0" w:hanging="0"/>
+        <w:rPr/>
+      </w:pPr>
+      <w:r>
+        <w:rPr/>
+        <w:t>Any tips on generating good location data that insures feasible solutions and that makes sense? Generate locations as x/y coordinates based on the instances from lars.</w:t>
+      </w:r>
+    </w:p>
+    <w:p>
+      <w:pPr>
+        <w:pStyle w:val="ListParagraph"/>
+        <w:ind w:left="720" w:right="0" w:hanging="0"/>
+        <w:rPr/>
+      </w:pPr>
+      <w:r>
+        <w:rPr/>
+      </w:r>
+    </w:p>
+    <w:p>
+      <w:pPr>
+        <w:pStyle w:val="ListParagraph"/>
+        <w:ind w:left="720" w:right="0" w:hanging="0"/>
+        <w:rPr/>
+      </w:pPr>
+      <w:r>
+        <w:rPr/>
+        <w:t>Update status</w:t>
+      </w:r>
+    </w:p>
+    <w:p>
+      <w:pPr>
+        <w:pStyle w:val="ListParagraph"/>
+        <w:ind w:left="720" w:right="0" w:hanging="0"/>
+        <w:rPr/>
+      </w:pPr>
+      <w:r>
+        <w:rPr/>
+      </w:r>
+    </w:p>
+    <w:p>
+      <w:pPr>
+        <w:pStyle w:val="ListParagraph"/>
+        <w:ind w:left="720" w:right="0" w:hanging="0"/>
+        <w:rPr/>
+      </w:pPr>
+      <w:r>
+        <w:rPr/>
+      </w:r>
+    </w:p>
+    <w:p>
+      <w:pPr>
+        <w:pStyle w:val="ListParagraph"/>
+        <w:ind w:left="720" w:right="0" w:hanging="0"/>
+        <w:rPr/>
+      </w:pPr>
+      <w:r>
+        <w:rPr/>
+      </w:r>
+    </w:p>
+    <w:p>
+      <w:pPr>
+        <w:pStyle w:val="ListParagraph"/>
+        <w:ind w:left="720" w:right="0" w:hanging="0"/>
+        <w:rPr/>
+      </w:pPr>
+      <w:r>
+        <w:rPr/>
+      </w:r>
+    </w:p>
+    <w:p>
+      <w:pPr>
+        <w:pStyle w:val="ListParagraph"/>
+        <w:ind w:left="720" w:right="0" w:hanging="0"/>
+        <w:rPr/>
+      </w:pPr>
+      <w:r>
+        <w:rPr/>
+      </w:r>
+    </w:p>
+    <w:p>
+      <w:pPr>
+        <w:pStyle w:val="ListParagraph"/>
+        <w:ind w:left="720" w:right="0" w:hanging="0"/>
+        <w:rPr/>
+      </w:pPr>
+      <w:r>
+        <w:rPr/>
         <w:t>Talk on 11.06.2019</w:t>
       </w:r>
     </w:p>
@@ -29,124 +650,95 @@
         <w:ind w:left="720" w:right="0" w:hanging="0"/>
         <w:rPr/>
       </w:pPr>
+      <w:r>
+        <w:rPr/>
+        <w:t>Figured out why swap2 is so good. I very often find a solution that has the same objective value as before but different pickup/delivery or different car. This means that the function e^-|0|/temp = 1.0 will always accept the solution (since objective difference is 0).. is this how we want it? Or should I change something here when the two objectives are the same? It seems to always be like this when the objective function is close to eachother.. is this to support a «local» search especially in the beginning? Since my instances are sometimes consisting of up to 10 of the same type of order being transported from the same place to another this operator (swap) or similar types will be selected with very high probability even though it is unlikely to produce anything useful... let me know what you think about this.</w:t>
+      </w:r>
+    </w:p>
+    <w:p>
+      <w:pPr>
+        <w:pStyle w:val="ListParagraph"/>
+        <w:ind w:left="720" w:right="0" w:hanging="0"/>
+        <w:rPr/>
+      </w:pPr>
+      <w:r>
+        <w:rPr/>
+      </w:r>
+    </w:p>
+    <w:p>
+      <w:pPr>
+        <w:pStyle w:val="ListParagraph"/>
+        <w:ind w:left="720" w:right="0" w:hanging="0"/>
+        <w:rPr/>
+      </w:pPr>
+      <w:r>
+        <w:rPr/>
+        <w:t>Changed now to a minimum percentage of 5% (see results). This ensures all operators being selected (max for the best operator will be 80% and min for the worst  ones 5%. Do you think I should make this «smarter»? Or is 5% an ok probability?</w:t>
+      </w:r>
+    </w:p>
+    <w:p>
+      <w:pPr>
+        <w:pStyle w:val="ListParagraph"/>
+        <w:ind w:left="720" w:right="0" w:hanging="0"/>
+        <w:rPr/>
+      </w:pPr>
+      <w:r>
+        <w:rPr/>
+      </w:r>
+    </w:p>
+    <w:p>
+      <w:pPr>
+        <w:pStyle w:val="ListParagraph"/>
+        <w:ind w:left="720" w:right="0" w:hanging="0"/>
+        <w:rPr/>
+      </w:pPr>
+      <w:r>
+        <w:rPr/>
+        <w:t>Running times are now also being printed.</w:t>
+      </w:r>
+    </w:p>
+    <w:p>
+      <w:pPr>
+        <w:pStyle w:val="ListParagraph"/>
+        <w:ind w:left="720" w:right="0" w:hanging="0"/>
+        <w:rPr/>
+      </w:pPr>
+      <w:r>
+        <w:rPr/>
+      </w:r>
+    </w:p>
+    <w:p>
+      <w:pPr>
+        <w:pStyle w:val="ListParagraph"/>
+        <w:ind w:left="720" w:right="0" w:hanging="0"/>
+        <w:rPr/>
+      </w:pPr>
       <w:bookmarkStart w:id="0" w:name="__DdeLink__435_1618012226"/>
       <w:r>
         <w:rPr/>
-        <w:t xml:space="preserve">Figured out why swap2 is so good. I very often find a solution that has the same objective value as before </w:t>
-      </w:r>
-      <w:r>
-        <w:rPr/>
-        <w:t>but different pickup/delivery or different car</w:t>
-      </w:r>
-      <w:r>
-        <w:rPr/>
-        <w:t xml:space="preserve">. This means that the function e^-|0|/temp = 1.0 </w:t>
-      </w:r>
-      <w:r>
-        <w:rPr/>
-        <w:t>will always accept the solution (since objective difference is 0)..</w:t>
-      </w:r>
-      <w:r>
-        <w:rPr/>
-        <w:t xml:space="preserve"> is this how we want it? Or should I change something here when the two objectives are </w:t>
-      </w:r>
-      <w:r>
-        <w:rPr/>
-        <w:t>the same</w:t>
-      </w:r>
-      <w:r>
-        <w:rPr/>
-        <w:t>? It seems to always be like this when the objective function is close to eachother.. is this to support a «local» search especially in the beginning? Since my instances are sometimes consisting of up to 10 of the same type of order being transported from the same place to another this operator (swap) or similar types will be selected with very high probability even though it is unlikely to produce anything useful... let me know what you think about this.</w:t>
-      </w:r>
-    </w:p>
-    <w:p>
-      <w:pPr>
-        <w:pStyle w:val="ListParagraph"/>
-        <w:ind w:left="720" w:right="0" w:hanging="0"/>
-        <w:rPr/>
-      </w:pPr>
-      <w:r>
-        <w:rPr/>
-      </w:r>
-    </w:p>
-    <w:p>
-      <w:pPr>
-        <w:pStyle w:val="ListParagraph"/>
-        <w:ind w:left="720" w:right="0" w:hanging="0"/>
-        <w:rPr/>
-      </w:pPr>
-      <w:r>
-        <w:rPr/>
-        <w:t>Changed now to a minimum percentage of 5% (see results). This ensures all operators being selected (max for the best operator will be 80% and min for the worst  ones 5%. Do you think I should make this «smarter»? Or is 5% an ok probability?</w:t>
-      </w:r>
-    </w:p>
-    <w:p>
-      <w:pPr>
-        <w:pStyle w:val="ListParagraph"/>
-        <w:ind w:left="720" w:right="0" w:hanging="0"/>
-        <w:rPr/>
-      </w:pPr>
-      <w:r>
-        <w:rPr/>
-      </w:r>
-    </w:p>
-    <w:p>
-      <w:pPr>
-        <w:pStyle w:val="ListParagraph"/>
-        <w:ind w:left="720" w:right="0" w:hanging="0"/>
-        <w:rPr/>
-      </w:pPr>
-      <w:r>
-        <w:rPr/>
-        <w:t>Running times are now also being printed.</w:t>
-      </w:r>
-    </w:p>
-    <w:p>
-      <w:pPr>
-        <w:pStyle w:val="ListParagraph"/>
-        <w:ind w:left="720" w:right="0" w:hanging="0"/>
-        <w:rPr/>
-      </w:pPr>
-      <w:r>
-        <w:rPr/>
-      </w:r>
-    </w:p>
-    <w:p>
-      <w:pPr>
-        <w:pStyle w:val="ListParagraph"/>
-        <w:ind w:left="720" w:right="0" w:hanging="0"/>
-        <w:rPr/>
-      </w:pPr>
-      <w:bookmarkStart w:id="1" w:name="__DdeLink__435_1618012226"/>
-      <w:r>
-        <w:rPr/>
         <w:t>Still working on the output data format and the new operators, hoping to finish format soon and operators by the end of this/next week.</w:t>
       </w:r>
-      <w:bookmarkEnd w:id="1"/>
-    </w:p>
-    <w:p>
-      <w:pPr>
-        <w:pStyle w:val="ListParagraph"/>
-        <w:ind w:left="720" w:right="0" w:hanging="0"/>
-        <w:rPr/>
-      </w:pPr>
-      <w:r>
-        <w:rPr/>
-      </w:r>
-    </w:p>
-    <w:p>
-      <w:pPr>
-        <w:pStyle w:val="ListParagraph"/>
-        <w:ind w:left="720" w:right="0" w:hanging="0"/>
-        <w:rPr/>
-      </w:pPr>
-      <w:r>
-        <w:rPr/>
-        <w:t xml:space="preserve">Fix an instance generator that includes all aspects of the model. </w:t>
-      </w:r>
-      <w:r>
-        <w:rPr/>
-        <w:t>Its important to have for further testing of operators.</w:t>
+      <w:bookmarkEnd w:id="0"/>
+    </w:p>
+    <w:p>
+      <w:pPr>
+        <w:pStyle w:val="ListParagraph"/>
+        <w:ind w:left="720" w:right="0" w:hanging="0"/>
+        <w:rPr/>
+      </w:pPr>
+      <w:r>
+        <w:rPr/>
+      </w:r>
+    </w:p>
+    <w:p>
+      <w:pPr>
+        <w:pStyle w:val="ListParagraph"/>
+        <w:ind w:left="720" w:right="0" w:hanging="0"/>
+        <w:rPr/>
+      </w:pPr>
+      <w:r>
+        <w:rPr/>
+        <w:t>Fix an instance generator that includes all aspects of the model. Its important to have for further testing of operators.</w:t>
       </w:r>
     </w:p>
     <w:p>
@@ -2364,138 +2956,138 @@
         <w:ind w:left="720" w:right="0" w:hanging="0"/>
         <w:rPr/>
       </w:pPr>
-      <w:bookmarkStart w:id="2" w:name="__DdeLink__319_1725401710"/>
+      <w:bookmarkStart w:id="1" w:name="__DdeLink__319_1725401710"/>
       <w:r>
         <w:rPr/>
         <w:t>Next week: Holiday, but I will work, any paper recommendations for me to read on the plane? Inspiration for operators?</w:t>
       </w:r>
+      <w:bookmarkEnd w:id="1"/>
+      <w:r>
+        <w:rPr/>
+        <w:t xml:space="preserve"> Clustering papers, k-mean clustering, wikipedia article, maybe for initialising the problem or something like an operator.</w:t>
+      </w:r>
+    </w:p>
+    <w:p>
+      <w:pPr>
+        <w:pStyle w:val="ListParagraph"/>
+        <w:ind w:left="720" w:right="0" w:hanging="0"/>
+        <w:rPr/>
+      </w:pPr>
+      <w:r>
+        <w:rPr/>
+      </w:r>
+    </w:p>
+    <w:p>
+      <w:pPr>
+        <w:pStyle w:val="ListParagraph"/>
+        <w:ind w:left="720" w:right="0" w:hanging="0"/>
+        <w:rPr/>
+      </w:pPr>
+      <w:r>
+        <w:rPr/>
+      </w:r>
+    </w:p>
+    <w:p>
+      <w:pPr>
+        <w:pStyle w:val="ListParagraph"/>
+        <w:ind w:left="720" w:right="0" w:hanging="0"/>
+        <w:rPr/>
+      </w:pPr>
+      <w:r>
+        <w:rPr/>
+      </w:r>
+    </w:p>
+    <w:p>
+      <w:pPr>
+        <w:pStyle w:val="ListParagraph"/>
+        <w:ind w:left="720" w:right="0" w:hanging="0"/>
+        <w:rPr/>
+      </w:pPr>
+      <w:r>
+        <w:rPr/>
+      </w:r>
+    </w:p>
+    <w:p>
+      <w:pPr>
+        <w:pStyle w:val="ListParagraph"/>
+        <w:ind w:left="720" w:right="0" w:hanging="0"/>
+        <w:rPr/>
+      </w:pPr>
+      <w:r>
+        <w:rPr/>
+      </w:r>
+    </w:p>
+    <w:p>
+      <w:pPr>
+        <w:pStyle w:val="ListParagraph"/>
+        <w:ind w:left="720" w:right="0" w:hanging="0"/>
+        <w:rPr/>
+      </w:pPr>
+      <w:r>
+        <w:rPr/>
+        <w:t>Talk 04.04.19</w:t>
+      </w:r>
+    </w:p>
+    <w:p>
+      <w:pPr>
+        <w:pStyle w:val="ListParagraph"/>
+        <w:ind w:left="720" w:right="0" w:hanging="0"/>
+        <w:rPr/>
+      </w:pPr>
+      <w:r>
+        <w:rPr/>
+        <w:t xml:space="preserve"> </w:t>
+      </w:r>
+      <w:bookmarkStart w:id="2" w:name="__DdeLink__160_1660864662"/>
+      <w:r>
+        <w:rPr/>
+        <w:t>- Efficient complete Feasibility check ready. Checks all in time solution.length*timewindow.amount</w:t>
+      </w:r>
+    </w:p>
+    <w:p>
+      <w:pPr>
+        <w:pStyle w:val="ListParagraph"/>
+        <w:ind w:left="720" w:right="0" w:hanging="0"/>
+        <w:rPr/>
+      </w:pPr>
+      <w:r>
+        <w:rPr/>
+        <w:t>- Random heuristics finished, finds optimal solution for my small example.</w:t>
+      </w:r>
+    </w:p>
+    <w:p>
+      <w:pPr>
+        <w:pStyle w:val="ListParagraph"/>
+        <w:ind w:left="720" w:right="0" w:hanging="0"/>
+        <w:rPr/>
+      </w:pPr>
+      <w:r>
+        <w:rPr/>
+        <w:t>- ALNS – in progress</w:t>
+      </w:r>
+    </w:p>
+    <w:p>
+      <w:pPr>
+        <w:pStyle w:val="ListParagraph"/>
+        <w:ind w:left="720" w:right="0" w:hanging="0"/>
+        <w:rPr/>
+      </w:pPr>
+      <w:r>
+        <w:rPr/>
+        <w:t>- Removal Insertion heuristics – in progress</w:t>
+      </w:r>
+    </w:p>
+    <w:p>
+      <w:pPr>
+        <w:pStyle w:val="ListParagraph"/>
+        <w:ind w:left="720" w:right="0" w:hanging="0"/>
+        <w:rPr/>
+      </w:pPr>
+      <w:r>
+        <w:rPr/>
+        <w:t>- Question to the Benchmark paper...</w:t>
+      </w:r>
       <w:bookmarkEnd w:id="2"/>
-      <w:r>
-        <w:rPr/>
-        <w:t xml:space="preserve"> Clustering papers, k-mean clustering, wikipedia article, maybe for initialising the problem or something like an operator.</w:t>
-      </w:r>
-    </w:p>
-    <w:p>
-      <w:pPr>
-        <w:pStyle w:val="ListParagraph"/>
-        <w:ind w:left="720" w:right="0" w:hanging="0"/>
-        <w:rPr/>
-      </w:pPr>
-      <w:r>
-        <w:rPr/>
-      </w:r>
-    </w:p>
-    <w:p>
-      <w:pPr>
-        <w:pStyle w:val="ListParagraph"/>
-        <w:ind w:left="720" w:right="0" w:hanging="0"/>
-        <w:rPr/>
-      </w:pPr>
-      <w:r>
-        <w:rPr/>
-      </w:r>
-    </w:p>
-    <w:p>
-      <w:pPr>
-        <w:pStyle w:val="ListParagraph"/>
-        <w:ind w:left="720" w:right="0" w:hanging="0"/>
-        <w:rPr/>
-      </w:pPr>
-      <w:r>
-        <w:rPr/>
-      </w:r>
-    </w:p>
-    <w:p>
-      <w:pPr>
-        <w:pStyle w:val="ListParagraph"/>
-        <w:ind w:left="720" w:right="0" w:hanging="0"/>
-        <w:rPr/>
-      </w:pPr>
-      <w:r>
-        <w:rPr/>
-      </w:r>
-    </w:p>
-    <w:p>
-      <w:pPr>
-        <w:pStyle w:val="ListParagraph"/>
-        <w:ind w:left="720" w:right="0" w:hanging="0"/>
-        <w:rPr/>
-      </w:pPr>
-      <w:r>
-        <w:rPr/>
-      </w:r>
-    </w:p>
-    <w:p>
-      <w:pPr>
-        <w:pStyle w:val="ListParagraph"/>
-        <w:ind w:left="720" w:right="0" w:hanging="0"/>
-        <w:rPr/>
-      </w:pPr>
-      <w:r>
-        <w:rPr/>
-        <w:t>Talk 04.04.19</w:t>
-      </w:r>
-    </w:p>
-    <w:p>
-      <w:pPr>
-        <w:pStyle w:val="ListParagraph"/>
-        <w:ind w:left="720" w:right="0" w:hanging="0"/>
-        <w:rPr/>
-      </w:pPr>
-      <w:r>
-        <w:rPr/>
-        <w:t xml:space="preserve"> </w:t>
-      </w:r>
-      <w:bookmarkStart w:id="3" w:name="__DdeLink__160_1660864662"/>
-      <w:r>
-        <w:rPr/>
-        <w:t>- Efficient complete Feasibility check ready. Checks all in time solution.length*timewindow.amount</w:t>
-      </w:r>
-    </w:p>
-    <w:p>
-      <w:pPr>
-        <w:pStyle w:val="ListParagraph"/>
-        <w:ind w:left="720" w:right="0" w:hanging="0"/>
-        <w:rPr/>
-      </w:pPr>
-      <w:r>
-        <w:rPr/>
-        <w:t>- Random heuristics finished, finds optimal solution for my small example.</w:t>
-      </w:r>
-    </w:p>
-    <w:p>
-      <w:pPr>
-        <w:pStyle w:val="ListParagraph"/>
-        <w:ind w:left="720" w:right="0" w:hanging="0"/>
-        <w:rPr/>
-      </w:pPr>
-      <w:r>
-        <w:rPr/>
-        <w:t>- ALNS – in progress</w:t>
-      </w:r>
-    </w:p>
-    <w:p>
-      <w:pPr>
-        <w:pStyle w:val="ListParagraph"/>
-        <w:ind w:left="720" w:right="0" w:hanging="0"/>
-        <w:rPr/>
-      </w:pPr>
-      <w:r>
-        <w:rPr/>
-        <w:t>- Removal Insertion heuristics – in progress</w:t>
-      </w:r>
-    </w:p>
-    <w:p>
-      <w:pPr>
-        <w:pStyle w:val="ListParagraph"/>
-        <w:ind w:left="720" w:right="0" w:hanging="0"/>
-        <w:rPr/>
-      </w:pPr>
-      <w:r>
-        <w:rPr/>
-        <w:t>- Question to the Benchmark paper...</w:t>
-      </w:r>
-      <w:bookmarkEnd w:id="3"/>
     </w:p>
     <w:p>
       <w:pPr>
@@ -3456,7 +4048,7 @@
         <w:rPr/>
         <w:t xml:space="preserve">Had a talk with Lars and we looked at some of the data together. </w:t>
       </w:r>
-      <w:bookmarkStart w:id="4" w:name="__DdeLink__63_690381079"/>
+      <w:bookmarkStart w:id="3" w:name="__DdeLink__63_690381079"/>
       <w:r>
         <w:rPr/>
         <w:t>It could be that I need to change the model a bit due to the following points:</w:t>
@@ -3563,7 +4155,7 @@
         <w:rPr/>
         <w:t>Q3: Data that I generate might then be a bit similar (lots of equal time-windows etc.) is this a problem?</w:t>
       </w:r>
-      <w:bookmarkEnd w:id="4"/>
+      <w:bookmarkEnd w:id="3"/>
       <w:r>
         <w:rPr/>
         <w:t xml:space="preserve"> Dont waste too much time on the data. Just check how the real data varies and generate data based on the real instance. So dont solve his now just use it to generate my instances and to make an illustration of the problem and use this to describe the problem and solution in the paper.</w:t>
@@ -4902,7 +5494,9 @@
     <w:qFormat/>
     <w:pPr>
       <w:widowControl/>
-      <w:overflowPunct w:val="false"/>
+      <w:kinsoku w:val="true"/>
+      <w:overflowPunct w:val="true"/>
+      <w:autoSpaceDE w:val="true"/>
       <w:bidi w:val="0"/>
       <w:jc w:val="left"/>
     </w:pPr>
@@ -7463,6 +8057,321 @@
   </w:style>
   <w:style w:type="character" w:styleId="ListLabel364">
     <w:name w:val="ListLabel 364"/>
+    <w:qFormat/>
+    <w:rPr>
+      <w:rFonts w:cs="Wingdings"/>
+    </w:rPr>
+  </w:style>
+  <w:style w:type="character" w:styleId="ListLabel365">
+    <w:name w:val="ListLabel 365"/>
+    <w:qFormat/>
+    <w:rPr>
+      <w:rFonts w:cs="Lohit Devanagari"/>
+    </w:rPr>
+  </w:style>
+  <w:style w:type="character" w:styleId="ListLabel366">
+    <w:name w:val="ListLabel 366"/>
+    <w:qFormat/>
+    <w:rPr>
+      <w:rFonts w:cs="Courier New"/>
+    </w:rPr>
+  </w:style>
+  <w:style w:type="character" w:styleId="ListLabel367">
+    <w:name w:val="ListLabel 367"/>
+    <w:qFormat/>
+    <w:rPr>
+      <w:rFonts w:cs="Wingdings"/>
+    </w:rPr>
+  </w:style>
+  <w:style w:type="character" w:styleId="ListLabel368">
+    <w:name w:val="ListLabel 368"/>
+    <w:qFormat/>
+    <w:rPr>
+      <w:rFonts w:cs="Symbol"/>
+    </w:rPr>
+  </w:style>
+  <w:style w:type="character" w:styleId="ListLabel369">
+    <w:name w:val="ListLabel 369"/>
+    <w:qFormat/>
+    <w:rPr>
+      <w:rFonts w:cs="Courier New"/>
+    </w:rPr>
+  </w:style>
+  <w:style w:type="character" w:styleId="ListLabel370">
+    <w:name w:val="ListLabel 370"/>
+    <w:qFormat/>
+    <w:rPr>
+      <w:rFonts w:cs="Wingdings"/>
+    </w:rPr>
+  </w:style>
+  <w:style w:type="character" w:styleId="ListLabel371">
+    <w:name w:val="ListLabel 371"/>
+    <w:qFormat/>
+    <w:rPr>
+      <w:rFonts w:cs="Symbol"/>
+    </w:rPr>
+  </w:style>
+  <w:style w:type="character" w:styleId="ListLabel372">
+    <w:name w:val="ListLabel 372"/>
+    <w:qFormat/>
+    <w:rPr>
+      <w:rFonts w:cs="Courier New"/>
+    </w:rPr>
+  </w:style>
+  <w:style w:type="character" w:styleId="ListLabel373">
+    <w:name w:val="ListLabel 373"/>
+    <w:qFormat/>
+    <w:rPr>
+      <w:rFonts w:cs="Wingdings"/>
+    </w:rPr>
+  </w:style>
+  <w:style w:type="character" w:styleId="ListLabel374">
+    <w:name w:val="ListLabel 374"/>
+    <w:qFormat/>
+    <w:rPr>
+      <w:rFonts w:cs="Lohit Devanagari"/>
+    </w:rPr>
+  </w:style>
+  <w:style w:type="character" w:styleId="ListLabel375">
+    <w:name w:val="ListLabel 375"/>
+    <w:qFormat/>
+    <w:rPr>
+      <w:rFonts w:cs="Courier New"/>
+    </w:rPr>
+  </w:style>
+  <w:style w:type="character" w:styleId="ListLabel376">
+    <w:name w:val="ListLabel 376"/>
+    <w:qFormat/>
+    <w:rPr>
+      <w:rFonts w:cs="Wingdings"/>
+    </w:rPr>
+  </w:style>
+  <w:style w:type="character" w:styleId="ListLabel377">
+    <w:name w:val="ListLabel 377"/>
+    <w:qFormat/>
+    <w:rPr>
+      <w:rFonts w:cs="Symbol"/>
+    </w:rPr>
+  </w:style>
+  <w:style w:type="character" w:styleId="ListLabel378">
+    <w:name w:val="ListLabel 378"/>
+    <w:qFormat/>
+    <w:rPr>
+      <w:rFonts w:cs="Courier New"/>
+    </w:rPr>
+  </w:style>
+  <w:style w:type="character" w:styleId="ListLabel379">
+    <w:name w:val="ListLabel 379"/>
+    <w:qFormat/>
+    <w:rPr>
+      <w:rFonts w:cs="Wingdings"/>
+    </w:rPr>
+  </w:style>
+  <w:style w:type="character" w:styleId="ListLabel380">
+    <w:name w:val="ListLabel 380"/>
+    <w:qFormat/>
+    <w:rPr>
+      <w:rFonts w:cs="Symbol"/>
+    </w:rPr>
+  </w:style>
+  <w:style w:type="character" w:styleId="ListLabel381">
+    <w:name w:val="ListLabel 381"/>
+    <w:qFormat/>
+    <w:rPr>
+      <w:rFonts w:cs="Courier New"/>
+    </w:rPr>
+  </w:style>
+  <w:style w:type="character" w:styleId="ListLabel382">
+    <w:name w:val="ListLabel 382"/>
+    <w:qFormat/>
+    <w:rPr>
+      <w:rFonts w:cs="Wingdings"/>
+    </w:rPr>
+  </w:style>
+  <w:style w:type="character" w:styleId="ListLabel383">
+    <w:name w:val="ListLabel 383"/>
+    <w:qFormat/>
+    <w:rPr>
+      <w:rFonts w:cs="Lohit Devanagari"/>
+    </w:rPr>
+  </w:style>
+  <w:style w:type="character" w:styleId="ListLabel384">
+    <w:name w:val="ListLabel 384"/>
+    <w:qFormat/>
+    <w:rPr>
+      <w:rFonts w:cs="Courier New"/>
+    </w:rPr>
+  </w:style>
+  <w:style w:type="character" w:styleId="ListLabel385">
+    <w:name w:val="ListLabel 385"/>
+    <w:qFormat/>
+    <w:rPr>
+      <w:rFonts w:cs="Wingdings"/>
+    </w:rPr>
+  </w:style>
+  <w:style w:type="character" w:styleId="ListLabel386">
+    <w:name w:val="ListLabel 386"/>
+    <w:qFormat/>
+    <w:rPr>
+      <w:rFonts w:cs="Symbol"/>
+    </w:rPr>
+  </w:style>
+  <w:style w:type="character" w:styleId="ListLabel387">
+    <w:name w:val="ListLabel 387"/>
+    <w:qFormat/>
+    <w:rPr>
+      <w:rFonts w:cs="Courier New"/>
+    </w:rPr>
+  </w:style>
+  <w:style w:type="character" w:styleId="ListLabel388">
+    <w:name w:val="ListLabel 388"/>
+    <w:qFormat/>
+    <w:rPr>
+      <w:rFonts w:cs="Wingdings"/>
+    </w:rPr>
+  </w:style>
+  <w:style w:type="character" w:styleId="ListLabel389">
+    <w:name w:val="ListLabel 389"/>
+    <w:qFormat/>
+    <w:rPr>
+      <w:rFonts w:cs="Symbol"/>
+    </w:rPr>
+  </w:style>
+  <w:style w:type="character" w:styleId="ListLabel390">
+    <w:name w:val="ListLabel 390"/>
+    <w:qFormat/>
+    <w:rPr>
+      <w:rFonts w:cs="Courier New"/>
+    </w:rPr>
+  </w:style>
+  <w:style w:type="character" w:styleId="ListLabel391">
+    <w:name w:val="ListLabel 391"/>
+    <w:qFormat/>
+    <w:rPr>
+      <w:rFonts w:cs="Wingdings"/>
+    </w:rPr>
+  </w:style>
+  <w:style w:type="character" w:styleId="ListLabel392">
+    <w:name w:val="ListLabel 392"/>
+    <w:qFormat/>
+    <w:rPr>
+      <w:rFonts w:cs="Lohit Devanagari"/>
+    </w:rPr>
+  </w:style>
+  <w:style w:type="character" w:styleId="ListLabel393">
+    <w:name w:val="ListLabel 393"/>
+    <w:qFormat/>
+    <w:rPr>
+      <w:rFonts w:cs="Courier New"/>
+    </w:rPr>
+  </w:style>
+  <w:style w:type="character" w:styleId="ListLabel394">
+    <w:name w:val="ListLabel 394"/>
+    <w:qFormat/>
+    <w:rPr>
+      <w:rFonts w:cs="Wingdings"/>
+    </w:rPr>
+  </w:style>
+  <w:style w:type="character" w:styleId="ListLabel395">
+    <w:name w:val="ListLabel 395"/>
+    <w:qFormat/>
+    <w:rPr>
+      <w:rFonts w:cs="Symbol"/>
+    </w:rPr>
+  </w:style>
+  <w:style w:type="character" w:styleId="ListLabel396">
+    <w:name w:val="ListLabel 396"/>
+    <w:qFormat/>
+    <w:rPr>
+      <w:rFonts w:cs="Courier New"/>
+    </w:rPr>
+  </w:style>
+  <w:style w:type="character" w:styleId="ListLabel397">
+    <w:name w:val="ListLabel 397"/>
+    <w:qFormat/>
+    <w:rPr>
+      <w:rFonts w:cs="Wingdings"/>
+    </w:rPr>
+  </w:style>
+  <w:style w:type="character" w:styleId="ListLabel398">
+    <w:name w:val="ListLabel 398"/>
+    <w:qFormat/>
+    <w:rPr>
+      <w:rFonts w:cs="Symbol"/>
+    </w:rPr>
+  </w:style>
+  <w:style w:type="character" w:styleId="ListLabel399">
+    <w:name w:val="ListLabel 399"/>
+    <w:qFormat/>
+    <w:rPr>
+      <w:rFonts w:cs="Courier New"/>
+    </w:rPr>
+  </w:style>
+  <w:style w:type="character" w:styleId="ListLabel400">
+    <w:name w:val="ListLabel 400"/>
+    <w:qFormat/>
+    <w:rPr>
+      <w:rFonts w:cs="Wingdings"/>
+    </w:rPr>
+  </w:style>
+  <w:style w:type="character" w:styleId="ListLabel401">
+    <w:name w:val="ListLabel 401"/>
+    <w:qFormat/>
+    <w:rPr>
+      <w:rFonts w:cs="Lohit Devanagari"/>
+    </w:rPr>
+  </w:style>
+  <w:style w:type="character" w:styleId="ListLabel402">
+    <w:name w:val="ListLabel 402"/>
+    <w:qFormat/>
+    <w:rPr>
+      <w:rFonts w:cs="Courier New"/>
+    </w:rPr>
+  </w:style>
+  <w:style w:type="character" w:styleId="ListLabel403">
+    <w:name w:val="ListLabel 403"/>
+    <w:qFormat/>
+    <w:rPr>
+      <w:rFonts w:cs="Wingdings"/>
+    </w:rPr>
+  </w:style>
+  <w:style w:type="character" w:styleId="ListLabel404">
+    <w:name w:val="ListLabel 404"/>
+    <w:qFormat/>
+    <w:rPr>
+      <w:rFonts w:cs="Symbol"/>
+    </w:rPr>
+  </w:style>
+  <w:style w:type="character" w:styleId="ListLabel405">
+    <w:name w:val="ListLabel 405"/>
+    <w:qFormat/>
+    <w:rPr>
+      <w:rFonts w:cs="Courier New"/>
+    </w:rPr>
+  </w:style>
+  <w:style w:type="character" w:styleId="ListLabel406">
+    <w:name w:val="ListLabel 406"/>
+    <w:qFormat/>
+    <w:rPr>
+      <w:rFonts w:cs="Wingdings"/>
+    </w:rPr>
+  </w:style>
+  <w:style w:type="character" w:styleId="ListLabel407">
+    <w:name w:val="ListLabel 407"/>
+    <w:qFormat/>
+    <w:rPr>
+      <w:rFonts w:cs="Symbol"/>
+    </w:rPr>
+  </w:style>
+  <w:style w:type="character" w:styleId="ListLabel408">
+    <w:name w:val="ListLabel 408"/>
+    <w:qFormat/>
+    <w:rPr>
+      <w:rFonts w:cs="Courier New"/>
+    </w:rPr>
+  </w:style>
+  <w:style w:type="character" w:styleId="ListLabel409">
+    <w:name w:val="ListLabel 409"/>
     <w:qFormat/>
     <w:rPr>
       <w:rFonts w:cs="Wingdings"/>

</xml_diff>

<commit_message>
instance generator part 14 done
</commit_message>
<xml_diff>
--- a/qna/17.01.19 Q&A.docx
+++ b/qna/17.01.19 Q&A.docx
@@ -10,6 +10,290 @@
       </w:pPr>
       <w:r>
         <w:rPr/>
+        <w:t>Talk ??</w:t>
+      </w:r>
+    </w:p>
+    <w:p>
+      <w:pPr>
+        <w:pStyle w:val="ListParagraph"/>
+        <w:ind w:left="720" w:right="0" w:hanging="0"/>
+        <w:rPr/>
+      </w:pPr>
+      <w:r>
+        <w:rPr/>
+        <w:t>Instance generator:</w:t>
+      </w:r>
+    </w:p>
+    <w:p>
+      <w:pPr>
+        <w:pStyle w:val="ListParagraph"/>
+        <w:ind w:left="720" w:right="0" w:hanging="0"/>
+        <w:rPr/>
+      </w:pPr>
+      <w:r>
+        <w:rPr/>
+        <w:t xml:space="preserve">Currently I </w:t>
+      </w:r>
+      <w:r>
+        <w:rPr/>
+        <w:t>am generating the pickup/delivery locations for each order as follows:</w:t>
+      </w:r>
+    </w:p>
+    <w:p>
+      <w:pPr>
+        <w:pStyle w:val="ListParagraph"/>
+        <w:ind w:left="720" w:right="0" w:hanging="0"/>
+        <w:rPr/>
+      </w:pPr>
+      <w:r>
+        <w:rPr/>
+        <w:t xml:space="preserve">assign </w:t>
+      </w:r>
+      <w:r>
+        <w:rPr/>
+        <w:t xml:space="preserve">random </w:t>
+      </w:r>
+      <w:r>
+        <w:rPr/>
+        <w:t>pickuplocation to order</w:t>
+      </w:r>
+    </w:p>
+    <w:p>
+      <w:pPr>
+        <w:pStyle w:val="ListParagraph"/>
+        <w:ind w:left="720" w:right="0" w:hanging="0"/>
+        <w:rPr/>
+      </w:pPr>
+      <w:r>
+        <w:rPr/>
+        <w:t>until there are no more pickuplocations</w:t>
+      </w:r>
+    </w:p>
+    <w:p>
+      <w:pPr>
+        <w:pStyle w:val="ListParagraph"/>
+        <w:ind w:left="720" w:right="0" w:hanging="0"/>
+        <w:rPr/>
+      </w:pPr>
+      <w:r>
+        <w:rPr/>
+        <w:t>then assign random pickuplocation</w:t>
+      </w:r>
+    </w:p>
+    <w:p>
+      <w:pPr>
+        <w:pStyle w:val="ListParagraph"/>
+        <w:ind w:left="720" w:right="0" w:hanging="0"/>
+        <w:rPr/>
+      </w:pPr>
+      <w:r>
+        <w:rPr/>
+      </w:r>
+    </w:p>
+    <w:p>
+      <w:pPr>
+        <w:pStyle w:val="ListParagraph"/>
+        <w:ind w:left="720" w:right="0" w:hanging="0"/>
+        <w:rPr/>
+      </w:pPr>
+      <w:r>
+        <w:rPr/>
+        <w:t>same with the delivery orders</w:t>
+      </w:r>
+    </w:p>
+    <w:p>
+      <w:pPr>
+        <w:pStyle w:val="ListParagraph"/>
+        <w:ind w:left="720" w:right="0" w:hanging="0"/>
+        <w:rPr/>
+      </w:pPr>
+      <w:r>
+        <w:rPr/>
+      </w:r>
+    </w:p>
+    <w:p>
+      <w:pPr>
+        <w:pStyle w:val="ListParagraph"/>
+        <w:ind w:left="720" w:right="0" w:hanging="0"/>
+        <w:rPr/>
+      </w:pPr>
+      <w:r>
+        <w:rPr/>
+        <w:t>I have randomized the cost of not transport from a lower to an upper bound.. is this necessary since we dont really have a cost of no transport or should I just set it to hiring the most expensive transport for all orders?</w:t>
+      </w:r>
+    </w:p>
+    <w:p>
+      <w:pPr>
+        <w:pStyle w:val="ListParagraph"/>
+        <w:ind w:left="720" w:right="0" w:hanging="0"/>
+        <w:rPr/>
+      </w:pPr>
+      <w:r>
+        <w:rPr/>
+      </w:r>
+    </w:p>
+    <w:p>
+      <w:pPr>
+        <w:pStyle w:val="ListParagraph"/>
+        <w:ind w:left="720" w:right="0" w:hanging="0"/>
+        <w:rPr/>
+      </w:pPr>
+      <w:r>
+        <w:rPr/>
+        <w:t>result:</w:t>
+      </w:r>
+    </w:p>
+    <w:p>
+      <w:pPr>
+        <w:pStyle w:val="ListParagraph"/>
+        <w:ind w:left="720" w:right="0" w:hanging="0"/>
+        <w:rPr/>
+      </w:pPr>
+      <w:r>
+        <w:rPr/>
+      </w:r>
+    </w:p>
+    <w:p>
+      <w:pPr>
+        <w:pStyle w:val="ListParagraph"/>
+        <w:ind w:left="720" w:right="0" w:hanging="0"/>
+        <w:rPr/>
+      </w:pPr>
+      <w:r>
+        <w:rPr/>
+        <w:t xml:space="preserve">if I have 4 pickup and 4 delivery locations the result </w:t>
+      </w:r>
+      <w:r>
+        <w:rPr/>
+        <w:t>of the first 4 orders will always</w:t>
+      </w:r>
+      <w:r>
+        <w:rPr/>
+        <w:t xml:space="preserve"> be </w:t>
+      </w:r>
+      <w:r>
+        <w:rPr/>
+        <w:t>some combination of the 4 locations</w:t>
+      </w:r>
+      <w:r>
+        <w:rPr/>
+        <w:t>:</w:t>
+      </w:r>
+    </w:p>
+    <w:p>
+      <w:pPr>
+        <w:pStyle w:val="ListParagraph"/>
+        <w:ind w:left="720" w:right="0" w:hanging="0"/>
+        <w:rPr/>
+      </w:pPr>
+      <w:r>
+        <w:rPr/>
+        <w:t xml:space="preserve">order 1, pickup </w:t>
+      </w:r>
+      <w:r>
+        <w:rPr/>
+        <w:t>2</w:t>
+      </w:r>
+      <w:r>
+        <w:rPr/>
+        <w:t xml:space="preserve">, delivery </w:t>
+      </w:r>
+      <w:r>
+        <w:rPr/>
+        <w:t>4</w:t>
+      </w:r>
+    </w:p>
+    <w:p>
+      <w:pPr>
+        <w:pStyle w:val="ListParagraph"/>
+        <w:ind w:left="720" w:right="0" w:hanging="0"/>
+        <w:rPr/>
+      </w:pPr>
+      <w:r>
+        <w:rPr/>
+        <w:t xml:space="preserve">order 2, pickup </w:t>
+      </w:r>
+      <w:r>
+        <w:rPr/>
+        <w:t>1</w:t>
+      </w:r>
+      <w:r>
+        <w:rPr/>
+        <w:t>, delivery 2</w:t>
+      </w:r>
+    </w:p>
+    <w:p>
+      <w:pPr>
+        <w:pStyle w:val="ListParagraph"/>
+        <w:ind w:left="720" w:right="0" w:hanging="0"/>
+        <w:rPr/>
+      </w:pPr>
+      <w:r>
+        <w:rPr/>
+        <w:t>order 3, pickup 3, delivery 3</w:t>
+      </w:r>
+    </w:p>
+    <w:p>
+      <w:pPr>
+        <w:pStyle w:val="ListParagraph"/>
+        <w:ind w:left="720" w:right="0" w:hanging="0"/>
+        <w:rPr/>
+      </w:pPr>
+      <w:r>
+        <w:rPr/>
+        <w:t>order 4, pickup 4, delivery 1</w:t>
+      </w:r>
+    </w:p>
+    <w:p>
+      <w:pPr>
+        <w:pStyle w:val="ListParagraph"/>
+        <w:ind w:left="720" w:right="0" w:hanging="0"/>
+        <w:rPr/>
+      </w:pPr>
+      <w:r>
+        <w:rPr/>
+        <w:t>....</w:t>
+      </w:r>
+    </w:p>
+    <w:p>
+      <w:pPr>
+        <w:pStyle w:val="ListParagraph"/>
+        <w:ind w:left="720" w:right="0" w:hanging="0"/>
+        <w:rPr/>
+      </w:pPr>
+      <w:r>
+        <w:rPr/>
+      </w:r>
+    </w:p>
+    <w:p>
+      <w:pPr>
+        <w:pStyle w:val="ListParagraph"/>
+        <w:ind w:left="720" w:right="0" w:hanging="0"/>
+        <w:rPr/>
+      </w:pPr>
+      <w:r>
+        <w:rPr/>
+        <w:t>After this the pickup and delivery are chosen at random. This was to insure that each location is used at least once. Is this an ok way to do this?</w:t>
+      </w:r>
+    </w:p>
+    <w:p>
+      <w:pPr>
+        <w:pStyle w:val="ListParagraph"/>
+        <w:ind w:left="720" w:right="0" w:hanging="0"/>
+        <w:rPr/>
+      </w:pPr>
+      <w:r>
+        <w:rPr/>
+      </w:r>
+    </w:p>
+    <w:p>
+      <w:pPr>
+        <w:pStyle w:val="ListParagraph"/>
+        <w:ind w:left="720" w:right="0" w:hanging="0"/>
+        <w:rPr/>
+      </w:pPr>
+      <w:r>
+        <w:rPr/>
         <w:t>Talk 18.06.2019</w:t>
       </w:r>
     </w:p>
@@ -32,26 +316,18 @@
       </w:pPr>
       <w:r>
         <w:rPr/>
-        <w:t xml:space="preserve">Should I generate clustered instances? Or other types? </w:t>
-      </w:r>
-      <w:r>
-        <w:rPr/>
-        <w:t xml:space="preserve">Yes do clusters and possibly other instance types.. </w:t>
-      </w:r>
-    </w:p>
-    <w:p>
-      <w:pPr>
-        <w:pStyle w:val="ListParagraph"/>
-        <w:ind w:left="720" w:right="0" w:hanging="0"/>
-        <w:rPr/>
-      </w:pPr>
-      <w:r>
-        <w:rPr/>
-        <w:t xml:space="preserve">Up until now I have made no difference between the distances and the times. Should I generate data that have a difference here? Here I thought maybe I could presume that a truck drives 60km/h and therefore drives 1 km per min and then variate this with +-10-20%, or is this the same as for the distances, making random on random kindof..? </w:t>
-      </w:r>
-      <w:r>
-        <w:rPr/>
-        <w:t>alfa*D+teta*beta*D  -1&lt;teta&lt;1</w:t>
+        <w:t xml:space="preserve">Should I generate clustered instances? Or other types? Yes do clusters and possibly other instance types.. </w:t>
+      </w:r>
+    </w:p>
+    <w:p>
+      <w:pPr>
+        <w:pStyle w:val="ListParagraph"/>
+        <w:ind w:left="720" w:right="0" w:hanging="0"/>
+        <w:rPr/>
+      </w:pPr>
+      <w:r>
+        <w:rPr/>
+        <w:t>Up until now I have made no difference between the distances and the times. Should I generate data that have a difference here? Here I thought maybe I could presume that a truck drives 60km/h and therefore drives 1 km per min and then variate this with +-10-20%, or is this the same as for the distances, making random on random kindof..? alfa*D+teta*beta*D  -1&lt;teta&lt;1</w:t>
       </w:r>
     </w:p>
     <w:p>
@@ -201,11 +477,7 @@
       </w:pPr>
       <w:r>
         <w:rPr/>
-        <w:t xml:space="preserve">generate initial solution....... </w:t>
-      </w:r>
-      <w:r>
-        <w:rPr/>
-        <w:t>(same as above)</w:t>
+        <w:t>generate initial solution....... (same as above)</w:t>
       </w:r>
     </w:p>
     <w:p>
@@ -324,38 +596,18 @@
       </w:pPr>
       <w:r>
         <w:rPr/>
-        <w:t xml:space="preserve">We agreed that I should choose the temperature before starting the Metaheuristic. Should I exclude the choice of temperature from the data reporting, just like I do while generating the initial solution? </w:t>
-      </w:r>
-      <w:r>
-        <w:rPr/>
-        <w:t xml:space="preserve">Should I </w:t>
-      </w:r>
-      <w:r>
-        <w:rPr/>
-        <w:t xml:space="preserve">choose a new temperature for every run </w:t>
-      </w:r>
-      <w:r>
-        <w:rPr/>
-        <w:t>or just once and use the same for every run?</w:t>
-      </w:r>
-      <w:r>
-        <w:rPr/>
-        <w:t xml:space="preserve"> </w:t>
-      </w:r>
-    </w:p>
-    <w:p>
-      <w:pPr>
-        <w:pStyle w:val="ListParagraph"/>
-        <w:ind w:left="720" w:right="0" w:hanging="0"/>
-        <w:rPr/>
-      </w:pPr>
-      <w:r>
-        <w:rPr/>
-        <w:t>I thought m</w:t>
-      </w:r>
-      <w:r>
-        <w:rPr/>
-        <w:t>aybe its good to include the temperature in each run (like it is now) so that I also test if this works properly.</w:t>
+        <w:t xml:space="preserve">We agreed that I should choose the temperature before starting the Metaheuristic. Should I exclude the choice of temperature from the data reporting, just like I do while generating the initial solution? Should I choose a new temperature for every run or just once and use the same for every run? </w:t>
+      </w:r>
+    </w:p>
+    <w:p>
+      <w:pPr>
+        <w:pStyle w:val="ListParagraph"/>
+        <w:ind w:left="720" w:right="0" w:hanging="0"/>
+        <w:rPr/>
+      </w:pPr>
+      <w:r>
+        <w:rPr/>
+        <w:t>I thought maybe its good to include the temperature in each run (like it is now) so that I also test if this works properly.</w:t>
       </w:r>
     </w:p>
     <w:p>
@@ -387,19 +639,7 @@
       </w:pPr>
       <w:r>
         <w:rPr/>
-        <w:t>I</w:t>
-      </w:r>
-      <w:r>
-        <w:rPr/>
-        <w:t xml:space="preserve">f i keep it how I have it now I would </w:t>
-      </w:r>
-      <w:r>
-        <w:rPr/>
-        <w:t xml:space="preserve">report the data </w:t>
-      </w:r>
-      <w:r>
-        <w:rPr/>
-        <w:t>like the attached excel file..</w:t>
+        <w:t>If i keep it how I have it now I would report the data like the attached excel file..</w:t>
       </w:r>
     </w:p>
     <w:p>
@@ -5494,9 +5734,7 @@
     <w:qFormat/>
     <w:pPr>
       <w:widowControl/>
-      <w:kinsoku w:val="true"/>
-      <w:overflowPunct w:val="true"/>
-      <w:autoSpaceDE w:val="true"/>
+      <w:overflowPunct w:val="false"/>
       <w:bidi w:val="0"/>
       <w:jc w:val="left"/>
     </w:pPr>
@@ -8372,6 +8610,69 @@
   </w:style>
   <w:style w:type="character" w:styleId="ListLabel409">
     <w:name w:val="ListLabel 409"/>
+    <w:qFormat/>
+    <w:rPr>
+      <w:rFonts w:cs="Wingdings"/>
+    </w:rPr>
+  </w:style>
+  <w:style w:type="character" w:styleId="ListLabel410">
+    <w:name w:val="ListLabel 410"/>
+    <w:qFormat/>
+    <w:rPr>
+      <w:rFonts w:cs="Lohit Devanagari"/>
+    </w:rPr>
+  </w:style>
+  <w:style w:type="character" w:styleId="ListLabel411">
+    <w:name w:val="ListLabel 411"/>
+    <w:qFormat/>
+    <w:rPr>
+      <w:rFonts w:cs="Courier New"/>
+    </w:rPr>
+  </w:style>
+  <w:style w:type="character" w:styleId="ListLabel412">
+    <w:name w:val="ListLabel 412"/>
+    <w:qFormat/>
+    <w:rPr>
+      <w:rFonts w:cs="Wingdings"/>
+    </w:rPr>
+  </w:style>
+  <w:style w:type="character" w:styleId="ListLabel413">
+    <w:name w:val="ListLabel 413"/>
+    <w:qFormat/>
+    <w:rPr>
+      <w:rFonts w:cs="Symbol"/>
+    </w:rPr>
+  </w:style>
+  <w:style w:type="character" w:styleId="ListLabel414">
+    <w:name w:val="ListLabel 414"/>
+    <w:qFormat/>
+    <w:rPr>
+      <w:rFonts w:cs="Courier New"/>
+    </w:rPr>
+  </w:style>
+  <w:style w:type="character" w:styleId="ListLabel415">
+    <w:name w:val="ListLabel 415"/>
+    <w:qFormat/>
+    <w:rPr>
+      <w:rFonts w:cs="Wingdings"/>
+    </w:rPr>
+  </w:style>
+  <w:style w:type="character" w:styleId="ListLabel416">
+    <w:name w:val="ListLabel 416"/>
+    <w:qFormat/>
+    <w:rPr>
+      <w:rFonts w:cs="Symbol"/>
+    </w:rPr>
+  </w:style>
+  <w:style w:type="character" w:styleId="ListLabel417">
+    <w:name w:val="ListLabel 417"/>
+    <w:qFormat/>
+    <w:rPr>
+      <w:rFonts w:cs="Courier New"/>
+    </w:rPr>
+  </w:style>
+  <w:style w:type="character" w:styleId="ListLabel418">
+    <w:name w:val="ListLabel 418"/>
     <w:qFormat/>
     <w:rPr>
       <w:rFonts w:cs="Wingdings"/>

</xml_diff>

<commit_message>
instance generator cost structure
</commit_message>
<xml_diff>
--- a/qna/17.01.19 Q&A.docx
+++ b/qna/17.01.19 Q&A.docx
@@ -32,30 +32,18 @@
       </w:pPr>
       <w:r>
         <w:rPr/>
-        <w:t xml:space="preserve">Currently I </w:t>
-      </w:r>
-      <w:r>
-        <w:rPr/>
-        <w:t>am generating the pickup/delivery locations for each order as follows:</w:t>
-      </w:r>
-    </w:p>
-    <w:p>
-      <w:pPr>
-        <w:pStyle w:val="ListParagraph"/>
-        <w:ind w:left="720" w:right="0" w:hanging="0"/>
-        <w:rPr/>
-      </w:pPr>
-      <w:r>
-        <w:rPr/>
-        <w:t xml:space="preserve">assign </w:t>
-      </w:r>
-      <w:r>
-        <w:rPr/>
-        <w:t xml:space="preserve">random </w:t>
-      </w:r>
-      <w:r>
-        <w:rPr/>
-        <w:t>pickuplocation to order</w:t>
+        <w:t>Currently I am generating the pickup/delivery locations for each order as follows:</w:t>
+      </w:r>
+    </w:p>
+    <w:p>
+      <w:pPr>
+        <w:pStyle w:val="ListParagraph"/>
+        <w:ind w:left="720" w:right="0" w:hanging="0"/>
+        <w:rPr/>
+      </w:pPr>
+      <w:r>
+        <w:rPr/>
+        <w:t>assign random pickuplocation to order</w:t>
       </w:r>
     </w:p>
     <w:p>
@@ -161,65 +149,29 @@
       </w:pPr>
       <w:r>
         <w:rPr/>
-        <w:t xml:space="preserve">if I have 4 pickup and 4 delivery locations the result </w:t>
-      </w:r>
-      <w:r>
-        <w:rPr/>
-        <w:t>of the first 4 orders will always</w:t>
-      </w:r>
-      <w:r>
-        <w:rPr/>
-        <w:t xml:space="preserve"> be </w:t>
-      </w:r>
-      <w:r>
-        <w:rPr/>
-        <w:t>some combination of the 4 locations</w:t>
-      </w:r>
-      <w:r>
-        <w:rPr/>
-        <w:t>:</w:t>
-      </w:r>
-    </w:p>
-    <w:p>
-      <w:pPr>
-        <w:pStyle w:val="ListParagraph"/>
-        <w:ind w:left="720" w:right="0" w:hanging="0"/>
-        <w:rPr/>
-      </w:pPr>
-      <w:r>
-        <w:rPr/>
-        <w:t xml:space="preserve">order 1, pickup </w:t>
-      </w:r>
-      <w:r>
-        <w:rPr/>
-        <w:t>2</w:t>
-      </w:r>
-      <w:r>
-        <w:rPr/>
-        <w:t xml:space="preserve">, delivery </w:t>
-      </w:r>
-      <w:r>
-        <w:rPr/>
-        <w:t>4</w:t>
-      </w:r>
-    </w:p>
-    <w:p>
-      <w:pPr>
-        <w:pStyle w:val="ListParagraph"/>
-        <w:ind w:left="720" w:right="0" w:hanging="0"/>
-        <w:rPr/>
-      </w:pPr>
-      <w:r>
-        <w:rPr/>
-        <w:t xml:space="preserve">order 2, pickup </w:t>
-      </w:r>
-      <w:r>
-        <w:rPr/>
-        <w:t>1</w:t>
-      </w:r>
-      <w:r>
-        <w:rPr/>
-        <w:t>, delivery 2</w:t>
+        <w:t>if I have 4 pickup and 4 delivery locations the result of the first 4 orders will always be some combination of the 4 locations:</w:t>
+      </w:r>
+    </w:p>
+    <w:p>
+      <w:pPr>
+        <w:pStyle w:val="ListParagraph"/>
+        <w:ind w:left="720" w:right="0" w:hanging="0"/>
+        <w:rPr/>
+      </w:pPr>
+      <w:r>
+        <w:rPr/>
+        <w:t>order 1, pickup 2, delivery 4</w:t>
+      </w:r>
+    </w:p>
+    <w:p>
+      <w:pPr>
+        <w:pStyle w:val="ListParagraph"/>
+        <w:ind w:left="720" w:right="0" w:hanging="0"/>
+        <w:rPr/>
+      </w:pPr>
+      <w:r>
+        <w:rPr/>
+        <w:t>order 2, pickup 1, delivery 2</w:t>
       </w:r>
     </w:p>
     <w:p>
@@ -5734,7 +5686,7 @@
     <w:qFormat/>
     <w:pPr>
       <w:widowControl/>
-      <w:overflowPunct w:val="false"/>
+      <w:overflowPunct w:val="true"/>
       <w:bidi w:val="0"/>
       <w:jc w:val="left"/>
     </w:pPr>
@@ -8673,6 +8625,69 @@
   </w:style>
   <w:style w:type="character" w:styleId="ListLabel418">
     <w:name w:val="ListLabel 418"/>
+    <w:qFormat/>
+    <w:rPr>
+      <w:rFonts w:cs="Wingdings"/>
+    </w:rPr>
+  </w:style>
+  <w:style w:type="character" w:styleId="ListLabel419">
+    <w:name w:val="ListLabel 419"/>
+    <w:qFormat/>
+    <w:rPr>
+      <w:rFonts w:cs="Lohit Devanagari"/>
+    </w:rPr>
+  </w:style>
+  <w:style w:type="character" w:styleId="ListLabel420">
+    <w:name w:val="ListLabel 420"/>
+    <w:qFormat/>
+    <w:rPr>
+      <w:rFonts w:cs="Courier New"/>
+    </w:rPr>
+  </w:style>
+  <w:style w:type="character" w:styleId="ListLabel421">
+    <w:name w:val="ListLabel 421"/>
+    <w:qFormat/>
+    <w:rPr>
+      <w:rFonts w:cs="Wingdings"/>
+    </w:rPr>
+  </w:style>
+  <w:style w:type="character" w:styleId="ListLabel422">
+    <w:name w:val="ListLabel 422"/>
+    <w:qFormat/>
+    <w:rPr>
+      <w:rFonts w:cs="Symbol"/>
+    </w:rPr>
+  </w:style>
+  <w:style w:type="character" w:styleId="ListLabel423">
+    <w:name w:val="ListLabel 423"/>
+    <w:qFormat/>
+    <w:rPr>
+      <w:rFonts w:cs="Courier New"/>
+    </w:rPr>
+  </w:style>
+  <w:style w:type="character" w:styleId="ListLabel424">
+    <w:name w:val="ListLabel 424"/>
+    <w:qFormat/>
+    <w:rPr>
+      <w:rFonts w:cs="Wingdings"/>
+    </w:rPr>
+  </w:style>
+  <w:style w:type="character" w:styleId="ListLabel425">
+    <w:name w:val="ListLabel 425"/>
+    <w:qFormat/>
+    <w:rPr>
+      <w:rFonts w:cs="Symbol"/>
+    </w:rPr>
+  </w:style>
+  <w:style w:type="character" w:styleId="ListLabel426">
+    <w:name w:val="ListLabel 426"/>
+    <w:qFormat/>
+    <w:rPr>
+      <w:rFonts w:cs="Courier New"/>
+    </w:rPr>
+  </w:style>
+  <w:style w:type="character" w:styleId="ListLabel427">
+    <w:name w:val="ListLabel 427"/>
     <w:qFormat/>
     <w:rPr>
       <w:rFonts w:cs="Wingdings"/>

</xml_diff>

<commit_message>
instance generator all parts finished
</commit_message>
<xml_diff>
--- a/qna/17.01.19 Q&A.docx
+++ b/qna/17.01.19 Q&A.docx
@@ -21,7 +21,36 @@
       </w:pPr>
       <w:r>
         <w:rPr/>
-        <w:t>Instance generator:</w:t>
+        <w:t>Status: Instance generator is finished. Started working on good/targeted operators.</w:t>
+      </w:r>
+    </w:p>
+    <w:p>
+      <w:pPr>
+        <w:pStyle w:val="ListParagraph"/>
+        <w:ind w:left="720" w:right="0" w:hanging="0"/>
+        <w:rPr/>
+      </w:pPr>
+      <w:r>
+        <w:rPr/>
+      </w:r>
+    </w:p>
+    <w:p>
+      <w:pPr>
+        <w:pStyle w:val="ListParagraph"/>
+        <w:ind w:left="720" w:right="0" w:hanging="0"/>
+        <w:rPr/>
+      </w:pPr>
+      <w:r>
+        <w:rPr/>
+        <w:t xml:space="preserve">Instance generator </w:t>
+      </w:r>
+      <w:r>
+        <w:rPr/>
+        <w:t>Questions/updates</w:t>
+      </w:r>
+      <w:r>
+        <w:rPr/>
+        <w:t>:</w:t>
       </w:r>
     </w:p>
     <w:p>
@@ -76,80 +105,52 @@
       </w:pPr>
       <w:r>
         <w:rPr/>
-      </w:r>
-    </w:p>
-    <w:p>
-      <w:pPr>
-        <w:pStyle w:val="ListParagraph"/>
-        <w:ind w:left="720" w:right="0" w:hanging="0"/>
-        <w:rPr/>
-      </w:pPr>
-      <w:r>
-        <w:rPr/>
-        <w:t>same with the delivery orders</w:t>
-      </w:r>
-    </w:p>
-    <w:p>
-      <w:pPr>
-        <w:pStyle w:val="ListParagraph"/>
-        <w:ind w:left="720" w:right="0" w:hanging="0"/>
-        <w:rPr/>
-      </w:pPr>
-      <w:r>
-        <w:rPr/>
-      </w:r>
-    </w:p>
-    <w:p>
-      <w:pPr>
-        <w:pStyle w:val="ListParagraph"/>
-        <w:ind w:left="720" w:right="0" w:hanging="0"/>
-        <w:rPr/>
-      </w:pPr>
-      <w:r>
-        <w:rPr/>
-        <w:t>I have randomized the cost of not transport from a lower to an upper bound.. is this necessary since we dont really have a cost of no transport or should I just set it to hiring the most expensive transport for all orders?</w:t>
-      </w:r>
-    </w:p>
-    <w:p>
-      <w:pPr>
-        <w:pStyle w:val="ListParagraph"/>
-        <w:ind w:left="720" w:right="0" w:hanging="0"/>
-        <w:rPr/>
-      </w:pPr>
-      <w:r>
-        <w:rPr/>
-      </w:r>
-    </w:p>
-    <w:p>
-      <w:pPr>
-        <w:pStyle w:val="ListParagraph"/>
-        <w:ind w:left="720" w:right="0" w:hanging="0"/>
-        <w:rPr/>
-      </w:pPr>
-      <w:r>
-        <w:rPr/>
-        <w:t>result:</w:t>
-      </w:r>
-    </w:p>
-    <w:p>
-      <w:pPr>
-        <w:pStyle w:val="ListParagraph"/>
-        <w:ind w:left="720" w:right="0" w:hanging="0"/>
-        <w:rPr/>
-      </w:pPr>
-      <w:r>
-        <w:rPr/>
-      </w:r>
-    </w:p>
-    <w:p>
-      <w:pPr>
-        <w:pStyle w:val="ListParagraph"/>
-        <w:ind w:left="720" w:right="0" w:hanging="0"/>
-        <w:rPr/>
-      </w:pPr>
-      <w:r>
-        <w:rPr/>
-        <w:t>if I have 4 pickup and 4 delivery locations the result of the first 4 orders will always be some combination of the 4 locations:</w:t>
+        <w:t xml:space="preserve">Result </w:t>
+      </w:r>
+      <w:r>
+        <w:rPr/>
+        <w:t>example</w:t>
+      </w:r>
+      <w:r>
+        <w:rPr/>
+        <w:t>:</w:t>
+      </w:r>
+    </w:p>
+    <w:p>
+      <w:pPr>
+        <w:pStyle w:val="ListParagraph"/>
+        <w:ind w:left="720" w:right="0" w:hanging="0"/>
+        <w:rPr/>
+      </w:pPr>
+      <w:r>
+        <w:rPr/>
+      </w:r>
+    </w:p>
+    <w:p>
+      <w:pPr>
+        <w:pStyle w:val="ListParagraph"/>
+        <w:ind w:left="720" w:right="0" w:hanging="0"/>
+        <w:rPr/>
+      </w:pPr>
+      <w:r>
+        <w:rPr/>
+        <w:t xml:space="preserve">if I have 4 pickup and 4 delivery locations the result of the first 4 orders will always be some combination of the 4 locations, </w:t>
+      </w:r>
+      <w:r>
+        <w:rPr/>
+        <w:t>for</w:t>
+      </w:r>
+      <w:r>
+        <w:rPr/>
+        <w:t xml:space="preserve"> </w:t>
+      </w:r>
+      <w:r>
+        <w:rPr/>
+        <w:t>example</w:t>
+      </w:r>
+      <w:r>
+        <w:rPr/>
+        <w:t>:</w:t>
       </w:r>
     </w:p>
     <w:p>
@@ -225,7 +226,261 @@
       </w:pPr>
       <w:r>
         <w:rPr/>
-        <w:t>After this the pickup and delivery are chosen at random. This was to insure that each location is used at least once. Is this an ok way to do this?</w:t>
+        <w:t xml:space="preserve">1. </w:t>
+      </w:r>
+      <w:r>
+        <w:rPr/>
+        <w:t xml:space="preserve">After this the pickup and delivery are chosen at random. This was to insure that each location is used at least once </w:t>
+      </w:r>
+      <w:r>
+        <w:rPr/>
+        <w:t>but not always in the same order</w:t>
+      </w:r>
+      <w:r>
+        <w:rPr/>
+        <w:t>. Is this an ok way to do this?</w:t>
+      </w:r>
+    </w:p>
+    <w:p>
+      <w:pPr>
+        <w:pStyle w:val="ListParagraph"/>
+        <w:ind w:left="720" w:right="0" w:hanging="0"/>
+        <w:rPr/>
+      </w:pPr>
+      <w:r>
+        <w:rPr/>
+      </w:r>
+    </w:p>
+    <w:p>
+      <w:pPr>
+        <w:pStyle w:val="ListParagraph"/>
+        <w:ind w:left="720" w:right="0" w:hanging="0"/>
+        <w:rPr/>
+      </w:pPr>
+      <w:r>
+        <w:rPr/>
+        <w:t xml:space="preserve">2. </w:t>
+      </w:r>
+      <w:r>
+        <w:rPr/>
+        <w:t xml:space="preserve">I have randomized the cost of not transport from a lower to an upper bound </w:t>
+      </w:r>
+      <w:r>
+        <w:rPr/>
+        <w:t>based on the most expensive price possible</w:t>
+      </w:r>
+      <w:r>
+        <w:rPr/>
+        <w:t xml:space="preserve">.. is this </w:t>
+      </w:r>
+      <w:r>
+        <w:rPr/>
+        <w:t>(randomizing)</w:t>
+      </w:r>
+      <w:r>
+        <w:rPr/>
+        <w:t xml:space="preserve"> necessary since we dont really have a cost of no transport or should I just set it to hiring the most expensive transport for all orders?</w:t>
+      </w:r>
+    </w:p>
+    <w:p>
+      <w:pPr>
+        <w:pStyle w:val="ListParagraph"/>
+        <w:ind w:left="720" w:right="0" w:hanging="0"/>
+        <w:rPr/>
+      </w:pPr>
+      <w:r>
+        <w:rPr/>
+      </w:r>
+    </w:p>
+    <w:p>
+      <w:pPr>
+        <w:pStyle w:val="ListParagraph"/>
+        <w:ind w:left="720" w:right="0" w:hanging="0"/>
+        <w:rPr/>
+      </w:pPr>
+      <w:r>
+        <w:rPr/>
+        <w:t>3. The price structure I have generated based on the instance from 4flow and made 3 variations of (3 different type of vehicles, large, medium, small). Then for the small instances I have a smaller version of the structure scaled so that the largest instance uses all intervals (10 distance dimensions and 28 weight dimensions). This way the upper interval is always the same (since the largest vehicle has to be able to pick up a large order if nessecary) but the intervals down to 0 are fewer for the smaller instances.</w:t>
+      </w:r>
+    </w:p>
+    <w:p>
+      <w:pPr>
+        <w:pStyle w:val="ListParagraph"/>
+        <w:ind w:left="720" w:right="0" w:hanging="0"/>
+        <w:rPr/>
+      </w:pPr>
+      <w:r>
+        <w:rPr/>
+      </w:r>
+    </w:p>
+    <w:p>
+      <w:pPr>
+        <w:pStyle w:val="ListParagraph"/>
+        <w:ind w:left="720" w:right="0" w:hanging="0"/>
+        <w:rPr/>
+      </w:pPr>
+      <w:r>
+        <w:rPr/>
+        <w:t xml:space="preserve">4. Like I mentioned I have 3 type of vehicles and in each instance I ensure that I have 1/3 of each type of vehicle. The vehicles are not too different, however the smallest one has 1/2 the capacity of the largest. Most orders generated will be smaller than that since they mostly are small at 4flow but maybe 1/10 might be too big for this vehicle. I will experiment on this and </w:t>
+      </w:r>
+      <w:r>
+        <w:rPr/>
+        <w:t>make sure the smallest size wont be a problem to solve the problem efficiently. The Largest vehicle is based on the vehicle from 4flow.</w:t>
+      </w:r>
+    </w:p>
+    <w:p>
+      <w:pPr>
+        <w:pStyle w:val="ListParagraph"/>
+        <w:ind w:left="720" w:right="0" w:hanging="0"/>
+        <w:rPr/>
+      </w:pPr>
+      <w:r>
+        <w:rPr/>
+      </w:r>
+    </w:p>
+    <w:p>
+      <w:pPr>
+        <w:pStyle w:val="ListParagraph"/>
+        <w:ind w:left="720" w:right="0" w:hanging="0"/>
+        <w:rPr/>
+      </w:pPr>
+      <w:r>
+        <w:rPr/>
+        <w:t xml:space="preserve">5. Locations, I generated locations based on 3 different scenarios. Europe, Germany </w:t>
+      </w:r>
+      <w:r>
+        <w:rPr/>
+        <w:t>and Uniform distribution. My Idea is to have 2 instances based on the europe version, two based on germay and one uniformly difstributed (see sheet «Map Coordinates» in the Results excel file). Thought this was a good way to test everything from large scale cluster, to small scale. Let me know what you think here.</w:t>
+      </w:r>
+    </w:p>
+    <w:p>
+      <w:pPr>
+        <w:pStyle w:val="ListParagraph"/>
+        <w:ind w:left="720" w:right="0" w:hanging="0"/>
+        <w:rPr/>
+      </w:pPr>
+      <w:r>
+        <w:rPr/>
+      </w:r>
+    </w:p>
+    <w:p>
+      <w:pPr>
+        <w:pStyle w:val="ListParagraph"/>
+        <w:ind w:left="720" w:right="0" w:hanging="0"/>
+        <w:rPr/>
+      </w:pPr>
+      <w:r>
+        <w:rPr/>
+        <w:t xml:space="preserve">6. Time, here i did like we discussed and scaled the travel time with </w:t>
+      </w:r>
+      <w:r>
+        <w:rPr/>
+        <w:t>60% (checked a few travel times between different cities in europe on google and average was 60%).</w:t>
+      </w:r>
+    </w:p>
+    <w:p>
+      <w:pPr>
+        <w:pStyle w:val="ListParagraph"/>
+        <w:ind w:left="720" w:right="0" w:hanging="0"/>
+        <w:rPr/>
+      </w:pPr>
+      <w:r>
+        <w:rPr/>
+      </w:r>
+    </w:p>
+    <w:p>
+      <w:pPr>
+        <w:pStyle w:val="ListParagraph"/>
+        <w:ind w:left="720" w:right="0" w:hanging="0"/>
+        <w:rPr/>
+      </w:pPr>
+      <w:r>
+        <w:rPr/>
+        <w:t xml:space="preserve">7. Time windows: I generated timewindows </w:t>
+      </w:r>
+      <w:r>
+        <w:rPr/>
+        <w:t>at each location from 2-7 timewindows based on the instance size (The instance from 4flow was demand for a week). Sometimes I generated one to two timewindows per day meaning the maximum amount of days a location is open is 7. Meaning a truck can drive all night deliver one order, drive all night and deliver another, for up to 7 nights. This would entail a travel crossing europe back and forth at least 3 times so I think it should be solveable. Like we discussed the timewindows should be loose so I thought this would be the best. Let me know If you have any thoughts here.</w:t>
+      </w:r>
+    </w:p>
+    <w:p>
+      <w:pPr>
+        <w:pStyle w:val="ListParagraph"/>
+        <w:ind w:left="720" w:right="0" w:hanging="0"/>
+        <w:rPr/>
+      </w:pPr>
+      <w:r>
+        <w:rPr/>
+      </w:r>
+    </w:p>
+    <w:p>
+      <w:pPr>
+        <w:pStyle w:val="ListParagraph"/>
+        <w:ind w:left="720" w:right="0" w:hanging="0"/>
+        <w:rPr/>
+      </w:pPr>
+      <w:r>
+        <w:rPr/>
+      </w:r>
+    </w:p>
+    <w:p>
+      <w:pPr>
+        <w:pStyle w:val="ListParagraph"/>
+        <w:ind w:left="720" w:right="0" w:hanging="0"/>
+        <w:rPr/>
+      </w:pPr>
+      <w:r>
+        <w:rPr/>
+      </w:r>
+    </w:p>
+    <w:p>
+      <w:pPr>
+        <w:pStyle w:val="ListParagraph"/>
+        <w:ind w:left="720" w:right="0" w:hanging="0"/>
+        <w:rPr/>
+      </w:pPr>
+      <w:r>
+        <w:rPr/>
+      </w:r>
+    </w:p>
+    <w:p>
+      <w:pPr>
+        <w:pStyle w:val="ListParagraph"/>
+        <w:ind w:left="720" w:right="0" w:hanging="0"/>
+        <w:rPr/>
+      </w:pPr>
+      <w:r>
+        <w:rPr/>
+      </w:r>
+    </w:p>
+    <w:p>
+      <w:pPr>
+        <w:pStyle w:val="ListParagraph"/>
+        <w:ind w:left="720" w:right="0" w:hanging="0"/>
+        <w:rPr/>
+      </w:pPr>
+      <w:r>
+        <w:rPr/>
+      </w:r>
+    </w:p>
+    <w:p>
+      <w:pPr>
+        <w:pStyle w:val="ListParagraph"/>
+        <w:ind w:left="720" w:right="0" w:hanging="0"/>
+        <w:rPr/>
+      </w:pPr>
+      <w:r>
+        <w:rPr/>
+      </w:r>
+    </w:p>
+    <w:p>
+      <w:pPr>
+        <w:pStyle w:val="ListParagraph"/>
+        <w:ind w:left="720" w:right="0" w:hanging="0"/>
+        <w:rPr/>
+      </w:pPr>
+      <w:r>
+        <w:rPr/>
       </w:r>
     </w:p>
     <w:p>
@@ -5686,7 +5941,9 @@
     <w:qFormat/>
     <w:pPr>
       <w:widowControl/>
-      <w:overflowPunct w:val="true"/>
+      <w:kinsoku w:val="true"/>
+      <w:overflowPunct w:val="false"/>
+      <w:autoSpaceDE w:val="true"/>
       <w:bidi w:val="0"/>
       <w:jc w:val="left"/>
     </w:pPr>
@@ -8688,6 +8945,69 @@
   </w:style>
   <w:style w:type="character" w:styleId="ListLabel427">
     <w:name w:val="ListLabel 427"/>
+    <w:qFormat/>
+    <w:rPr>
+      <w:rFonts w:cs="Wingdings"/>
+    </w:rPr>
+  </w:style>
+  <w:style w:type="character" w:styleId="ListLabel428">
+    <w:name w:val="ListLabel 428"/>
+    <w:qFormat/>
+    <w:rPr>
+      <w:rFonts w:cs="Lohit Devanagari"/>
+    </w:rPr>
+  </w:style>
+  <w:style w:type="character" w:styleId="ListLabel429">
+    <w:name w:val="ListLabel 429"/>
+    <w:qFormat/>
+    <w:rPr>
+      <w:rFonts w:cs="Courier New"/>
+    </w:rPr>
+  </w:style>
+  <w:style w:type="character" w:styleId="ListLabel430">
+    <w:name w:val="ListLabel 430"/>
+    <w:qFormat/>
+    <w:rPr>
+      <w:rFonts w:cs="Wingdings"/>
+    </w:rPr>
+  </w:style>
+  <w:style w:type="character" w:styleId="ListLabel431">
+    <w:name w:val="ListLabel 431"/>
+    <w:qFormat/>
+    <w:rPr>
+      <w:rFonts w:cs="Symbol"/>
+    </w:rPr>
+  </w:style>
+  <w:style w:type="character" w:styleId="ListLabel432">
+    <w:name w:val="ListLabel 432"/>
+    <w:qFormat/>
+    <w:rPr>
+      <w:rFonts w:cs="Courier New"/>
+    </w:rPr>
+  </w:style>
+  <w:style w:type="character" w:styleId="ListLabel433">
+    <w:name w:val="ListLabel 433"/>
+    <w:qFormat/>
+    <w:rPr>
+      <w:rFonts w:cs="Wingdings"/>
+    </w:rPr>
+  </w:style>
+  <w:style w:type="character" w:styleId="ListLabel434">
+    <w:name w:val="ListLabel 434"/>
+    <w:qFormat/>
+    <w:rPr>
+      <w:rFonts w:cs="Symbol"/>
+    </w:rPr>
+  </w:style>
+  <w:style w:type="character" w:styleId="ListLabel435">
+    <w:name w:val="ListLabel 435"/>
+    <w:qFormat/>
+    <w:rPr>
+      <w:rFonts w:cs="Courier New"/>
+    </w:rPr>
+  </w:style>
+  <w:style w:type="character" w:styleId="ListLabel436">
+    <w:name w:val="ListLabel 436"/>
     <w:qFormat/>
     <w:rPr>
       <w:rFonts w:cs="Wingdings"/>

</xml_diff>

<commit_message>
final output and locations adjustment
</commit_message>
<xml_diff>
--- a/qna/17.01.19 Q&A.docx
+++ b/qna/17.01.19 Q&A.docx
@@ -10,6 +10,266 @@
       </w:pPr>
       <w:r>
         <w:rPr/>
+        <w:t>Email 17.07.2019:</w:t>
+      </w:r>
+    </w:p>
+    <w:p>
+      <w:pPr>
+        <w:pStyle w:val="ListParagraph"/>
+        <w:ind w:left="720" w:right="0" w:hanging="0"/>
+        <w:rPr/>
+      </w:pPr>
+      <w:bookmarkStart w:id="0" w:name="__DdeLink__334_33774211"/>
+      <w:r>
+        <w:rPr/>
+        <w:t>Hello Ahmad,</w:t>
+      </w:r>
+    </w:p>
+    <w:p>
+      <w:pPr>
+        <w:pStyle w:val="ListParagraph"/>
+        <w:ind w:left="720" w:right="0" w:hanging="0"/>
+        <w:rPr/>
+      </w:pPr>
+      <w:r>
+        <w:rPr/>
+      </w:r>
+    </w:p>
+    <w:p>
+      <w:pPr>
+        <w:pStyle w:val="ListParagraph"/>
+        <w:ind w:left="720" w:right="0" w:hanging="0"/>
+        <w:rPr/>
+      </w:pPr>
+      <w:r>
+        <w:rPr/>
+        <w:t xml:space="preserve">I found the mistake and after looking for the solution for a really long time in AMPL i finally figured it out. The problem was actually in Java and not in AMPL so very nice to have that mystery solved. </w:t>
+      </w:r>
+      <w:r>
+        <w:rPr/>
+        <w:t xml:space="preserve">Both models are now working for 5 different instances of the smallest size. </w:t>
+      </w:r>
+    </w:p>
+    <w:p>
+      <w:pPr>
+        <w:pStyle w:val="ListParagraph"/>
+        <w:ind w:left="720" w:right="0" w:hanging="0"/>
+        <w:rPr/>
+      </w:pPr>
+      <w:r>
+        <w:rPr/>
+      </w:r>
+    </w:p>
+    <w:p>
+      <w:pPr>
+        <w:pStyle w:val="ListParagraph"/>
+        <w:ind w:left="720" w:right="0" w:hanging="0"/>
+        <w:rPr/>
+      </w:pPr>
+      <w:r>
+        <w:rPr/>
+        <w:t xml:space="preserve">However when I moved up in size I encountered another problem that I was working on until my AMPL licence expired. I thought it would work to download the new version, but I think I dont have good enough internet here in the cabin to download it so, I will have to continue that next week when I am back in Berlin. </w:t>
+      </w:r>
+    </w:p>
+    <w:p>
+      <w:pPr>
+        <w:pStyle w:val="ListParagraph"/>
+        <w:ind w:left="720" w:right="0" w:hanging="0"/>
+        <w:rPr/>
+      </w:pPr>
+      <w:r>
+        <w:rPr/>
+      </w:r>
+    </w:p>
+    <w:p>
+      <w:pPr>
+        <w:pStyle w:val="ListParagraph"/>
+        <w:ind w:left="720" w:right="0" w:hanging="0"/>
+        <w:rPr/>
+      </w:pPr>
+      <w:r>
+        <w:rPr/>
+        <w:t xml:space="preserve">On the Java side of things I currently have the </w:t>
+      </w:r>
+      <w:r>
+        <w:rPr/>
+        <w:t>std output ready</w:t>
+      </w:r>
+      <w:r>
+        <w:rPr/>
+        <w:t xml:space="preserve"> for the normal 10x runs etc. </w:t>
+      </w:r>
+    </w:p>
+    <w:p>
+      <w:pPr>
+        <w:pStyle w:val="ListParagraph"/>
+        <w:ind w:left="720" w:right="0" w:hanging="0"/>
+        <w:rPr/>
+      </w:pPr>
+      <w:r>
+        <w:rPr/>
+        <w:t xml:space="preserve">I am also working on several operators that I think will have a great impact on the results. </w:t>
+      </w:r>
+      <w:r>
+        <w:rPr/>
+        <w:t>Hope to be testing them properly very soon. Lets discuss them in our next meeting.</w:t>
+      </w:r>
+    </w:p>
+    <w:p>
+      <w:pPr>
+        <w:pStyle w:val="ListParagraph"/>
+        <w:ind w:left="720" w:right="0" w:hanging="0"/>
+        <w:rPr/>
+      </w:pPr>
+      <w:r>
+        <w:rPr/>
+        <w:t xml:space="preserve">I will be back in berlin on Monday and working full(overtime) from tuesday on. Should we have a meeting next week </w:t>
+      </w:r>
+      <w:r>
+        <w:rPr/>
+        <w:t>t</w:t>
+      </w:r>
+      <w:r>
+        <w:rPr/>
+        <w:t>hursday? Would 11 be ok for you?</w:t>
+      </w:r>
+    </w:p>
+    <w:p>
+      <w:pPr>
+        <w:pStyle w:val="ListParagraph"/>
+        <w:ind w:left="720" w:right="0" w:hanging="0"/>
+        <w:rPr/>
+      </w:pPr>
+      <w:r>
+        <w:rPr/>
+      </w:r>
+    </w:p>
+    <w:p>
+      <w:pPr>
+        <w:pStyle w:val="ListParagraph"/>
+        <w:ind w:left="720" w:right="0" w:hanging="0"/>
+        <w:rPr/>
+      </w:pPr>
+      <w:r>
+        <w:rPr/>
+        <w:t>Hope you are doing well and enjoying the weather in Bergen? Another good summer so far here in Hardanger at least, so we are going back to berlin quite a bit tanner than we left it :D</w:t>
+      </w:r>
+    </w:p>
+    <w:p>
+      <w:pPr>
+        <w:pStyle w:val="ListParagraph"/>
+        <w:ind w:left="720" w:right="0" w:hanging="0"/>
+        <w:rPr/>
+      </w:pPr>
+      <w:r>
+        <w:rPr/>
+      </w:r>
+    </w:p>
+    <w:p>
+      <w:pPr>
+        <w:pStyle w:val="ListParagraph"/>
+        <w:ind w:left="720" w:right="0" w:hanging="0"/>
+        <w:rPr/>
+      </w:pPr>
+      <w:r>
+        <w:rPr/>
+        <w:t>PS: About the AMPL, just wondering how long the link you posted will be available? I will be in Oslo on the weekend and could download it earliest Saturday, let me know if that will be ok..</w:t>
+      </w:r>
+    </w:p>
+    <w:p>
+      <w:pPr>
+        <w:pStyle w:val="ListParagraph"/>
+        <w:ind w:left="720" w:right="0" w:hanging="0"/>
+        <w:rPr/>
+      </w:pPr>
+      <w:r>
+        <w:rPr/>
+      </w:r>
+    </w:p>
+    <w:p>
+      <w:pPr>
+        <w:pStyle w:val="ListParagraph"/>
+        <w:ind w:left="720" w:right="0" w:hanging="0"/>
+        <w:rPr/>
+      </w:pPr>
+      <w:r>
+        <w:rPr/>
+        <w:t>Talk to you soon.</w:t>
+      </w:r>
+    </w:p>
+    <w:p>
+      <w:pPr>
+        <w:pStyle w:val="ListParagraph"/>
+        <w:ind w:left="720" w:right="0" w:hanging="0"/>
+        <w:rPr/>
+      </w:pPr>
+      <w:r>
+        <w:rPr/>
+      </w:r>
+    </w:p>
+    <w:p>
+      <w:pPr>
+        <w:pStyle w:val="ListParagraph"/>
+        <w:ind w:left="720" w:right="0" w:hanging="0"/>
+        <w:rPr/>
+      </w:pPr>
+      <w:r>
+        <w:rPr/>
+        <w:t>Best Regards</w:t>
+      </w:r>
+    </w:p>
+    <w:p>
+      <w:pPr>
+        <w:pStyle w:val="ListParagraph"/>
+        <w:ind w:left="720" w:right="0" w:hanging="0"/>
+        <w:rPr/>
+      </w:pPr>
+      <w:bookmarkStart w:id="1" w:name="__DdeLink__334_33774211"/>
+      <w:r>
+        <w:rPr/>
+        <w:t>Preben</w:t>
+      </w:r>
+      <w:bookmarkEnd w:id="1"/>
+    </w:p>
+    <w:p>
+      <w:pPr>
+        <w:pStyle w:val="ListParagraph"/>
+        <w:ind w:left="720" w:right="0" w:hanging="0"/>
+        <w:rPr/>
+      </w:pPr>
+      <w:r>
+        <w:rPr/>
+      </w:r>
+    </w:p>
+    <w:p>
+      <w:pPr>
+        <w:pStyle w:val="ListParagraph"/>
+        <w:ind w:left="720" w:right="0" w:hanging="0"/>
+        <w:rPr/>
+      </w:pPr>
+      <w:r>
+        <w:rPr/>
+        <w:t>Check tomorrow if I can use a formula contains uniques in AMPL to check if set already contains delivery node. Also find a way to go through each pickup and delivery node from locations and add only pickup/delivery nodes where I can visit both.</w:t>
+      </w:r>
+    </w:p>
+    <w:p>
+      <w:pPr>
+        <w:pStyle w:val="ListParagraph"/>
+        <w:ind w:left="720" w:right="0" w:hanging="0"/>
+        <w:rPr/>
+      </w:pPr>
+      <w:r>
+        <w:rPr/>
+      </w:r>
+    </w:p>
+    <w:p>
+      <w:pPr>
+        <w:pStyle w:val="ListParagraph"/>
+        <w:ind w:left="720" w:right="0" w:hanging="0"/>
+        <w:rPr/>
+      </w:pPr>
+      <w:r>
+        <w:rPr/>
         <w:t>Talk ??</w:t>
       </w:r>
     </w:p>
@@ -21,6 +281,208 @@
       </w:pPr>
       <w:r>
         <w:rPr/>
+        <w:t>Hi Ahmad,</w:t>
+      </w:r>
+    </w:p>
+    <w:p>
+      <w:pPr>
+        <w:pStyle w:val="ListParagraph"/>
+        <w:ind w:left="720" w:right="0" w:hanging="0"/>
+        <w:rPr/>
+      </w:pPr>
+      <w:r>
+        <w:rPr/>
+      </w:r>
+    </w:p>
+    <w:p>
+      <w:pPr>
+        <w:pStyle w:val="ListParagraph"/>
+        <w:ind w:left="720" w:right="0" w:hanging="0"/>
+        <w:rPr/>
+      </w:pPr>
+      <w:r>
+        <w:rPr/>
+        <w:t>How is it going with you? How is the summer?</w:t>
+      </w:r>
+    </w:p>
+    <w:p>
+      <w:pPr>
+        <w:pStyle w:val="ListParagraph"/>
+        <w:ind w:left="720" w:right="0" w:hanging="0"/>
+        <w:rPr/>
+      </w:pPr>
+      <w:r>
+        <w:rPr/>
+      </w:r>
+    </w:p>
+    <w:p>
+      <w:pPr>
+        <w:pStyle w:val="ListParagraph"/>
+        <w:ind w:left="720" w:right="0" w:hanging="0"/>
+        <w:rPr/>
+      </w:pPr>
+      <w:r>
+        <w:rPr/>
+        <w:t>Status:</w:t>
+      </w:r>
+    </w:p>
+    <w:p>
+      <w:pPr>
+        <w:pStyle w:val="ListParagraph"/>
+        <w:ind w:left="720" w:right="0" w:hanging="0"/>
+        <w:rPr/>
+      </w:pPr>
+      <w:r>
+        <w:rPr/>
+        <w:t xml:space="preserve">Currently working on the operators and the final output. </w:t>
+      </w:r>
+    </w:p>
+    <w:p>
+      <w:pPr>
+        <w:pStyle w:val="ListParagraph"/>
+        <w:ind w:left="720" w:right="0" w:hanging="0"/>
+        <w:rPr/>
+      </w:pPr>
+      <w:r>
+        <w:rPr/>
+        <w:t>I tested the instance generator for 5 different instances of a small type (Ord_4_Veh_3_Loc_7) to see if AMPL find the same solution as my Algorithm but I am stuck there on a problem:</w:t>
+      </w:r>
+    </w:p>
+    <w:p>
+      <w:pPr>
+        <w:pStyle w:val="ListParagraph"/>
+        <w:ind w:left="720" w:right="0" w:hanging="0"/>
+        <w:rPr/>
+      </w:pPr>
+      <w:r>
+        <w:rPr/>
+        <w:t>My algortihm finds a better solution than the AMPL. The solution seems obvious and from what I can see very feasible but AMPL is not arriving at this solution for some reason.  I have attached the AMPL files, the instance files and the results from running my algorithm to the email. Maybe you can see something obvious that I am missing or so? It could be something in the translation of the problem (from Java form to AMPL form) that gets lost but I cannot seem to find it. All information seems correctly translated. This was the case for 3/5 instances that I build. 2/5 AMPL and Java finds the same optimal solution.</w:t>
+      </w:r>
+    </w:p>
+    <w:p>
+      <w:pPr>
+        <w:pStyle w:val="ListParagraph"/>
+        <w:ind w:left="720" w:right="0" w:hanging="0"/>
+        <w:rPr/>
+      </w:pPr>
+      <w:r>
+        <w:rPr/>
+      </w:r>
+    </w:p>
+    <w:p>
+      <w:pPr>
+        <w:pStyle w:val="ListParagraph"/>
+        <w:ind w:left="720" w:right="0" w:hanging="0"/>
+        <w:rPr/>
+      </w:pPr>
+      <w:r>
+        <w:rPr/>
+        <w:t>Will continue looking for the problem and work on the operator in the next days so I will let you know if I have any more questions here. If you have any input please let me know.</w:t>
+      </w:r>
+    </w:p>
+    <w:p>
+      <w:pPr>
+        <w:pStyle w:val="ListParagraph"/>
+        <w:ind w:left="720" w:right="0" w:hanging="0"/>
+        <w:rPr/>
+      </w:pPr>
+      <w:r>
+        <w:rPr/>
+      </w:r>
+    </w:p>
+    <w:p>
+      <w:pPr>
+        <w:pStyle w:val="ListParagraph"/>
+        <w:ind w:left="720" w:right="0" w:hanging="0"/>
+        <w:rPr/>
+      </w:pPr>
+      <w:r>
+        <w:rPr/>
+        <w:t>Write you more soon when I have more updates.</w:t>
+      </w:r>
+    </w:p>
+    <w:p>
+      <w:pPr>
+        <w:pStyle w:val="ListParagraph"/>
+        <w:ind w:left="720" w:right="0" w:hanging="0"/>
+        <w:rPr/>
+      </w:pPr>
+      <w:r>
+        <w:rPr/>
+      </w:r>
+    </w:p>
+    <w:p>
+      <w:pPr>
+        <w:pStyle w:val="ListParagraph"/>
+        <w:ind w:left="720" w:right="0" w:hanging="0"/>
+        <w:rPr/>
+      </w:pPr>
+      <w:r>
+        <w:rPr/>
+        <w:t>Best Regards</w:t>
+      </w:r>
+    </w:p>
+    <w:p>
+      <w:pPr>
+        <w:pStyle w:val="ListParagraph"/>
+        <w:ind w:left="720" w:right="0" w:hanging="0"/>
+        <w:rPr/>
+      </w:pPr>
+      <w:r>
+        <w:rPr/>
+        <w:t>Preben</w:t>
+      </w:r>
+    </w:p>
+    <w:p>
+      <w:pPr>
+        <w:pStyle w:val="ListParagraph"/>
+        <w:ind w:left="720" w:right="0" w:hanging="0"/>
+        <w:rPr/>
+      </w:pPr>
+      <w:r>
+        <w:rPr/>
+      </w:r>
+    </w:p>
+    <w:p>
+      <w:pPr>
+        <w:pStyle w:val="ListParagraph"/>
+        <w:ind w:left="720" w:right="0" w:hanging="0"/>
+        <w:rPr/>
+      </w:pPr>
+      <w:r>
+        <w:rPr/>
+        <w:t xml:space="preserve">The model seems to be working in both AMPL and Java. I Ran a test on 5 different instances </w:t>
+      </w:r>
+    </w:p>
+    <w:p>
+      <w:pPr>
+        <w:pStyle w:val="ListParagraph"/>
+        <w:ind w:left="720" w:right="0" w:hanging="0"/>
+        <w:rPr/>
+      </w:pPr>
+      <w:r>
+        <w:rPr/>
+      </w:r>
+    </w:p>
+    <w:p>
+      <w:pPr>
+        <w:pStyle w:val="ListParagraph"/>
+        <w:ind w:left="720" w:right="0" w:hanging="0"/>
+        <w:rPr/>
+      </w:pPr>
+      <w:r>
+        <w:rPr/>
+        <w:t>Talk ??</w:t>
+      </w:r>
+    </w:p>
+    <w:p>
+      <w:pPr>
+        <w:pStyle w:val="ListParagraph"/>
+        <w:ind w:left="720" w:right="0" w:hanging="0"/>
+        <w:rPr/>
+      </w:pPr>
+      <w:r>
+        <w:rPr/>
         <w:t>Status: Instance generator is finished. Started working on good/targeted operators.</w:t>
       </w:r>
     </w:p>
@@ -42,15 +504,7 @@
       </w:pPr>
       <w:r>
         <w:rPr/>
-        <w:t xml:space="preserve">Instance generator </w:t>
-      </w:r>
-      <w:r>
-        <w:rPr/>
-        <w:t>Questions/updates</w:t>
-      </w:r>
-      <w:r>
-        <w:rPr/>
-        <w:t>:</w:t>
+        <w:t>Instance generator Questions/updates:</w:t>
       </w:r>
     </w:p>
     <w:p>
@@ -105,52 +559,28 @@
       </w:pPr>
       <w:r>
         <w:rPr/>
-        <w:t xml:space="preserve">Result </w:t>
-      </w:r>
-      <w:r>
-        <w:rPr/>
-        <w:t>example</w:t>
-      </w:r>
-      <w:r>
-        <w:rPr/>
-        <w:t>:</w:t>
-      </w:r>
-    </w:p>
-    <w:p>
-      <w:pPr>
-        <w:pStyle w:val="ListParagraph"/>
-        <w:ind w:left="720" w:right="0" w:hanging="0"/>
-        <w:rPr/>
-      </w:pPr>
-      <w:r>
-        <w:rPr/>
-      </w:r>
-    </w:p>
-    <w:p>
-      <w:pPr>
-        <w:pStyle w:val="ListParagraph"/>
-        <w:ind w:left="720" w:right="0" w:hanging="0"/>
-        <w:rPr/>
-      </w:pPr>
-      <w:r>
-        <w:rPr/>
-        <w:t xml:space="preserve">if I have 4 pickup and 4 delivery locations the result of the first 4 orders will always be some combination of the 4 locations, </w:t>
-      </w:r>
-      <w:r>
-        <w:rPr/>
-        <w:t>for</w:t>
-      </w:r>
-      <w:r>
-        <w:rPr/>
-        <w:t xml:space="preserve"> </w:t>
-      </w:r>
-      <w:r>
-        <w:rPr/>
-        <w:t>example</w:t>
-      </w:r>
-      <w:r>
-        <w:rPr/>
-        <w:t>:</w:t>
+        <w:t>Result example:</w:t>
+      </w:r>
+    </w:p>
+    <w:p>
+      <w:pPr>
+        <w:pStyle w:val="ListParagraph"/>
+        <w:ind w:left="720" w:right="0" w:hanging="0"/>
+        <w:rPr/>
+      </w:pPr>
+      <w:r>
+        <w:rPr/>
+      </w:r>
+    </w:p>
+    <w:p>
+      <w:pPr>
+        <w:pStyle w:val="ListParagraph"/>
+        <w:ind w:left="720" w:right="0" w:hanging="0"/>
+        <w:rPr/>
+      </w:pPr>
+      <w:r>
+        <w:rPr/>
+        <w:t>if I have 4 pickup and 4 delivery locations the result of the first 4 orders will always be some combination of the 4 locations, for example:</w:t>
       </w:r>
     </w:p>
     <w:p>
@@ -226,60 +656,28 @@
       </w:pPr>
       <w:r>
         <w:rPr/>
-        <w:t xml:space="preserve">1. </w:t>
-      </w:r>
-      <w:r>
-        <w:rPr/>
-        <w:t xml:space="preserve">After this the pickup and delivery are chosen at random. This was to insure that each location is used at least once </w:t>
-      </w:r>
-      <w:r>
-        <w:rPr/>
-        <w:t>but not always in the same order</w:t>
-      </w:r>
-      <w:r>
-        <w:rPr/>
-        <w:t>. Is this an ok way to do this?</w:t>
-      </w:r>
-    </w:p>
-    <w:p>
-      <w:pPr>
-        <w:pStyle w:val="ListParagraph"/>
-        <w:ind w:left="720" w:right="0" w:hanging="0"/>
-        <w:rPr/>
-      </w:pPr>
-      <w:r>
-        <w:rPr/>
-      </w:r>
-    </w:p>
-    <w:p>
-      <w:pPr>
-        <w:pStyle w:val="ListParagraph"/>
-        <w:ind w:left="720" w:right="0" w:hanging="0"/>
-        <w:rPr/>
-      </w:pPr>
-      <w:r>
-        <w:rPr/>
-        <w:t xml:space="preserve">2. </w:t>
-      </w:r>
-      <w:r>
-        <w:rPr/>
-        <w:t xml:space="preserve">I have randomized the cost of not transport from a lower to an upper bound </w:t>
-      </w:r>
-      <w:r>
-        <w:rPr/>
-        <w:t>based on the most expensive price possible</w:t>
-      </w:r>
-      <w:r>
-        <w:rPr/>
-        <w:t xml:space="preserve">.. is this </w:t>
-      </w:r>
-      <w:r>
-        <w:rPr/>
-        <w:t>(randomizing)</w:t>
-      </w:r>
-      <w:r>
-        <w:rPr/>
-        <w:t xml:space="preserve"> necessary since we dont really have a cost of no transport or should I just set it to hiring the most expensive transport for all orders?</w:t>
+        <w:t>1. After this the pickup and delivery are chosen at random. This was to insure that each location is used at least once but not always in the same order. Is this an ok way to do this?</w:t>
+      </w:r>
+    </w:p>
+    <w:p>
+      <w:pPr>
+        <w:pStyle w:val="ListParagraph"/>
+        <w:ind w:left="720" w:right="0" w:hanging="0"/>
+        <w:rPr/>
+      </w:pPr>
+      <w:r>
+        <w:rPr/>
+      </w:r>
+    </w:p>
+    <w:p>
+      <w:pPr>
+        <w:pStyle w:val="ListParagraph"/>
+        <w:ind w:left="720" w:right="0" w:hanging="0"/>
+        <w:rPr/>
+      </w:pPr>
+      <w:r>
+        <w:rPr/>
+        <w:t>2. I have randomized the cost of not transport from a lower to an upper bound based on the most expensive price possible.. is this (randomizing) necessary since we dont really have a cost of no transport or should I just set it to hiring the most expensive transport for all orders?</w:t>
       </w:r>
     </w:p>
     <w:p>
@@ -321,86 +719,70 @@
       </w:pPr>
       <w:r>
         <w:rPr/>
-        <w:t xml:space="preserve">4. Like I mentioned I have 3 type of vehicles and in each instance I ensure that I have 1/3 of each type of vehicle. The vehicles are not too different, however the smallest one has 1/2 the capacity of the largest. Most orders generated will be smaller than that since they mostly are small at 4flow but maybe 1/10 might be too big for this vehicle. I will experiment on this and </w:t>
-      </w:r>
-      <w:r>
-        <w:rPr/>
-        <w:t>make sure the smallest size wont be a problem to solve the problem efficiently. The Largest vehicle is based on the vehicle from 4flow.</w:t>
-      </w:r>
-    </w:p>
-    <w:p>
-      <w:pPr>
-        <w:pStyle w:val="ListParagraph"/>
-        <w:ind w:left="720" w:right="0" w:hanging="0"/>
-        <w:rPr/>
-      </w:pPr>
-      <w:r>
-        <w:rPr/>
-      </w:r>
-    </w:p>
-    <w:p>
-      <w:pPr>
-        <w:pStyle w:val="ListParagraph"/>
-        <w:ind w:left="720" w:right="0" w:hanging="0"/>
-        <w:rPr/>
-      </w:pPr>
-      <w:r>
-        <w:rPr/>
-        <w:t xml:space="preserve">5. Locations, I generated locations based on 3 different scenarios. Europe, Germany </w:t>
-      </w:r>
-      <w:r>
-        <w:rPr/>
-        <w:t>and Uniform distribution. My Idea is to have 2 instances based on the europe version, two based on germay and one uniformly difstributed (see sheet «Map Coordinates» in the Results excel file). Thought this was a good way to test everything from large scale cluster, to small scale. Let me know what you think here.</w:t>
-      </w:r>
-    </w:p>
-    <w:p>
-      <w:pPr>
-        <w:pStyle w:val="ListParagraph"/>
-        <w:ind w:left="720" w:right="0" w:hanging="0"/>
-        <w:rPr/>
-      </w:pPr>
-      <w:r>
-        <w:rPr/>
-      </w:r>
-    </w:p>
-    <w:p>
-      <w:pPr>
-        <w:pStyle w:val="ListParagraph"/>
-        <w:ind w:left="720" w:right="0" w:hanging="0"/>
-        <w:rPr/>
-      </w:pPr>
-      <w:r>
-        <w:rPr/>
-        <w:t xml:space="preserve">6. Time, here i did like we discussed and scaled the travel time with </w:t>
-      </w:r>
-      <w:r>
-        <w:rPr/>
-        <w:t>60% (checked a few travel times between different cities in europe on google and average was 60%).</w:t>
-      </w:r>
-    </w:p>
-    <w:p>
-      <w:pPr>
-        <w:pStyle w:val="ListParagraph"/>
-        <w:ind w:left="720" w:right="0" w:hanging="0"/>
-        <w:rPr/>
-      </w:pPr>
-      <w:r>
-        <w:rPr/>
-      </w:r>
-    </w:p>
-    <w:p>
-      <w:pPr>
-        <w:pStyle w:val="ListParagraph"/>
-        <w:ind w:left="720" w:right="0" w:hanging="0"/>
-        <w:rPr/>
-      </w:pPr>
-      <w:r>
-        <w:rPr/>
-        <w:t xml:space="preserve">7. Time windows: I generated timewindows </w:t>
-      </w:r>
-      <w:r>
-        <w:rPr/>
-        <w:t>at each location from 2-7 timewindows based on the instance size (The instance from 4flow was demand for a week). Sometimes I generated one to two timewindows per day meaning the maximum amount of days a location is open is 7. Meaning a truck can drive all night deliver one order, drive all night and deliver another, for up to 7 nights. This would entail a travel crossing europe back and forth at least 3 times so I think it should be solveable. Like we discussed the timewindows should be loose so I thought this would be the best. Let me know If you have any thoughts here.</w:t>
+        <w:t>4. Like I mentioned I have 3 type of vehicles and in each instance I ensure that I have 1/3 of each type of vehicle. The vehicles are not too different, however the smallest one has 1/2 the capacity of the largest. Most orders generated will be smaller than that since they mostly are small at 4flow but maybe 1/10 might be too big for this vehicle. I will experiment on this and make sure the smallest size wont be a problem to solve the problem efficiently. The Largest vehicle is based on the vehicle from 4flow.</w:t>
+      </w:r>
+    </w:p>
+    <w:p>
+      <w:pPr>
+        <w:pStyle w:val="ListParagraph"/>
+        <w:ind w:left="720" w:right="0" w:hanging="0"/>
+        <w:rPr/>
+      </w:pPr>
+      <w:r>
+        <w:rPr/>
+      </w:r>
+    </w:p>
+    <w:p>
+      <w:pPr>
+        <w:pStyle w:val="ListParagraph"/>
+        <w:ind w:left="720" w:right="0" w:hanging="0"/>
+        <w:rPr/>
+      </w:pPr>
+      <w:r>
+        <w:rPr/>
+        <w:t>5. Locations, I generated locations based on 3 different scenarios. Europe, Germany and Uniform distribution. My Idea is to have 2 instances based on the europe version, two based on germay and one uniformly difstributed (see sheet «Map Coordinates» in the Results excel file). Thought this was a good way to test everything from large scale cluster, to small scale. Let me know what you think here.</w:t>
+      </w:r>
+    </w:p>
+    <w:p>
+      <w:pPr>
+        <w:pStyle w:val="ListParagraph"/>
+        <w:ind w:left="720" w:right="0" w:hanging="0"/>
+        <w:rPr/>
+      </w:pPr>
+      <w:r>
+        <w:rPr/>
+      </w:r>
+    </w:p>
+    <w:p>
+      <w:pPr>
+        <w:pStyle w:val="ListParagraph"/>
+        <w:ind w:left="720" w:right="0" w:hanging="0"/>
+        <w:rPr/>
+      </w:pPr>
+      <w:r>
+        <w:rPr/>
+        <w:t>6. Time, here i did like we discussed and scaled the travel time with 60% (checked a few travel times between different cities in europe on google and average was 60%).</w:t>
+      </w:r>
+    </w:p>
+    <w:p>
+      <w:pPr>
+        <w:pStyle w:val="ListParagraph"/>
+        <w:ind w:left="720" w:right="0" w:hanging="0"/>
+        <w:rPr/>
+      </w:pPr>
+      <w:r>
+        <w:rPr/>
+      </w:r>
+    </w:p>
+    <w:p>
+      <w:pPr>
+        <w:pStyle w:val="ListParagraph"/>
+        <w:ind w:left="720" w:right="0" w:hanging="0"/>
+        <w:rPr/>
+      </w:pPr>
+      <w:r>
+        <w:rPr/>
+        <w:t>7. Time windows: I generated timewindows at each location from 2-7 timewindows based on the instance size (The instance from 4flow was demand for a week). Sometimes I generated one to two timewindows per day meaning the maximum amount of days a location is open is 7. Meaning a truck can drive all night deliver one order, drive all night and deliver another, for up to 7 nights. This would entail a travel crossing europe back and forth at least 3 times so I think it should be solveable. Like we discussed the timewindows should be loose so I thought this would be the best. Let me know If you have any thoughts here.</w:t>
       </w:r>
     </w:p>
     <w:p>
@@ -1160,12 +1542,12 @@
         <w:ind w:left="720" w:right="0" w:hanging="0"/>
         <w:rPr/>
       </w:pPr>
-      <w:bookmarkStart w:id="0" w:name="__DdeLink__435_1618012226"/>
+      <w:bookmarkStart w:id="2" w:name="__DdeLink__435_1618012226"/>
       <w:r>
         <w:rPr/>
         <w:t>Still working on the output data format and the new operators, hoping to finish format soon and operators by the end of this/next week.</w:t>
       </w:r>
-      <w:bookmarkEnd w:id="0"/>
+      <w:bookmarkEnd w:id="2"/>
     </w:p>
     <w:p>
       <w:pPr>
@@ -3403,12 +3785,12 @@
         <w:ind w:left="720" w:right="0" w:hanging="0"/>
         <w:rPr/>
       </w:pPr>
-      <w:bookmarkStart w:id="1" w:name="__DdeLink__319_1725401710"/>
+      <w:bookmarkStart w:id="3" w:name="__DdeLink__319_1725401710"/>
       <w:r>
         <w:rPr/>
         <w:t>Next week: Holiday, but I will work, any paper recommendations for me to read on the plane? Inspiration for operators?</w:t>
       </w:r>
-      <w:bookmarkEnd w:id="1"/>
+      <w:bookmarkEnd w:id="3"/>
       <w:r>
         <w:rPr/>
         <w:t xml:space="preserve"> Clustering papers, k-mean clustering, wikipedia article, maybe for initialising the problem or something like an operator.</w:t>
@@ -3485,7 +3867,7 @@
         <w:rPr/>
         <w:t xml:space="preserve"> </w:t>
       </w:r>
-      <w:bookmarkStart w:id="2" w:name="__DdeLink__160_1660864662"/>
+      <w:bookmarkStart w:id="4" w:name="__DdeLink__160_1660864662"/>
       <w:r>
         <w:rPr/>
         <w:t>- Efficient complete Feasibility check ready. Checks all in time solution.length*timewindow.amount</w:t>
@@ -3534,7 +3916,7 @@
         <w:rPr/>
         <w:t>- Question to the Benchmark paper...</w:t>
       </w:r>
-      <w:bookmarkEnd w:id="2"/>
+      <w:bookmarkEnd w:id="4"/>
     </w:p>
     <w:p>
       <w:pPr>
@@ -4495,7 +4877,7 @@
         <w:rPr/>
         <w:t xml:space="preserve">Had a talk with Lars and we looked at some of the data together. </w:t>
       </w:r>
-      <w:bookmarkStart w:id="3" w:name="__DdeLink__63_690381079"/>
+      <w:bookmarkStart w:id="5" w:name="__DdeLink__63_690381079"/>
       <w:r>
         <w:rPr/>
         <w:t>It could be that I need to change the model a bit due to the following points:</w:t>
@@ -4602,7 +4984,7 @@
         <w:rPr/>
         <w:t>Q3: Data that I generate might then be a bit similar (lots of equal time-windows etc.) is this a problem?</w:t>
       </w:r>
-      <w:bookmarkEnd w:id="3"/>
+      <w:bookmarkEnd w:id="5"/>
       <w:r>
         <w:rPr/>
         <w:t xml:space="preserve"> Dont waste too much time on the data. Just check how the real data varies and generate data based on the real instance. So dont solve his now just use it to generate my instances and to make an illustration of the problem and use this to describe the problem and solution in the paper.</w:t>
@@ -5941,9 +6323,7 @@
     <w:qFormat/>
     <w:pPr>
       <w:widowControl/>
-      <w:kinsoku w:val="true"/>
-      <w:overflowPunct w:val="false"/>
-      <w:autoSpaceDE w:val="true"/>
+      <w:overflowPunct w:val="true"/>
       <w:bidi w:val="0"/>
       <w:jc w:val="left"/>
     </w:pPr>
@@ -9008,6 +9388,321 @@
   </w:style>
   <w:style w:type="character" w:styleId="ListLabel436">
     <w:name w:val="ListLabel 436"/>
+    <w:qFormat/>
+    <w:rPr>
+      <w:rFonts w:cs="Wingdings"/>
+    </w:rPr>
+  </w:style>
+  <w:style w:type="character" w:styleId="ListLabel437">
+    <w:name w:val="ListLabel 437"/>
+    <w:qFormat/>
+    <w:rPr>
+      <w:rFonts w:cs="Lohit Devanagari"/>
+    </w:rPr>
+  </w:style>
+  <w:style w:type="character" w:styleId="ListLabel438">
+    <w:name w:val="ListLabel 438"/>
+    <w:qFormat/>
+    <w:rPr>
+      <w:rFonts w:cs="Courier New"/>
+    </w:rPr>
+  </w:style>
+  <w:style w:type="character" w:styleId="ListLabel439">
+    <w:name w:val="ListLabel 439"/>
+    <w:qFormat/>
+    <w:rPr>
+      <w:rFonts w:cs="Wingdings"/>
+    </w:rPr>
+  </w:style>
+  <w:style w:type="character" w:styleId="ListLabel440">
+    <w:name w:val="ListLabel 440"/>
+    <w:qFormat/>
+    <w:rPr>
+      <w:rFonts w:cs="Symbol"/>
+    </w:rPr>
+  </w:style>
+  <w:style w:type="character" w:styleId="ListLabel441">
+    <w:name w:val="ListLabel 441"/>
+    <w:qFormat/>
+    <w:rPr>
+      <w:rFonts w:cs="Courier New"/>
+    </w:rPr>
+  </w:style>
+  <w:style w:type="character" w:styleId="ListLabel442">
+    <w:name w:val="ListLabel 442"/>
+    <w:qFormat/>
+    <w:rPr>
+      <w:rFonts w:cs="Wingdings"/>
+    </w:rPr>
+  </w:style>
+  <w:style w:type="character" w:styleId="ListLabel443">
+    <w:name w:val="ListLabel 443"/>
+    <w:qFormat/>
+    <w:rPr>
+      <w:rFonts w:cs="Symbol"/>
+    </w:rPr>
+  </w:style>
+  <w:style w:type="character" w:styleId="ListLabel444">
+    <w:name w:val="ListLabel 444"/>
+    <w:qFormat/>
+    <w:rPr>
+      <w:rFonts w:cs="Courier New"/>
+    </w:rPr>
+  </w:style>
+  <w:style w:type="character" w:styleId="ListLabel445">
+    <w:name w:val="ListLabel 445"/>
+    <w:qFormat/>
+    <w:rPr>
+      <w:rFonts w:cs="Wingdings"/>
+    </w:rPr>
+  </w:style>
+  <w:style w:type="character" w:styleId="ListLabel446">
+    <w:name w:val="ListLabel 446"/>
+    <w:qFormat/>
+    <w:rPr>
+      <w:rFonts w:cs="Lohit Devanagari"/>
+    </w:rPr>
+  </w:style>
+  <w:style w:type="character" w:styleId="ListLabel447">
+    <w:name w:val="ListLabel 447"/>
+    <w:qFormat/>
+    <w:rPr>
+      <w:rFonts w:cs="Courier New"/>
+    </w:rPr>
+  </w:style>
+  <w:style w:type="character" w:styleId="ListLabel448">
+    <w:name w:val="ListLabel 448"/>
+    <w:qFormat/>
+    <w:rPr>
+      <w:rFonts w:cs="Wingdings"/>
+    </w:rPr>
+  </w:style>
+  <w:style w:type="character" w:styleId="ListLabel449">
+    <w:name w:val="ListLabel 449"/>
+    <w:qFormat/>
+    <w:rPr>
+      <w:rFonts w:cs="Symbol"/>
+    </w:rPr>
+  </w:style>
+  <w:style w:type="character" w:styleId="ListLabel450">
+    <w:name w:val="ListLabel 450"/>
+    <w:qFormat/>
+    <w:rPr>
+      <w:rFonts w:cs="Courier New"/>
+    </w:rPr>
+  </w:style>
+  <w:style w:type="character" w:styleId="ListLabel451">
+    <w:name w:val="ListLabel 451"/>
+    <w:qFormat/>
+    <w:rPr>
+      <w:rFonts w:cs="Wingdings"/>
+    </w:rPr>
+  </w:style>
+  <w:style w:type="character" w:styleId="ListLabel452">
+    <w:name w:val="ListLabel 452"/>
+    <w:qFormat/>
+    <w:rPr>
+      <w:rFonts w:cs="Symbol"/>
+    </w:rPr>
+  </w:style>
+  <w:style w:type="character" w:styleId="ListLabel453">
+    <w:name w:val="ListLabel 453"/>
+    <w:qFormat/>
+    <w:rPr>
+      <w:rFonts w:cs="Courier New"/>
+    </w:rPr>
+  </w:style>
+  <w:style w:type="character" w:styleId="ListLabel454">
+    <w:name w:val="ListLabel 454"/>
+    <w:qFormat/>
+    <w:rPr>
+      <w:rFonts w:cs="Wingdings"/>
+    </w:rPr>
+  </w:style>
+  <w:style w:type="character" w:styleId="ListLabel455">
+    <w:name w:val="ListLabel 455"/>
+    <w:qFormat/>
+    <w:rPr>
+      <w:rFonts w:cs="Lohit Devanagari"/>
+    </w:rPr>
+  </w:style>
+  <w:style w:type="character" w:styleId="ListLabel456">
+    <w:name w:val="ListLabel 456"/>
+    <w:qFormat/>
+    <w:rPr>
+      <w:rFonts w:cs="Courier New"/>
+    </w:rPr>
+  </w:style>
+  <w:style w:type="character" w:styleId="ListLabel457">
+    <w:name w:val="ListLabel 457"/>
+    <w:qFormat/>
+    <w:rPr>
+      <w:rFonts w:cs="Wingdings"/>
+    </w:rPr>
+  </w:style>
+  <w:style w:type="character" w:styleId="ListLabel458">
+    <w:name w:val="ListLabel 458"/>
+    <w:qFormat/>
+    <w:rPr>
+      <w:rFonts w:cs="Symbol"/>
+    </w:rPr>
+  </w:style>
+  <w:style w:type="character" w:styleId="ListLabel459">
+    <w:name w:val="ListLabel 459"/>
+    <w:qFormat/>
+    <w:rPr>
+      <w:rFonts w:cs="Courier New"/>
+    </w:rPr>
+  </w:style>
+  <w:style w:type="character" w:styleId="ListLabel460">
+    <w:name w:val="ListLabel 460"/>
+    <w:qFormat/>
+    <w:rPr>
+      <w:rFonts w:cs="Wingdings"/>
+    </w:rPr>
+  </w:style>
+  <w:style w:type="character" w:styleId="ListLabel461">
+    <w:name w:val="ListLabel 461"/>
+    <w:qFormat/>
+    <w:rPr>
+      <w:rFonts w:cs="Symbol"/>
+    </w:rPr>
+  </w:style>
+  <w:style w:type="character" w:styleId="ListLabel462">
+    <w:name w:val="ListLabel 462"/>
+    <w:qFormat/>
+    <w:rPr>
+      <w:rFonts w:cs="Courier New"/>
+    </w:rPr>
+  </w:style>
+  <w:style w:type="character" w:styleId="ListLabel463">
+    <w:name w:val="ListLabel 463"/>
+    <w:qFormat/>
+    <w:rPr>
+      <w:rFonts w:cs="Wingdings"/>
+    </w:rPr>
+  </w:style>
+  <w:style w:type="character" w:styleId="ListLabel464">
+    <w:name w:val="ListLabel 464"/>
+    <w:qFormat/>
+    <w:rPr>
+      <w:rFonts w:cs="Lohit Devanagari"/>
+    </w:rPr>
+  </w:style>
+  <w:style w:type="character" w:styleId="ListLabel465">
+    <w:name w:val="ListLabel 465"/>
+    <w:qFormat/>
+    <w:rPr>
+      <w:rFonts w:cs="Courier New"/>
+    </w:rPr>
+  </w:style>
+  <w:style w:type="character" w:styleId="ListLabel466">
+    <w:name w:val="ListLabel 466"/>
+    <w:qFormat/>
+    <w:rPr>
+      <w:rFonts w:cs="Wingdings"/>
+    </w:rPr>
+  </w:style>
+  <w:style w:type="character" w:styleId="ListLabel467">
+    <w:name w:val="ListLabel 467"/>
+    <w:qFormat/>
+    <w:rPr>
+      <w:rFonts w:cs="Symbol"/>
+    </w:rPr>
+  </w:style>
+  <w:style w:type="character" w:styleId="ListLabel468">
+    <w:name w:val="ListLabel 468"/>
+    <w:qFormat/>
+    <w:rPr>
+      <w:rFonts w:cs="Courier New"/>
+    </w:rPr>
+  </w:style>
+  <w:style w:type="character" w:styleId="ListLabel469">
+    <w:name w:val="ListLabel 469"/>
+    <w:qFormat/>
+    <w:rPr>
+      <w:rFonts w:cs="Wingdings"/>
+    </w:rPr>
+  </w:style>
+  <w:style w:type="character" w:styleId="ListLabel470">
+    <w:name w:val="ListLabel 470"/>
+    <w:qFormat/>
+    <w:rPr>
+      <w:rFonts w:cs="Symbol"/>
+    </w:rPr>
+  </w:style>
+  <w:style w:type="character" w:styleId="ListLabel471">
+    <w:name w:val="ListLabel 471"/>
+    <w:qFormat/>
+    <w:rPr>
+      <w:rFonts w:cs="Courier New"/>
+    </w:rPr>
+  </w:style>
+  <w:style w:type="character" w:styleId="ListLabel472">
+    <w:name w:val="ListLabel 472"/>
+    <w:qFormat/>
+    <w:rPr>
+      <w:rFonts w:cs="Wingdings"/>
+    </w:rPr>
+  </w:style>
+  <w:style w:type="character" w:styleId="ListLabel473">
+    <w:name w:val="ListLabel 473"/>
+    <w:qFormat/>
+    <w:rPr>
+      <w:rFonts w:cs="Lohit Devanagari"/>
+    </w:rPr>
+  </w:style>
+  <w:style w:type="character" w:styleId="ListLabel474">
+    <w:name w:val="ListLabel 474"/>
+    <w:qFormat/>
+    <w:rPr>
+      <w:rFonts w:cs="Courier New"/>
+    </w:rPr>
+  </w:style>
+  <w:style w:type="character" w:styleId="ListLabel475">
+    <w:name w:val="ListLabel 475"/>
+    <w:qFormat/>
+    <w:rPr>
+      <w:rFonts w:cs="Wingdings"/>
+    </w:rPr>
+  </w:style>
+  <w:style w:type="character" w:styleId="ListLabel476">
+    <w:name w:val="ListLabel 476"/>
+    <w:qFormat/>
+    <w:rPr>
+      <w:rFonts w:cs="Symbol"/>
+    </w:rPr>
+  </w:style>
+  <w:style w:type="character" w:styleId="ListLabel477">
+    <w:name w:val="ListLabel 477"/>
+    <w:qFormat/>
+    <w:rPr>
+      <w:rFonts w:cs="Courier New"/>
+    </w:rPr>
+  </w:style>
+  <w:style w:type="character" w:styleId="ListLabel478">
+    <w:name w:val="ListLabel 478"/>
+    <w:qFormat/>
+    <w:rPr>
+      <w:rFonts w:cs="Wingdings"/>
+    </w:rPr>
+  </w:style>
+  <w:style w:type="character" w:styleId="ListLabel479">
+    <w:name w:val="ListLabel 479"/>
+    <w:qFormat/>
+    <w:rPr>
+      <w:rFonts w:cs="Symbol"/>
+    </w:rPr>
+  </w:style>
+  <w:style w:type="character" w:styleId="ListLabel480">
+    <w:name w:val="ListLabel 480"/>
+    <w:qFormat/>
+    <w:rPr>
+      <w:rFonts w:cs="Courier New"/>
+    </w:rPr>
+  </w:style>
+  <w:style w:type="character" w:styleId="ListLabel481">
+    <w:name w:val="ListLabel 481"/>
     <w:qFormat/>
     <w:rPr>
       <w:rFonts w:cs="Wingdings"/>

</xml_diff>

<commit_message>
final output and 10 runs
</commit_message>
<xml_diff>
--- a/qna/17.01.19 Q&A.docx
+++ b/qna/17.01.19 Q&A.docx
@@ -10,6 +10,84 @@
       </w:pPr>
       <w:r>
         <w:rPr/>
+        <w:t>Talk 29.07.2019</w:t>
+      </w:r>
+    </w:p>
+    <w:p>
+      <w:pPr>
+        <w:pStyle w:val="ListParagraph"/>
+        <w:ind w:left="720" w:right="0" w:hanging="0"/>
+        <w:rPr/>
+      </w:pPr>
+      <w:r>
+        <w:rPr/>
+      </w:r>
+    </w:p>
+    <w:p>
+      <w:pPr>
+        <w:pStyle w:val="ListParagraph"/>
+        <w:ind w:left="720" w:right="0" w:hanging="0"/>
+        <w:rPr/>
+      </w:pPr>
+      <w:r>
+        <w:rPr/>
+        <w:t xml:space="preserve">AMPL status: Finished, tried solving </w:t>
+      </w:r>
+      <w:r>
+        <w:rPr/>
+        <w:t>different sizes of the problem with ampl and around 9-10 Orders it becomes difficult to find a solution in a reasonable time (taking 5 min with 9 orders and about 20 min with 10).</w:t>
+      </w:r>
+    </w:p>
+    <w:p>
+      <w:pPr>
+        <w:pStyle w:val="ListParagraph"/>
+        <w:ind w:left="720" w:right="0" w:hanging="0"/>
+        <w:rPr/>
+      </w:pPr>
+      <w:r>
+        <w:rPr/>
+      </w:r>
+    </w:p>
+    <w:p>
+      <w:pPr>
+        <w:pStyle w:val="ListParagraph"/>
+        <w:ind w:left="720" w:right="0" w:hanging="0"/>
+        <w:rPr/>
+      </w:pPr>
+      <w:r>
+        <w:rPr/>
+        <w:t xml:space="preserve">I adjusted the sizes of the instances to </w:t>
+      </w:r>
+    </w:p>
+    <w:p>
+      <w:pPr>
+        <w:pStyle w:val="ListParagraph"/>
+        <w:ind w:left="720" w:right="0" w:hanging="0"/>
+        <w:rPr/>
+      </w:pPr>
+      <w:r>
+        <w:rPr/>
+        <w:t xml:space="preserve">Adjusted the second size of the problem to X, so that I can use AMPL to solve two different sizes of the problem and then the remaining 3 instance sizes will have to be solved with Java. Sound ok to you? Should I do other testing and find the limit of when ampl «fails» to solve an instance? </w:t>
+      </w:r>
+    </w:p>
+    <w:p>
+      <w:pPr>
+        <w:pStyle w:val="ListParagraph"/>
+        <w:ind w:left="720" w:right="0" w:hanging="0"/>
+        <w:rPr/>
+      </w:pPr>
+      <w:r>
+        <w:rPr/>
+      </w:r>
+    </w:p>
+    <w:p>
+      <w:pPr>
+        <w:pStyle w:val="ListParagraph"/>
+        <w:ind w:left="720" w:right="0" w:hanging="0"/>
+        <w:rPr/>
+      </w:pPr>
+      <w:r>
+        <w:rPr/>
         <w:t>Email 17.07.2019:</w:t>
       </w:r>
     </w:p>
@@ -19,182 +97,361 @@
         <w:ind w:left="720" w:right="0" w:hanging="0"/>
         <w:rPr/>
       </w:pPr>
+      <w:r>
+        <w:rPr/>
+        <w:t>Hello Ahmad,</w:t>
+      </w:r>
+    </w:p>
+    <w:p>
+      <w:pPr>
+        <w:pStyle w:val="ListParagraph"/>
+        <w:ind w:left="720" w:right="0" w:hanging="0"/>
+        <w:rPr/>
+      </w:pPr>
+      <w:r>
+        <w:rPr/>
+      </w:r>
+    </w:p>
+    <w:p>
+      <w:pPr>
+        <w:pStyle w:val="ListParagraph"/>
+        <w:ind w:left="720" w:right="0" w:hanging="0"/>
+        <w:rPr/>
+      </w:pPr>
+      <w:r>
+        <w:rPr/>
+        <w:t xml:space="preserve">I found the mistake and after looking for the solution for a really long time in AMPL i finally figured it out. The problem was actually in Java and not in AMPL so very nice to have that mystery solved. Both models are now working for 5 different instances of the smallest size. </w:t>
+      </w:r>
+    </w:p>
+    <w:p>
+      <w:pPr>
+        <w:pStyle w:val="ListParagraph"/>
+        <w:ind w:left="720" w:right="0" w:hanging="0"/>
+        <w:rPr/>
+      </w:pPr>
+      <w:r>
+        <w:rPr/>
+      </w:r>
+    </w:p>
+    <w:p>
+      <w:pPr>
+        <w:pStyle w:val="ListParagraph"/>
+        <w:ind w:left="720" w:right="0" w:hanging="0"/>
+        <w:rPr/>
+      </w:pPr>
+      <w:r>
+        <w:rPr/>
+        <w:t xml:space="preserve">However when I moved up in size I encountered another problem that I was working on until my AMPL licence expired. I thought it would work to download the new version, but I think I dont have good enough internet here in the cabin to download it so, I will have to continue that next week when I am back in Berlin. </w:t>
+      </w:r>
+    </w:p>
+    <w:p>
+      <w:pPr>
+        <w:pStyle w:val="ListParagraph"/>
+        <w:ind w:left="720" w:right="0" w:hanging="0"/>
+        <w:rPr/>
+      </w:pPr>
+      <w:r>
+        <w:rPr/>
+      </w:r>
+    </w:p>
+    <w:p>
+      <w:pPr>
+        <w:pStyle w:val="ListParagraph"/>
+        <w:ind w:left="720" w:right="0" w:hanging="0"/>
+        <w:rPr/>
+      </w:pPr>
+      <w:r>
+        <w:rPr/>
+        <w:t xml:space="preserve">On the Java side of things I currently have the std output ready for the normal 10x runs etc. </w:t>
+      </w:r>
+    </w:p>
+    <w:p>
+      <w:pPr>
+        <w:pStyle w:val="ListParagraph"/>
+        <w:ind w:left="720" w:right="0" w:hanging="0"/>
+        <w:rPr/>
+      </w:pPr>
+      <w:r>
+        <w:rPr/>
+        <w:t>I am also working on several operators that I think will have a great impact on the results. Hope to be testing them properly very soon. Lets discuss them in our next meeting.</w:t>
+      </w:r>
+    </w:p>
+    <w:p>
+      <w:pPr>
+        <w:pStyle w:val="ListParagraph"/>
+        <w:ind w:left="720" w:right="0" w:hanging="0"/>
+        <w:rPr/>
+      </w:pPr>
+      <w:r>
+        <w:rPr/>
+        <w:t>I will be back in berlin on Monday and working full(overtime) from tuesday on. Should we have a meeting next week thursday? Would 11 be ok for you?</w:t>
+      </w:r>
+    </w:p>
+    <w:p>
+      <w:pPr>
+        <w:pStyle w:val="ListParagraph"/>
+        <w:ind w:left="720" w:right="0" w:hanging="0"/>
+        <w:rPr/>
+      </w:pPr>
+      <w:r>
+        <w:rPr/>
+      </w:r>
+    </w:p>
+    <w:p>
+      <w:pPr>
+        <w:pStyle w:val="ListParagraph"/>
+        <w:ind w:left="720" w:right="0" w:hanging="0"/>
+        <w:rPr/>
+      </w:pPr>
+      <w:r>
+        <w:rPr/>
+        <w:t>Hope you are doing well and enjoying the weather in Bergen? Another good summer so far here in Hardanger at least, so we are going back to berlin quite a bit tanner than we left it :D</w:t>
+      </w:r>
+    </w:p>
+    <w:p>
+      <w:pPr>
+        <w:pStyle w:val="ListParagraph"/>
+        <w:ind w:left="720" w:right="0" w:hanging="0"/>
+        <w:rPr/>
+      </w:pPr>
+      <w:r>
+        <w:rPr/>
+      </w:r>
+    </w:p>
+    <w:p>
+      <w:pPr>
+        <w:pStyle w:val="ListParagraph"/>
+        <w:ind w:left="720" w:right="0" w:hanging="0"/>
+        <w:rPr/>
+      </w:pPr>
+      <w:r>
+        <w:rPr/>
+        <w:t>PS: About the AMPL, just wondering how long the link you posted will be available? I will be in Oslo on the weekend and could download it earliest Saturday, let me know if that will be ok..</w:t>
+      </w:r>
+    </w:p>
+    <w:p>
+      <w:pPr>
+        <w:pStyle w:val="ListParagraph"/>
+        <w:ind w:left="720" w:right="0" w:hanging="0"/>
+        <w:rPr/>
+      </w:pPr>
+      <w:r>
+        <w:rPr/>
+      </w:r>
+    </w:p>
+    <w:p>
+      <w:pPr>
+        <w:pStyle w:val="ListParagraph"/>
+        <w:ind w:left="720" w:right="0" w:hanging="0"/>
+        <w:rPr/>
+      </w:pPr>
+      <w:r>
+        <w:rPr/>
+        <w:t>Talk to you soon.</w:t>
+      </w:r>
+    </w:p>
+    <w:p>
+      <w:pPr>
+        <w:pStyle w:val="ListParagraph"/>
+        <w:ind w:left="720" w:right="0" w:hanging="0"/>
+        <w:rPr/>
+      </w:pPr>
+      <w:r>
+        <w:rPr/>
+      </w:r>
+    </w:p>
+    <w:p>
+      <w:pPr>
+        <w:pStyle w:val="ListParagraph"/>
+        <w:ind w:left="720" w:right="0" w:hanging="0"/>
+        <w:rPr/>
+      </w:pPr>
+      <w:r>
+        <w:rPr/>
+        <w:t>Best Regards</w:t>
+      </w:r>
+    </w:p>
+    <w:p>
+      <w:pPr>
+        <w:pStyle w:val="ListParagraph"/>
+        <w:ind w:left="720" w:right="0" w:hanging="0"/>
+        <w:rPr/>
+      </w:pPr>
       <w:bookmarkStart w:id="0" w:name="__DdeLink__334_33774211"/>
       <w:r>
         <w:rPr/>
-        <w:t>Hello Ahmad,</w:t>
-      </w:r>
-    </w:p>
-    <w:p>
-      <w:pPr>
-        <w:pStyle w:val="ListParagraph"/>
-        <w:ind w:left="720" w:right="0" w:hanging="0"/>
-        <w:rPr/>
-      </w:pPr>
-      <w:r>
-        <w:rPr/>
-      </w:r>
-    </w:p>
-    <w:p>
-      <w:pPr>
-        <w:pStyle w:val="ListParagraph"/>
-        <w:ind w:left="720" w:right="0" w:hanging="0"/>
-        <w:rPr/>
-      </w:pPr>
-      <w:r>
-        <w:rPr/>
-        <w:t xml:space="preserve">I found the mistake and after looking for the solution for a really long time in AMPL i finally figured it out. The problem was actually in Java and not in AMPL so very nice to have that mystery solved. </w:t>
-      </w:r>
-      <w:r>
-        <w:rPr/>
-        <w:t xml:space="preserve">Both models are now working for 5 different instances of the smallest size. </w:t>
-      </w:r>
-    </w:p>
-    <w:p>
-      <w:pPr>
-        <w:pStyle w:val="ListParagraph"/>
-        <w:ind w:left="720" w:right="0" w:hanging="0"/>
-        <w:rPr/>
-      </w:pPr>
-      <w:r>
-        <w:rPr/>
-      </w:r>
-    </w:p>
-    <w:p>
-      <w:pPr>
-        <w:pStyle w:val="ListParagraph"/>
-        <w:ind w:left="720" w:right="0" w:hanging="0"/>
-        <w:rPr/>
-      </w:pPr>
-      <w:r>
-        <w:rPr/>
-        <w:t xml:space="preserve">However when I moved up in size I encountered another problem that I was working on until my AMPL licence expired. I thought it would work to download the new version, but I think I dont have good enough internet here in the cabin to download it so, I will have to continue that next week when I am back in Berlin. </w:t>
-      </w:r>
-    </w:p>
-    <w:p>
-      <w:pPr>
-        <w:pStyle w:val="ListParagraph"/>
-        <w:ind w:left="720" w:right="0" w:hanging="0"/>
-        <w:rPr/>
-      </w:pPr>
-      <w:r>
-        <w:rPr/>
-      </w:r>
-    </w:p>
-    <w:p>
-      <w:pPr>
-        <w:pStyle w:val="ListParagraph"/>
-        <w:ind w:left="720" w:right="0" w:hanging="0"/>
-        <w:rPr/>
-      </w:pPr>
-      <w:r>
-        <w:rPr/>
-        <w:t xml:space="preserve">On the Java side of things I currently have the </w:t>
-      </w:r>
-      <w:r>
-        <w:rPr/>
-        <w:t>std output ready</w:t>
-      </w:r>
-      <w:r>
-        <w:rPr/>
-        <w:t xml:space="preserve"> for the normal 10x runs etc. </w:t>
-      </w:r>
-    </w:p>
-    <w:p>
-      <w:pPr>
-        <w:pStyle w:val="ListParagraph"/>
-        <w:ind w:left="720" w:right="0" w:hanging="0"/>
-        <w:rPr/>
-      </w:pPr>
-      <w:r>
-        <w:rPr/>
-        <w:t xml:space="preserve">I am also working on several operators that I think will have a great impact on the results. </w:t>
-      </w:r>
-      <w:r>
-        <w:rPr/>
-        <w:t>Hope to be testing them properly very soon. Lets discuss them in our next meeting.</w:t>
-      </w:r>
-    </w:p>
-    <w:p>
-      <w:pPr>
-        <w:pStyle w:val="ListParagraph"/>
-        <w:ind w:left="720" w:right="0" w:hanging="0"/>
-        <w:rPr/>
-      </w:pPr>
-      <w:r>
-        <w:rPr/>
-        <w:t xml:space="preserve">I will be back in berlin on Monday and working full(overtime) from tuesday on. Should we have a meeting next week </w:t>
-      </w:r>
-      <w:r>
-        <w:rPr/>
-        <w:t>t</w:t>
-      </w:r>
-      <w:r>
-        <w:rPr/>
-        <w:t>hursday? Would 11 be ok for you?</w:t>
-      </w:r>
-    </w:p>
-    <w:p>
-      <w:pPr>
-        <w:pStyle w:val="ListParagraph"/>
-        <w:ind w:left="720" w:right="0" w:hanging="0"/>
-        <w:rPr/>
-      </w:pPr>
-      <w:r>
-        <w:rPr/>
-      </w:r>
-    </w:p>
-    <w:p>
-      <w:pPr>
-        <w:pStyle w:val="ListParagraph"/>
-        <w:ind w:left="720" w:right="0" w:hanging="0"/>
-        <w:rPr/>
-      </w:pPr>
-      <w:r>
-        <w:rPr/>
-        <w:t>Hope you are doing well and enjoying the weather in Bergen? Another good summer so far here in Hardanger at least, so we are going back to berlin quite a bit tanner than we left it :D</w:t>
-      </w:r>
-    </w:p>
-    <w:p>
-      <w:pPr>
-        <w:pStyle w:val="ListParagraph"/>
-        <w:ind w:left="720" w:right="0" w:hanging="0"/>
-        <w:rPr/>
-      </w:pPr>
-      <w:r>
-        <w:rPr/>
-      </w:r>
-    </w:p>
-    <w:p>
-      <w:pPr>
-        <w:pStyle w:val="ListParagraph"/>
-        <w:ind w:left="720" w:right="0" w:hanging="0"/>
-        <w:rPr/>
-      </w:pPr>
-      <w:r>
-        <w:rPr/>
-        <w:t>PS: About the AMPL, just wondering how long the link you posted will be available? I will be in Oslo on the weekend and could download it earliest Saturday, let me know if that will be ok..</w:t>
-      </w:r>
-    </w:p>
-    <w:p>
-      <w:pPr>
-        <w:pStyle w:val="ListParagraph"/>
-        <w:ind w:left="720" w:right="0" w:hanging="0"/>
-        <w:rPr/>
-      </w:pPr>
-      <w:r>
-        <w:rPr/>
-      </w:r>
-    </w:p>
-    <w:p>
-      <w:pPr>
-        <w:pStyle w:val="ListParagraph"/>
-        <w:ind w:left="720" w:right="0" w:hanging="0"/>
-        <w:rPr/>
-      </w:pPr>
-      <w:r>
-        <w:rPr/>
-        <w:t>Talk to you soon.</w:t>
+        <w:t>Preben</w:t>
+      </w:r>
+      <w:bookmarkEnd w:id="0"/>
+    </w:p>
+    <w:p>
+      <w:pPr>
+        <w:pStyle w:val="ListParagraph"/>
+        <w:ind w:left="720" w:right="0" w:hanging="0"/>
+        <w:rPr/>
+      </w:pPr>
+      <w:r>
+        <w:rPr/>
+      </w:r>
+    </w:p>
+    <w:p>
+      <w:pPr>
+        <w:pStyle w:val="ListParagraph"/>
+        <w:ind w:left="720" w:right="0" w:hanging="0"/>
+        <w:rPr/>
+      </w:pPr>
+      <w:r>
+        <w:rPr/>
+        <w:t>Check tomorrow if I can use a formula contains uniques in AMPL to check if set already contains delivery node. Also find a way to go through each pickup and delivery node from locations and add only pickup/delivery nodes where I can visit both.</w:t>
+      </w:r>
+    </w:p>
+    <w:p>
+      <w:pPr>
+        <w:pStyle w:val="ListParagraph"/>
+        <w:ind w:left="720" w:right="0" w:hanging="0"/>
+        <w:rPr/>
+      </w:pPr>
+      <w:r>
+        <w:rPr/>
+      </w:r>
+    </w:p>
+    <w:p>
+      <w:pPr>
+        <w:pStyle w:val="ListParagraph"/>
+        <w:ind w:left="720" w:right="0" w:hanging="0"/>
+        <w:rPr/>
+      </w:pPr>
+      <w:r>
+        <w:rPr/>
+        <w:t>Talk ??</w:t>
+      </w:r>
+    </w:p>
+    <w:p>
+      <w:pPr>
+        <w:pStyle w:val="ListParagraph"/>
+        <w:ind w:left="720" w:right="0" w:hanging="0"/>
+        <w:rPr/>
+      </w:pPr>
+      <w:r>
+        <w:rPr/>
+        <w:t>Hi Ahmad,</w:t>
+      </w:r>
+    </w:p>
+    <w:p>
+      <w:pPr>
+        <w:pStyle w:val="ListParagraph"/>
+        <w:ind w:left="720" w:right="0" w:hanging="0"/>
+        <w:rPr/>
+      </w:pPr>
+      <w:r>
+        <w:rPr/>
+      </w:r>
+    </w:p>
+    <w:p>
+      <w:pPr>
+        <w:pStyle w:val="ListParagraph"/>
+        <w:ind w:left="720" w:right="0" w:hanging="0"/>
+        <w:rPr/>
+      </w:pPr>
+      <w:r>
+        <w:rPr/>
+        <w:t>How is it going with you? How is the summer?</w:t>
+      </w:r>
+    </w:p>
+    <w:p>
+      <w:pPr>
+        <w:pStyle w:val="ListParagraph"/>
+        <w:ind w:left="720" w:right="0" w:hanging="0"/>
+        <w:rPr/>
+      </w:pPr>
+      <w:r>
+        <w:rPr/>
+      </w:r>
+    </w:p>
+    <w:p>
+      <w:pPr>
+        <w:pStyle w:val="ListParagraph"/>
+        <w:ind w:left="720" w:right="0" w:hanging="0"/>
+        <w:rPr/>
+      </w:pPr>
+      <w:r>
+        <w:rPr/>
+        <w:t>Status:</w:t>
+      </w:r>
+    </w:p>
+    <w:p>
+      <w:pPr>
+        <w:pStyle w:val="ListParagraph"/>
+        <w:ind w:left="720" w:right="0" w:hanging="0"/>
+        <w:rPr/>
+      </w:pPr>
+      <w:r>
+        <w:rPr/>
+        <w:t xml:space="preserve">Currently working on the operators and the final output. </w:t>
+      </w:r>
+    </w:p>
+    <w:p>
+      <w:pPr>
+        <w:pStyle w:val="ListParagraph"/>
+        <w:ind w:left="720" w:right="0" w:hanging="0"/>
+        <w:rPr/>
+      </w:pPr>
+      <w:r>
+        <w:rPr/>
+        <w:t>I tested the instance generator for 5 different instances of a small type (Ord_4_Veh_3_Loc_7) to see if AMPL find the same solution as my Algorithm but I am stuck there on a problem:</w:t>
+      </w:r>
+    </w:p>
+    <w:p>
+      <w:pPr>
+        <w:pStyle w:val="ListParagraph"/>
+        <w:ind w:left="720" w:right="0" w:hanging="0"/>
+        <w:rPr/>
+      </w:pPr>
+      <w:r>
+        <w:rPr/>
+        <w:t>My algortihm finds a better solution than the AMPL. The solution seems obvious and from what I can see very feasible but AMPL is not arriving at this solution for some reason.  I have attached the AMPL files, the instance files and the results from running my algorithm to the email. Maybe you can see something obvious that I am missing or so? It could be something in the translation of the problem (from Java form to AMPL form) that gets lost but I cannot seem to find it. All information seems correctly translated. This was the case for 3/5 instances that I build. 2/5 AMPL and Java finds the same optimal solution.</w:t>
+      </w:r>
+    </w:p>
+    <w:p>
+      <w:pPr>
+        <w:pStyle w:val="ListParagraph"/>
+        <w:ind w:left="720" w:right="0" w:hanging="0"/>
+        <w:rPr/>
+      </w:pPr>
+      <w:r>
+        <w:rPr/>
+      </w:r>
+    </w:p>
+    <w:p>
+      <w:pPr>
+        <w:pStyle w:val="ListParagraph"/>
+        <w:ind w:left="720" w:right="0" w:hanging="0"/>
+        <w:rPr/>
+      </w:pPr>
+      <w:r>
+        <w:rPr/>
+        <w:t>Will continue looking for the problem and work on the operator in the next days so I will let you know if I have any more questions here. If you have any input please let me know.</w:t>
+      </w:r>
+    </w:p>
+    <w:p>
+      <w:pPr>
+        <w:pStyle w:val="ListParagraph"/>
+        <w:ind w:left="720" w:right="0" w:hanging="0"/>
+        <w:rPr/>
+      </w:pPr>
+      <w:r>
+        <w:rPr/>
+      </w:r>
+    </w:p>
+    <w:p>
+      <w:pPr>
+        <w:pStyle w:val="ListParagraph"/>
+        <w:ind w:left="720" w:right="0" w:hanging="0"/>
+        <w:rPr/>
+      </w:pPr>
+      <w:r>
+        <w:rPr/>
+        <w:t>Write you more soon when I have more updates.</w:t>
       </w:r>
     </w:p>
     <w:p>
@@ -224,1330 +481,1126 @@
         <w:ind w:left="720" w:right="0" w:hanging="0"/>
         <w:rPr/>
       </w:pPr>
-      <w:bookmarkStart w:id="1" w:name="__DdeLink__334_33774211"/>
       <w:r>
         <w:rPr/>
         <w:t>Preben</w:t>
       </w:r>
+    </w:p>
+    <w:p>
+      <w:pPr>
+        <w:pStyle w:val="ListParagraph"/>
+        <w:ind w:left="720" w:right="0" w:hanging="0"/>
+        <w:rPr/>
+      </w:pPr>
+      <w:r>
+        <w:rPr/>
+      </w:r>
+    </w:p>
+    <w:p>
+      <w:pPr>
+        <w:pStyle w:val="ListParagraph"/>
+        <w:ind w:left="720" w:right="0" w:hanging="0"/>
+        <w:rPr/>
+      </w:pPr>
+      <w:r>
+        <w:rPr/>
+        <w:t xml:space="preserve">The model seems to be working in both AMPL and Java. I Ran a test on 5 different instances </w:t>
+      </w:r>
+    </w:p>
+    <w:p>
+      <w:pPr>
+        <w:pStyle w:val="ListParagraph"/>
+        <w:ind w:left="720" w:right="0" w:hanging="0"/>
+        <w:rPr/>
+      </w:pPr>
+      <w:r>
+        <w:rPr/>
+      </w:r>
+    </w:p>
+    <w:p>
+      <w:pPr>
+        <w:pStyle w:val="ListParagraph"/>
+        <w:ind w:left="720" w:right="0" w:hanging="0"/>
+        <w:rPr/>
+      </w:pPr>
+      <w:r>
+        <w:rPr/>
+        <w:t>Talk ??</w:t>
+      </w:r>
+    </w:p>
+    <w:p>
+      <w:pPr>
+        <w:pStyle w:val="ListParagraph"/>
+        <w:ind w:left="720" w:right="0" w:hanging="0"/>
+        <w:rPr/>
+      </w:pPr>
+      <w:r>
+        <w:rPr/>
+        <w:t>Status: Instance generator is finished. Started working on good/targeted operators.</w:t>
+      </w:r>
+    </w:p>
+    <w:p>
+      <w:pPr>
+        <w:pStyle w:val="ListParagraph"/>
+        <w:ind w:left="720" w:right="0" w:hanging="0"/>
+        <w:rPr/>
+      </w:pPr>
+      <w:r>
+        <w:rPr/>
+      </w:r>
+    </w:p>
+    <w:p>
+      <w:pPr>
+        <w:pStyle w:val="ListParagraph"/>
+        <w:ind w:left="720" w:right="0" w:hanging="0"/>
+        <w:rPr/>
+      </w:pPr>
+      <w:r>
+        <w:rPr/>
+        <w:t>Instance generator Questions/updates:</w:t>
+      </w:r>
+    </w:p>
+    <w:p>
+      <w:pPr>
+        <w:pStyle w:val="ListParagraph"/>
+        <w:ind w:left="720" w:right="0" w:hanging="0"/>
+        <w:rPr/>
+      </w:pPr>
+      <w:r>
+        <w:rPr/>
+        <w:t>Currently I am generating the pickup/delivery locations for each order as follows:</w:t>
+      </w:r>
+    </w:p>
+    <w:p>
+      <w:pPr>
+        <w:pStyle w:val="ListParagraph"/>
+        <w:ind w:left="720" w:right="0" w:hanging="0"/>
+        <w:rPr/>
+      </w:pPr>
+      <w:r>
+        <w:rPr/>
+        <w:t>assign random pickuplocation to order</w:t>
+      </w:r>
+    </w:p>
+    <w:p>
+      <w:pPr>
+        <w:pStyle w:val="ListParagraph"/>
+        <w:ind w:left="720" w:right="0" w:hanging="0"/>
+        <w:rPr/>
+      </w:pPr>
+      <w:r>
+        <w:rPr/>
+        <w:t>until there are no more pickuplocations</w:t>
+      </w:r>
+    </w:p>
+    <w:p>
+      <w:pPr>
+        <w:pStyle w:val="ListParagraph"/>
+        <w:ind w:left="720" w:right="0" w:hanging="0"/>
+        <w:rPr/>
+      </w:pPr>
+      <w:r>
+        <w:rPr/>
+        <w:t>then assign random pickuplocation</w:t>
+      </w:r>
+    </w:p>
+    <w:p>
+      <w:pPr>
+        <w:pStyle w:val="ListParagraph"/>
+        <w:ind w:left="720" w:right="0" w:hanging="0"/>
+        <w:rPr/>
+      </w:pPr>
+      <w:r>
+        <w:rPr/>
+        <w:t>Result example:</w:t>
+      </w:r>
+    </w:p>
+    <w:p>
+      <w:pPr>
+        <w:pStyle w:val="ListParagraph"/>
+        <w:ind w:left="720" w:right="0" w:hanging="0"/>
+        <w:rPr/>
+      </w:pPr>
+      <w:r>
+        <w:rPr/>
+      </w:r>
+    </w:p>
+    <w:p>
+      <w:pPr>
+        <w:pStyle w:val="ListParagraph"/>
+        <w:ind w:left="720" w:right="0" w:hanging="0"/>
+        <w:rPr/>
+      </w:pPr>
+      <w:r>
+        <w:rPr/>
+        <w:t>if I have 4 pickup and 4 delivery locations the result of the first 4 orders will always be some combination of the 4 locations, for example:</w:t>
+      </w:r>
+    </w:p>
+    <w:p>
+      <w:pPr>
+        <w:pStyle w:val="ListParagraph"/>
+        <w:ind w:left="720" w:right="0" w:hanging="0"/>
+        <w:rPr/>
+      </w:pPr>
+      <w:r>
+        <w:rPr/>
+        <w:t>order 1, pickup 2, delivery 4</w:t>
+      </w:r>
+    </w:p>
+    <w:p>
+      <w:pPr>
+        <w:pStyle w:val="ListParagraph"/>
+        <w:ind w:left="720" w:right="0" w:hanging="0"/>
+        <w:rPr/>
+      </w:pPr>
+      <w:r>
+        <w:rPr/>
+        <w:t>order 2, pickup 1, delivery 2</w:t>
+      </w:r>
+    </w:p>
+    <w:p>
+      <w:pPr>
+        <w:pStyle w:val="ListParagraph"/>
+        <w:ind w:left="720" w:right="0" w:hanging="0"/>
+        <w:rPr/>
+      </w:pPr>
+      <w:r>
+        <w:rPr/>
+        <w:t>order 3, pickup 3, delivery 3</w:t>
+      </w:r>
+    </w:p>
+    <w:p>
+      <w:pPr>
+        <w:pStyle w:val="ListParagraph"/>
+        <w:ind w:left="720" w:right="0" w:hanging="0"/>
+        <w:rPr/>
+      </w:pPr>
+      <w:r>
+        <w:rPr/>
+        <w:t>order 4, pickup 4, delivery 1</w:t>
+      </w:r>
+    </w:p>
+    <w:p>
+      <w:pPr>
+        <w:pStyle w:val="ListParagraph"/>
+        <w:ind w:left="720" w:right="0" w:hanging="0"/>
+        <w:rPr/>
+      </w:pPr>
+      <w:r>
+        <w:rPr/>
+        <w:t>....</w:t>
+      </w:r>
+    </w:p>
+    <w:p>
+      <w:pPr>
+        <w:pStyle w:val="ListParagraph"/>
+        <w:ind w:left="720" w:right="0" w:hanging="0"/>
+        <w:rPr/>
+      </w:pPr>
+      <w:r>
+        <w:rPr/>
+      </w:r>
+    </w:p>
+    <w:p>
+      <w:pPr>
+        <w:pStyle w:val="ListParagraph"/>
+        <w:ind w:left="720" w:right="0" w:hanging="0"/>
+        <w:rPr/>
+      </w:pPr>
+      <w:r>
+        <w:rPr/>
+        <w:t>1. After this the pickup and delivery are chosen at random. This was to insure that each location is used at least once but not always in the same order. Is this an ok way to do this?</w:t>
+      </w:r>
+    </w:p>
+    <w:p>
+      <w:pPr>
+        <w:pStyle w:val="ListParagraph"/>
+        <w:ind w:left="720" w:right="0" w:hanging="0"/>
+        <w:rPr/>
+      </w:pPr>
+      <w:r>
+        <w:rPr/>
+      </w:r>
+    </w:p>
+    <w:p>
+      <w:pPr>
+        <w:pStyle w:val="ListParagraph"/>
+        <w:ind w:left="720" w:right="0" w:hanging="0"/>
+        <w:rPr/>
+      </w:pPr>
+      <w:r>
+        <w:rPr/>
+        <w:t>2. I have randomized the cost of not transport from a lower to an upper bound based on the most expensive price possible.. is this (randomizing) necessary since we dont really have a cost of no transport or should I just set it to hiring the most expensive transport for all orders?</w:t>
+      </w:r>
+    </w:p>
+    <w:p>
+      <w:pPr>
+        <w:pStyle w:val="ListParagraph"/>
+        <w:ind w:left="720" w:right="0" w:hanging="0"/>
+        <w:rPr/>
+      </w:pPr>
+      <w:r>
+        <w:rPr/>
+      </w:r>
+    </w:p>
+    <w:p>
+      <w:pPr>
+        <w:pStyle w:val="ListParagraph"/>
+        <w:ind w:left="720" w:right="0" w:hanging="0"/>
+        <w:rPr/>
+      </w:pPr>
+      <w:r>
+        <w:rPr/>
+        <w:t>3. The price structure I have generated based on the instance from 4flow and made 3 variations of (3 different type of vehicles, large, medium, small). Then for the small instances I have a smaller version of the structure scaled so that the largest instance uses all intervals (10 distance dimensions and 28 weight dimensions). This way the upper interval is always the same (since the largest vehicle has to be able to pick up a large order if nessecary) but the intervals down to 0 are fewer for the smaller instances.</w:t>
+      </w:r>
+    </w:p>
+    <w:p>
+      <w:pPr>
+        <w:pStyle w:val="ListParagraph"/>
+        <w:ind w:left="720" w:right="0" w:hanging="0"/>
+        <w:rPr/>
+      </w:pPr>
+      <w:r>
+        <w:rPr/>
+      </w:r>
+    </w:p>
+    <w:p>
+      <w:pPr>
+        <w:pStyle w:val="ListParagraph"/>
+        <w:ind w:left="720" w:right="0" w:hanging="0"/>
+        <w:rPr/>
+      </w:pPr>
+      <w:r>
+        <w:rPr/>
+        <w:t>4. Like I mentioned I have 3 type of vehicles and in each instance I ensure that I have 1/3 of each type of vehicle. The vehicles are not too different, however the smallest one has 1/2 the capacity of the largest. Most orders generated will be smaller than that since they mostly are small at 4flow but maybe 1/10 might be too big for this vehicle. I will experiment on this and make sure the smallest size wont be a problem to solve the problem efficiently. The Largest vehicle is based on the vehicle from 4flow.</w:t>
+      </w:r>
+    </w:p>
+    <w:p>
+      <w:pPr>
+        <w:pStyle w:val="ListParagraph"/>
+        <w:ind w:left="720" w:right="0" w:hanging="0"/>
+        <w:rPr/>
+      </w:pPr>
+      <w:r>
+        <w:rPr/>
+      </w:r>
+    </w:p>
+    <w:p>
+      <w:pPr>
+        <w:pStyle w:val="ListParagraph"/>
+        <w:ind w:left="720" w:right="0" w:hanging="0"/>
+        <w:rPr/>
+      </w:pPr>
+      <w:r>
+        <w:rPr/>
+        <w:t>5. Locations, I generated locations based on 3 different scenarios. Europe, Germany and Uniform distribution. My Idea is to have 2 instances based on the europe version, two based on germay and one uniformly difstributed (see sheet «Map Coordinates» in the Results excel file). Thought this was a good way to test everything from large scale cluster, to small scale. Let me know what you think here.</w:t>
+      </w:r>
+    </w:p>
+    <w:p>
+      <w:pPr>
+        <w:pStyle w:val="ListParagraph"/>
+        <w:ind w:left="720" w:right="0" w:hanging="0"/>
+        <w:rPr/>
+      </w:pPr>
+      <w:r>
+        <w:rPr/>
+      </w:r>
+    </w:p>
+    <w:p>
+      <w:pPr>
+        <w:pStyle w:val="ListParagraph"/>
+        <w:ind w:left="720" w:right="0" w:hanging="0"/>
+        <w:rPr/>
+      </w:pPr>
+      <w:r>
+        <w:rPr/>
+        <w:t>6. Time, here i did like we discussed and scaled the travel time with 60% (checked a few travel times between different cities in europe on google and average was 60%).</w:t>
+      </w:r>
+    </w:p>
+    <w:p>
+      <w:pPr>
+        <w:pStyle w:val="ListParagraph"/>
+        <w:ind w:left="720" w:right="0" w:hanging="0"/>
+        <w:rPr/>
+      </w:pPr>
+      <w:r>
+        <w:rPr/>
+      </w:r>
+    </w:p>
+    <w:p>
+      <w:pPr>
+        <w:pStyle w:val="ListParagraph"/>
+        <w:ind w:left="720" w:right="0" w:hanging="0"/>
+        <w:rPr/>
+      </w:pPr>
+      <w:r>
+        <w:rPr/>
+        <w:t>7. Time windows: I generated timewindows at each location from 2-7 timewindows based on the instance size (The instance from 4flow was demand for a week). Sometimes I generated one to two timewindows per day meaning the maximum amount of days a location is open is 7. Meaning a truck can drive all night deliver one order, drive all night and deliver another, for up to 7 nights. This would entail a travel crossing europe back and forth at least 3 times so I think it should be solveable. Like we discussed the timewindows should be loose so I thought this would be the best. Let me know If you have any thoughts here.</w:t>
+      </w:r>
+    </w:p>
+    <w:p>
+      <w:pPr>
+        <w:pStyle w:val="ListParagraph"/>
+        <w:ind w:left="720" w:right="0" w:hanging="0"/>
+        <w:rPr/>
+      </w:pPr>
+      <w:r>
+        <w:rPr/>
+      </w:r>
+    </w:p>
+    <w:p>
+      <w:pPr>
+        <w:pStyle w:val="ListParagraph"/>
+        <w:ind w:left="720" w:right="0" w:hanging="0"/>
+        <w:rPr/>
+      </w:pPr>
+      <w:r>
+        <w:rPr/>
+      </w:r>
+    </w:p>
+    <w:p>
+      <w:pPr>
+        <w:pStyle w:val="ListParagraph"/>
+        <w:ind w:left="720" w:right="0" w:hanging="0"/>
+        <w:rPr/>
+      </w:pPr>
+      <w:r>
+        <w:rPr/>
+      </w:r>
+    </w:p>
+    <w:p>
+      <w:pPr>
+        <w:pStyle w:val="ListParagraph"/>
+        <w:ind w:left="720" w:right="0" w:hanging="0"/>
+        <w:rPr/>
+      </w:pPr>
+      <w:r>
+        <w:rPr/>
+      </w:r>
+    </w:p>
+    <w:p>
+      <w:pPr>
+        <w:pStyle w:val="ListParagraph"/>
+        <w:ind w:left="720" w:right="0" w:hanging="0"/>
+        <w:rPr/>
+      </w:pPr>
+      <w:r>
+        <w:rPr/>
+      </w:r>
+    </w:p>
+    <w:p>
+      <w:pPr>
+        <w:pStyle w:val="ListParagraph"/>
+        <w:ind w:left="720" w:right="0" w:hanging="0"/>
+        <w:rPr/>
+      </w:pPr>
+      <w:r>
+        <w:rPr/>
+      </w:r>
+    </w:p>
+    <w:p>
+      <w:pPr>
+        <w:pStyle w:val="ListParagraph"/>
+        <w:ind w:left="720" w:right="0" w:hanging="0"/>
+        <w:rPr/>
+      </w:pPr>
+      <w:r>
+        <w:rPr/>
+      </w:r>
+    </w:p>
+    <w:p>
+      <w:pPr>
+        <w:pStyle w:val="ListParagraph"/>
+        <w:ind w:left="720" w:right="0" w:hanging="0"/>
+        <w:rPr/>
+      </w:pPr>
+      <w:r>
+        <w:rPr/>
+      </w:r>
+    </w:p>
+    <w:p>
+      <w:pPr>
+        <w:pStyle w:val="ListParagraph"/>
+        <w:ind w:left="720" w:right="0" w:hanging="0"/>
+        <w:rPr/>
+      </w:pPr>
+      <w:r>
+        <w:rPr/>
+      </w:r>
+    </w:p>
+    <w:p>
+      <w:pPr>
+        <w:pStyle w:val="ListParagraph"/>
+        <w:ind w:left="720" w:right="0" w:hanging="0"/>
+        <w:rPr/>
+      </w:pPr>
+      <w:r>
+        <w:rPr/>
+        <w:t>Talk 18.06.2019</w:t>
+      </w:r>
+    </w:p>
+    <w:p>
+      <w:pPr>
+        <w:pStyle w:val="ListParagraph"/>
+        <w:ind w:left="720" w:right="0" w:hanging="0"/>
+        <w:rPr/>
+      </w:pPr>
+      <w:r>
+        <w:rPr/>
+        <w:t>Generator:</w:t>
+      </w:r>
+    </w:p>
+    <w:p>
+      <w:pPr>
+        <w:pStyle w:val="ListParagraph"/>
+        <w:ind w:left="720" w:right="0" w:hanging="0"/>
+        <w:rPr/>
+      </w:pPr>
+      <w:r>
+        <w:rPr/>
+        <w:t xml:space="preserve">Should I generate clustered instances? Or other types? Yes do clusters and possibly other instance types.. </w:t>
+      </w:r>
+    </w:p>
+    <w:p>
+      <w:pPr>
+        <w:pStyle w:val="ListParagraph"/>
+        <w:ind w:left="720" w:right="0" w:hanging="0"/>
+        <w:rPr/>
+      </w:pPr>
+      <w:r>
+        <w:rPr/>
+        <w:t>Up until now I have made no difference between the distances and the times. Should I generate data that have a difference here? Here I thought maybe I could presume that a truck drives 60km/h and therefore drives 1 km per min and then variate this with +-10-20%, or is this the same as for the distances, making random on random kindof..? alfa*D+teta*beta*D  -1&lt;teta&lt;1</w:t>
+      </w:r>
+    </w:p>
+    <w:p>
+      <w:pPr>
+        <w:pStyle w:val="ListParagraph"/>
+        <w:ind w:left="720" w:right="0" w:hanging="0"/>
+        <w:rPr/>
+      </w:pPr>
+      <w:r>
+        <w:rPr/>
+      </w:r>
+    </w:p>
+    <w:p>
+      <w:pPr>
+        <w:pStyle w:val="ListParagraph"/>
+        <w:ind w:left="720" w:right="0" w:hanging="0"/>
+        <w:rPr/>
+      </w:pPr>
+      <w:r>
+        <w:rPr/>
+        <w:t>A couple questions for the algorithm: Right now I have it like this:</w:t>
+      </w:r>
+    </w:p>
+    <w:p>
+      <w:pPr>
+        <w:pStyle w:val="ListParagraph"/>
+        <w:ind w:left="720" w:right="0" w:hanging="0"/>
+        <w:rPr/>
+      </w:pPr>
+      <w:r>
+        <w:rPr/>
+        <w:t>for each run:</w:t>
+      </w:r>
+    </w:p>
+    <w:p>
+      <w:pPr>
+        <w:pStyle w:val="ListParagraph"/>
+        <w:ind w:left="720" w:right="0" w:hanging="0"/>
+        <w:rPr/>
+      </w:pPr>
+      <w:r>
+        <w:rPr/>
+      </w:r>
+    </w:p>
+    <w:p>
+      <w:pPr>
+        <w:pStyle w:val="ListParagraph"/>
+        <w:ind w:left="720" w:right="0" w:hanging="0"/>
+        <w:rPr/>
+      </w:pPr>
+      <w:r>
+        <w:rPr/>
+        <w:t>run1:</w:t>
+      </w:r>
+    </w:p>
+    <w:p>
+      <w:pPr>
+        <w:pStyle w:val="ListParagraph"/>
+        <w:ind w:left="720" w:right="0" w:hanging="0"/>
+        <w:rPr/>
+      </w:pPr>
+      <w:r>
+        <w:rPr/>
+        <w:t>generate initial solution, save results before/after</w:t>
+      </w:r>
+    </w:p>
+    <w:p>
+      <w:pPr>
+        <w:pStyle w:val="ListParagraph"/>
+        <w:ind w:left="720" w:right="0" w:hanging="0"/>
+        <w:rPr/>
+      </w:pPr>
+      <w:r>
+        <w:rPr/>
+      </w:r>
+    </w:p>
+    <w:p>
+      <w:pPr>
+        <w:pStyle w:val="ListParagraph"/>
+        <w:ind w:left="720" w:right="0" w:hanging="0"/>
+        <w:rPr/>
+      </w:pPr>
+      <w:r>
+        <w:rPr/>
+        <w:t>start metaheuristic with initial solution:</w:t>
+      </w:r>
+    </w:p>
+    <w:p>
+      <w:pPr>
+        <w:pStyle w:val="ListParagraph"/>
+        <w:ind w:left="720" w:right="0" w:hanging="0"/>
+        <w:rPr/>
+      </w:pPr>
+      <w:r>
+        <w:rPr/>
+        <w:t>find temperature</w:t>
+      </w:r>
+    </w:p>
+    <w:p>
+      <w:pPr>
+        <w:pStyle w:val="ListParagraph"/>
+        <w:ind w:left="720" w:right="0" w:hanging="0"/>
+        <w:rPr/>
+      </w:pPr>
+      <w:r>
+        <w:rPr/>
+        <w:t xml:space="preserve">run alns with calc temperature </w:t>
+      </w:r>
+    </w:p>
+    <w:p>
+      <w:pPr>
+        <w:pStyle w:val="ListParagraph"/>
+        <w:ind w:left="720" w:right="0" w:hanging="0"/>
+        <w:rPr/>
+      </w:pPr>
+      <w:r>
+        <w:rPr/>
+        <w:t>report results from alns/temperature run</w:t>
+      </w:r>
+    </w:p>
+    <w:p>
+      <w:pPr>
+        <w:pStyle w:val="ListParagraph"/>
+        <w:ind w:left="720" w:right="0" w:hanging="0"/>
+        <w:rPr/>
+      </w:pPr>
+      <w:r>
+        <w:rPr/>
+      </w:r>
+    </w:p>
+    <w:p>
+      <w:pPr>
+        <w:pStyle w:val="ListParagraph"/>
+        <w:ind w:left="720" w:right="0" w:hanging="0"/>
+        <w:rPr/>
+      </w:pPr>
+      <w:r>
+        <w:rPr/>
+        <w:t>run2:</w:t>
+      </w:r>
+    </w:p>
+    <w:p>
+      <w:pPr>
+        <w:pStyle w:val="ListParagraph"/>
+        <w:ind w:left="720" w:right="0" w:hanging="0"/>
+        <w:rPr/>
+      </w:pPr>
+      <w:r>
+        <w:rPr/>
+        <w:t>generate initial solution....... (same as above)</w:t>
+      </w:r>
+    </w:p>
+    <w:p>
+      <w:pPr>
+        <w:pStyle w:val="ListParagraph"/>
+        <w:ind w:left="720" w:right="0" w:hanging="0"/>
+        <w:rPr/>
+      </w:pPr>
+      <w:r>
+        <w:rPr/>
+        <w:t>....</w:t>
+      </w:r>
+    </w:p>
+    <w:p>
+      <w:pPr>
+        <w:pStyle w:val="ListParagraph"/>
+        <w:ind w:left="720" w:right="0" w:hanging="0"/>
+        <w:rPr/>
+      </w:pPr>
+      <w:r>
+        <w:rPr/>
+        <w:t>....</w:t>
+      </w:r>
+    </w:p>
+    <w:p>
+      <w:pPr>
+        <w:pStyle w:val="ListParagraph"/>
+        <w:ind w:left="720" w:right="0" w:hanging="0"/>
+        <w:rPr/>
+      </w:pPr>
+      <w:r>
+        <w:rPr/>
+        <w:t>....</w:t>
+      </w:r>
+    </w:p>
+    <w:p>
+      <w:pPr>
+        <w:pStyle w:val="ListParagraph"/>
+        <w:ind w:left="720" w:right="0" w:hanging="0"/>
+        <w:rPr/>
+      </w:pPr>
+      <w:r>
+        <w:rPr/>
+      </w:r>
+    </w:p>
+    <w:p>
+      <w:pPr>
+        <w:pStyle w:val="ListParagraph"/>
+        <w:ind w:left="720" w:right="0" w:hanging="0"/>
+        <w:rPr/>
+      </w:pPr>
+      <w:r>
+        <w:rPr/>
+        <w:t>run3:</w:t>
+      </w:r>
+    </w:p>
+    <w:p>
+      <w:pPr>
+        <w:pStyle w:val="ListParagraph"/>
+        <w:ind w:left="720" w:right="0" w:hanging="0"/>
+        <w:rPr/>
+      </w:pPr>
+      <w:r>
+        <w:rPr/>
+        <w:t>....</w:t>
+      </w:r>
+    </w:p>
+    <w:p>
+      <w:pPr>
+        <w:pStyle w:val="ListParagraph"/>
+        <w:ind w:left="720" w:right="0" w:hanging="0"/>
+        <w:rPr/>
+      </w:pPr>
+      <w:r>
+        <w:rPr/>
+        <w:t>....</w:t>
+      </w:r>
+    </w:p>
+    <w:p>
+      <w:pPr>
+        <w:pStyle w:val="ListParagraph"/>
+        <w:ind w:left="720" w:right="0" w:hanging="0"/>
+        <w:rPr/>
+      </w:pPr>
+      <w:r>
+        <w:rPr/>
+        <w:t>...</w:t>
+      </w:r>
+    </w:p>
+    <w:p>
+      <w:pPr>
+        <w:pStyle w:val="ListParagraph"/>
+        <w:ind w:left="720" w:right="0" w:hanging="0"/>
+        <w:rPr/>
+      </w:pPr>
+      <w:r>
+        <w:rPr/>
+        <w:t>and so on..</w:t>
+      </w:r>
+    </w:p>
+    <w:p>
+      <w:pPr>
+        <w:pStyle w:val="ListParagraph"/>
+        <w:ind w:left="720" w:right="0" w:hanging="0"/>
+        <w:rPr/>
+      </w:pPr>
+      <w:r>
+        <w:rPr/>
+      </w:r>
+    </w:p>
+    <w:p>
+      <w:pPr>
+        <w:pStyle w:val="ListParagraph"/>
+        <w:ind w:left="720" w:right="0" w:hanging="0"/>
+        <w:rPr/>
+      </w:pPr>
+      <w:r>
+        <w:rPr/>
+        <w:t xml:space="preserve">We agreed that I should choose the temperature before starting the Metaheuristic. Should I exclude the choice of temperature from the data reporting, just like I do while generating the initial solution? Should I choose a new temperature for every run or just once and use the same for every run? </w:t>
+      </w:r>
+    </w:p>
+    <w:p>
+      <w:pPr>
+        <w:pStyle w:val="ListParagraph"/>
+        <w:ind w:left="720" w:right="0" w:hanging="0"/>
+        <w:rPr/>
+      </w:pPr>
+      <w:r>
+        <w:rPr/>
+        <w:t>I thought maybe its good to include the temperature in each run (like it is now) so that I also test if this works properly.</w:t>
+      </w:r>
+    </w:p>
+    <w:p>
+      <w:pPr>
+        <w:pStyle w:val="ListParagraph"/>
+        <w:ind w:left="720" w:right="0" w:hanging="0"/>
+        <w:rPr/>
+      </w:pPr>
+      <w:r>
+        <w:rPr/>
+        <w:t>The same questions go for choosing initial solution.</w:t>
+      </w:r>
+    </w:p>
+    <w:p>
+      <w:pPr>
+        <w:pStyle w:val="ListParagraph"/>
+        <w:ind w:left="720" w:right="0" w:hanging="0"/>
+        <w:rPr/>
+      </w:pPr>
+      <w:r>
+        <w:rPr/>
+      </w:r>
+    </w:p>
+    <w:p>
+      <w:pPr>
+        <w:pStyle w:val="ListParagraph"/>
+        <w:ind w:left="720" w:right="0" w:hanging="0"/>
+        <w:rPr/>
+      </w:pPr>
+      <w:r>
+        <w:rPr/>
+        <w:t>If i keep it how I have it now I would report the data like the attached excel file..</w:t>
+      </w:r>
+    </w:p>
+    <w:p>
+      <w:pPr>
+        <w:pStyle w:val="ListParagraph"/>
+        <w:ind w:left="720" w:right="0" w:hanging="0"/>
+        <w:rPr/>
+      </w:pPr>
+      <w:r>
+        <w:rPr/>
+      </w:r>
+    </w:p>
+    <w:p>
+      <w:pPr>
+        <w:pStyle w:val="ListParagraph"/>
+        <w:ind w:left="720" w:right="0" w:hanging="0"/>
+        <w:rPr/>
+      </w:pPr>
+      <w:r>
+        <w:rPr/>
+        <w:t>Keep it and dont report before T0. If I do something not random consider putting initial outside.</w:t>
+      </w:r>
+    </w:p>
+    <w:p>
+      <w:pPr>
+        <w:pStyle w:val="ListParagraph"/>
+        <w:ind w:left="720" w:right="0" w:hanging="0"/>
+        <w:rPr/>
+      </w:pPr>
+      <w:r>
+        <w:rPr/>
+      </w:r>
+    </w:p>
+    <w:p>
+      <w:pPr>
+        <w:pStyle w:val="ListParagraph"/>
+        <w:ind w:left="720" w:right="0" w:hanging="0"/>
+        <w:rPr/>
+      </w:pPr>
+      <w:r>
+        <w:rPr/>
+        <w:t>Talk 14.06.2019</w:t>
+      </w:r>
+    </w:p>
+    <w:p>
+      <w:pPr>
+        <w:pStyle w:val="ListParagraph"/>
+        <w:ind w:left="720" w:right="0" w:hanging="0"/>
+        <w:rPr/>
+      </w:pPr>
+      <w:r>
+        <w:rPr/>
+        <w:t xml:space="preserve">Calculating the initial Temp: </w:t>
+      </w:r>
+    </w:p>
+    <w:p>
+      <w:pPr>
+        <w:pStyle w:val="ListParagraph"/>
+        <w:ind w:left="720" w:right="0" w:hanging="0"/>
+        <w:rPr/>
+      </w:pPr>
+      <w:r>
+        <w:rPr/>
+        <w:t xml:space="preserve">Am I only saving the difference in Objective func when I need to accept a worse solution or also for better solutions? It makes a big difference for the initial temperature however when I am testing on the current solution/operators I am not getting a very different result. </w:t>
+      </w:r>
+    </w:p>
+    <w:p>
+      <w:pPr>
+        <w:pStyle w:val="ListParagraph"/>
+        <w:ind w:left="720" w:right="0" w:hanging="0"/>
+        <w:rPr/>
+      </w:pPr>
+      <w:r>
+        <w:rPr/>
+        <w:t xml:space="preserve">Also I am calculating the differences for 1 segment (ie. 100 iterations) enough? </w:t>
+      </w:r>
+    </w:p>
+    <w:p>
+      <w:pPr>
+        <w:pStyle w:val="ListParagraph"/>
+        <w:ind w:left="720" w:right="0" w:hanging="0"/>
+        <w:rPr/>
+      </w:pPr>
+      <w:r>
+        <w:rPr/>
+        <w:t>Should I experiment alot with this?</w:t>
+      </w:r>
+    </w:p>
+    <w:p>
+      <w:pPr>
+        <w:pStyle w:val="ListParagraph"/>
+        <w:ind w:left="720" w:right="0" w:hanging="0"/>
+        <w:rPr/>
+      </w:pPr>
+      <w:r>
+        <w:rPr/>
+      </w:r>
+    </w:p>
+    <w:p>
+      <w:pPr>
+        <w:pStyle w:val="ListParagraph"/>
+        <w:ind w:left="720" w:right="0" w:hanging="0"/>
+        <w:rPr/>
+      </w:pPr>
+      <w:r>
+        <w:rPr/>
+        <w:t>Problem with few worse solution, add all worse solutions to the average, try also to calculate the temperature first then take an average of the temperatures.</w:t>
+      </w:r>
+    </w:p>
+    <w:p>
+      <w:pPr>
+        <w:pStyle w:val="ListParagraph"/>
+        <w:ind w:left="720" w:right="0" w:hanging="0"/>
+        <w:rPr/>
+      </w:pPr>
+      <w:r>
+        <w:rPr/>
+        <w:t>If I am still finding very few worse solutions after generating the good instances, try to make a function that finds a better initial solution and then run the algorithm from there. If I find a good way to find an initial solution I can report the results here separately.</w:t>
+      </w:r>
+    </w:p>
+    <w:p>
+      <w:pPr>
+        <w:pStyle w:val="ListParagraph"/>
+        <w:ind w:left="720" w:right="0" w:hanging="0"/>
+        <w:rPr/>
+      </w:pPr>
+      <w:r>
+        <w:rPr/>
+      </w:r>
+    </w:p>
+    <w:p>
+      <w:pPr>
+        <w:pStyle w:val="ListParagraph"/>
+        <w:ind w:left="720" w:right="0" w:hanging="0"/>
+        <w:rPr/>
+      </w:pPr>
+      <w:r>
+        <w:rPr/>
+        <w:t>Generating data questions:</w:t>
+      </w:r>
+    </w:p>
+    <w:p>
+      <w:pPr>
+        <w:pStyle w:val="ListParagraph"/>
+        <w:ind w:left="720" w:right="0" w:hanging="0"/>
+        <w:rPr/>
+      </w:pPr>
+      <w:r>
+        <w:rPr/>
+        <w:t>Any tips on generating good location data that insures feasible solutions and that makes sense? Generate locations as x/y coordinates based on the instances from lars.</w:t>
+      </w:r>
+    </w:p>
+    <w:p>
+      <w:pPr>
+        <w:pStyle w:val="ListParagraph"/>
+        <w:ind w:left="720" w:right="0" w:hanging="0"/>
+        <w:rPr/>
+      </w:pPr>
+      <w:r>
+        <w:rPr/>
+      </w:r>
+    </w:p>
+    <w:p>
+      <w:pPr>
+        <w:pStyle w:val="ListParagraph"/>
+        <w:ind w:left="720" w:right="0" w:hanging="0"/>
+        <w:rPr/>
+      </w:pPr>
+      <w:r>
+        <w:rPr/>
+        <w:t>Update status</w:t>
+      </w:r>
+    </w:p>
+    <w:p>
+      <w:pPr>
+        <w:pStyle w:val="ListParagraph"/>
+        <w:ind w:left="720" w:right="0" w:hanging="0"/>
+        <w:rPr/>
+      </w:pPr>
+      <w:r>
+        <w:rPr/>
+      </w:r>
+    </w:p>
+    <w:p>
+      <w:pPr>
+        <w:pStyle w:val="ListParagraph"/>
+        <w:ind w:left="720" w:right="0" w:hanging="0"/>
+        <w:rPr/>
+      </w:pPr>
+      <w:r>
+        <w:rPr/>
+      </w:r>
+    </w:p>
+    <w:p>
+      <w:pPr>
+        <w:pStyle w:val="ListParagraph"/>
+        <w:ind w:left="720" w:right="0" w:hanging="0"/>
+        <w:rPr/>
+      </w:pPr>
+      <w:r>
+        <w:rPr/>
+      </w:r>
+    </w:p>
+    <w:p>
+      <w:pPr>
+        <w:pStyle w:val="ListParagraph"/>
+        <w:ind w:left="720" w:right="0" w:hanging="0"/>
+        <w:rPr/>
+      </w:pPr>
+      <w:r>
+        <w:rPr/>
+      </w:r>
+    </w:p>
+    <w:p>
+      <w:pPr>
+        <w:pStyle w:val="ListParagraph"/>
+        <w:ind w:left="720" w:right="0" w:hanging="0"/>
+        <w:rPr/>
+      </w:pPr>
+      <w:r>
+        <w:rPr/>
+      </w:r>
+    </w:p>
+    <w:p>
+      <w:pPr>
+        <w:pStyle w:val="ListParagraph"/>
+        <w:ind w:left="720" w:right="0" w:hanging="0"/>
+        <w:rPr/>
+      </w:pPr>
+      <w:r>
+        <w:rPr/>
+        <w:t>Talk on 11.06.2019</w:t>
+      </w:r>
+    </w:p>
+    <w:p>
+      <w:pPr>
+        <w:pStyle w:val="ListParagraph"/>
+        <w:ind w:left="720" w:right="0" w:hanging="0"/>
+        <w:rPr/>
+      </w:pPr>
+      <w:r>
+        <w:rPr/>
+      </w:r>
+    </w:p>
+    <w:p>
+      <w:pPr>
+        <w:pStyle w:val="ListParagraph"/>
+        <w:ind w:left="720" w:right="0" w:hanging="0"/>
+        <w:rPr/>
+      </w:pPr>
+      <w:r>
+        <w:rPr/>
+        <w:t>Figured out why swap2 is so good. I very often find a solution that has the same objective value as before but different pickup/delivery or different car. This means that the function e^-|0|/temp = 1.0 will always accept the solution (since objective difference is 0).. is this how we want it? Or should I change something here when the two objectives are the same? It seems to always be like this when the objective function is close to eachother.. is this to support a «local» search especially in the beginning? Since my instances are sometimes consisting of up to 10 of the same type of order being transported from the same place to another this operator (swap) or similar types will be selected with very high probability even though it is unlikely to produce anything useful... let me know what you think about this.</w:t>
+      </w:r>
+    </w:p>
+    <w:p>
+      <w:pPr>
+        <w:pStyle w:val="ListParagraph"/>
+        <w:ind w:left="720" w:right="0" w:hanging="0"/>
+        <w:rPr/>
+      </w:pPr>
+      <w:r>
+        <w:rPr/>
+      </w:r>
+    </w:p>
+    <w:p>
+      <w:pPr>
+        <w:pStyle w:val="ListParagraph"/>
+        <w:ind w:left="720" w:right="0" w:hanging="0"/>
+        <w:rPr/>
+      </w:pPr>
+      <w:r>
+        <w:rPr/>
+        <w:t>Changed now to a minimum percentage of 5% (see results). This ensures all operators being selected (max for the best operator will be 80% and min for the worst  ones 5%. Do you think I should make this «smarter»? Or is 5% an ok probability?</w:t>
+      </w:r>
+    </w:p>
+    <w:p>
+      <w:pPr>
+        <w:pStyle w:val="ListParagraph"/>
+        <w:ind w:left="720" w:right="0" w:hanging="0"/>
+        <w:rPr/>
+      </w:pPr>
+      <w:r>
+        <w:rPr/>
+      </w:r>
+    </w:p>
+    <w:p>
+      <w:pPr>
+        <w:pStyle w:val="ListParagraph"/>
+        <w:ind w:left="720" w:right="0" w:hanging="0"/>
+        <w:rPr/>
+      </w:pPr>
+      <w:r>
+        <w:rPr/>
+        <w:t>Running times are now also being printed.</w:t>
+      </w:r>
+    </w:p>
+    <w:p>
+      <w:pPr>
+        <w:pStyle w:val="ListParagraph"/>
+        <w:ind w:left="720" w:right="0" w:hanging="0"/>
+        <w:rPr/>
+      </w:pPr>
+      <w:r>
+        <w:rPr/>
+      </w:r>
+    </w:p>
+    <w:p>
+      <w:pPr>
+        <w:pStyle w:val="ListParagraph"/>
+        <w:ind w:left="720" w:right="0" w:hanging="0"/>
+        <w:rPr/>
+      </w:pPr>
+      <w:bookmarkStart w:id="1" w:name="__DdeLink__435_1618012226"/>
+      <w:r>
+        <w:rPr/>
+        <w:t>Still working on the output data format and the new operators, hoping to finish format soon and operators by the end of this/next week.</w:t>
+      </w:r>
       <w:bookmarkEnd w:id="1"/>
-    </w:p>
-    <w:p>
-      <w:pPr>
-        <w:pStyle w:val="ListParagraph"/>
-        <w:ind w:left="720" w:right="0" w:hanging="0"/>
-        <w:rPr/>
-      </w:pPr>
-      <w:r>
-        <w:rPr/>
-      </w:r>
-    </w:p>
-    <w:p>
-      <w:pPr>
-        <w:pStyle w:val="ListParagraph"/>
-        <w:ind w:left="720" w:right="0" w:hanging="0"/>
-        <w:rPr/>
-      </w:pPr>
-      <w:r>
-        <w:rPr/>
-        <w:t>Check tomorrow if I can use a formula contains uniques in AMPL to check if set already contains delivery node. Also find a way to go through each pickup and delivery node from locations and add only pickup/delivery nodes where I can visit both.</w:t>
-      </w:r>
-    </w:p>
-    <w:p>
-      <w:pPr>
-        <w:pStyle w:val="ListParagraph"/>
-        <w:ind w:left="720" w:right="0" w:hanging="0"/>
-        <w:rPr/>
-      </w:pPr>
-      <w:r>
-        <w:rPr/>
-      </w:r>
-    </w:p>
-    <w:p>
-      <w:pPr>
-        <w:pStyle w:val="ListParagraph"/>
-        <w:ind w:left="720" w:right="0" w:hanging="0"/>
-        <w:rPr/>
-      </w:pPr>
-      <w:r>
-        <w:rPr/>
-        <w:t>Talk ??</w:t>
-      </w:r>
-    </w:p>
-    <w:p>
-      <w:pPr>
-        <w:pStyle w:val="ListParagraph"/>
-        <w:ind w:left="720" w:right="0" w:hanging="0"/>
-        <w:rPr/>
-      </w:pPr>
-      <w:r>
-        <w:rPr/>
-        <w:t>Hi Ahmad,</w:t>
-      </w:r>
-    </w:p>
-    <w:p>
-      <w:pPr>
-        <w:pStyle w:val="ListParagraph"/>
-        <w:ind w:left="720" w:right="0" w:hanging="0"/>
-        <w:rPr/>
-      </w:pPr>
-      <w:r>
-        <w:rPr/>
-      </w:r>
-    </w:p>
-    <w:p>
-      <w:pPr>
-        <w:pStyle w:val="ListParagraph"/>
-        <w:ind w:left="720" w:right="0" w:hanging="0"/>
-        <w:rPr/>
-      </w:pPr>
-      <w:r>
-        <w:rPr/>
-        <w:t>How is it going with you? How is the summer?</w:t>
-      </w:r>
-    </w:p>
-    <w:p>
-      <w:pPr>
-        <w:pStyle w:val="ListParagraph"/>
-        <w:ind w:left="720" w:right="0" w:hanging="0"/>
-        <w:rPr/>
-      </w:pPr>
-      <w:r>
-        <w:rPr/>
-      </w:r>
-    </w:p>
-    <w:p>
-      <w:pPr>
-        <w:pStyle w:val="ListParagraph"/>
-        <w:ind w:left="720" w:right="0" w:hanging="0"/>
-        <w:rPr/>
-      </w:pPr>
-      <w:r>
-        <w:rPr/>
-        <w:t>Status:</w:t>
-      </w:r>
-    </w:p>
-    <w:p>
-      <w:pPr>
-        <w:pStyle w:val="ListParagraph"/>
-        <w:ind w:left="720" w:right="0" w:hanging="0"/>
-        <w:rPr/>
-      </w:pPr>
-      <w:r>
-        <w:rPr/>
-        <w:t xml:space="preserve">Currently working on the operators and the final output. </w:t>
-      </w:r>
-    </w:p>
-    <w:p>
-      <w:pPr>
-        <w:pStyle w:val="ListParagraph"/>
-        <w:ind w:left="720" w:right="0" w:hanging="0"/>
-        <w:rPr/>
-      </w:pPr>
-      <w:r>
-        <w:rPr/>
-        <w:t>I tested the instance generator for 5 different instances of a small type (Ord_4_Veh_3_Loc_7) to see if AMPL find the same solution as my Algorithm but I am stuck there on a problem:</w:t>
-      </w:r>
-    </w:p>
-    <w:p>
-      <w:pPr>
-        <w:pStyle w:val="ListParagraph"/>
-        <w:ind w:left="720" w:right="0" w:hanging="0"/>
-        <w:rPr/>
-      </w:pPr>
-      <w:r>
-        <w:rPr/>
-        <w:t>My algortihm finds a better solution than the AMPL. The solution seems obvious and from what I can see very feasible but AMPL is not arriving at this solution for some reason.  I have attached the AMPL files, the instance files and the results from running my algorithm to the email. Maybe you can see something obvious that I am missing or so? It could be something in the translation of the problem (from Java form to AMPL form) that gets lost but I cannot seem to find it. All information seems correctly translated. This was the case for 3/5 instances that I build. 2/5 AMPL and Java finds the same optimal solution.</w:t>
-      </w:r>
-    </w:p>
-    <w:p>
-      <w:pPr>
-        <w:pStyle w:val="ListParagraph"/>
-        <w:ind w:left="720" w:right="0" w:hanging="0"/>
-        <w:rPr/>
-      </w:pPr>
-      <w:r>
-        <w:rPr/>
-      </w:r>
-    </w:p>
-    <w:p>
-      <w:pPr>
-        <w:pStyle w:val="ListParagraph"/>
-        <w:ind w:left="720" w:right="0" w:hanging="0"/>
-        <w:rPr/>
-      </w:pPr>
-      <w:r>
-        <w:rPr/>
-        <w:t>Will continue looking for the problem and work on the operator in the next days so I will let you know if I have any more questions here. If you have any input please let me know.</w:t>
-      </w:r>
-    </w:p>
-    <w:p>
-      <w:pPr>
-        <w:pStyle w:val="ListParagraph"/>
-        <w:ind w:left="720" w:right="0" w:hanging="0"/>
-        <w:rPr/>
-      </w:pPr>
-      <w:r>
-        <w:rPr/>
-      </w:r>
-    </w:p>
-    <w:p>
-      <w:pPr>
-        <w:pStyle w:val="ListParagraph"/>
-        <w:ind w:left="720" w:right="0" w:hanging="0"/>
-        <w:rPr/>
-      </w:pPr>
-      <w:r>
-        <w:rPr/>
-        <w:t>Write you more soon when I have more updates.</w:t>
-      </w:r>
-    </w:p>
-    <w:p>
-      <w:pPr>
-        <w:pStyle w:val="ListParagraph"/>
-        <w:ind w:left="720" w:right="0" w:hanging="0"/>
-        <w:rPr/>
-      </w:pPr>
-      <w:r>
-        <w:rPr/>
-      </w:r>
-    </w:p>
-    <w:p>
-      <w:pPr>
-        <w:pStyle w:val="ListParagraph"/>
-        <w:ind w:left="720" w:right="0" w:hanging="0"/>
-        <w:rPr/>
-      </w:pPr>
-      <w:r>
-        <w:rPr/>
-        <w:t>Best Regards</w:t>
-      </w:r>
-    </w:p>
-    <w:p>
-      <w:pPr>
-        <w:pStyle w:val="ListParagraph"/>
-        <w:ind w:left="720" w:right="0" w:hanging="0"/>
-        <w:rPr/>
-      </w:pPr>
-      <w:r>
-        <w:rPr/>
-        <w:t>Preben</w:t>
-      </w:r>
-    </w:p>
-    <w:p>
-      <w:pPr>
-        <w:pStyle w:val="ListParagraph"/>
-        <w:ind w:left="720" w:right="0" w:hanging="0"/>
-        <w:rPr/>
-      </w:pPr>
-      <w:r>
-        <w:rPr/>
-      </w:r>
-    </w:p>
-    <w:p>
-      <w:pPr>
-        <w:pStyle w:val="ListParagraph"/>
-        <w:ind w:left="720" w:right="0" w:hanging="0"/>
-        <w:rPr/>
-      </w:pPr>
-      <w:r>
-        <w:rPr/>
-        <w:t xml:space="preserve">The model seems to be working in both AMPL and Java. I Ran a test on 5 different instances </w:t>
-      </w:r>
-    </w:p>
-    <w:p>
-      <w:pPr>
-        <w:pStyle w:val="ListParagraph"/>
-        <w:ind w:left="720" w:right="0" w:hanging="0"/>
-        <w:rPr/>
-      </w:pPr>
-      <w:r>
-        <w:rPr/>
-      </w:r>
-    </w:p>
-    <w:p>
-      <w:pPr>
-        <w:pStyle w:val="ListParagraph"/>
-        <w:ind w:left="720" w:right="0" w:hanging="0"/>
-        <w:rPr/>
-      </w:pPr>
-      <w:r>
-        <w:rPr/>
-        <w:t>Talk ??</w:t>
-      </w:r>
-    </w:p>
-    <w:p>
-      <w:pPr>
-        <w:pStyle w:val="ListParagraph"/>
-        <w:ind w:left="720" w:right="0" w:hanging="0"/>
-        <w:rPr/>
-      </w:pPr>
-      <w:r>
-        <w:rPr/>
-        <w:t>Status: Instance generator is finished. Started working on good/targeted operators.</w:t>
-      </w:r>
-    </w:p>
-    <w:p>
-      <w:pPr>
-        <w:pStyle w:val="ListParagraph"/>
-        <w:ind w:left="720" w:right="0" w:hanging="0"/>
-        <w:rPr/>
-      </w:pPr>
-      <w:r>
-        <w:rPr/>
-      </w:r>
-    </w:p>
-    <w:p>
-      <w:pPr>
-        <w:pStyle w:val="ListParagraph"/>
-        <w:ind w:left="720" w:right="0" w:hanging="0"/>
-        <w:rPr/>
-      </w:pPr>
-      <w:r>
-        <w:rPr/>
-        <w:t>Instance generator Questions/updates:</w:t>
-      </w:r>
-    </w:p>
-    <w:p>
-      <w:pPr>
-        <w:pStyle w:val="ListParagraph"/>
-        <w:ind w:left="720" w:right="0" w:hanging="0"/>
-        <w:rPr/>
-      </w:pPr>
-      <w:r>
-        <w:rPr/>
-        <w:t>Currently I am generating the pickup/delivery locations for each order as follows:</w:t>
-      </w:r>
-    </w:p>
-    <w:p>
-      <w:pPr>
-        <w:pStyle w:val="ListParagraph"/>
-        <w:ind w:left="720" w:right="0" w:hanging="0"/>
-        <w:rPr/>
-      </w:pPr>
-      <w:r>
-        <w:rPr/>
-        <w:t>assign random pickuplocation to order</w:t>
-      </w:r>
-    </w:p>
-    <w:p>
-      <w:pPr>
-        <w:pStyle w:val="ListParagraph"/>
-        <w:ind w:left="720" w:right="0" w:hanging="0"/>
-        <w:rPr/>
-      </w:pPr>
-      <w:r>
-        <w:rPr/>
-        <w:t>until there are no more pickuplocations</w:t>
-      </w:r>
-    </w:p>
-    <w:p>
-      <w:pPr>
-        <w:pStyle w:val="ListParagraph"/>
-        <w:ind w:left="720" w:right="0" w:hanging="0"/>
-        <w:rPr/>
-      </w:pPr>
-      <w:r>
-        <w:rPr/>
-        <w:t>then assign random pickuplocation</w:t>
-      </w:r>
-    </w:p>
-    <w:p>
-      <w:pPr>
-        <w:pStyle w:val="ListParagraph"/>
-        <w:ind w:left="720" w:right="0" w:hanging="0"/>
-        <w:rPr/>
-      </w:pPr>
-      <w:r>
-        <w:rPr/>
-        <w:t>Result example:</w:t>
-      </w:r>
-    </w:p>
-    <w:p>
-      <w:pPr>
-        <w:pStyle w:val="ListParagraph"/>
-        <w:ind w:left="720" w:right="0" w:hanging="0"/>
-        <w:rPr/>
-      </w:pPr>
-      <w:r>
-        <w:rPr/>
-      </w:r>
-    </w:p>
-    <w:p>
-      <w:pPr>
-        <w:pStyle w:val="ListParagraph"/>
-        <w:ind w:left="720" w:right="0" w:hanging="0"/>
-        <w:rPr/>
-      </w:pPr>
-      <w:r>
-        <w:rPr/>
-        <w:t>if I have 4 pickup and 4 delivery locations the result of the first 4 orders will always be some combination of the 4 locations, for example:</w:t>
-      </w:r>
-    </w:p>
-    <w:p>
-      <w:pPr>
-        <w:pStyle w:val="ListParagraph"/>
-        <w:ind w:left="720" w:right="0" w:hanging="0"/>
-        <w:rPr/>
-      </w:pPr>
-      <w:r>
-        <w:rPr/>
-        <w:t>order 1, pickup 2, delivery 4</w:t>
-      </w:r>
-    </w:p>
-    <w:p>
-      <w:pPr>
-        <w:pStyle w:val="ListParagraph"/>
-        <w:ind w:left="720" w:right="0" w:hanging="0"/>
-        <w:rPr/>
-      </w:pPr>
-      <w:r>
-        <w:rPr/>
-        <w:t>order 2, pickup 1, delivery 2</w:t>
-      </w:r>
-    </w:p>
-    <w:p>
-      <w:pPr>
-        <w:pStyle w:val="ListParagraph"/>
-        <w:ind w:left="720" w:right="0" w:hanging="0"/>
-        <w:rPr/>
-      </w:pPr>
-      <w:r>
-        <w:rPr/>
-        <w:t>order 3, pickup 3, delivery 3</w:t>
-      </w:r>
-    </w:p>
-    <w:p>
-      <w:pPr>
-        <w:pStyle w:val="ListParagraph"/>
-        <w:ind w:left="720" w:right="0" w:hanging="0"/>
-        <w:rPr/>
-      </w:pPr>
-      <w:r>
-        <w:rPr/>
-        <w:t>order 4, pickup 4, delivery 1</w:t>
-      </w:r>
-    </w:p>
-    <w:p>
-      <w:pPr>
-        <w:pStyle w:val="ListParagraph"/>
-        <w:ind w:left="720" w:right="0" w:hanging="0"/>
-        <w:rPr/>
-      </w:pPr>
-      <w:r>
-        <w:rPr/>
-        <w:t>....</w:t>
-      </w:r>
-    </w:p>
-    <w:p>
-      <w:pPr>
-        <w:pStyle w:val="ListParagraph"/>
-        <w:ind w:left="720" w:right="0" w:hanging="0"/>
-        <w:rPr/>
-      </w:pPr>
-      <w:r>
-        <w:rPr/>
-      </w:r>
-    </w:p>
-    <w:p>
-      <w:pPr>
-        <w:pStyle w:val="ListParagraph"/>
-        <w:ind w:left="720" w:right="0" w:hanging="0"/>
-        <w:rPr/>
-      </w:pPr>
-      <w:r>
-        <w:rPr/>
-        <w:t>1. After this the pickup and delivery are chosen at random. This was to insure that each location is used at least once but not always in the same order. Is this an ok way to do this?</w:t>
-      </w:r>
-    </w:p>
-    <w:p>
-      <w:pPr>
-        <w:pStyle w:val="ListParagraph"/>
-        <w:ind w:left="720" w:right="0" w:hanging="0"/>
-        <w:rPr/>
-      </w:pPr>
-      <w:r>
-        <w:rPr/>
-      </w:r>
-    </w:p>
-    <w:p>
-      <w:pPr>
-        <w:pStyle w:val="ListParagraph"/>
-        <w:ind w:left="720" w:right="0" w:hanging="0"/>
-        <w:rPr/>
-      </w:pPr>
-      <w:r>
-        <w:rPr/>
-        <w:t>2. I have randomized the cost of not transport from a lower to an upper bound based on the most expensive price possible.. is this (randomizing) necessary since we dont really have a cost of no transport or should I just set it to hiring the most expensive transport for all orders?</w:t>
-      </w:r>
-    </w:p>
-    <w:p>
-      <w:pPr>
-        <w:pStyle w:val="ListParagraph"/>
-        <w:ind w:left="720" w:right="0" w:hanging="0"/>
-        <w:rPr/>
-      </w:pPr>
-      <w:r>
-        <w:rPr/>
-      </w:r>
-    </w:p>
-    <w:p>
-      <w:pPr>
-        <w:pStyle w:val="ListParagraph"/>
-        <w:ind w:left="720" w:right="0" w:hanging="0"/>
-        <w:rPr/>
-      </w:pPr>
-      <w:r>
-        <w:rPr/>
-        <w:t>3. The price structure I have generated based on the instance from 4flow and made 3 variations of (3 different type of vehicles, large, medium, small). Then for the small instances I have a smaller version of the structure scaled so that the largest instance uses all intervals (10 distance dimensions and 28 weight dimensions). This way the upper interval is always the same (since the largest vehicle has to be able to pick up a large order if nessecary) but the intervals down to 0 are fewer for the smaller instances.</w:t>
-      </w:r>
-    </w:p>
-    <w:p>
-      <w:pPr>
-        <w:pStyle w:val="ListParagraph"/>
-        <w:ind w:left="720" w:right="0" w:hanging="0"/>
-        <w:rPr/>
-      </w:pPr>
-      <w:r>
-        <w:rPr/>
-      </w:r>
-    </w:p>
-    <w:p>
-      <w:pPr>
-        <w:pStyle w:val="ListParagraph"/>
-        <w:ind w:left="720" w:right="0" w:hanging="0"/>
-        <w:rPr/>
-      </w:pPr>
-      <w:r>
-        <w:rPr/>
-        <w:t>4. Like I mentioned I have 3 type of vehicles and in each instance I ensure that I have 1/3 of each type of vehicle. The vehicles are not too different, however the smallest one has 1/2 the capacity of the largest. Most orders generated will be smaller than that since they mostly are small at 4flow but maybe 1/10 might be too big for this vehicle. I will experiment on this and make sure the smallest size wont be a problem to solve the problem efficiently. The Largest vehicle is based on the vehicle from 4flow.</w:t>
-      </w:r>
-    </w:p>
-    <w:p>
-      <w:pPr>
-        <w:pStyle w:val="ListParagraph"/>
-        <w:ind w:left="720" w:right="0" w:hanging="0"/>
-        <w:rPr/>
-      </w:pPr>
-      <w:r>
-        <w:rPr/>
-      </w:r>
-    </w:p>
-    <w:p>
-      <w:pPr>
-        <w:pStyle w:val="ListParagraph"/>
-        <w:ind w:left="720" w:right="0" w:hanging="0"/>
-        <w:rPr/>
-      </w:pPr>
-      <w:r>
-        <w:rPr/>
-        <w:t>5. Locations, I generated locations based on 3 different scenarios. Europe, Germany and Uniform distribution. My Idea is to have 2 instances based on the europe version, two based on germay and one uniformly difstributed (see sheet «Map Coordinates» in the Results excel file). Thought this was a good way to test everything from large scale cluster, to small scale. Let me know what you think here.</w:t>
-      </w:r>
-    </w:p>
-    <w:p>
-      <w:pPr>
-        <w:pStyle w:val="ListParagraph"/>
-        <w:ind w:left="720" w:right="0" w:hanging="0"/>
-        <w:rPr/>
-      </w:pPr>
-      <w:r>
-        <w:rPr/>
-      </w:r>
-    </w:p>
-    <w:p>
-      <w:pPr>
-        <w:pStyle w:val="ListParagraph"/>
-        <w:ind w:left="720" w:right="0" w:hanging="0"/>
-        <w:rPr/>
-      </w:pPr>
-      <w:r>
-        <w:rPr/>
-        <w:t>6. Time, here i did like we discussed and scaled the travel time with 60% (checked a few travel times between different cities in europe on google and average was 60%).</w:t>
-      </w:r>
-    </w:p>
-    <w:p>
-      <w:pPr>
-        <w:pStyle w:val="ListParagraph"/>
-        <w:ind w:left="720" w:right="0" w:hanging="0"/>
-        <w:rPr/>
-      </w:pPr>
-      <w:r>
-        <w:rPr/>
-      </w:r>
-    </w:p>
-    <w:p>
-      <w:pPr>
-        <w:pStyle w:val="ListParagraph"/>
-        <w:ind w:left="720" w:right="0" w:hanging="0"/>
-        <w:rPr/>
-      </w:pPr>
-      <w:r>
-        <w:rPr/>
-        <w:t>7. Time windows: I generated timewindows at each location from 2-7 timewindows based on the instance size (The instance from 4flow was demand for a week). Sometimes I generated one to two timewindows per day meaning the maximum amount of days a location is open is 7. Meaning a truck can drive all night deliver one order, drive all night and deliver another, for up to 7 nights. This would entail a travel crossing europe back and forth at least 3 times so I think it should be solveable. Like we discussed the timewindows should be loose so I thought this would be the best. Let me know If you have any thoughts here.</w:t>
-      </w:r>
-    </w:p>
-    <w:p>
-      <w:pPr>
-        <w:pStyle w:val="ListParagraph"/>
-        <w:ind w:left="720" w:right="0" w:hanging="0"/>
-        <w:rPr/>
-      </w:pPr>
-      <w:r>
-        <w:rPr/>
-      </w:r>
-    </w:p>
-    <w:p>
-      <w:pPr>
-        <w:pStyle w:val="ListParagraph"/>
-        <w:ind w:left="720" w:right="0" w:hanging="0"/>
-        <w:rPr/>
-      </w:pPr>
-      <w:r>
-        <w:rPr/>
-      </w:r>
-    </w:p>
-    <w:p>
-      <w:pPr>
-        <w:pStyle w:val="ListParagraph"/>
-        <w:ind w:left="720" w:right="0" w:hanging="0"/>
-        <w:rPr/>
-      </w:pPr>
-      <w:r>
-        <w:rPr/>
-      </w:r>
-    </w:p>
-    <w:p>
-      <w:pPr>
-        <w:pStyle w:val="ListParagraph"/>
-        <w:ind w:left="720" w:right="0" w:hanging="0"/>
-        <w:rPr/>
-      </w:pPr>
-      <w:r>
-        <w:rPr/>
-      </w:r>
-    </w:p>
-    <w:p>
-      <w:pPr>
-        <w:pStyle w:val="ListParagraph"/>
-        <w:ind w:left="720" w:right="0" w:hanging="0"/>
-        <w:rPr/>
-      </w:pPr>
-      <w:r>
-        <w:rPr/>
-      </w:r>
-    </w:p>
-    <w:p>
-      <w:pPr>
-        <w:pStyle w:val="ListParagraph"/>
-        <w:ind w:left="720" w:right="0" w:hanging="0"/>
-        <w:rPr/>
-      </w:pPr>
-      <w:r>
-        <w:rPr/>
-      </w:r>
-    </w:p>
-    <w:p>
-      <w:pPr>
-        <w:pStyle w:val="ListParagraph"/>
-        <w:ind w:left="720" w:right="0" w:hanging="0"/>
-        <w:rPr/>
-      </w:pPr>
-      <w:r>
-        <w:rPr/>
-      </w:r>
-    </w:p>
-    <w:p>
-      <w:pPr>
-        <w:pStyle w:val="ListParagraph"/>
-        <w:ind w:left="720" w:right="0" w:hanging="0"/>
-        <w:rPr/>
-      </w:pPr>
-      <w:r>
-        <w:rPr/>
-      </w:r>
-    </w:p>
-    <w:p>
-      <w:pPr>
-        <w:pStyle w:val="ListParagraph"/>
-        <w:ind w:left="720" w:right="0" w:hanging="0"/>
-        <w:rPr/>
-      </w:pPr>
-      <w:r>
-        <w:rPr/>
-      </w:r>
-    </w:p>
-    <w:p>
-      <w:pPr>
-        <w:pStyle w:val="ListParagraph"/>
-        <w:ind w:left="720" w:right="0" w:hanging="0"/>
-        <w:rPr/>
-      </w:pPr>
-      <w:r>
-        <w:rPr/>
-        <w:t>Talk 18.06.2019</w:t>
-      </w:r>
-    </w:p>
-    <w:p>
-      <w:pPr>
-        <w:pStyle w:val="ListParagraph"/>
-        <w:ind w:left="720" w:right="0" w:hanging="0"/>
-        <w:rPr/>
-      </w:pPr>
-      <w:r>
-        <w:rPr/>
-        <w:t>Generator:</w:t>
-      </w:r>
-    </w:p>
-    <w:p>
-      <w:pPr>
-        <w:pStyle w:val="ListParagraph"/>
-        <w:ind w:left="720" w:right="0" w:hanging="0"/>
-        <w:rPr/>
-      </w:pPr>
-      <w:r>
-        <w:rPr/>
-        <w:t xml:space="preserve">Should I generate clustered instances? Or other types? Yes do clusters and possibly other instance types.. </w:t>
-      </w:r>
-    </w:p>
-    <w:p>
-      <w:pPr>
-        <w:pStyle w:val="ListParagraph"/>
-        <w:ind w:left="720" w:right="0" w:hanging="0"/>
-        <w:rPr/>
-      </w:pPr>
-      <w:r>
-        <w:rPr/>
-        <w:t>Up until now I have made no difference between the distances and the times. Should I generate data that have a difference here? Here I thought maybe I could presume that a truck drives 60km/h and therefore drives 1 km per min and then variate this with +-10-20%, or is this the same as for the distances, making random on random kindof..? alfa*D+teta*beta*D  -1&lt;teta&lt;1</w:t>
-      </w:r>
-    </w:p>
-    <w:p>
-      <w:pPr>
-        <w:pStyle w:val="ListParagraph"/>
-        <w:ind w:left="720" w:right="0" w:hanging="0"/>
-        <w:rPr/>
-      </w:pPr>
-      <w:r>
-        <w:rPr/>
-      </w:r>
-    </w:p>
-    <w:p>
-      <w:pPr>
-        <w:pStyle w:val="ListParagraph"/>
-        <w:ind w:left="720" w:right="0" w:hanging="0"/>
-        <w:rPr/>
-      </w:pPr>
-      <w:r>
-        <w:rPr/>
-        <w:t>A couple questions for the algorithm: Right now I have it like this:</w:t>
-      </w:r>
-    </w:p>
-    <w:p>
-      <w:pPr>
-        <w:pStyle w:val="ListParagraph"/>
-        <w:ind w:left="720" w:right="0" w:hanging="0"/>
-        <w:rPr/>
-      </w:pPr>
-      <w:r>
-        <w:rPr/>
-        <w:t>for each run:</w:t>
-      </w:r>
-    </w:p>
-    <w:p>
-      <w:pPr>
-        <w:pStyle w:val="ListParagraph"/>
-        <w:ind w:left="720" w:right="0" w:hanging="0"/>
-        <w:rPr/>
-      </w:pPr>
-      <w:r>
-        <w:rPr/>
-      </w:r>
-    </w:p>
-    <w:p>
-      <w:pPr>
-        <w:pStyle w:val="ListParagraph"/>
-        <w:ind w:left="720" w:right="0" w:hanging="0"/>
-        <w:rPr/>
-      </w:pPr>
-      <w:r>
-        <w:rPr/>
-        <w:t>run1:</w:t>
-      </w:r>
-    </w:p>
-    <w:p>
-      <w:pPr>
-        <w:pStyle w:val="ListParagraph"/>
-        <w:ind w:left="720" w:right="0" w:hanging="0"/>
-        <w:rPr/>
-      </w:pPr>
-      <w:r>
-        <w:rPr/>
-        <w:t>generate initial solution, save results before/after</w:t>
-      </w:r>
-    </w:p>
-    <w:p>
-      <w:pPr>
-        <w:pStyle w:val="ListParagraph"/>
-        <w:ind w:left="720" w:right="0" w:hanging="0"/>
-        <w:rPr/>
-      </w:pPr>
-      <w:r>
-        <w:rPr/>
-      </w:r>
-    </w:p>
-    <w:p>
-      <w:pPr>
-        <w:pStyle w:val="ListParagraph"/>
-        <w:ind w:left="720" w:right="0" w:hanging="0"/>
-        <w:rPr/>
-      </w:pPr>
-      <w:r>
-        <w:rPr/>
-        <w:t>start metaheuristic with initial solution:</w:t>
-      </w:r>
-    </w:p>
-    <w:p>
-      <w:pPr>
-        <w:pStyle w:val="ListParagraph"/>
-        <w:ind w:left="720" w:right="0" w:hanging="0"/>
-        <w:rPr/>
-      </w:pPr>
-      <w:r>
-        <w:rPr/>
-        <w:t>find temperature</w:t>
-      </w:r>
-    </w:p>
-    <w:p>
-      <w:pPr>
-        <w:pStyle w:val="ListParagraph"/>
-        <w:ind w:left="720" w:right="0" w:hanging="0"/>
-        <w:rPr/>
-      </w:pPr>
-      <w:r>
-        <w:rPr/>
-        <w:t xml:space="preserve">run alns with calc temperature </w:t>
-      </w:r>
-    </w:p>
-    <w:p>
-      <w:pPr>
-        <w:pStyle w:val="ListParagraph"/>
-        <w:ind w:left="720" w:right="0" w:hanging="0"/>
-        <w:rPr/>
-      </w:pPr>
-      <w:r>
-        <w:rPr/>
-        <w:t>report results from alns/temperature run</w:t>
-      </w:r>
-    </w:p>
-    <w:p>
-      <w:pPr>
-        <w:pStyle w:val="ListParagraph"/>
-        <w:ind w:left="720" w:right="0" w:hanging="0"/>
-        <w:rPr/>
-      </w:pPr>
-      <w:r>
-        <w:rPr/>
-      </w:r>
-    </w:p>
-    <w:p>
-      <w:pPr>
-        <w:pStyle w:val="ListParagraph"/>
-        <w:ind w:left="720" w:right="0" w:hanging="0"/>
-        <w:rPr/>
-      </w:pPr>
-      <w:r>
-        <w:rPr/>
-        <w:t>run2:</w:t>
-      </w:r>
-    </w:p>
-    <w:p>
-      <w:pPr>
-        <w:pStyle w:val="ListParagraph"/>
-        <w:ind w:left="720" w:right="0" w:hanging="0"/>
-        <w:rPr/>
-      </w:pPr>
-      <w:r>
-        <w:rPr/>
-        <w:t>generate initial solution....... (same as above)</w:t>
-      </w:r>
-    </w:p>
-    <w:p>
-      <w:pPr>
-        <w:pStyle w:val="ListParagraph"/>
-        <w:ind w:left="720" w:right="0" w:hanging="0"/>
-        <w:rPr/>
-      </w:pPr>
-      <w:r>
-        <w:rPr/>
-        <w:t>....</w:t>
-      </w:r>
-    </w:p>
-    <w:p>
-      <w:pPr>
-        <w:pStyle w:val="ListParagraph"/>
-        <w:ind w:left="720" w:right="0" w:hanging="0"/>
-        <w:rPr/>
-      </w:pPr>
-      <w:r>
-        <w:rPr/>
-        <w:t>....</w:t>
-      </w:r>
-    </w:p>
-    <w:p>
-      <w:pPr>
-        <w:pStyle w:val="ListParagraph"/>
-        <w:ind w:left="720" w:right="0" w:hanging="0"/>
-        <w:rPr/>
-      </w:pPr>
-      <w:r>
-        <w:rPr/>
-        <w:t>....</w:t>
-      </w:r>
-    </w:p>
-    <w:p>
-      <w:pPr>
-        <w:pStyle w:val="ListParagraph"/>
-        <w:ind w:left="720" w:right="0" w:hanging="0"/>
-        <w:rPr/>
-      </w:pPr>
-      <w:r>
-        <w:rPr/>
-      </w:r>
-    </w:p>
-    <w:p>
-      <w:pPr>
-        <w:pStyle w:val="ListParagraph"/>
-        <w:ind w:left="720" w:right="0" w:hanging="0"/>
-        <w:rPr/>
-      </w:pPr>
-      <w:r>
-        <w:rPr/>
-        <w:t>run3:</w:t>
-      </w:r>
-    </w:p>
-    <w:p>
-      <w:pPr>
-        <w:pStyle w:val="ListParagraph"/>
-        <w:ind w:left="720" w:right="0" w:hanging="0"/>
-        <w:rPr/>
-      </w:pPr>
-      <w:r>
-        <w:rPr/>
-        <w:t>....</w:t>
-      </w:r>
-    </w:p>
-    <w:p>
-      <w:pPr>
-        <w:pStyle w:val="ListParagraph"/>
-        <w:ind w:left="720" w:right="0" w:hanging="0"/>
-        <w:rPr/>
-      </w:pPr>
-      <w:r>
-        <w:rPr/>
-        <w:t>....</w:t>
-      </w:r>
-    </w:p>
-    <w:p>
-      <w:pPr>
-        <w:pStyle w:val="ListParagraph"/>
-        <w:ind w:left="720" w:right="0" w:hanging="0"/>
-        <w:rPr/>
-      </w:pPr>
-      <w:r>
-        <w:rPr/>
-        <w:t>...</w:t>
-      </w:r>
-    </w:p>
-    <w:p>
-      <w:pPr>
-        <w:pStyle w:val="ListParagraph"/>
-        <w:ind w:left="720" w:right="0" w:hanging="0"/>
-        <w:rPr/>
-      </w:pPr>
-      <w:r>
-        <w:rPr/>
-        <w:t>and so on..</w:t>
-      </w:r>
-    </w:p>
-    <w:p>
-      <w:pPr>
-        <w:pStyle w:val="ListParagraph"/>
-        <w:ind w:left="720" w:right="0" w:hanging="0"/>
-        <w:rPr/>
-      </w:pPr>
-      <w:r>
-        <w:rPr/>
-      </w:r>
-    </w:p>
-    <w:p>
-      <w:pPr>
-        <w:pStyle w:val="ListParagraph"/>
-        <w:ind w:left="720" w:right="0" w:hanging="0"/>
-        <w:rPr/>
-      </w:pPr>
-      <w:r>
-        <w:rPr/>
-        <w:t xml:space="preserve">We agreed that I should choose the temperature before starting the Metaheuristic. Should I exclude the choice of temperature from the data reporting, just like I do while generating the initial solution? Should I choose a new temperature for every run or just once and use the same for every run? </w:t>
-      </w:r>
-    </w:p>
-    <w:p>
-      <w:pPr>
-        <w:pStyle w:val="ListParagraph"/>
-        <w:ind w:left="720" w:right="0" w:hanging="0"/>
-        <w:rPr/>
-      </w:pPr>
-      <w:r>
-        <w:rPr/>
-        <w:t>I thought maybe its good to include the temperature in each run (like it is now) so that I also test if this works properly.</w:t>
-      </w:r>
-    </w:p>
-    <w:p>
-      <w:pPr>
-        <w:pStyle w:val="ListParagraph"/>
-        <w:ind w:left="720" w:right="0" w:hanging="0"/>
-        <w:rPr/>
-      </w:pPr>
-      <w:r>
-        <w:rPr/>
-        <w:t>The same questions go for choosing initial solution.</w:t>
-      </w:r>
-    </w:p>
-    <w:p>
-      <w:pPr>
-        <w:pStyle w:val="ListParagraph"/>
-        <w:ind w:left="720" w:right="0" w:hanging="0"/>
-        <w:rPr/>
-      </w:pPr>
-      <w:r>
-        <w:rPr/>
-      </w:r>
-    </w:p>
-    <w:p>
-      <w:pPr>
-        <w:pStyle w:val="ListParagraph"/>
-        <w:ind w:left="720" w:right="0" w:hanging="0"/>
-        <w:rPr/>
-      </w:pPr>
-      <w:r>
-        <w:rPr/>
-        <w:t>If i keep it how I have it now I would report the data like the attached excel file..</w:t>
-      </w:r>
-    </w:p>
-    <w:p>
-      <w:pPr>
-        <w:pStyle w:val="ListParagraph"/>
-        <w:ind w:left="720" w:right="0" w:hanging="0"/>
-        <w:rPr/>
-      </w:pPr>
-      <w:r>
-        <w:rPr/>
-      </w:r>
-    </w:p>
-    <w:p>
-      <w:pPr>
-        <w:pStyle w:val="ListParagraph"/>
-        <w:ind w:left="720" w:right="0" w:hanging="0"/>
-        <w:rPr/>
-      </w:pPr>
-      <w:r>
-        <w:rPr/>
-        <w:t>Keep it and dont report before T0. If I do something not random consider putting initial outside.</w:t>
-      </w:r>
-    </w:p>
-    <w:p>
-      <w:pPr>
-        <w:pStyle w:val="ListParagraph"/>
-        <w:ind w:left="720" w:right="0" w:hanging="0"/>
-        <w:rPr/>
-      </w:pPr>
-      <w:r>
-        <w:rPr/>
-      </w:r>
-    </w:p>
-    <w:p>
-      <w:pPr>
-        <w:pStyle w:val="ListParagraph"/>
-        <w:ind w:left="720" w:right="0" w:hanging="0"/>
-        <w:rPr/>
-      </w:pPr>
-      <w:r>
-        <w:rPr/>
-        <w:t>Talk 14.06.2019</w:t>
-      </w:r>
-    </w:p>
-    <w:p>
-      <w:pPr>
-        <w:pStyle w:val="ListParagraph"/>
-        <w:ind w:left="720" w:right="0" w:hanging="0"/>
-        <w:rPr/>
-      </w:pPr>
-      <w:r>
-        <w:rPr/>
-        <w:t xml:space="preserve">Calculating the initial Temp: </w:t>
-      </w:r>
-    </w:p>
-    <w:p>
-      <w:pPr>
-        <w:pStyle w:val="ListParagraph"/>
-        <w:ind w:left="720" w:right="0" w:hanging="0"/>
-        <w:rPr/>
-      </w:pPr>
-      <w:r>
-        <w:rPr/>
-        <w:t xml:space="preserve">Am I only saving the difference in Objective func when I need to accept a worse solution or also for better solutions? It makes a big difference for the initial temperature however when I am testing on the current solution/operators I am not getting a very different result. </w:t>
-      </w:r>
-    </w:p>
-    <w:p>
-      <w:pPr>
-        <w:pStyle w:val="ListParagraph"/>
-        <w:ind w:left="720" w:right="0" w:hanging="0"/>
-        <w:rPr/>
-      </w:pPr>
-      <w:r>
-        <w:rPr/>
-        <w:t xml:space="preserve">Also I am calculating the differences for 1 segment (ie. 100 iterations) enough? </w:t>
-      </w:r>
-    </w:p>
-    <w:p>
-      <w:pPr>
-        <w:pStyle w:val="ListParagraph"/>
-        <w:ind w:left="720" w:right="0" w:hanging="0"/>
-        <w:rPr/>
-      </w:pPr>
-      <w:r>
-        <w:rPr/>
-        <w:t>Should I experiment alot with this?</w:t>
-      </w:r>
-    </w:p>
-    <w:p>
-      <w:pPr>
-        <w:pStyle w:val="ListParagraph"/>
-        <w:ind w:left="720" w:right="0" w:hanging="0"/>
-        <w:rPr/>
-      </w:pPr>
-      <w:r>
-        <w:rPr/>
-      </w:r>
-    </w:p>
-    <w:p>
-      <w:pPr>
-        <w:pStyle w:val="ListParagraph"/>
-        <w:ind w:left="720" w:right="0" w:hanging="0"/>
-        <w:rPr/>
-      </w:pPr>
-      <w:r>
-        <w:rPr/>
-        <w:t>Problem with few worse solution, add all worse solutions to the average, try also to calculate the temperature first then take an average of the temperatures.</w:t>
-      </w:r>
-    </w:p>
-    <w:p>
-      <w:pPr>
-        <w:pStyle w:val="ListParagraph"/>
-        <w:ind w:left="720" w:right="0" w:hanging="0"/>
-        <w:rPr/>
-      </w:pPr>
-      <w:r>
-        <w:rPr/>
-        <w:t>If I am still finding very few worse solutions after generating the good instances, try to make a function that finds a better initial solution and then run the algorithm from there. If I find a good way to find an initial solution I can report the results here separately.</w:t>
-      </w:r>
-    </w:p>
-    <w:p>
-      <w:pPr>
-        <w:pStyle w:val="ListParagraph"/>
-        <w:ind w:left="720" w:right="0" w:hanging="0"/>
-        <w:rPr/>
-      </w:pPr>
-      <w:r>
-        <w:rPr/>
-      </w:r>
-    </w:p>
-    <w:p>
-      <w:pPr>
-        <w:pStyle w:val="ListParagraph"/>
-        <w:ind w:left="720" w:right="0" w:hanging="0"/>
-        <w:rPr/>
-      </w:pPr>
-      <w:r>
-        <w:rPr/>
-        <w:t>Generating data questions:</w:t>
-      </w:r>
-    </w:p>
-    <w:p>
-      <w:pPr>
-        <w:pStyle w:val="ListParagraph"/>
-        <w:ind w:left="720" w:right="0" w:hanging="0"/>
-        <w:rPr/>
-      </w:pPr>
-      <w:r>
-        <w:rPr/>
-        <w:t>Any tips on generating good location data that insures feasible solutions and that makes sense? Generate locations as x/y coordinates based on the instances from lars.</w:t>
-      </w:r>
-    </w:p>
-    <w:p>
-      <w:pPr>
-        <w:pStyle w:val="ListParagraph"/>
-        <w:ind w:left="720" w:right="0" w:hanging="0"/>
-        <w:rPr/>
-      </w:pPr>
-      <w:r>
-        <w:rPr/>
-      </w:r>
-    </w:p>
-    <w:p>
-      <w:pPr>
-        <w:pStyle w:val="ListParagraph"/>
-        <w:ind w:left="720" w:right="0" w:hanging="0"/>
-        <w:rPr/>
-      </w:pPr>
-      <w:r>
-        <w:rPr/>
-        <w:t>Update status</w:t>
-      </w:r>
-    </w:p>
-    <w:p>
-      <w:pPr>
-        <w:pStyle w:val="ListParagraph"/>
-        <w:ind w:left="720" w:right="0" w:hanging="0"/>
-        <w:rPr/>
-      </w:pPr>
-      <w:r>
-        <w:rPr/>
-      </w:r>
-    </w:p>
-    <w:p>
-      <w:pPr>
-        <w:pStyle w:val="ListParagraph"/>
-        <w:ind w:left="720" w:right="0" w:hanging="0"/>
-        <w:rPr/>
-      </w:pPr>
-      <w:r>
-        <w:rPr/>
-      </w:r>
-    </w:p>
-    <w:p>
-      <w:pPr>
-        <w:pStyle w:val="ListParagraph"/>
-        <w:ind w:left="720" w:right="0" w:hanging="0"/>
-        <w:rPr/>
-      </w:pPr>
-      <w:r>
-        <w:rPr/>
-      </w:r>
-    </w:p>
-    <w:p>
-      <w:pPr>
-        <w:pStyle w:val="ListParagraph"/>
-        <w:ind w:left="720" w:right="0" w:hanging="0"/>
-        <w:rPr/>
-      </w:pPr>
-      <w:r>
-        <w:rPr/>
-      </w:r>
-    </w:p>
-    <w:p>
-      <w:pPr>
-        <w:pStyle w:val="ListParagraph"/>
-        <w:ind w:left="720" w:right="0" w:hanging="0"/>
-        <w:rPr/>
-      </w:pPr>
-      <w:r>
-        <w:rPr/>
-      </w:r>
-    </w:p>
-    <w:p>
-      <w:pPr>
-        <w:pStyle w:val="ListParagraph"/>
-        <w:ind w:left="720" w:right="0" w:hanging="0"/>
-        <w:rPr/>
-      </w:pPr>
-      <w:r>
-        <w:rPr/>
-        <w:t>Talk on 11.06.2019</w:t>
-      </w:r>
-    </w:p>
-    <w:p>
-      <w:pPr>
-        <w:pStyle w:val="ListParagraph"/>
-        <w:ind w:left="720" w:right="0" w:hanging="0"/>
-        <w:rPr/>
-      </w:pPr>
-      <w:r>
-        <w:rPr/>
-      </w:r>
-    </w:p>
-    <w:p>
-      <w:pPr>
-        <w:pStyle w:val="ListParagraph"/>
-        <w:ind w:left="720" w:right="0" w:hanging="0"/>
-        <w:rPr/>
-      </w:pPr>
-      <w:r>
-        <w:rPr/>
-        <w:t>Figured out why swap2 is so good. I very often find a solution that has the same objective value as before but different pickup/delivery or different car. This means that the function e^-|0|/temp = 1.0 will always accept the solution (since objective difference is 0).. is this how we want it? Or should I change something here when the two objectives are the same? It seems to always be like this when the objective function is close to eachother.. is this to support a «local» search especially in the beginning? Since my instances are sometimes consisting of up to 10 of the same type of order being transported from the same place to another this operator (swap) or similar types will be selected with very high probability even though it is unlikely to produce anything useful... let me know what you think about this.</w:t>
-      </w:r>
-    </w:p>
-    <w:p>
-      <w:pPr>
-        <w:pStyle w:val="ListParagraph"/>
-        <w:ind w:left="720" w:right="0" w:hanging="0"/>
-        <w:rPr/>
-      </w:pPr>
-      <w:r>
-        <w:rPr/>
-      </w:r>
-    </w:p>
-    <w:p>
-      <w:pPr>
-        <w:pStyle w:val="ListParagraph"/>
-        <w:ind w:left="720" w:right="0" w:hanging="0"/>
-        <w:rPr/>
-      </w:pPr>
-      <w:r>
-        <w:rPr/>
-        <w:t>Changed now to a minimum percentage of 5% (see results). This ensures all operators being selected (max for the best operator will be 80% and min for the worst  ones 5%. Do you think I should make this «smarter»? Or is 5% an ok probability?</w:t>
-      </w:r>
-    </w:p>
-    <w:p>
-      <w:pPr>
-        <w:pStyle w:val="ListParagraph"/>
-        <w:ind w:left="720" w:right="0" w:hanging="0"/>
-        <w:rPr/>
-      </w:pPr>
-      <w:r>
-        <w:rPr/>
-      </w:r>
-    </w:p>
-    <w:p>
-      <w:pPr>
-        <w:pStyle w:val="ListParagraph"/>
-        <w:ind w:left="720" w:right="0" w:hanging="0"/>
-        <w:rPr/>
-      </w:pPr>
-      <w:r>
-        <w:rPr/>
-        <w:t>Running times are now also being printed.</w:t>
-      </w:r>
-    </w:p>
-    <w:p>
-      <w:pPr>
-        <w:pStyle w:val="ListParagraph"/>
-        <w:ind w:left="720" w:right="0" w:hanging="0"/>
-        <w:rPr/>
-      </w:pPr>
-      <w:r>
-        <w:rPr/>
-      </w:r>
-    </w:p>
-    <w:p>
-      <w:pPr>
-        <w:pStyle w:val="ListParagraph"/>
-        <w:ind w:left="720" w:right="0" w:hanging="0"/>
-        <w:rPr/>
-      </w:pPr>
-      <w:bookmarkStart w:id="2" w:name="__DdeLink__435_1618012226"/>
-      <w:r>
-        <w:rPr/>
-        <w:t>Still working on the output data format and the new operators, hoping to finish format soon and operators by the end of this/next week.</w:t>
-      </w:r>
-      <w:bookmarkEnd w:id="2"/>
     </w:p>
     <w:p>
       <w:pPr>
@@ -3785,138 +3838,138 @@
         <w:ind w:left="720" w:right="0" w:hanging="0"/>
         <w:rPr/>
       </w:pPr>
-      <w:bookmarkStart w:id="3" w:name="__DdeLink__319_1725401710"/>
+      <w:bookmarkStart w:id="2" w:name="__DdeLink__319_1725401710"/>
       <w:r>
         <w:rPr/>
         <w:t>Next week: Holiday, but I will work, any paper recommendations for me to read on the plane? Inspiration for operators?</w:t>
       </w:r>
+      <w:bookmarkEnd w:id="2"/>
+      <w:r>
+        <w:rPr/>
+        <w:t xml:space="preserve"> Clustering papers, k-mean clustering, wikipedia article, maybe for initialising the problem or something like an operator.</w:t>
+      </w:r>
+    </w:p>
+    <w:p>
+      <w:pPr>
+        <w:pStyle w:val="ListParagraph"/>
+        <w:ind w:left="720" w:right="0" w:hanging="0"/>
+        <w:rPr/>
+      </w:pPr>
+      <w:r>
+        <w:rPr/>
+      </w:r>
+    </w:p>
+    <w:p>
+      <w:pPr>
+        <w:pStyle w:val="ListParagraph"/>
+        <w:ind w:left="720" w:right="0" w:hanging="0"/>
+        <w:rPr/>
+      </w:pPr>
+      <w:r>
+        <w:rPr/>
+      </w:r>
+    </w:p>
+    <w:p>
+      <w:pPr>
+        <w:pStyle w:val="ListParagraph"/>
+        <w:ind w:left="720" w:right="0" w:hanging="0"/>
+        <w:rPr/>
+      </w:pPr>
+      <w:r>
+        <w:rPr/>
+      </w:r>
+    </w:p>
+    <w:p>
+      <w:pPr>
+        <w:pStyle w:val="ListParagraph"/>
+        <w:ind w:left="720" w:right="0" w:hanging="0"/>
+        <w:rPr/>
+      </w:pPr>
+      <w:r>
+        <w:rPr/>
+      </w:r>
+    </w:p>
+    <w:p>
+      <w:pPr>
+        <w:pStyle w:val="ListParagraph"/>
+        <w:ind w:left="720" w:right="0" w:hanging="0"/>
+        <w:rPr/>
+      </w:pPr>
+      <w:r>
+        <w:rPr/>
+      </w:r>
+    </w:p>
+    <w:p>
+      <w:pPr>
+        <w:pStyle w:val="ListParagraph"/>
+        <w:ind w:left="720" w:right="0" w:hanging="0"/>
+        <w:rPr/>
+      </w:pPr>
+      <w:r>
+        <w:rPr/>
+        <w:t>Talk 04.04.19</w:t>
+      </w:r>
+    </w:p>
+    <w:p>
+      <w:pPr>
+        <w:pStyle w:val="ListParagraph"/>
+        <w:ind w:left="720" w:right="0" w:hanging="0"/>
+        <w:rPr/>
+      </w:pPr>
+      <w:r>
+        <w:rPr/>
+        <w:t xml:space="preserve"> </w:t>
+      </w:r>
+      <w:bookmarkStart w:id="3" w:name="__DdeLink__160_1660864662"/>
+      <w:r>
+        <w:rPr/>
+        <w:t>- Efficient complete Feasibility check ready. Checks all in time solution.length*timewindow.amount</w:t>
+      </w:r>
+    </w:p>
+    <w:p>
+      <w:pPr>
+        <w:pStyle w:val="ListParagraph"/>
+        <w:ind w:left="720" w:right="0" w:hanging="0"/>
+        <w:rPr/>
+      </w:pPr>
+      <w:r>
+        <w:rPr/>
+        <w:t>- Random heuristics finished, finds optimal solution for my small example.</w:t>
+      </w:r>
+    </w:p>
+    <w:p>
+      <w:pPr>
+        <w:pStyle w:val="ListParagraph"/>
+        <w:ind w:left="720" w:right="0" w:hanging="0"/>
+        <w:rPr/>
+      </w:pPr>
+      <w:r>
+        <w:rPr/>
+        <w:t>- ALNS – in progress</w:t>
+      </w:r>
+    </w:p>
+    <w:p>
+      <w:pPr>
+        <w:pStyle w:val="ListParagraph"/>
+        <w:ind w:left="720" w:right="0" w:hanging="0"/>
+        <w:rPr/>
+      </w:pPr>
+      <w:r>
+        <w:rPr/>
+        <w:t>- Removal Insertion heuristics – in progress</w:t>
+      </w:r>
+    </w:p>
+    <w:p>
+      <w:pPr>
+        <w:pStyle w:val="ListParagraph"/>
+        <w:ind w:left="720" w:right="0" w:hanging="0"/>
+        <w:rPr/>
+      </w:pPr>
+      <w:r>
+        <w:rPr/>
+        <w:t>- Question to the Benchmark paper...</w:t>
+      </w:r>
       <w:bookmarkEnd w:id="3"/>
-      <w:r>
-        <w:rPr/>
-        <w:t xml:space="preserve"> Clustering papers, k-mean clustering, wikipedia article, maybe for initialising the problem or something like an operator.</w:t>
-      </w:r>
-    </w:p>
-    <w:p>
-      <w:pPr>
-        <w:pStyle w:val="ListParagraph"/>
-        <w:ind w:left="720" w:right="0" w:hanging="0"/>
-        <w:rPr/>
-      </w:pPr>
-      <w:r>
-        <w:rPr/>
-      </w:r>
-    </w:p>
-    <w:p>
-      <w:pPr>
-        <w:pStyle w:val="ListParagraph"/>
-        <w:ind w:left="720" w:right="0" w:hanging="0"/>
-        <w:rPr/>
-      </w:pPr>
-      <w:r>
-        <w:rPr/>
-      </w:r>
-    </w:p>
-    <w:p>
-      <w:pPr>
-        <w:pStyle w:val="ListParagraph"/>
-        <w:ind w:left="720" w:right="0" w:hanging="0"/>
-        <w:rPr/>
-      </w:pPr>
-      <w:r>
-        <w:rPr/>
-      </w:r>
-    </w:p>
-    <w:p>
-      <w:pPr>
-        <w:pStyle w:val="ListParagraph"/>
-        <w:ind w:left="720" w:right="0" w:hanging="0"/>
-        <w:rPr/>
-      </w:pPr>
-      <w:r>
-        <w:rPr/>
-      </w:r>
-    </w:p>
-    <w:p>
-      <w:pPr>
-        <w:pStyle w:val="ListParagraph"/>
-        <w:ind w:left="720" w:right="0" w:hanging="0"/>
-        <w:rPr/>
-      </w:pPr>
-      <w:r>
-        <w:rPr/>
-      </w:r>
-    </w:p>
-    <w:p>
-      <w:pPr>
-        <w:pStyle w:val="ListParagraph"/>
-        <w:ind w:left="720" w:right="0" w:hanging="0"/>
-        <w:rPr/>
-      </w:pPr>
-      <w:r>
-        <w:rPr/>
-        <w:t>Talk 04.04.19</w:t>
-      </w:r>
-    </w:p>
-    <w:p>
-      <w:pPr>
-        <w:pStyle w:val="ListParagraph"/>
-        <w:ind w:left="720" w:right="0" w:hanging="0"/>
-        <w:rPr/>
-      </w:pPr>
-      <w:r>
-        <w:rPr/>
-        <w:t xml:space="preserve"> </w:t>
-      </w:r>
-      <w:bookmarkStart w:id="4" w:name="__DdeLink__160_1660864662"/>
-      <w:r>
-        <w:rPr/>
-        <w:t>- Efficient complete Feasibility check ready. Checks all in time solution.length*timewindow.amount</w:t>
-      </w:r>
-    </w:p>
-    <w:p>
-      <w:pPr>
-        <w:pStyle w:val="ListParagraph"/>
-        <w:ind w:left="720" w:right="0" w:hanging="0"/>
-        <w:rPr/>
-      </w:pPr>
-      <w:r>
-        <w:rPr/>
-        <w:t>- Random heuristics finished, finds optimal solution for my small example.</w:t>
-      </w:r>
-    </w:p>
-    <w:p>
-      <w:pPr>
-        <w:pStyle w:val="ListParagraph"/>
-        <w:ind w:left="720" w:right="0" w:hanging="0"/>
-        <w:rPr/>
-      </w:pPr>
-      <w:r>
-        <w:rPr/>
-        <w:t>- ALNS – in progress</w:t>
-      </w:r>
-    </w:p>
-    <w:p>
-      <w:pPr>
-        <w:pStyle w:val="ListParagraph"/>
-        <w:ind w:left="720" w:right="0" w:hanging="0"/>
-        <w:rPr/>
-      </w:pPr>
-      <w:r>
-        <w:rPr/>
-        <w:t>- Removal Insertion heuristics – in progress</w:t>
-      </w:r>
-    </w:p>
-    <w:p>
-      <w:pPr>
-        <w:pStyle w:val="ListParagraph"/>
-        <w:ind w:left="720" w:right="0" w:hanging="0"/>
-        <w:rPr/>
-      </w:pPr>
-      <w:r>
-        <w:rPr/>
-        <w:t>- Question to the Benchmark paper...</w:t>
-      </w:r>
-      <w:bookmarkEnd w:id="4"/>
     </w:p>
     <w:p>
       <w:pPr>
@@ -4877,7 +4930,7 @@
         <w:rPr/>
         <w:t xml:space="preserve">Had a talk with Lars and we looked at some of the data together. </w:t>
       </w:r>
-      <w:bookmarkStart w:id="5" w:name="__DdeLink__63_690381079"/>
+      <w:bookmarkStart w:id="4" w:name="__DdeLink__63_690381079"/>
       <w:r>
         <w:rPr/>
         <w:t>It could be that I need to change the model a bit due to the following points:</w:t>
@@ -4984,7 +5037,7 @@
         <w:rPr/>
         <w:t>Q3: Data that I generate might then be a bit similar (lots of equal time-windows etc.) is this a problem?</w:t>
       </w:r>
-      <w:bookmarkEnd w:id="5"/>
+      <w:bookmarkEnd w:id="4"/>
       <w:r>
         <w:rPr/>
         <w:t xml:space="preserve"> Dont waste too much time on the data. Just check how the real data varies and generate data based on the real instance. So dont solve his now just use it to generate my instances and to make an illustration of the problem and use this to describe the problem and solution in the paper.</w:t>
@@ -6323,7 +6376,7 @@
     <w:qFormat/>
     <w:pPr>
       <w:widowControl/>
-      <w:overflowPunct w:val="true"/>
+      <w:overflowPunct w:val="false"/>
       <w:bidi w:val="0"/>
       <w:jc w:val="left"/>
     </w:pPr>
@@ -9703,6 +9756,69 @@
   </w:style>
   <w:style w:type="character" w:styleId="ListLabel481">
     <w:name w:val="ListLabel 481"/>
+    <w:qFormat/>
+    <w:rPr>
+      <w:rFonts w:cs="Wingdings"/>
+    </w:rPr>
+  </w:style>
+  <w:style w:type="character" w:styleId="ListLabel482">
+    <w:name w:val="ListLabel 482"/>
+    <w:qFormat/>
+    <w:rPr>
+      <w:rFonts w:cs="Lohit Devanagari"/>
+    </w:rPr>
+  </w:style>
+  <w:style w:type="character" w:styleId="ListLabel483">
+    <w:name w:val="ListLabel 483"/>
+    <w:qFormat/>
+    <w:rPr>
+      <w:rFonts w:cs="Courier New"/>
+    </w:rPr>
+  </w:style>
+  <w:style w:type="character" w:styleId="ListLabel484">
+    <w:name w:val="ListLabel 484"/>
+    <w:qFormat/>
+    <w:rPr>
+      <w:rFonts w:cs="Wingdings"/>
+    </w:rPr>
+  </w:style>
+  <w:style w:type="character" w:styleId="ListLabel485">
+    <w:name w:val="ListLabel 485"/>
+    <w:qFormat/>
+    <w:rPr>
+      <w:rFonts w:cs="Symbol"/>
+    </w:rPr>
+  </w:style>
+  <w:style w:type="character" w:styleId="ListLabel486">
+    <w:name w:val="ListLabel 486"/>
+    <w:qFormat/>
+    <w:rPr>
+      <w:rFonts w:cs="Courier New"/>
+    </w:rPr>
+  </w:style>
+  <w:style w:type="character" w:styleId="ListLabel487">
+    <w:name w:val="ListLabel 487"/>
+    <w:qFormat/>
+    <w:rPr>
+      <w:rFonts w:cs="Wingdings"/>
+    </w:rPr>
+  </w:style>
+  <w:style w:type="character" w:styleId="ListLabel488">
+    <w:name w:val="ListLabel 488"/>
+    <w:qFormat/>
+    <w:rPr>
+      <w:rFonts w:cs="Symbol"/>
+    </w:rPr>
+  </w:style>
+  <w:style w:type="character" w:styleId="ListLabel489">
+    <w:name w:val="ListLabel 489"/>
+    <w:qFormat/>
+    <w:rPr>
+      <w:rFonts w:cs="Courier New"/>
+    </w:rPr>
+  </w:style>
+  <w:style w:type="character" w:styleId="ListLabel490">
+    <w:name w:val="ListLabel 490"/>
     <w:qFormat/>
     <w:rPr>
       <w:rFonts w:cs="Wingdings"/>

</xml_diff>

<commit_message>
print first two sections working
</commit_message>
<xml_diff>
--- a/qna/17.01.19 Q&A.docx
+++ b/qna/17.01.19 Q&A.docx
@@ -31,21 +31,47 @@
       </w:pPr>
       <w:r>
         <w:rPr/>
-        <w:t xml:space="preserve">AMPL status: Finished, tried solving </w:t>
-      </w:r>
-      <w:r>
-        <w:rPr/>
-        <w:t>different sizes of the problem with ampl and around 9-10 Orders it becomes difficult to find a solution in a reasonable time (taking 5 min with 9 orders and about 20 min with 10).</w:t>
-      </w:r>
-    </w:p>
-    <w:p>
-      <w:pPr>
-        <w:pStyle w:val="ListParagraph"/>
-        <w:ind w:left="720" w:right="0" w:hanging="0"/>
-        <w:rPr/>
-      </w:pPr>
-      <w:r>
-        <w:rPr/>
+        <w:t>AMPL status: Finished, tried solving different sizes of the problem with ampl and around 9-10 Orders it becomes difficult to find a solution in a reasonable time (taking 5 min with 9 orders and about 20 min with 10).</w:t>
+      </w:r>
+    </w:p>
+    <w:p>
+      <w:pPr>
+        <w:pStyle w:val="ListParagraph"/>
+        <w:ind w:left="720" w:right="0" w:hanging="0"/>
+        <w:rPr/>
+      </w:pPr>
+      <w:r>
+        <w:rPr/>
+      </w:r>
+    </w:p>
+    <w:p>
+      <w:pPr>
+        <w:pStyle w:val="ListParagraph"/>
+        <w:ind w:left="720" w:right="0" w:hanging="0"/>
+        <w:rPr/>
+      </w:pPr>
+      <w:r>
+        <w:rPr/>
+        <w:t>Instances sizes:</w:t>
+      </w:r>
+    </w:p>
+    <w:p>
+      <w:pPr>
+        <w:pStyle w:val="ListParagraph"/>
+        <w:ind w:left="720" w:right="0" w:hanging="0"/>
+        <w:rPr/>
+      </w:pPr>
+      <w:r>
+        <w:rPr/>
+        <w:t xml:space="preserve">Should I keep the instance sizes close to real 4flow examples? Especially refering to the amount of vehicles here and orders/pickup/delivery ratio. Like we have talked about previously 4flow can have enternal amount of cars (so amount of vehicles/oders will be high), this will give a very low optimal solution (since each car is picking up very few orders </w:t>
+      </w:r>
+      <w:r>
+        <w:rPr/>
+        <w:t>and orders delivered and picked up together will be bundled in the optimal solution</w:t>
+      </w:r>
+      <w:r>
+        <w:rPr/>
+        <w:t>)..</w:t>
       </w:r>
     </w:p>
     <w:p>
@@ -68,6 +94,73 @@
       <w:r>
         <w:rPr/>
         <w:t xml:space="preserve">Adjusted the second size of the problem to X, so that I can use AMPL to solve two different sizes of the problem and then the remaining 3 instance sizes will have to be solved with Java. Sound ok to you? Should I do other testing and find the limit of when ampl «fails» to solve an instance? </w:t>
+      </w:r>
+    </w:p>
+    <w:p>
+      <w:pPr>
+        <w:pStyle w:val="ListParagraph"/>
+        <w:ind w:left="720" w:right="0" w:hanging="0"/>
+        <w:rPr/>
+      </w:pPr>
+      <w:r>
+        <w:rPr/>
+      </w:r>
+    </w:p>
+    <w:p>
+      <w:pPr>
+        <w:pStyle w:val="ListParagraph"/>
+        <w:ind w:left="720" w:right="0" w:hanging="0"/>
+        <w:rPr/>
+      </w:pPr>
+      <w:r>
+        <w:rPr/>
+        <w:t>Operators:</w:t>
+      </w:r>
+    </w:p>
+    <w:p>
+      <w:pPr>
+        <w:pStyle w:val="ListParagraph"/>
+        <w:ind w:left="720" w:right="0" w:hanging="0"/>
+        <w:rPr/>
+      </w:pPr>
+      <w:r>
+        <w:rPr/>
+        <w:t xml:space="preserve">2-opt: Created a 2opt swap operator that searches for a local optimum for one vehicle and returns the best solution. This will be a bit slower than 2-swap which I had before but will be better at finding a good solution. </w:t>
+      </w:r>
+    </w:p>
+    <w:p>
+      <w:pPr>
+        <w:pStyle w:val="ListParagraph"/>
+        <w:ind w:left="720" w:right="0" w:hanging="0"/>
+        <w:rPr/>
+      </w:pPr>
+      <w:r>
+        <w:rPr/>
+      </w:r>
+    </w:p>
+    <w:p>
+      <w:pPr>
+        <w:pStyle w:val="ListParagraph"/>
+        <w:ind w:left="720" w:right="0" w:hanging="0"/>
+        <w:rPr/>
+      </w:pPr>
+      <w:r>
+        <w:rPr/>
+        <w:t xml:space="preserve">Reinsert-Greedy: Created a function to reinsert an order in the best possible place. </w:t>
+      </w:r>
+      <w:r>
+        <w:rPr/>
+        <w:t>However I find this operator to be quite «expensive» when it comes to time.</w:t>
+      </w:r>
+    </w:p>
+    <w:p>
+      <w:pPr>
+        <w:pStyle w:val="ListParagraph"/>
+        <w:ind w:left="720" w:right="0" w:hanging="0"/>
+        <w:rPr/>
+      </w:pPr>
+      <w:r>
+        <w:rPr/>
       </w:r>
     </w:p>
     <w:p>
@@ -6376,7 +6469,7 @@
     <w:qFormat/>
     <w:pPr>
       <w:widowControl/>
-      <w:overflowPunct w:val="false"/>
+      <w:overflowPunct w:val="true"/>
       <w:bidi w:val="0"/>
       <w:jc w:val="left"/>
     </w:pPr>
@@ -9819,6 +9912,69 @@
   </w:style>
   <w:style w:type="character" w:styleId="ListLabel490">
     <w:name w:val="ListLabel 490"/>
+    <w:qFormat/>
+    <w:rPr>
+      <w:rFonts w:cs="Wingdings"/>
+    </w:rPr>
+  </w:style>
+  <w:style w:type="character" w:styleId="ListLabel491">
+    <w:name w:val="ListLabel 491"/>
+    <w:qFormat/>
+    <w:rPr>
+      <w:rFonts w:cs="Lohit Devanagari"/>
+    </w:rPr>
+  </w:style>
+  <w:style w:type="character" w:styleId="ListLabel492">
+    <w:name w:val="ListLabel 492"/>
+    <w:qFormat/>
+    <w:rPr>
+      <w:rFonts w:cs="Courier New"/>
+    </w:rPr>
+  </w:style>
+  <w:style w:type="character" w:styleId="ListLabel493">
+    <w:name w:val="ListLabel 493"/>
+    <w:qFormat/>
+    <w:rPr>
+      <w:rFonts w:cs="Wingdings"/>
+    </w:rPr>
+  </w:style>
+  <w:style w:type="character" w:styleId="ListLabel494">
+    <w:name w:val="ListLabel 494"/>
+    <w:qFormat/>
+    <w:rPr>
+      <w:rFonts w:cs="Symbol"/>
+    </w:rPr>
+  </w:style>
+  <w:style w:type="character" w:styleId="ListLabel495">
+    <w:name w:val="ListLabel 495"/>
+    <w:qFormat/>
+    <w:rPr>
+      <w:rFonts w:cs="Courier New"/>
+    </w:rPr>
+  </w:style>
+  <w:style w:type="character" w:styleId="ListLabel496">
+    <w:name w:val="ListLabel 496"/>
+    <w:qFormat/>
+    <w:rPr>
+      <w:rFonts w:cs="Wingdings"/>
+    </w:rPr>
+  </w:style>
+  <w:style w:type="character" w:styleId="ListLabel497">
+    <w:name w:val="ListLabel 497"/>
+    <w:qFormat/>
+    <w:rPr>
+      <w:rFonts w:cs="Symbol"/>
+    </w:rPr>
+  </w:style>
+  <w:style w:type="character" w:styleId="ListLabel498">
+    <w:name w:val="ListLabel 498"/>
+    <w:qFormat/>
+    <w:rPr>
+      <w:rFonts w:cs="Courier New"/>
+    </w:rPr>
+  </w:style>
+  <w:style w:type="character" w:styleId="ListLabel499">
+    <w:name w:val="ListLabel 499"/>
     <w:qFormat/>
     <w:rPr>
       <w:rFonts w:cs="Wingdings"/>

</xml_diff>

<commit_message>
2opt operator finished untested
</commit_message>
<xml_diff>
--- a/qna/17.01.19 Q&A.docx
+++ b/qna/17.01.19 Q&A.docx
@@ -63,15 +63,7 @@
       </w:pPr>
       <w:r>
         <w:rPr/>
-        <w:t xml:space="preserve">Should I keep the instance sizes close to real 4flow examples? Especially refering to the amount of vehicles here and orders/pickup/delivery ratio. Like we have talked about previously 4flow can have enternal amount of cars (so amount of vehicles/oders will be high), this will give a very low optimal solution (since each car is picking up very few orders </w:t>
-      </w:r>
-      <w:r>
-        <w:rPr/>
-        <w:t>and orders delivered and picked up together will be bundled in the optimal solution</w:t>
-      </w:r>
-      <w:r>
-        <w:rPr/>
-        <w:t>)..</w:t>
+        <w:t>Should I keep the instance sizes close to real 4flow examples? Especially refering to the amount of vehicles here and orders/pickup/delivery ratio. Like we have talked about previously 4flow can have enternal amount of cars (so amount of vehicles/oders will be high), this will give a very low optimal solution (since each car is picking up very few orders and orders delivered and picked up together will be bundled in the optimal solution)..</w:t>
       </w:r>
     </w:p>
     <w:p>
@@ -125,32 +117,65 @@
       </w:pPr>
       <w:r>
         <w:rPr/>
-        <w:t xml:space="preserve">2-opt: Created a 2opt swap operator that searches for a local optimum for one vehicle and returns the best solution. This will be a bit slower than 2-swap which I had before but will be better at finding a good solution. </w:t>
-      </w:r>
-    </w:p>
-    <w:p>
-      <w:pPr>
-        <w:pStyle w:val="ListParagraph"/>
-        <w:ind w:left="720" w:right="0" w:hanging="0"/>
-        <w:rPr/>
-      </w:pPr>
-      <w:r>
-        <w:rPr/>
-      </w:r>
-    </w:p>
-    <w:p>
-      <w:pPr>
-        <w:pStyle w:val="ListParagraph"/>
-        <w:ind w:left="720" w:right="0" w:hanging="0"/>
-        <w:rPr/>
-      </w:pPr>
-      <w:r>
-        <w:rPr/>
-        <w:t xml:space="preserve">Reinsert-Greedy: Created a function to reinsert an order in the best possible place. </w:t>
-      </w:r>
-      <w:r>
-        <w:rPr/>
-        <w:t>However I find this operator to be quite «expensive» when it comes to time.</w:t>
+        <w:t xml:space="preserve">2-opt: Created a 2opt swap operator that </w:t>
+      </w:r>
+      <w:r>
+        <w:rPr/>
+        <w:t>picks a random vehicle and performs a standard 2-opt operation on the vehicle.</w:t>
+      </w:r>
+      <w:r>
+        <w:rPr/>
+        <w:t xml:space="preserve"> </w:t>
+      </w:r>
+      <w:r>
+        <w:rPr/>
+        <w:t xml:space="preserve">ie. It finds the best part to reverse based on the cost (not distance like standard 2-opt) on the delivery schedule for a vehicle and performs the reverse (I do however not perform reverses until I dont find better solutions anymore. Should I change this?). If not possible it returns the same solution. </w:t>
+      </w:r>
+    </w:p>
+    <w:p>
+      <w:pPr>
+        <w:pStyle w:val="ListParagraph"/>
+        <w:ind w:left="720" w:right="0" w:hanging="0"/>
+        <w:rPr/>
+      </w:pPr>
+      <w:r>
+        <w:rPr/>
+      </w:r>
+    </w:p>
+    <w:p>
+      <w:pPr>
+        <w:pStyle w:val="ListParagraph"/>
+        <w:ind w:left="720" w:right="0" w:hanging="0"/>
+        <w:rPr/>
+      </w:pPr>
+      <w:r>
+        <w:rPr/>
+        <w:t xml:space="preserve">This will be a bit slower than 2-swap which I had before but will be better at finding </w:t>
+      </w:r>
+      <w:r>
+        <w:rPr/>
+        <w:t>a local optimum. One thing I am uncertain of is if I should perform the reverse action several times until I end up in a local optimum or if I should rather keep the options open to run the operator again on the local optimum next iteration?</w:t>
+      </w:r>
+    </w:p>
+    <w:p>
+      <w:pPr>
+        <w:pStyle w:val="ListParagraph"/>
+        <w:ind w:left="720" w:right="0" w:hanging="0"/>
+        <w:rPr/>
+      </w:pPr>
+      <w:r>
+        <w:rPr/>
+      </w:r>
+    </w:p>
+    <w:p>
+      <w:pPr>
+        <w:pStyle w:val="ListParagraph"/>
+        <w:ind w:left="720" w:right="0" w:hanging="0"/>
+        <w:rPr/>
+      </w:pPr>
+      <w:r>
+        <w:rPr/>
+        <w:t>Reinsert-Greedy: Created a function to reinsert an order in the best possible place. However I find this operator to be quite «expensive» when it comes to time.</w:t>
       </w:r>
     </w:p>
     <w:p>
@@ -6469,7 +6494,7 @@
     <w:qFormat/>
     <w:pPr>
       <w:widowControl/>
-      <w:overflowPunct w:val="true"/>
+      <w:overflowPunct w:val="false"/>
       <w:bidi w:val="0"/>
       <w:jc w:val="left"/>
     </w:pPr>
@@ -9975,6 +10000,69 @@
   </w:style>
   <w:style w:type="character" w:styleId="ListLabel499">
     <w:name w:val="ListLabel 499"/>
+    <w:qFormat/>
+    <w:rPr>
+      <w:rFonts w:cs="Wingdings"/>
+    </w:rPr>
+  </w:style>
+  <w:style w:type="character" w:styleId="ListLabel500">
+    <w:name w:val="ListLabel 500"/>
+    <w:qFormat/>
+    <w:rPr>
+      <w:rFonts w:cs="Lohit Devanagari"/>
+    </w:rPr>
+  </w:style>
+  <w:style w:type="character" w:styleId="ListLabel501">
+    <w:name w:val="ListLabel 501"/>
+    <w:qFormat/>
+    <w:rPr>
+      <w:rFonts w:cs="Courier New"/>
+    </w:rPr>
+  </w:style>
+  <w:style w:type="character" w:styleId="ListLabel502">
+    <w:name w:val="ListLabel 502"/>
+    <w:qFormat/>
+    <w:rPr>
+      <w:rFonts w:cs="Wingdings"/>
+    </w:rPr>
+  </w:style>
+  <w:style w:type="character" w:styleId="ListLabel503">
+    <w:name w:val="ListLabel 503"/>
+    <w:qFormat/>
+    <w:rPr>
+      <w:rFonts w:cs="Symbol"/>
+    </w:rPr>
+  </w:style>
+  <w:style w:type="character" w:styleId="ListLabel504">
+    <w:name w:val="ListLabel 504"/>
+    <w:qFormat/>
+    <w:rPr>
+      <w:rFonts w:cs="Courier New"/>
+    </w:rPr>
+  </w:style>
+  <w:style w:type="character" w:styleId="ListLabel505">
+    <w:name w:val="ListLabel 505"/>
+    <w:qFormat/>
+    <w:rPr>
+      <w:rFonts w:cs="Wingdings"/>
+    </w:rPr>
+  </w:style>
+  <w:style w:type="character" w:styleId="ListLabel506">
+    <w:name w:val="ListLabel 506"/>
+    <w:qFormat/>
+    <w:rPr>
+      <w:rFonts w:cs="Symbol"/>
+    </w:rPr>
+  </w:style>
+  <w:style w:type="character" w:styleId="ListLabel507">
+    <w:name w:val="ListLabel 507"/>
+    <w:qFormat/>
+    <w:rPr>
+      <w:rFonts w:cs="Courier New"/>
+    </w:rPr>
+  </w:style>
+  <w:style w:type="character" w:styleId="ListLabel508">
+    <w:name w:val="ListLabel 508"/>
     <w:qFormat/>
     <w:rPr>
       <w:rFonts w:cs="Wingdings"/>

</xml_diff>

<commit_message>
Almost finished RemoveExpensiveInsertGreedy, added tests
</commit_message>
<xml_diff>
--- a/qna/17.01.19 Q&A.docx
+++ b/qna/17.01.19 Q&A.docx
@@ -63,29 +63,193 @@
       </w:pPr>
       <w:r>
         <w:rPr/>
-        <w:t>Should I keep the instance sizes close to real 4flow examples? Especially refering to the amount of vehicles here and orders/pickup/delivery ratio. Like we have talked about previously 4flow can have enternal amount of cars (so amount of vehicles/oders will be high), this will give a very low optimal solution (since each car is picking up very few orders and orders delivered and picked up together will be bundled in the optimal solution)..</w:t>
-      </w:r>
-    </w:p>
-    <w:p>
-      <w:pPr>
-        <w:pStyle w:val="ListParagraph"/>
-        <w:ind w:left="720" w:right="0" w:hanging="0"/>
-        <w:rPr/>
-      </w:pPr>
-      <w:r>
-        <w:rPr/>
-        <w:t xml:space="preserve">I adjusted the sizes of the instances to </w:t>
-      </w:r>
-    </w:p>
-    <w:p>
-      <w:pPr>
-        <w:pStyle w:val="ListParagraph"/>
-        <w:ind w:left="720" w:right="0" w:hanging="0"/>
-        <w:rPr/>
-      </w:pPr>
-      <w:r>
-        <w:rPr/>
-        <w:t xml:space="preserve">Adjusted the second size of the problem to X, so that I can use AMPL to solve two different sizes of the problem and then the remaining 3 instance sizes will have to be solved with Java. Sound ok to you? Should I do other testing and find the limit of when ampl «fails» to solve an instance? </w:t>
+        <w:t>Should I keep the instance sizes close to the real 4flow examples I got? Especially refering to the amount of vehicles here and orders/pickup/delivery ratio. Like we have talked about previously 4flow can have enternal amount of cars (so amount of vehicles compared to oders will be high), this will give a very low optimal solution (since each car is picking up very few orders and orders delivered and picked up from to the same location will be bundled together in the optimal solution)..</w:t>
+      </w:r>
+    </w:p>
+    <w:p>
+      <w:pPr>
+        <w:pStyle w:val="ListParagraph"/>
+        <w:ind w:left="720" w:right="0" w:hanging="0"/>
+        <w:rPr/>
+      </w:pPr>
+      <w:r>
+        <w:rPr/>
+      </w:r>
+    </w:p>
+    <w:p>
+      <w:pPr>
+        <w:pStyle w:val="ListParagraph"/>
+        <w:ind w:left="720" w:right="0" w:hanging="0"/>
+        <w:rPr/>
+      </w:pPr>
+      <w:r>
+        <w:rPr/>
+        <w:t xml:space="preserve">Make one of each instance with a smaller amount of vehicles and one bigger 5 instances of each. </w:t>
+      </w:r>
+      <w:r>
+        <w:rPr/>
+        <w:t>Reduce the amounts slightly below what is needed (start with 20 vehicles, if I only need 10 reduce it to 8). It would also give me alot more analytics if I added the start and finish position of the fleet to the problem with reduced vehicles to assume the position of the logisctics provider.</w:t>
+      </w:r>
+    </w:p>
+    <w:p>
+      <w:pPr>
+        <w:pStyle w:val="ListParagraph"/>
+        <w:ind w:left="720" w:right="0" w:hanging="0"/>
+        <w:rPr/>
+      </w:pPr>
+      <w:r>
+        <w:rPr/>
+      </w:r>
+    </w:p>
+    <w:p>
+      <w:pPr>
+        <w:pStyle w:val="ListParagraph"/>
+        <w:ind w:left="720" w:right="0" w:hanging="0"/>
+        <w:rPr/>
+      </w:pPr>
+      <w:r>
+        <w:rPr/>
+        <w:t>Make a good example of this since most pdp problems are logistics companies.</w:t>
+      </w:r>
+    </w:p>
+    <w:p>
+      <w:pPr>
+        <w:pStyle w:val="ListParagraph"/>
+        <w:ind w:left="720" w:right="0" w:hanging="0"/>
+        <w:rPr/>
+      </w:pPr>
+      <w:r>
+        <w:rPr/>
+      </w:r>
+    </w:p>
+    <w:p>
+      <w:pPr>
+        <w:pStyle w:val="ListParagraph"/>
+        <w:ind w:left="720" w:right="0" w:hanging="0"/>
+        <w:rPr/>
+      </w:pPr>
+      <w:r>
+        <w:rPr/>
+      </w:r>
+    </w:p>
+    <w:p>
+      <w:pPr>
+        <w:pStyle w:val="ListParagraph"/>
+        <w:ind w:left="720" w:right="0" w:hanging="0"/>
+        <w:rPr/>
+      </w:pPr>
+      <w:r>
+        <w:rPr/>
+        <w:t>I adjusted the sizes of the final instances to the following:</w:t>
+      </w:r>
+    </w:p>
+    <w:p>
+      <w:pPr>
+        <w:pStyle w:val="ListParagraph"/>
+        <w:ind w:left="720" w:right="0" w:hanging="0"/>
+        <w:rPr/>
+      </w:pPr>
+      <w:r>
+        <w:rPr/>
+        <w:object>
+          <v:shape id="ole_rId2" style="width:219.8pt;height:59.3pt" o:ole="">
+            <v:imagedata r:id="rId3" o:title=""/>
+          </v:shape>
+          <o:OLEObject Type="Embed" ProgID="Excel.Sheet.12" ShapeID="ole_rId2" DrawAspect="Content" ObjectID="_553057768" r:id="rId2"/>
+        </w:object>
+      </w:r>
+    </w:p>
+    <w:p>
+      <w:pPr>
+        <w:pStyle w:val="ListParagraph"/>
+        <w:ind w:left="720" w:right="0" w:hanging="0"/>
+        <w:rPr/>
+      </w:pPr>
+      <w:r>
+        <w:rPr/>
+      </w:r>
+    </w:p>
+    <w:p>
+      <w:pPr>
+        <w:pStyle w:val="ListParagraph"/>
+        <w:ind w:left="720" w:right="0" w:hanging="0"/>
+        <w:rPr/>
+      </w:pPr>
+      <w:r>
+        <w:rPr/>
+      </w:r>
+    </w:p>
+    <w:p>
+      <w:pPr>
+        <w:pStyle w:val="ListParagraph"/>
+        <w:ind w:left="720" w:right="0" w:hanging="0"/>
+        <w:rPr/>
+      </w:pPr>
+      <w:r>
+        <w:rPr/>
+      </w:r>
+    </w:p>
+    <w:p>
+      <w:pPr>
+        <w:pStyle w:val="ListParagraph"/>
+        <w:ind w:left="720" w:right="0" w:hanging="0"/>
+        <w:rPr/>
+      </w:pPr>
+      <w:r>
+        <w:rPr/>
+      </w:r>
+    </w:p>
+    <w:p>
+      <w:pPr>
+        <w:pStyle w:val="ListParagraph"/>
+        <w:ind w:left="720" w:right="0" w:hanging="0"/>
+        <w:rPr/>
+      </w:pPr>
+      <w:r>
+        <w:rPr/>
+        <w:t xml:space="preserve">Right now AMPL can solve the first and second problem, it does however use like an hour to solve the second one. I just wanted to see what the optimal solution was for a little bit bigger problem. My algorithm didnt find this solution after 10000 iterations but it got pretty close and I presume it will do so once I finish the new operators. </w:t>
+      </w:r>
+    </w:p>
+    <w:p>
+      <w:pPr>
+        <w:pStyle w:val="ListParagraph"/>
+        <w:ind w:left="720" w:right="0" w:hanging="0"/>
+        <w:rPr/>
+      </w:pPr>
+      <w:r>
+        <w:rPr/>
+      </w:r>
+    </w:p>
+    <w:p>
+      <w:pPr>
+        <w:pStyle w:val="ListParagraph"/>
+        <w:ind w:left="720" w:right="0" w:hanging="0"/>
+        <w:rPr/>
+      </w:pPr>
+      <w:r>
+        <w:rPr/>
+        <w:t>Check the solution from AMPL and try to put it into Java to see if I can find it.</w:t>
+      </w:r>
+    </w:p>
+    <w:p>
+      <w:pPr>
+        <w:pStyle w:val="ListParagraph"/>
+        <w:ind w:left="720" w:right="0" w:hanging="0"/>
+        <w:rPr/>
+      </w:pPr>
+      <w:r>
+        <w:rPr/>
+      </w:r>
+    </w:p>
+    <w:p>
+      <w:pPr>
+        <w:pStyle w:val="ListParagraph"/>
+        <w:ind w:left="720" w:right="0" w:hanging="0"/>
+        <w:rPr/>
+      </w:pPr>
+      <w:r>
+        <w:rPr/>
+        <w:t xml:space="preserve">Right now I am running the algorithm on 5 different lower sized problems while I test the different operators. </w:t>
       </w:r>
     </w:p>
     <w:p>
@@ -117,65 +281,329 @@
       </w:pPr>
       <w:r>
         <w:rPr/>
-        <w:t xml:space="preserve">2-opt: Created a 2opt swap operator that </w:t>
-      </w:r>
-      <w:r>
-        <w:rPr/>
-        <w:t>picks a random vehicle and performs a standard 2-opt operation on the vehicle.</w:t>
-      </w:r>
-      <w:r>
-        <w:rPr/>
-        <w:t xml:space="preserve"> </w:t>
-      </w:r>
-      <w:r>
-        <w:rPr/>
-        <w:t xml:space="preserve">ie. It finds the best part to reverse based on the cost (not distance like standard 2-opt) on the delivery schedule for a vehicle and performs the reverse (I do however not perform reverses until I dont find better solutions anymore. Should I change this?). If not possible it returns the same solution. </w:t>
-      </w:r>
-    </w:p>
-    <w:p>
-      <w:pPr>
-        <w:pStyle w:val="ListParagraph"/>
-        <w:ind w:left="720" w:right="0" w:hanging="0"/>
-        <w:rPr/>
-      </w:pPr>
-      <w:r>
-        <w:rPr/>
-      </w:r>
-    </w:p>
-    <w:p>
-      <w:pPr>
-        <w:pStyle w:val="ListParagraph"/>
-        <w:ind w:left="720" w:right="0" w:hanging="0"/>
-        <w:rPr/>
-      </w:pPr>
-      <w:r>
-        <w:rPr/>
-        <w:t xml:space="preserve">This will be a bit slower than 2-swap which I had before but will be better at finding </w:t>
-      </w:r>
-      <w:r>
-        <w:rPr/>
-        <w:t>a local optimum. One thing I am uncertain of is if I should perform the reverse action several times until I end up in a local optimum or if I should rather keep the options open to run the operator again on the local optimum next iteration?</w:t>
-      </w:r>
-    </w:p>
-    <w:p>
-      <w:pPr>
-        <w:pStyle w:val="ListParagraph"/>
-        <w:ind w:left="720" w:right="0" w:hanging="0"/>
-        <w:rPr/>
-      </w:pPr>
-      <w:r>
-        <w:rPr/>
-      </w:r>
-    </w:p>
-    <w:p>
-      <w:pPr>
-        <w:pStyle w:val="ListParagraph"/>
-        <w:ind w:left="720" w:right="0" w:hanging="0"/>
-        <w:rPr/>
-      </w:pPr>
-      <w:r>
-        <w:rPr/>
-        <w:t>Reinsert-Greedy: Created a function to reinsert an order in the best possible place. However I find this operator to be quite «expensive» when it comes to time.</w:t>
+        <w:t>2-opt: Created a 2opt swap operator that picks a random vehicle and performs a standard 2-opt operation on the route of the vehicle. ie. It performs reverses based on the cost (not distance like standard 2-opt) on the delivery schedule for a vehicle until there are no improvements anymore. For the smaller instances I am testing it is going very fast still but I presume this operator will take alot more time when I increase the size of the problem and also if I would reduce the amount of vehicles per problem (since each car will have to carry more then).</w:t>
+      </w:r>
+    </w:p>
+    <w:p>
+      <w:pPr>
+        <w:pStyle w:val="ListParagraph"/>
+        <w:ind w:left="720" w:right="0" w:hanging="0"/>
+        <w:rPr/>
+      </w:pPr>
+      <w:r>
+        <w:rPr/>
+      </w:r>
+    </w:p>
+    <w:p>
+      <w:pPr>
+        <w:pStyle w:val="ListParagraph"/>
+        <w:ind w:left="720" w:right="0" w:hanging="0"/>
+        <w:rPr/>
+      </w:pPr>
+      <w:r>
+        <w:rPr/>
+        <w:t xml:space="preserve">Right now it is only slightly slower than exchange 3 which only does one switch, but it will be much better at finding a local optimum. </w:t>
+      </w:r>
+    </w:p>
+    <w:p>
+      <w:pPr>
+        <w:pStyle w:val="ListParagraph"/>
+        <w:ind w:left="720" w:right="0" w:hanging="0"/>
+        <w:rPr/>
+      </w:pPr>
+      <w:r>
+        <w:rPr/>
+      </w:r>
+    </w:p>
+    <w:p>
+      <w:pPr>
+        <w:pStyle w:val="ListParagraph"/>
+        <w:ind w:left="720" w:right="0" w:hanging="0"/>
+        <w:rPr/>
+      </w:pPr>
+      <w:r>
+        <w:rPr/>
+        <w:t>Operators still WIP:</w:t>
+      </w:r>
+    </w:p>
+    <w:p>
+      <w:pPr>
+        <w:pStyle w:val="ListParagraph"/>
+        <w:ind w:left="720" w:right="0" w:hanging="0"/>
+        <w:rPr/>
+      </w:pPr>
+      <w:r>
+        <w:rPr/>
+        <w:t>Reinsert-Greedy: Removes the most expensive order  and reinserts (amount limits is based on the size of the problem but maksimum 5 orders are reinserted) them in their best possible place. Need to do more testing to be sure that this is working as it should. A bit conserned about the time since I have to check the cost of inserting the order in every part of  the permutation (not just for a vehicle like the 2-opt). Do you think this will be a problem?</w:t>
+      </w:r>
+    </w:p>
+    <w:p>
+      <w:pPr>
+        <w:pStyle w:val="ListParagraph"/>
+        <w:ind w:left="720" w:right="0" w:hanging="0"/>
+        <w:rPr/>
+      </w:pPr>
+      <w:r>
+        <w:rPr/>
+        <w:t>Be smart with how long you continue checking, if i breach f.eks. A timewindow, dont continue.</w:t>
+      </w:r>
+    </w:p>
+    <w:p>
+      <w:pPr>
+        <w:pStyle w:val="ListParagraph"/>
+        <w:ind w:left="720" w:right="0" w:hanging="0"/>
+        <w:rPr/>
+      </w:pPr>
+      <w:r>
+        <w:rPr/>
+        <w:t>If its very expensive, try inserting the first better solution but try normal first.</w:t>
+      </w:r>
+    </w:p>
+    <w:p>
+      <w:pPr>
+        <w:pStyle w:val="ListParagraph"/>
+        <w:ind w:left="720" w:right="0" w:hanging="0"/>
+        <w:rPr/>
+      </w:pPr>
+      <w:r>
+        <w:rPr/>
+        <w:t>Try to use the cost calculation from previous iterations to save time on calculating the new.</w:t>
+      </w:r>
+    </w:p>
+    <w:p>
+      <w:pPr>
+        <w:pStyle w:val="ListParagraph"/>
+        <w:ind w:left="720" w:right="0" w:hanging="0"/>
+        <w:rPr/>
+      </w:pPr>
+      <w:r>
+        <w:rPr/>
+      </w:r>
+    </w:p>
+    <w:p>
+      <w:pPr>
+        <w:pStyle w:val="ListParagraph"/>
+        <w:ind w:left="720" w:right="0" w:hanging="0"/>
+        <w:rPr/>
+      </w:pPr>
+      <w:r>
+        <w:rPr/>
+        <w:t xml:space="preserve">Reinsert-k: Standard regret-k heuristic. Using currently the removal of the similar orders (based on Shaw but adapted a bit to my problem) and then regret-k to insert the orders again. Also working on testing here. Same concerns as above with checking every permutation of the solution for larger instances but I will see during the testing how it will go. </w:t>
+      </w:r>
+    </w:p>
+    <w:p>
+      <w:pPr>
+        <w:pStyle w:val="ListParagraph"/>
+        <w:ind w:left="720" w:right="0" w:hanging="0"/>
+        <w:rPr/>
+      </w:pPr>
+      <w:r>
+        <w:rPr/>
+      </w:r>
+    </w:p>
+    <w:p>
+      <w:pPr>
+        <w:pStyle w:val="ListParagraph"/>
+        <w:ind w:left="720" w:right="0" w:hanging="0"/>
+        <w:rPr/>
+      </w:pPr>
+      <w:r>
+        <w:rPr/>
+        <w:t xml:space="preserve">Special Operator 1: Working on a cluster operator. Since the orders from 4flow and in my instance generator are sometimes being transported from/to the same place or places close to eachother (see the tab with the clusters of Europe and Germany), making them very attractive to transport together, I want to let a cluster algorithm run in the beginning and then the algorithm tried to pickup and deliver orders based on the clusters, and always keep the best schedule. Still experimenting with this but I hope this operator will work well. </w:t>
+      </w:r>
+    </w:p>
+    <w:p>
+      <w:pPr>
+        <w:pStyle w:val="ListParagraph"/>
+        <w:ind w:left="720" w:right="0" w:hanging="0"/>
+        <w:rPr/>
+      </w:pPr>
+      <w:r>
+        <w:rPr/>
+      </w:r>
+    </w:p>
+    <w:p>
+      <w:pPr>
+        <w:pStyle w:val="ListParagraph"/>
+        <w:ind w:left="720" w:right="0" w:hanging="0"/>
+        <w:rPr/>
+      </w:pPr>
+      <w:r>
+        <w:rPr/>
+        <w:t>Special Operator 2: This operator goes through each factory and removes orders that should be delivered in the same factory and then compares delivering them together with the current cost. Very efficient operator That could be good but I am still working on the implementation here. Perhaps I will do it for all factories or something else but I thought this could be good to find some local optimums the other operators cant.</w:t>
+      </w:r>
+    </w:p>
+    <w:p>
+      <w:pPr>
+        <w:pStyle w:val="ListParagraph"/>
+        <w:ind w:left="720" w:right="0" w:hanging="0"/>
+        <w:rPr/>
+      </w:pPr>
+      <w:r>
+        <w:rPr/>
+      </w:r>
+    </w:p>
+    <w:p>
+      <w:pPr>
+        <w:pStyle w:val="ListParagraph"/>
+        <w:ind w:left="720" w:right="0" w:hanging="0"/>
+        <w:rPr/>
+      </w:pPr>
+      <w:r>
+        <w:rPr/>
+        <w:t xml:space="preserve">Speical Operator 3: Time windows operator. I thought of an operator that would try to make a delivery schedule of a vehicle more efficient based on the time windows so that it would be possible for the vehicle to deliver more orders on one trip. This does however not seem very good for how the 4flow instances and my instancegenerator work at the moment. This is because I have so many cars and very flexible timewindows so it is not actually beneficial to my current instances. But maybe you have some idea on how else I can use the multiple timewindows to make an operator? </w:t>
+      </w:r>
+      <w:r>
+        <w:rPr/>
+        <w:t>Experiment with this, good idea.</w:t>
+      </w:r>
+    </w:p>
+    <w:p>
+      <w:pPr>
+        <w:pStyle w:val="ListParagraph"/>
+        <w:ind w:left="720" w:right="0" w:hanging="0"/>
+        <w:rPr/>
+      </w:pPr>
+      <w:r>
+        <w:rPr/>
+      </w:r>
+    </w:p>
+    <w:p>
+      <w:pPr>
+        <w:pStyle w:val="ListParagraph"/>
+        <w:ind w:left="720" w:right="0" w:hanging="0"/>
+        <w:rPr/>
+      </w:pPr>
+      <w:r>
+        <w:rPr/>
+        <w:t>If you have any other input on operators and what area I should focus on to maybe get more Ideas please le me know. My plan is to finish as many operators as possible this week and I hope to be doing some experiementing with all of them the week after to see which is working the best and to finalize the instances and the sizes.</w:t>
+      </w:r>
+    </w:p>
+    <w:p>
+      <w:pPr>
+        <w:pStyle w:val="ListParagraph"/>
+        <w:ind w:left="720" w:right="0" w:hanging="0"/>
+        <w:rPr/>
+      </w:pPr>
+      <w:r>
+        <w:rPr/>
+        <w:t>I also want to spend a bit time to write ahead. I thought I would start with writing the operator section since that is fresh on my mind and try to finish that part as soon as possible (after I finalize which operators I use ofcourse).</w:t>
+      </w:r>
+    </w:p>
+    <w:p>
+      <w:pPr>
+        <w:pStyle w:val="ListParagraph"/>
+        <w:ind w:left="720" w:right="0" w:hanging="0"/>
+        <w:rPr/>
+      </w:pPr>
+      <w:r>
+        <w:rPr/>
+      </w:r>
+    </w:p>
+    <w:p>
+      <w:pPr>
+        <w:pStyle w:val="ListParagraph"/>
+        <w:ind w:left="720" w:right="0" w:hanging="0"/>
+        <w:rPr/>
+      </w:pPr>
+      <w:r>
+        <w:rPr/>
+        <w:t xml:space="preserve">Lets discuss all of this tomorrow in the meeting. </w:t>
+      </w:r>
+    </w:p>
+    <w:p>
+      <w:pPr>
+        <w:pStyle w:val="ListParagraph"/>
+        <w:ind w:left="720" w:right="0" w:hanging="0"/>
+        <w:rPr/>
+      </w:pPr>
+      <w:r>
+        <w:rPr/>
+      </w:r>
+    </w:p>
+    <w:p>
+      <w:pPr>
+        <w:pStyle w:val="ListParagraph"/>
+        <w:ind w:left="720" w:right="0" w:hanging="0"/>
+        <w:rPr/>
+      </w:pPr>
+      <w:r>
+        <w:rPr/>
+        <w:t>Write about a meeting.</w:t>
+      </w:r>
+    </w:p>
+    <w:p>
+      <w:pPr>
+        <w:pStyle w:val="ListParagraph"/>
+        <w:ind w:left="720" w:right="0" w:hanging="0"/>
+        <w:rPr/>
+      </w:pPr>
+      <w:r>
+        <w:rPr/>
+      </w:r>
+    </w:p>
+    <w:p>
+      <w:pPr>
+        <w:pStyle w:val="ListParagraph"/>
+        <w:ind w:left="720" w:right="0" w:hanging="0"/>
+        <w:rPr/>
+      </w:pPr>
+      <w:r>
+        <w:rPr/>
+        <w:t>Looking forward to it.</w:t>
+      </w:r>
+    </w:p>
+    <w:p>
+      <w:pPr>
+        <w:pStyle w:val="ListParagraph"/>
+        <w:ind w:left="720" w:right="0" w:hanging="0"/>
+        <w:rPr/>
+      </w:pPr>
+      <w:r>
+        <w:rPr/>
+      </w:r>
+    </w:p>
+    <w:p>
+      <w:pPr>
+        <w:pStyle w:val="ListParagraph"/>
+        <w:ind w:left="720" w:right="0" w:hanging="0"/>
+        <w:rPr/>
+      </w:pPr>
+      <w:r>
+        <w:rPr/>
+        <w:t>See you soon.</w:t>
+      </w:r>
+    </w:p>
+    <w:p>
+      <w:pPr>
+        <w:pStyle w:val="ListParagraph"/>
+        <w:ind w:left="720" w:right="0" w:hanging="0"/>
+        <w:rPr/>
+      </w:pPr>
+      <w:r>
+        <w:rPr/>
+      </w:r>
+    </w:p>
+    <w:p>
+      <w:pPr>
+        <w:pStyle w:val="ListParagraph"/>
+        <w:ind w:left="720" w:right="0" w:hanging="0"/>
+        <w:rPr/>
+      </w:pPr>
+      <w:r>
+        <w:rPr/>
+        <w:t>Best Regards</w:t>
+      </w:r>
+    </w:p>
+    <w:p>
+      <w:pPr>
+        <w:pStyle w:val="ListParagraph"/>
+        <w:ind w:left="720" w:right="0" w:hanging="0"/>
+        <w:rPr/>
+      </w:pPr>
+      <w:r>
+        <w:rPr/>
+        <w:t>Preben</w:t>
       </w:r>
     </w:p>
     <w:p>
@@ -10068,6 +10496,132 @@
       <w:rFonts w:cs="Wingdings"/>
     </w:rPr>
   </w:style>
+  <w:style w:type="character" w:styleId="ListLabel509">
+    <w:name w:val="ListLabel 509"/>
+    <w:qFormat/>
+    <w:rPr>
+      <w:rFonts w:cs="Lohit Devanagari"/>
+    </w:rPr>
+  </w:style>
+  <w:style w:type="character" w:styleId="ListLabel510">
+    <w:name w:val="ListLabel 510"/>
+    <w:qFormat/>
+    <w:rPr>
+      <w:rFonts w:cs="Courier New"/>
+    </w:rPr>
+  </w:style>
+  <w:style w:type="character" w:styleId="ListLabel511">
+    <w:name w:val="ListLabel 511"/>
+    <w:qFormat/>
+    <w:rPr>
+      <w:rFonts w:cs="Wingdings"/>
+    </w:rPr>
+  </w:style>
+  <w:style w:type="character" w:styleId="ListLabel512">
+    <w:name w:val="ListLabel 512"/>
+    <w:qFormat/>
+    <w:rPr>
+      <w:rFonts w:cs="Symbol"/>
+    </w:rPr>
+  </w:style>
+  <w:style w:type="character" w:styleId="ListLabel513">
+    <w:name w:val="ListLabel 513"/>
+    <w:qFormat/>
+    <w:rPr>
+      <w:rFonts w:cs="Courier New"/>
+    </w:rPr>
+  </w:style>
+  <w:style w:type="character" w:styleId="ListLabel514">
+    <w:name w:val="ListLabel 514"/>
+    <w:qFormat/>
+    <w:rPr>
+      <w:rFonts w:cs="Wingdings"/>
+    </w:rPr>
+  </w:style>
+  <w:style w:type="character" w:styleId="ListLabel515">
+    <w:name w:val="ListLabel 515"/>
+    <w:qFormat/>
+    <w:rPr>
+      <w:rFonts w:cs="Symbol"/>
+    </w:rPr>
+  </w:style>
+  <w:style w:type="character" w:styleId="ListLabel516">
+    <w:name w:val="ListLabel 516"/>
+    <w:qFormat/>
+    <w:rPr>
+      <w:rFonts w:cs="Courier New"/>
+    </w:rPr>
+  </w:style>
+  <w:style w:type="character" w:styleId="ListLabel517">
+    <w:name w:val="ListLabel 517"/>
+    <w:qFormat/>
+    <w:rPr>
+      <w:rFonts w:cs="Wingdings"/>
+    </w:rPr>
+  </w:style>
+  <w:style w:type="character" w:styleId="ListLabel518">
+    <w:name w:val="ListLabel 518"/>
+    <w:qFormat/>
+    <w:rPr>
+      <w:rFonts w:cs="Lohit Devanagari"/>
+    </w:rPr>
+  </w:style>
+  <w:style w:type="character" w:styleId="ListLabel519">
+    <w:name w:val="ListLabel 519"/>
+    <w:qFormat/>
+    <w:rPr>
+      <w:rFonts w:cs="Courier New"/>
+    </w:rPr>
+  </w:style>
+  <w:style w:type="character" w:styleId="ListLabel520">
+    <w:name w:val="ListLabel 520"/>
+    <w:qFormat/>
+    <w:rPr>
+      <w:rFonts w:cs="Wingdings"/>
+    </w:rPr>
+  </w:style>
+  <w:style w:type="character" w:styleId="ListLabel521">
+    <w:name w:val="ListLabel 521"/>
+    <w:qFormat/>
+    <w:rPr>
+      <w:rFonts w:cs="Symbol"/>
+    </w:rPr>
+  </w:style>
+  <w:style w:type="character" w:styleId="ListLabel522">
+    <w:name w:val="ListLabel 522"/>
+    <w:qFormat/>
+    <w:rPr>
+      <w:rFonts w:cs="Courier New"/>
+    </w:rPr>
+  </w:style>
+  <w:style w:type="character" w:styleId="ListLabel523">
+    <w:name w:val="ListLabel 523"/>
+    <w:qFormat/>
+    <w:rPr>
+      <w:rFonts w:cs="Wingdings"/>
+    </w:rPr>
+  </w:style>
+  <w:style w:type="character" w:styleId="ListLabel524">
+    <w:name w:val="ListLabel 524"/>
+    <w:qFormat/>
+    <w:rPr>
+      <w:rFonts w:cs="Symbol"/>
+    </w:rPr>
+  </w:style>
+  <w:style w:type="character" w:styleId="ListLabel525">
+    <w:name w:val="ListLabel 525"/>
+    <w:qFormat/>
+    <w:rPr>
+      <w:rFonts w:cs="Courier New"/>
+    </w:rPr>
+  </w:style>
+  <w:style w:type="character" w:styleId="ListLabel526">
+    <w:name w:val="ListLabel 526"/>
+    <w:qFormat/>
+    <w:rPr>
+      <w:rFonts w:cs="Wingdings"/>
+    </w:rPr>
+  </w:style>
   <w:style w:type="paragraph" w:styleId="Heading">
     <w:name w:val="Heading"/>
     <w:basedOn w:val="Normal"/>

</xml_diff>

<commit_message>
RemoveExpensiveInsertGreedy finished with bug
</commit_message>
<xml_diff>
--- a/qna/17.01.19 Q&A.docx
+++ b/qna/17.01.19 Q&A.docx
@@ -10,6 +10,74 @@
       </w:pPr>
       <w:r>
         <w:rPr/>
+        <w:t>Talk 05.08.2019</w:t>
+      </w:r>
+    </w:p>
+    <w:p>
+      <w:pPr>
+        <w:pStyle w:val="ListParagraph"/>
+        <w:ind w:left="720" w:right="0" w:hanging="0"/>
+        <w:rPr/>
+      </w:pPr>
+      <w:r>
+        <w:rPr/>
+        <w:t xml:space="preserve">Greedy/regret-K operator: </w:t>
+      </w:r>
+    </w:p>
+    <w:p>
+      <w:pPr>
+        <w:pStyle w:val="ListParagraph"/>
+        <w:ind w:left="720" w:right="0" w:hanging="0"/>
+        <w:rPr/>
+      </w:pPr>
+      <w:r>
+        <w:rPr/>
+        <w:t>Removal: I currently check the cost of each order and for orders in the dummy vehicle I set this value to the cost of not transporting (this leads to the algorithm selecting these orders until they have all been inserted).</w:t>
+      </w:r>
+    </w:p>
+    <w:p>
+      <w:pPr>
+        <w:pStyle w:val="ListParagraph"/>
+        <w:ind w:left="720" w:right="0" w:hanging="0"/>
+        <w:rPr/>
+      </w:pPr>
+      <w:r>
+        <w:rPr/>
+      </w:r>
+    </w:p>
+    <w:p>
+      <w:pPr>
+        <w:pStyle w:val="ListParagraph"/>
+        <w:ind w:left="720" w:right="0" w:hanging="0"/>
+        <w:rPr/>
+      </w:pPr>
+      <w:r>
+        <w:rPr/>
+        <w:t xml:space="preserve">Insertion: </w:t>
+      </w:r>
+      <w:r>
+        <w:rPr/>
+        <w:t xml:space="preserve">I am here finding the min cost position to insert each order. Then I start with the cheapest one(or the one with the highest k) and insert this into its cheapest position. What do I do if I want to insert no. 2 in the same route? This obviously changes completely where I want to insert no.2 maybe a completely different route is now the cheapest position for no. 2 should I now check again for no. 2 which position is the cheapest and then insert it? That could then also change the order of things where no.2 might become no.4 in the original order. Should I then change the order and insert no.2 later? This was for me a bit unclear so I currently decided to if I have selected the same route I will check again which position is the best and insert here instead. That leads to a bit more runningtime but it should not happen too often, possibly only in the beginning when no routes have been inserted. </w:t>
+      </w:r>
+    </w:p>
+    <w:p>
+      <w:pPr>
+        <w:pStyle w:val="ListParagraph"/>
+        <w:ind w:left="720" w:right="0" w:hanging="0"/>
+        <w:rPr/>
+      </w:pPr>
+      <w:r>
+        <w:rPr/>
+      </w:r>
+    </w:p>
+    <w:p>
+      <w:pPr>
+        <w:pStyle w:val="ListParagraph"/>
+        <w:ind w:left="720" w:right="0" w:hanging="0"/>
+        <w:rPr/>
+      </w:pPr>
+      <w:r>
+        <w:rPr/>
         <w:t>Talk 29.07.2019</w:t>
       </w:r>
     </w:p>
@@ -84,11 +152,7 @@
       </w:pPr>
       <w:r>
         <w:rPr/>
-        <w:t xml:space="preserve">Make one of each instance with a smaller amount of vehicles and one bigger 5 instances of each. </w:t>
-      </w:r>
-      <w:r>
-        <w:rPr/>
-        <w:t>Reduce the amounts slightly below what is needed (start with 20 vehicles, if I only need 10 reduce it to 8). It would also give me alot more analytics if I added the start and finish position of the fleet to the problem with reduced vehicles to assume the position of the logisctics provider.</w:t>
+        <w:t>Make one of each instance with a smaller amount of vehicles and one bigger 5 instances of each. Reduce the amounts slightly below what is needed (start with 20 vehicles, if I only need 10 reduce it to 8). It would also give me alot more analytics if I added the start and finish position of the fleet to the problem with reduced vehicles to assume the position of the logisctics provider.</w:t>
       </w:r>
     </w:p>
     <w:p>
@@ -155,7 +219,7 @@
           <v:shape id="ole_rId2" style="width:219.8pt;height:59.3pt" o:ole="">
             <v:imagedata r:id="rId3" o:title=""/>
           </v:shape>
-          <o:OLEObject Type="Embed" ProgID="Excel.Sheet.12" ShapeID="ole_rId2" DrawAspect="Content" ObjectID="_553057768" r:id="rId2"/>
+          <o:OLEObject Type="Embed" ProgID="Excel.Sheet.12" ShapeID="ole_rId2" DrawAspect="Content" ObjectID="_2047052113" r:id="rId2"/>
         </w:object>
       </w:r>
     </w:p>
@@ -451,11 +515,7 @@
       </w:pPr>
       <w:r>
         <w:rPr/>
-        <w:t xml:space="preserve">Speical Operator 3: Time windows operator. I thought of an operator that would try to make a delivery schedule of a vehicle more efficient based on the time windows so that it would be possible for the vehicle to deliver more orders on one trip. This does however not seem very good for how the 4flow instances and my instancegenerator work at the moment. This is because I have so many cars and very flexible timewindows so it is not actually beneficial to my current instances. But maybe you have some idea on how else I can use the multiple timewindows to make an operator? </w:t>
-      </w:r>
-      <w:r>
-        <w:rPr/>
-        <w:t>Experiment with this, good idea.</w:t>
+        <w:t>Speical Operator 3: Time windows operator. I thought of an operator that would try to make a delivery schedule of a vehicle more efficient based on the time windows so that it would be possible for the vehicle to deliver more orders on one trip. This does however not seem very good for how the 4flow instances and my instancegenerator work at the moment. This is because I have so many cars and very flexible timewindows so it is not actually beneficial to my current instances. But maybe you have some idea on how else I can use the multiple timewindows to make an operator? Experiment with this, good idea.</w:t>
       </w:r>
     </w:p>
     <w:p>
@@ -6922,7 +6982,7 @@
     <w:qFormat/>
     <w:pPr>
       <w:widowControl/>
-      <w:overflowPunct w:val="false"/>
+      <w:overflowPunct w:val="true"/>
       <w:bidi w:val="0"/>
       <w:jc w:val="left"/>
     </w:pPr>
@@ -10617,6 +10677,69 @@
   </w:style>
   <w:style w:type="character" w:styleId="ListLabel526">
     <w:name w:val="ListLabel 526"/>
+    <w:qFormat/>
+    <w:rPr>
+      <w:rFonts w:cs="Wingdings"/>
+    </w:rPr>
+  </w:style>
+  <w:style w:type="character" w:styleId="ListLabel527">
+    <w:name w:val="ListLabel 527"/>
+    <w:qFormat/>
+    <w:rPr>
+      <w:rFonts w:cs="Lohit Devanagari"/>
+    </w:rPr>
+  </w:style>
+  <w:style w:type="character" w:styleId="ListLabel528">
+    <w:name w:val="ListLabel 528"/>
+    <w:qFormat/>
+    <w:rPr>
+      <w:rFonts w:cs="Courier New"/>
+    </w:rPr>
+  </w:style>
+  <w:style w:type="character" w:styleId="ListLabel529">
+    <w:name w:val="ListLabel 529"/>
+    <w:qFormat/>
+    <w:rPr>
+      <w:rFonts w:cs="Wingdings"/>
+    </w:rPr>
+  </w:style>
+  <w:style w:type="character" w:styleId="ListLabel530">
+    <w:name w:val="ListLabel 530"/>
+    <w:qFormat/>
+    <w:rPr>
+      <w:rFonts w:cs="Symbol"/>
+    </w:rPr>
+  </w:style>
+  <w:style w:type="character" w:styleId="ListLabel531">
+    <w:name w:val="ListLabel 531"/>
+    <w:qFormat/>
+    <w:rPr>
+      <w:rFonts w:cs="Courier New"/>
+    </w:rPr>
+  </w:style>
+  <w:style w:type="character" w:styleId="ListLabel532">
+    <w:name w:val="ListLabel 532"/>
+    <w:qFormat/>
+    <w:rPr>
+      <w:rFonts w:cs="Wingdings"/>
+    </w:rPr>
+  </w:style>
+  <w:style w:type="character" w:styleId="ListLabel533">
+    <w:name w:val="ListLabel 533"/>
+    <w:qFormat/>
+    <w:rPr>
+      <w:rFonts w:cs="Symbol"/>
+    </w:rPr>
+  </w:style>
+  <w:style w:type="character" w:styleId="ListLabel534">
+    <w:name w:val="ListLabel 534"/>
+    <w:qFormat/>
+    <w:rPr>
+      <w:rFonts w:cs="Courier New"/>
+    </w:rPr>
+  </w:style>
+  <w:style w:type="character" w:styleId="ListLabel535">
+    <w:name w:val="ListLabel 535"/>
     <w:qFormat/>
     <w:rPr>
       <w:rFonts w:cs="Wingdings"/>

</xml_diff>

<commit_message>
Remove expensive insert greedy done
</commit_message>
<xml_diff>
--- a/qna/17.01.19 Q&A.docx
+++ b/qna/17.01.19 Q&A.docx
@@ -32,32 +32,81 @@
       </w:pPr>
       <w:r>
         <w:rPr/>
-        <w:t>Removal: I currently check the cost of each order and for orders in the dummy vehicle I set this value to the cost of not transporting (this leads to the algorithm selecting these orders until they have all been inserted).</w:t>
-      </w:r>
-    </w:p>
-    <w:p>
-      <w:pPr>
-        <w:pStyle w:val="ListParagraph"/>
-        <w:ind w:left="720" w:right="0" w:hanging="0"/>
-        <w:rPr/>
-      </w:pPr>
-      <w:r>
-        <w:rPr/>
-      </w:r>
-    </w:p>
-    <w:p>
-      <w:pPr>
-        <w:pStyle w:val="ListParagraph"/>
-        <w:ind w:left="720" w:right="0" w:hanging="0"/>
-        <w:rPr/>
-      </w:pPr>
-      <w:r>
-        <w:rPr/>
-        <w:t xml:space="preserve">Insertion: </w:t>
-      </w:r>
-      <w:r>
-        <w:rPr/>
-        <w:t xml:space="preserve">I am here finding the min cost position to insert each order. Then I start with the cheapest one(or the one with the highest k) and insert this into its cheapest position. What do I do if I want to insert no. 2 in the same route? This obviously changes completely where I want to insert no.2 maybe a completely different route is now the cheapest position for no. 2 should I now check again for no. 2 which position is the cheapest and then insert it? That could then also change the order of things where no.2 might become no.4 in the original order. Should I then change the order and insert no.2 later? This was for me a bit unclear so I currently decided to if I have selected the same route I will check again which position is the best and insert here instead. That leads to a bit more runningtime but it should not happen too often, possibly only in the beginning when no routes have been inserted. </w:t>
+        <w:t xml:space="preserve">Removal: I currently check the cost of each order and for orders in the dummy vehicle I set this value to the cost of not transporting (this leads to the algorithm selecting these orders until they have all been inserted). </w:t>
+      </w:r>
+    </w:p>
+    <w:p>
+      <w:pPr>
+        <w:pStyle w:val="ListParagraph"/>
+        <w:ind w:left="720" w:right="0" w:hanging="0"/>
+        <w:rPr/>
+      </w:pPr>
+      <w:r>
+        <w:rPr/>
+        <w:t xml:space="preserve">Removal of similar orders. Why do shaw say that two orders are similar when they have similar weight? ie. The difference between the weight of the orders multiplied by a constant? If two orders are large and only fit on a single vehicle i would think that we dont want to select them for removal at the same time. That they are of similar weight is rather negative in my opinion however when their combined weight is small it would be positive </w:t>
+      </w:r>
+    </w:p>
+    <w:p>
+      <w:pPr>
+        <w:pStyle w:val="ListParagraph"/>
+        <w:ind w:left="720" w:right="0" w:hanging="0"/>
+        <w:rPr/>
+      </w:pPr>
+      <w:r>
+        <w:rPr/>
+      </w:r>
+    </w:p>
+    <w:p>
+      <w:pPr>
+        <w:pStyle w:val="ListParagraph"/>
+        <w:ind w:left="720" w:right="0" w:hanging="0"/>
+        <w:rPr/>
+      </w:pPr>
+      <w:r>
+        <w:rPr/>
+        <w:t xml:space="preserve">Insertion: I am here finding the min cost position to insert each order. Then I start with the cheapest one(or the one with the highest k) and insert this into its cheapest position. What do I do if I want to insert no. 2 in the same route? This obviously changes completely where I want to insert no.2 maybe a completely different route is now the cheapest position for no. 2 should I now check again for no. 2 which position is the cheapest and then insert it? That could then also change the order of things where no.2 might become no.4 in the original order. Should I then change the order and insert no.2 later? This was for me a bit unclear so I currently decided to if I have selected the same route I will check again which position is the best and insert here instead. That leads to a bit more runningtime but it should not happen too often, possibly only in the beginning when no routes have been inserted. </w:t>
+      </w:r>
+    </w:p>
+    <w:p>
+      <w:pPr>
+        <w:pStyle w:val="ListParagraph"/>
+        <w:ind w:left="720" w:right="0" w:hanging="0"/>
+        <w:rPr/>
+      </w:pPr>
+      <w:r>
+        <w:rPr/>
+      </w:r>
+    </w:p>
+    <w:p>
+      <w:pPr>
+        <w:pStyle w:val="ListParagraph"/>
+        <w:ind w:left="720" w:right="0" w:hanging="0"/>
+        <w:rPr/>
+      </w:pPr>
+      <w:r>
+        <w:rPr/>
+        <w:t>Results discussion:</w:t>
+      </w:r>
+    </w:p>
+    <w:p>
+      <w:pPr>
+        <w:pStyle w:val="ListParagraph"/>
+        <w:ind w:left="720" w:right="0" w:hanging="0"/>
+        <w:rPr/>
+      </w:pPr>
+      <w:r>
+        <w:rPr/>
+        <w:t>currently I find the best solution in 1/10 on the second sample. Not sure why I dont find the optimum in sample 3. will check if solution is feasible at all..</w:t>
+      </w:r>
+    </w:p>
+    <w:p>
+      <w:pPr>
+        <w:pStyle w:val="ListParagraph"/>
+        <w:ind w:left="720" w:right="0" w:hanging="0"/>
+        <w:rPr/>
+      </w:pPr>
+      <w:r>
+        <w:rPr/>
       </w:r>
     </w:p>
     <w:p>
@@ -219,7 +268,7 @@
           <v:shape id="ole_rId2" style="width:219.8pt;height:59.3pt" o:ole="">
             <v:imagedata r:id="rId3" o:title=""/>
           </v:shape>
-          <o:OLEObject Type="Embed" ProgID="Excel.Sheet.12" ShapeID="ole_rId2" DrawAspect="Content" ObjectID="_2047052113" r:id="rId2"/>
+          <o:OLEObject Type="Embed" ProgID="Excel.Sheet.12" ShapeID="ole_rId2" DrawAspect="Content" ObjectID="_1754599552" r:id="rId2"/>
         </w:object>
       </w:r>
     </w:p>
@@ -6982,7 +7031,7 @@
     <w:qFormat/>
     <w:pPr>
       <w:widowControl/>
-      <w:overflowPunct w:val="true"/>
+      <w:overflowPunct w:val="false"/>
       <w:bidi w:val="0"/>
       <w:jc w:val="left"/>
     </w:pPr>
@@ -10740,6 +10789,69 @@
   </w:style>
   <w:style w:type="character" w:styleId="ListLabel535">
     <w:name w:val="ListLabel 535"/>
+    <w:qFormat/>
+    <w:rPr>
+      <w:rFonts w:cs="Wingdings"/>
+    </w:rPr>
+  </w:style>
+  <w:style w:type="character" w:styleId="ListLabel536">
+    <w:name w:val="ListLabel 536"/>
+    <w:qFormat/>
+    <w:rPr>
+      <w:rFonts w:cs="Lohit Devanagari"/>
+    </w:rPr>
+  </w:style>
+  <w:style w:type="character" w:styleId="ListLabel537">
+    <w:name w:val="ListLabel 537"/>
+    <w:qFormat/>
+    <w:rPr>
+      <w:rFonts w:cs="Courier New"/>
+    </w:rPr>
+  </w:style>
+  <w:style w:type="character" w:styleId="ListLabel538">
+    <w:name w:val="ListLabel 538"/>
+    <w:qFormat/>
+    <w:rPr>
+      <w:rFonts w:cs="Wingdings"/>
+    </w:rPr>
+  </w:style>
+  <w:style w:type="character" w:styleId="ListLabel539">
+    <w:name w:val="ListLabel 539"/>
+    <w:qFormat/>
+    <w:rPr>
+      <w:rFonts w:cs="Symbol"/>
+    </w:rPr>
+  </w:style>
+  <w:style w:type="character" w:styleId="ListLabel540">
+    <w:name w:val="ListLabel 540"/>
+    <w:qFormat/>
+    <w:rPr>
+      <w:rFonts w:cs="Courier New"/>
+    </w:rPr>
+  </w:style>
+  <w:style w:type="character" w:styleId="ListLabel541">
+    <w:name w:val="ListLabel 541"/>
+    <w:qFormat/>
+    <w:rPr>
+      <w:rFonts w:cs="Wingdings"/>
+    </w:rPr>
+  </w:style>
+  <w:style w:type="character" w:styleId="ListLabel542">
+    <w:name w:val="ListLabel 542"/>
+    <w:qFormat/>
+    <w:rPr>
+      <w:rFonts w:cs="Symbol"/>
+    </w:rPr>
+  </w:style>
+  <w:style w:type="character" w:styleId="ListLabel543">
+    <w:name w:val="ListLabel 543"/>
+    <w:qFormat/>
+    <w:rPr>
+      <w:rFonts w:cs="Courier New"/>
+    </w:rPr>
+  </w:style>
+  <w:style w:type="character" w:styleId="ListLabel544">
+    <w:name w:val="ListLabel 544"/>
     <w:qFormat/>
     <w:rPr>
       <w:rFonts w:cs="Wingdings"/>

</xml_diff>

<commit_message>
added separate Model latex and started relatedness measure
</commit_message>
<xml_diff>
--- a/qna/17.01.19 Q&A.docx
+++ b/qna/17.01.19 Q&A.docx
@@ -21,50 +21,160 @@
       </w:pPr>
       <w:r>
         <w:rPr/>
-        <w:t xml:space="preserve">Greedy/regret-K operator: </w:t>
-      </w:r>
-    </w:p>
-    <w:p>
-      <w:pPr>
-        <w:pStyle w:val="ListParagraph"/>
-        <w:ind w:left="720" w:right="0" w:hanging="0"/>
-        <w:rPr/>
-      </w:pPr>
-      <w:r>
-        <w:rPr/>
-        <w:t xml:space="preserve">Removal: I currently check the cost of each order and for orders in the dummy vehicle I set this value to the cost of not transporting (this leads to the algorithm selecting these orders until they have all been inserted). </w:t>
-      </w:r>
-    </w:p>
-    <w:p>
-      <w:pPr>
-        <w:pStyle w:val="ListParagraph"/>
-        <w:ind w:left="720" w:right="0" w:hanging="0"/>
-        <w:rPr/>
-      </w:pPr>
-      <w:r>
-        <w:rPr/>
-        <w:t xml:space="preserve">Removal of similar orders. Why do shaw say that two orders are similar when they have similar weight? ie. The difference between the weight of the orders multiplied by a constant? If two orders are large and only fit on a single vehicle i would think that we dont want to select them for removal at the same time. That they are of similar weight is rather negative in my opinion however when their combined weight is small it would be positive </w:t>
-      </w:r>
-    </w:p>
-    <w:p>
-      <w:pPr>
-        <w:pStyle w:val="ListParagraph"/>
-        <w:ind w:left="720" w:right="0" w:hanging="0"/>
-        <w:rPr/>
-      </w:pPr>
-      <w:r>
-        <w:rPr/>
-      </w:r>
-    </w:p>
-    <w:p>
-      <w:pPr>
-        <w:pStyle w:val="ListParagraph"/>
-        <w:ind w:left="720" w:right="0" w:hanging="0"/>
-        <w:rPr/>
-      </w:pPr>
-      <w:r>
-        <w:rPr/>
-        <w:t xml:space="preserve">Insertion: I am here finding the min cost position to insert each order. Then I start with the cheapest one(or the one with the highest k) and insert this into its cheapest position. What do I do if I want to insert no. 2 in the same route? This obviously changes completely where I want to insert no.2 maybe a completely different route is now the cheapest position for no. 2 should I now check again for no. 2 which position is the cheapest and then insert it? That could then also change the order of things where no.2 might become no.4 in the original order. Should I then change the order and insert no.2 later? This was for me a bit unclear so I currently decided to if I have selected the same route I will check again which position is the best and insert here instead. That leads to a bit more runningtime but it should not happen too often, possibly only in the beginning when no routes have been inserted. </w:t>
+        <w:t xml:space="preserve">Greedy/regret-K operator </w:t>
+      </w:r>
+      <w:r>
+        <w:rPr/>
+        <w:t>Questions</w:t>
+      </w:r>
+      <w:r>
+        <w:rPr/>
+        <w:t xml:space="preserve">: </w:t>
+      </w:r>
+    </w:p>
+    <w:p>
+      <w:pPr>
+        <w:pStyle w:val="ListParagraph"/>
+        <w:ind w:left="720" w:right="0" w:hanging="0"/>
+        <w:rPr/>
+      </w:pPr>
+      <w:r>
+        <w:rPr/>
+        <w:t xml:space="preserve">Removal </w:t>
+      </w:r>
+      <w:r>
+        <w:rPr/>
+        <w:t>of worst orders</w:t>
+      </w:r>
+      <w:r>
+        <w:rPr/>
+        <w:t xml:space="preserve">: I currently check the cost of each order and for orders in the dummy vehicle I set this value to the cost of not transporting (this leads to the algorithm selecting these orders until they have all been inserted), </w:t>
+      </w:r>
+      <w:r>
+        <w:rPr/>
+        <w:t>seems valueable here to create some variety to the operator. Ie. Let the operator with some probability select not the very cheapest one but the second cheapest sometimes etc. Should I implement this? The same question goes for the insertion greedy below.</w:t>
+      </w:r>
+    </w:p>
+    <w:p>
+      <w:pPr>
+        <w:pStyle w:val="ListParagraph"/>
+        <w:ind w:left="720" w:right="0" w:hanging="0"/>
+        <w:rPr/>
+      </w:pPr>
+      <w:r>
+        <w:rPr/>
+      </w:r>
+    </w:p>
+    <w:p>
+      <w:pPr>
+        <w:pStyle w:val="ListParagraph"/>
+        <w:ind w:left="720" w:right="0" w:hanging="0"/>
+        <w:rPr/>
+      </w:pPr>
+      <w:r>
+        <w:rPr/>
+        <w:t xml:space="preserve">Insertion </w:t>
+      </w:r>
+      <w:r>
+        <w:rPr/>
+        <w:t>greedy</w:t>
+      </w:r>
+      <w:r>
+        <w:rPr/>
+        <w:t xml:space="preserve">: I am here finding the min cost position to insert each order. Then I start with the cheapest one(or the one with the highest k) and insert this into its cheapest position. What do I do if I want to insert no. 2 in the same route? This obviously changes completely where I want to insert no.2 maybe a completely different route is now the cheapest position for no. 2 should I now check again for no. 2 which position is the cheapest and then insert it? That could then also change the order of things where no.2 might become no.4 in the original order. Should I then change the order and insert no.2 later? This was for me a bit unclear so I currently decided to if I have selected the same route I will check again which position is the best and insert here instead. That leads to a bit more runningtime but it should not happen too often, possibly only in the beginning when no routes have been inserted. </w:t>
+      </w:r>
+    </w:p>
+    <w:p>
+      <w:pPr>
+        <w:pStyle w:val="ListParagraph"/>
+        <w:ind w:left="720" w:right="0" w:hanging="0"/>
+        <w:rPr/>
+      </w:pPr>
+      <w:r>
+        <w:rPr/>
+      </w:r>
+    </w:p>
+    <w:p>
+      <w:pPr>
+        <w:pStyle w:val="ListParagraph"/>
+        <w:ind w:left="720" w:right="0" w:hanging="0"/>
+        <w:rPr/>
+      </w:pPr>
+      <w:r>
+        <w:rPr/>
+        <w:t>Removal of similar orders. Why do shaw say that two orders are similar when they have similar weight/</w:t>
+      </w:r>
+      <w:r>
+        <w:rPr/>
+        <w:t>quantity</w:t>
+      </w:r>
+      <w:r>
+        <w:rPr/>
+        <w:t xml:space="preserve">? ie. The difference between the weight of the orders multiplied by a constant? If two orders are large and only fit on a single vehicle i would think that we dont want to select them for removal at the same time. That they are of similar weight is rather negative in my opinion </w:t>
+      </w:r>
+      <w:r>
+        <w:rPr/>
+        <w:t>for high weights,</w:t>
+      </w:r>
+      <w:r>
+        <w:rPr/>
+        <w:t xml:space="preserve"> however when their combined weight is small it would be positive </w:t>
+      </w:r>
+      <w:r>
+        <w:rPr/>
+        <w:t>ofcourse. Maybe I could have some parameter that gives a high similarity when both have small weight and very unscimilar when not. Have to consider this.</w:t>
+      </w:r>
+    </w:p>
+    <w:p>
+      <w:pPr>
+        <w:pStyle w:val="ListParagraph"/>
+        <w:ind w:left="720" w:right="0" w:hanging="0"/>
+        <w:rPr/>
+      </w:pPr>
+      <w:r>
+        <w:rPr/>
+        <w:t xml:space="preserve">Aslo to shaw: what value exactly do I give each greek letter in the formula? How does the concept work exactly? Also It says in shaw that the values also range from 0-1 how does this work? </w:t>
+      </w:r>
+    </w:p>
+    <w:p>
+      <w:pPr>
+        <w:pStyle w:val="ListParagraph"/>
+        <w:ind w:left="720" w:right="0" w:hanging="0"/>
+        <w:rPr/>
+      </w:pPr>
+      <w:r>
+        <w:rPr/>
+      </w:r>
+    </w:p>
+    <w:p>
+      <w:pPr>
+        <w:pStyle w:val="ListParagraph"/>
+        <w:ind w:left="720" w:right="0" w:hanging="0"/>
+        <w:rPr/>
+      </w:pPr>
+      <w:r>
+        <w:rPr/>
+        <w:t>Insert Regret-k: Same question regarding the variety, should I sometimes not choose the highest regret value but rather implement some variety here?</w:t>
+      </w:r>
+    </w:p>
+    <w:p>
+      <w:pPr>
+        <w:pStyle w:val="ListParagraph"/>
+        <w:ind w:left="720" w:right="0" w:hanging="0"/>
+        <w:rPr/>
+      </w:pPr>
+      <w:r>
+        <w:rPr/>
+      </w:r>
+    </w:p>
+    <w:p>
+      <w:pPr>
+        <w:pStyle w:val="ListParagraph"/>
+        <w:ind w:left="720" w:right="0" w:hanging="0"/>
+        <w:rPr/>
+      </w:pPr>
+      <w:r>
+        <w:rPr/>
       </w:r>
     </w:p>
     <w:p>
@@ -96,7 +206,122 @@
       </w:pPr>
       <w:r>
         <w:rPr/>
-        <w:t>currently I find the best solution in 1/10 on the second sample. Not sure why I dont find the optimum in sample 3. will check if solution is feasible at all..</w:t>
+        <w:t>Had a mistake in the AMPL model again, so I sent it to you again now as final model. This I am very sure is working as AMPL and Java always find the same soluiton now for smaller instances. AMPL uses about 3-5 hours to solve the instance with 10 orders and around 5 hours to find the solution to the instance with 12 orders.</w:t>
+      </w:r>
+    </w:p>
+    <w:p>
+      <w:pPr>
+        <w:pStyle w:val="ListParagraph"/>
+        <w:ind w:left="720" w:right="0" w:hanging="0"/>
+        <w:rPr/>
+      </w:pPr>
+      <w:r>
+        <w:rPr/>
+        <w:t>Results seem very good at the moment. I find the optimal solution in at least a couple runs for each instance. And this is even without some of the unfinished operators. Very excited to see how it changes when I finish regret-k and my special operator</w:t>
+      </w:r>
+      <w:r>
+        <w:rPr/>
+        <w:t>s</w:t>
+      </w:r>
+      <w:r>
+        <w:rPr/>
+        <w:t>.</w:t>
+      </w:r>
+    </w:p>
+    <w:p>
+      <w:pPr>
+        <w:pStyle w:val="ListParagraph"/>
+        <w:ind w:left="720" w:right="0" w:hanging="0"/>
+        <w:rPr/>
+      </w:pPr>
+      <w:r>
+        <w:rPr/>
+      </w:r>
+    </w:p>
+    <w:p>
+      <w:pPr>
+        <w:pStyle w:val="ListParagraph"/>
+        <w:ind w:left="720" w:right="0" w:hanging="0"/>
+        <w:rPr/>
+      </w:pPr>
+      <w:r>
+        <w:rPr/>
+        <w:t xml:space="preserve">Removal of orders comment: I had some trouble when I increased the instance size with my operators and I finally figured out that it was because I cant simply remove orders without checking for feasibility in my case. I have to check for feasibility before I remove it. This is due to the factories feasibility. If in solution (1,2,3,1,2,3) element 1 and 3 belong to the same factory and I decide to remove 2 from this vehicle the result will be unfeasible if factory visit limit is 1. </w:t>
+      </w:r>
+    </w:p>
+    <w:p>
+      <w:pPr>
+        <w:pStyle w:val="ListParagraph"/>
+        <w:ind w:left="720" w:right="0" w:hanging="0"/>
+        <w:rPr/>
+      </w:pPr>
+      <w:r>
+        <w:rPr/>
+      </w:r>
+    </w:p>
+    <w:p>
+      <w:pPr>
+        <w:pStyle w:val="ListParagraph"/>
+        <w:ind w:left="720" w:right="0" w:hanging="0"/>
+        <w:rPr/>
+      </w:pPr>
+      <w:r>
+        <w:rPr/>
+        <w:t>Plan ahead:</w:t>
+      </w:r>
+    </w:p>
+    <w:p>
+      <w:pPr>
+        <w:pStyle w:val="ListParagraph"/>
+        <w:ind w:left="720" w:right="0" w:hanging="0"/>
+        <w:rPr/>
+      </w:pPr>
+      <w:r>
+        <w:rPr/>
+        <w:t xml:space="preserve">Finish operators, </w:t>
+      </w:r>
+    </w:p>
+    <w:p>
+      <w:pPr>
+        <w:pStyle w:val="ListParagraph"/>
+        <w:ind w:left="720" w:right="0" w:hanging="0"/>
+        <w:rPr/>
+      </w:pPr>
+      <w:r>
+        <w:rPr/>
+        <w:t>Add finesse to operators, ie. Include chance of larger removal/insertion, include variety to operators etc.</w:t>
+      </w:r>
+    </w:p>
+    <w:p>
+      <w:pPr>
+        <w:pStyle w:val="ListParagraph"/>
+        <w:ind w:left="720" w:right="0" w:hanging="0"/>
+        <w:rPr/>
+      </w:pPr>
+      <w:r>
+        <w:rPr/>
+        <w:t xml:space="preserve">Experiement with different operators. </w:t>
+      </w:r>
+    </w:p>
+    <w:p>
+      <w:pPr>
+        <w:pStyle w:val="ListParagraph"/>
+        <w:ind w:left="720" w:right="0" w:hanging="0"/>
+        <w:rPr/>
+      </w:pPr>
+      <w:r>
+        <w:rPr/>
+        <w:t>finish section about the solution method, would give it to you for reviewal as soon as I feel its finished or when I have some questions.</w:t>
+      </w:r>
+    </w:p>
+    <w:p>
+      <w:pPr>
+        <w:pStyle w:val="ListParagraph"/>
+        <w:ind w:left="720" w:right="0" w:hanging="0"/>
+        <w:rPr/>
+      </w:pPr>
+      <w:r>
+        <w:rPr/>
       </w:r>
     </w:p>
     <w:p>
@@ -268,7 +493,7 @@
           <v:shape id="ole_rId2" style="width:219.8pt;height:59.3pt" o:ole="">
             <v:imagedata r:id="rId3" o:title=""/>
           </v:shape>
-          <o:OLEObject Type="Embed" ProgID="Excel.Sheet.12" ShapeID="ole_rId2" DrawAspect="Content" ObjectID="_1754599552" r:id="rId2"/>
+          <o:OLEObject Type="Embed" ProgID="Excel.Sheet.12" ShapeID="ole_rId2" DrawAspect="Content" ObjectID="_1920376311" r:id="rId2"/>
         </w:object>
       </w:r>
     </w:p>
@@ -7031,7 +7256,7 @@
     <w:qFormat/>
     <w:pPr>
       <w:widowControl/>
-      <w:overflowPunct w:val="false"/>
+      <w:overflowPunct w:val="true"/>
       <w:bidi w:val="0"/>
       <w:jc w:val="left"/>
     </w:pPr>
@@ -10852,6 +11077,69 @@
   </w:style>
   <w:style w:type="character" w:styleId="ListLabel544">
     <w:name w:val="ListLabel 544"/>
+    <w:qFormat/>
+    <w:rPr>
+      <w:rFonts w:cs="Wingdings"/>
+    </w:rPr>
+  </w:style>
+  <w:style w:type="character" w:styleId="ListLabel545">
+    <w:name w:val="ListLabel 545"/>
+    <w:qFormat/>
+    <w:rPr>
+      <w:rFonts w:cs="Lohit Devanagari"/>
+    </w:rPr>
+  </w:style>
+  <w:style w:type="character" w:styleId="ListLabel546">
+    <w:name w:val="ListLabel 546"/>
+    <w:qFormat/>
+    <w:rPr>
+      <w:rFonts w:cs="Courier New"/>
+    </w:rPr>
+  </w:style>
+  <w:style w:type="character" w:styleId="ListLabel547">
+    <w:name w:val="ListLabel 547"/>
+    <w:qFormat/>
+    <w:rPr>
+      <w:rFonts w:cs="Wingdings"/>
+    </w:rPr>
+  </w:style>
+  <w:style w:type="character" w:styleId="ListLabel548">
+    <w:name w:val="ListLabel 548"/>
+    <w:qFormat/>
+    <w:rPr>
+      <w:rFonts w:cs="Symbol"/>
+    </w:rPr>
+  </w:style>
+  <w:style w:type="character" w:styleId="ListLabel549">
+    <w:name w:val="ListLabel 549"/>
+    <w:qFormat/>
+    <w:rPr>
+      <w:rFonts w:cs="Courier New"/>
+    </w:rPr>
+  </w:style>
+  <w:style w:type="character" w:styleId="ListLabel550">
+    <w:name w:val="ListLabel 550"/>
+    <w:qFormat/>
+    <w:rPr>
+      <w:rFonts w:cs="Wingdings"/>
+    </w:rPr>
+  </w:style>
+  <w:style w:type="character" w:styleId="ListLabel551">
+    <w:name w:val="ListLabel 551"/>
+    <w:qFormat/>
+    <w:rPr>
+      <w:rFonts w:cs="Symbol"/>
+    </w:rPr>
+  </w:style>
+  <w:style w:type="character" w:styleId="ListLabel552">
+    <w:name w:val="ListLabel 552"/>
+    <w:qFormat/>
+    <w:rPr>
+      <w:rFonts w:cs="Courier New"/>
+    </w:rPr>
+  </w:style>
+  <w:style w:type="character" w:styleId="ListLabel553">
+    <w:name w:val="ListLabel 553"/>
     <w:qFormat/>
     <w:rPr>
       <w:rFonts w:cs="Wingdings"/>

</xml_diff>

<commit_message>
addition to last commit
</commit_message>
<xml_diff>
--- a/qna/17.01.19 Q&A.docx
+++ b/qna/17.01.19 Q&A.docx
@@ -21,108 +21,81 @@
       </w:pPr>
       <w:r>
         <w:rPr/>
-        <w:t xml:space="preserve">Greedy/regret-K operator </w:t>
-      </w:r>
-      <w:r>
-        <w:rPr/>
-        <w:t>Questions</w:t>
-      </w:r>
-      <w:r>
-        <w:rPr/>
-        <w:t xml:space="preserve">: </w:t>
-      </w:r>
-    </w:p>
-    <w:p>
-      <w:pPr>
-        <w:pStyle w:val="ListParagraph"/>
-        <w:ind w:left="720" w:right="0" w:hanging="0"/>
-        <w:rPr/>
-      </w:pPr>
-      <w:r>
-        <w:rPr/>
-        <w:t xml:space="preserve">Removal </w:t>
-      </w:r>
-      <w:r>
-        <w:rPr/>
-        <w:t>of worst orders</w:t>
-      </w:r>
-      <w:r>
-        <w:rPr/>
-        <w:t xml:space="preserve">: I currently check the cost of each order and for orders in the dummy vehicle I set this value to the cost of not transporting (this leads to the algorithm selecting these orders until they have all been inserted), </w:t>
-      </w:r>
-      <w:r>
-        <w:rPr/>
-        <w:t>seems valueable here to create some variety to the operator. Ie. Let the operator with some probability select not the very cheapest one but the second cheapest sometimes etc. Should I implement this? The same question goes for the insertion greedy below.</w:t>
-      </w:r>
-    </w:p>
-    <w:p>
-      <w:pPr>
-        <w:pStyle w:val="ListParagraph"/>
-        <w:ind w:left="720" w:right="0" w:hanging="0"/>
-        <w:rPr/>
-      </w:pPr>
-      <w:r>
-        <w:rPr/>
-      </w:r>
-    </w:p>
-    <w:p>
-      <w:pPr>
-        <w:pStyle w:val="ListParagraph"/>
-        <w:ind w:left="720" w:right="0" w:hanging="0"/>
-        <w:rPr/>
-      </w:pPr>
-      <w:r>
-        <w:rPr/>
-        <w:t xml:space="preserve">Insertion </w:t>
-      </w:r>
-      <w:r>
-        <w:rPr/>
-        <w:t>greedy</w:t>
-      </w:r>
-      <w:r>
-        <w:rPr/>
-        <w:t xml:space="preserve">: I am here finding the min cost position to insert each order. Then I start with the cheapest one(or the one with the highest k) and insert this into its cheapest position. What do I do if I want to insert no. 2 in the same route? This obviously changes completely where I want to insert no.2 maybe a completely different route is now the cheapest position for no. 2 should I now check again for no. 2 which position is the cheapest and then insert it? That could then also change the order of things where no.2 might become no.4 in the original order. Should I then change the order and insert no.2 later? This was for me a bit unclear so I currently decided to if I have selected the same route I will check again which position is the best and insert here instead. That leads to a bit more runningtime but it should not happen too often, possibly only in the beginning when no routes have been inserted. </w:t>
-      </w:r>
-    </w:p>
-    <w:p>
-      <w:pPr>
-        <w:pStyle w:val="ListParagraph"/>
-        <w:ind w:left="720" w:right="0" w:hanging="0"/>
-        <w:rPr/>
-      </w:pPr>
-      <w:r>
-        <w:rPr/>
-      </w:r>
-    </w:p>
-    <w:p>
-      <w:pPr>
-        <w:pStyle w:val="ListParagraph"/>
-        <w:ind w:left="720" w:right="0" w:hanging="0"/>
-        <w:rPr/>
-      </w:pPr>
-      <w:r>
-        <w:rPr/>
-        <w:t>Removal of similar orders. Why do shaw say that two orders are similar when they have similar weight/</w:t>
-      </w:r>
-      <w:r>
-        <w:rPr/>
-        <w:t>quantity</w:t>
-      </w:r>
-      <w:r>
-        <w:rPr/>
-        <w:t xml:space="preserve">? ie. The difference between the weight of the orders multiplied by a constant? If two orders are large and only fit on a single vehicle i would think that we dont want to select them for removal at the same time. That they are of similar weight is rather negative in my opinion </w:t>
-      </w:r>
-      <w:r>
-        <w:rPr/>
-        <w:t>for high weights,</w:t>
-      </w:r>
-      <w:r>
-        <w:rPr/>
-        <w:t xml:space="preserve"> however when their combined weight is small it would be positive </w:t>
-      </w:r>
-      <w:r>
-        <w:rPr/>
-        <w:t>ofcourse. Maybe I could have some parameter that gives a high similarity when both have small weight and very unscimilar when not. Have to consider this.</w:t>
+        <w:t xml:space="preserve">Greedy/regret-K operator Questions: </w:t>
+      </w:r>
+    </w:p>
+    <w:p>
+      <w:pPr>
+        <w:pStyle w:val="Normal"/>
+        <w:ind w:left="720" w:right="0" w:hanging="0"/>
+        <w:rPr/>
+      </w:pPr>
+      <w:r>
+        <w:rPr/>
+        <w:t>Suggenstion: Add a factor p that I relate to the temperature so that it goes from being very flexible and not choosing orders so thuroughly in the beginning and that it gets more and more thurough through the algorithm and chooses more similar and more expensive orders in the end of the Heuristic.</w:t>
+      </w:r>
+    </w:p>
+    <w:p>
+      <w:pPr>
+        <w:pStyle w:val="ListParagraph"/>
+        <w:ind w:left="720" w:right="0" w:hanging="0"/>
+        <w:rPr/>
+      </w:pPr>
+      <w:r>
+        <w:rPr/>
+      </w:r>
+    </w:p>
+    <w:p>
+      <w:pPr>
+        <w:pStyle w:val="ListParagraph"/>
+        <w:ind w:left="720" w:right="0" w:hanging="0"/>
+        <w:rPr/>
+      </w:pPr>
+      <w:r>
+        <w:rPr/>
+        <w:t>Removal of worst orders: I currently check the cost of each order and for orders in the dummy vehicle I set this value to the cost of not transporting (this leads to the algorithm selecting these orders until they have all been inserted), seems valueable here to create some variety to the operator. Ie. Let the operator with some probability select not the very cheapest one but the second cheapest sometimes etc. Should I implement this? The same question goes for the insertion greedy below.</w:t>
+      </w:r>
+    </w:p>
+    <w:p>
+      <w:pPr>
+        <w:pStyle w:val="ListParagraph"/>
+        <w:ind w:left="720" w:right="0" w:hanging="0"/>
+        <w:rPr/>
+      </w:pPr>
+      <w:r>
+        <w:rPr/>
+      </w:r>
+    </w:p>
+    <w:p>
+      <w:pPr>
+        <w:pStyle w:val="ListParagraph"/>
+        <w:ind w:left="720" w:right="0" w:hanging="0"/>
+        <w:rPr/>
+      </w:pPr>
+      <w:r>
+        <w:rPr/>
+        <w:t xml:space="preserve">Insertion greedy: I am here finding the min cost position to insert each order. Then I start with the cheapest one(or the one with the highest k) and insert this into its cheapest position. What do I do if I want to insert no. 2 in the same route? This obviously changes completely where I want to insert no.2 maybe a completely different route is now the cheapest position for no. 2 should I now check again for no. 2 which position is the cheapest and then insert it? That could then also change the order of things where no.2 might become no.4 in the original order. Should I then change the order and insert no.2 later? This was for me a bit unclear so I currently decided to if I have selected the same route I will check again which position is the best and insert here instead. That leads to a bit more runningtime but it should not happen too often, possibly only in the beginning when no routes have been inserted. </w:t>
+      </w:r>
+    </w:p>
+    <w:p>
+      <w:pPr>
+        <w:pStyle w:val="ListParagraph"/>
+        <w:ind w:left="720" w:right="0" w:hanging="0"/>
+        <w:rPr/>
+      </w:pPr>
+      <w:r>
+        <w:rPr/>
+      </w:r>
+    </w:p>
+    <w:p>
+      <w:pPr>
+        <w:pStyle w:val="ListParagraph"/>
+        <w:ind w:left="720" w:right="0" w:hanging="0"/>
+        <w:rPr/>
+      </w:pPr>
+      <w:r>
+        <w:rPr/>
+        <w:t>Removal of similar orders. Why do shaw say that two orders are similar when they have similar weight/quantity? ie. The difference between the weight of the orders multiplied by a constant? If two orders are large and only fit on a single vehicle i would think that we dont want to select them for removal at the same time. That they are of similar weight is rather negative in my opinion for high weights, however when their combined weight is small it would be positive ofcourse. Maybe I could have some parameter that gives a high similarity when both have small weight and very unscimilar when not. Have to consider this.</w:t>
       </w:r>
     </w:p>
     <w:p>
@@ -217,15 +190,7 @@
       </w:pPr>
       <w:r>
         <w:rPr/>
-        <w:t>Results seem very good at the moment. I find the optimal solution in at least a couple runs for each instance. And this is even without some of the unfinished operators. Very excited to see how it changes when I finish regret-k and my special operator</w:t>
-      </w:r>
-      <w:r>
-        <w:rPr/>
-        <w:t>s</w:t>
-      </w:r>
-      <w:r>
-        <w:rPr/>
-        <w:t>.</w:t>
+        <w:t>Results seem very good at the moment. I find the optimal solution in at least a couple runs for each instance. And this is even without some of the unfinished operators. Very excited to see how it changes when I finish regret-k and my special operators.</w:t>
       </w:r>
     </w:p>
     <w:p>
@@ -493,7 +458,7 @@
           <v:shape id="ole_rId2" style="width:219.8pt;height:59.3pt" o:ole="">
             <v:imagedata r:id="rId3" o:title=""/>
           </v:shape>
-          <o:OLEObject Type="Embed" ProgID="Excel.Sheet.12" ShapeID="ole_rId2" DrawAspect="Content" ObjectID="_1920376311" r:id="rId2"/>
+          <o:OLEObject Type="Embed" ProgID="Excel.Sheet.12" ShapeID="ole_rId2" DrawAspect="Content" ObjectID="_1981865194" r:id="rId2"/>
         </w:object>
       </w:r>
     </w:p>
@@ -7256,7 +7221,7 @@
     <w:qFormat/>
     <w:pPr>
       <w:widowControl/>
-      <w:overflowPunct w:val="true"/>
+      <w:overflowPunct w:val="false"/>
       <w:bidi w:val="0"/>
       <w:jc w:val="left"/>
     </w:pPr>
@@ -11140,6 +11105,69 @@
   </w:style>
   <w:style w:type="character" w:styleId="ListLabel553">
     <w:name w:val="ListLabel 553"/>
+    <w:qFormat/>
+    <w:rPr>
+      <w:rFonts w:cs="Wingdings"/>
+    </w:rPr>
+  </w:style>
+  <w:style w:type="character" w:styleId="ListLabel554">
+    <w:name w:val="ListLabel 554"/>
+    <w:qFormat/>
+    <w:rPr>
+      <w:rFonts w:cs="Lohit Devanagari"/>
+    </w:rPr>
+  </w:style>
+  <w:style w:type="character" w:styleId="ListLabel555">
+    <w:name w:val="ListLabel 555"/>
+    <w:qFormat/>
+    <w:rPr>
+      <w:rFonts w:cs="Courier New"/>
+    </w:rPr>
+  </w:style>
+  <w:style w:type="character" w:styleId="ListLabel556">
+    <w:name w:val="ListLabel 556"/>
+    <w:qFormat/>
+    <w:rPr>
+      <w:rFonts w:cs="Wingdings"/>
+    </w:rPr>
+  </w:style>
+  <w:style w:type="character" w:styleId="ListLabel557">
+    <w:name w:val="ListLabel 557"/>
+    <w:qFormat/>
+    <w:rPr>
+      <w:rFonts w:cs="Symbol"/>
+    </w:rPr>
+  </w:style>
+  <w:style w:type="character" w:styleId="ListLabel558">
+    <w:name w:val="ListLabel 558"/>
+    <w:qFormat/>
+    <w:rPr>
+      <w:rFonts w:cs="Courier New"/>
+    </w:rPr>
+  </w:style>
+  <w:style w:type="character" w:styleId="ListLabel559">
+    <w:name w:val="ListLabel 559"/>
+    <w:qFormat/>
+    <w:rPr>
+      <w:rFonts w:cs="Wingdings"/>
+    </w:rPr>
+  </w:style>
+  <w:style w:type="character" w:styleId="ListLabel560">
+    <w:name w:val="ListLabel 560"/>
+    <w:qFormat/>
+    <w:rPr>
+      <w:rFonts w:cs="Symbol"/>
+    </w:rPr>
+  </w:style>
+  <w:style w:type="character" w:styleId="ListLabel561">
+    <w:name w:val="ListLabel 561"/>
+    <w:qFormat/>
+    <w:rPr>
+      <w:rFonts w:cs="Courier New"/>
+    </w:rPr>
+  </w:style>
+  <w:style w:type="character" w:styleId="ListLabel562">
+    <w:name w:val="ListLabel 562"/>
     <w:qFormat/>
     <w:rPr>
       <w:rFonts w:cs="Wingdings"/>

</xml_diff>

<commit_message>
unfinished adjustment to remove-worst, insert-greedy
</commit_message>
<xml_diff>
--- a/qna/17.01.19 Q&A.docx
+++ b/qna/17.01.19 Q&A.docx
@@ -32,28 +32,31 @@
       </w:pPr>
       <w:r>
         <w:rPr/>
-        <w:t>Suggenstion: Add a factor p that I relate to the temperature so that it goes from being very flexible and not choosing orders so thuroughly in the beginning and that it gets more and more thurough through the algorithm and chooses more similar and more expensive orders in the end of the Heuristic.</w:t>
-      </w:r>
-    </w:p>
-    <w:p>
-      <w:pPr>
-        <w:pStyle w:val="ListParagraph"/>
-        <w:ind w:left="720" w:right="0" w:hanging="0"/>
-        <w:rPr/>
-      </w:pPr>
-      <w:r>
-        <w:rPr/>
-      </w:r>
-    </w:p>
-    <w:p>
-      <w:pPr>
-        <w:pStyle w:val="ListParagraph"/>
-        <w:ind w:left="720" w:right="0" w:hanging="0"/>
-        <w:rPr/>
-      </w:pPr>
-      <w:r>
-        <w:rPr/>
-        <w:t>Removal of worst orders: I currently check the cost of each order and for orders in the dummy vehicle I set this value to the cost of not transporting (this leads to the algorithm selecting these orders until they have all been inserted), seems valueable here to create some variety to the operator. Ie. Let the operator with some probability select not the very cheapest one but the second cheapest sometimes etc. Should I implement this? The same question goes for the insertion greedy below.</w:t>
+      </w:r>
+    </w:p>
+    <w:p>
+      <w:pPr>
+        <w:pStyle w:val="ListParagraph"/>
+        <w:ind w:left="720" w:right="0" w:hanging="0"/>
+        <w:rPr/>
+      </w:pPr>
+      <w:r>
+        <w:rPr/>
+      </w:r>
+    </w:p>
+    <w:p>
+      <w:pPr>
+        <w:pStyle w:val="ListParagraph"/>
+        <w:ind w:left="720" w:right="0" w:hanging="0"/>
+        <w:rPr/>
+      </w:pPr>
+      <w:r>
+        <w:rPr/>
+        <w:t xml:space="preserve">Removal of worst orders: </w:t>
+      </w:r>
+      <w:r>
+        <w:rPr/>
+        <w:t>As I now implemented the recalculation for each iteration for insert greedy insert, I here also recalculate now the worst cost for each iteration, I tried to just update the costs for the effected orders each iteration however I could not find a very effective way to do this. I currently calculate the new cost and replace it if it is better however I have to go through the list of orders each time. Seems unefficient since a HashMap for example can easily update the value based on the key. However a HashMap is not sorted. Do you have any suggestion?</w:t>
       </w:r>
     </w:p>
     <w:p>
@@ -85,17 +88,28 @@
       </w:pPr>
       <w:r>
         <w:rPr/>
-      </w:r>
-    </w:p>
-    <w:p>
-      <w:pPr>
-        <w:pStyle w:val="ListParagraph"/>
-        <w:ind w:left="720" w:right="0" w:hanging="0"/>
-        <w:rPr/>
-      </w:pPr>
-      <w:r>
-        <w:rPr/>
-        <w:t>Removal of similar orders. Why do shaw say that two orders are similar when they have similar weight/quantity? ie. The difference between the weight of the orders multiplied by a constant? If two orders are large and only fit on a single vehicle i would think that we dont want to select them for removal at the same time. That they are of similar weight is rather negative in my opinion for high weights, however when their combined weight is small it would be positive ofcourse. Maybe I could have some parameter that gives a high similarity when both have small weight and very unscimilar when not. Have to consider this.</w:t>
+        <w:t>Change this operator to always calculate the cost in each iteration.</w:t>
+      </w:r>
+    </w:p>
+    <w:p>
+      <w:pPr>
+        <w:pStyle w:val="ListParagraph"/>
+        <w:ind w:left="720" w:right="0" w:hanging="0"/>
+        <w:rPr/>
+      </w:pPr>
+      <w:r>
+        <w:rPr/>
+      </w:r>
+    </w:p>
+    <w:p>
+      <w:pPr>
+        <w:pStyle w:val="ListParagraph"/>
+        <w:ind w:left="720" w:right="0" w:hanging="0"/>
+        <w:rPr/>
+      </w:pPr>
+      <w:r>
+        <w:rPr/>
+        <w:t xml:space="preserve">Removal of similar orders. Why do shaw say that two orders are similar when they have similar weight/quantity? ie. The difference between the weight of the orders multiplied by a constant? If two orders are large and only fit on a single vehicle i would think that we dont want to select them for removal at the same time. That they are of similar weight is rather negative in my opinion for high weights, however when their combined weight is small it would be positive ofcourse. Maybe I could have some parameter that gives a high similarity when both have small weight and very unscimilar when not. Have to consider this. </w:t>
       </w:r>
     </w:p>
     <w:p>
@@ -108,6 +122,31 @@
         <w:rPr/>
         <w:t xml:space="preserve">Aslo to shaw: what value exactly do I give each greek letter in the formula? How does the concept work exactly? Also It says in shaw that the values also range from 0-1 how does this work? </w:t>
       </w:r>
+      <w:r>
+        <w:rPr/>
+        <w:t>Cleared..</w:t>
+      </w:r>
+    </w:p>
+    <w:p>
+      <w:pPr>
+        <w:pStyle w:val="ListParagraph"/>
+        <w:ind w:left="720" w:right="0" w:hanging="0"/>
+        <w:rPr/>
+      </w:pPr>
+      <w:r>
+        <w:rPr/>
+      </w:r>
+    </w:p>
+    <w:p>
+      <w:pPr>
+        <w:pStyle w:val="ListParagraph"/>
+        <w:ind w:left="720" w:right="0" w:hanging="0"/>
+        <w:rPr/>
+      </w:pPr>
+      <w:r>
+        <w:rPr/>
+        <w:t xml:space="preserve">Answer: Remove the U_ij The amount that two are overlapping so the intersection of the time windows, divided by the total timewindow length (max upper – min lower). The point is to be able to replace the removed orders with eachother and find new solutions. Implement the weight aswell. </w:t>
+      </w:r>
     </w:p>
     <w:p>
       <w:pPr>
@@ -128,6 +167,172 @@
       <w:r>
         <w:rPr/>
         <w:t>Insert Regret-k: Same question regarding the variety, should I sometimes not choose the highest regret value but rather implement some variety here?</w:t>
+      </w:r>
+    </w:p>
+    <w:p>
+      <w:pPr>
+        <w:pStyle w:val="ListParagraph"/>
+        <w:ind w:left="720" w:right="0" w:hanging="0"/>
+        <w:rPr/>
+      </w:pPr>
+      <w:r>
+        <w:rPr/>
+      </w:r>
+    </w:p>
+    <w:p>
+      <w:pPr>
+        <w:pStyle w:val="Normal"/>
+        <w:ind w:left="720" w:right="0" w:hanging="0"/>
+        <w:rPr/>
+      </w:pPr>
+      <w:r>
+        <w:rPr/>
+        <w:t>Suggenstion: Add a factor (let say p) that I relate to the temperature so that it goes from being very flexible and not choosing orders so thuroughly in the beginning and that it gets more and more thurough through the algorithm and chooses more similar and more expensive orders in the end of the Heuristic. Definetly implement this. Should be fine.</w:t>
+      </w:r>
+    </w:p>
+    <w:p>
+      <w:pPr>
+        <w:pStyle w:val="Normal"/>
+        <w:ind w:left="720" w:right="0" w:hanging="0"/>
+        <w:rPr/>
+      </w:pPr>
+      <w:r>
+        <w:rPr/>
+      </w:r>
+    </w:p>
+    <w:p>
+      <w:pPr>
+        <w:pStyle w:val="Normal"/>
+        <w:ind w:left="720" w:right="0" w:hanging="0"/>
+        <w:rPr/>
+      </w:pPr>
+      <w:r>
+        <w:rPr/>
+        <w:t>Suggestion 2: Add a probability 5%’ish that a remove and reinsert operator removes aorund 30% of total orders, jumping from one neighbourhood to the next. Was thinking of random removal in perticular but possibly also remove similar and greedy if I introduce the p factor.</w:t>
+      </w:r>
+    </w:p>
+    <w:p>
+      <w:pPr>
+        <w:pStyle w:val="ListParagraph"/>
+        <w:ind w:left="720" w:right="0" w:hanging="0"/>
+        <w:rPr/>
+      </w:pPr>
+      <w:r>
+        <w:rPr/>
+      </w:r>
+    </w:p>
+    <w:p>
+      <w:pPr>
+        <w:pStyle w:val="ListParagraph"/>
+        <w:ind w:left="720" w:right="0" w:hanging="0"/>
+        <w:rPr/>
+      </w:pPr>
+      <w:r>
+        <w:rPr/>
+      </w:r>
+    </w:p>
+    <w:p>
+      <w:pPr>
+        <w:pStyle w:val="ListParagraph"/>
+        <w:ind w:left="720" w:right="0" w:hanging="0"/>
+        <w:rPr/>
+      </w:pPr>
+      <w:r>
+        <w:rPr/>
+        <w:t xml:space="preserve">Remove 1- max of 5 and 10% of the orders. </w:t>
+      </w:r>
+    </w:p>
+    <w:p>
+      <w:pPr>
+        <w:pStyle w:val="ListParagraph"/>
+        <w:ind w:left="720" w:right="0" w:hanging="0"/>
+        <w:rPr/>
+      </w:pPr>
+      <w:r>
+        <w:rPr/>
+      </w:r>
+    </w:p>
+    <w:p>
+      <w:pPr>
+        <w:pStyle w:val="ListParagraph"/>
+        <w:ind w:left="720" w:right="0" w:hanging="0"/>
+        <w:rPr/>
+      </w:pPr>
+      <w:r>
+        <w:rPr/>
+      </w:r>
+    </w:p>
+    <w:p>
+      <w:pPr>
+        <w:pStyle w:val="ListParagraph"/>
+        <w:ind w:left="720" w:right="0" w:hanging="0"/>
+        <w:rPr/>
+      </w:pPr>
+      <w:r>
+        <w:rPr/>
+      </w:r>
+    </w:p>
+    <w:p>
+      <w:pPr>
+        <w:pStyle w:val="ListParagraph"/>
+        <w:ind w:left="720" w:right="0" w:hanging="0"/>
+        <w:rPr/>
+      </w:pPr>
+      <w:r>
+        <w:rPr/>
+        <w:t>For the 7 order case, find out why I am stuck at the solution. Can I reach the optimal from this in any way? Maybe it will give you an idea to how I can reach it and what I have to do.</w:t>
+      </w:r>
+    </w:p>
+    <w:p>
+      <w:pPr>
+        <w:pStyle w:val="ListParagraph"/>
+        <w:ind w:left="720" w:right="0" w:hanging="0"/>
+        <w:rPr/>
+      </w:pPr>
+      <w:r>
+        <w:rPr/>
+      </w:r>
+    </w:p>
+    <w:p>
+      <w:pPr>
+        <w:pStyle w:val="ListParagraph"/>
+        <w:ind w:left="720" w:right="0" w:hanging="0"/>
+        <w:rPr/>
+      </w:pPr>
+      <w:r>
+        <w:rPr/>
+        <w:t xml:space="preserve">If I after a certain amount of iterations do not find any other solution or better solution. Do something wild.. f.eks I accept every solution for 20 iterations. Or I can define an operator that is very diversifying, for eks. </w:t>
+      </w:r>
+    </w:p>
+    <w:p>
+      <w:pPr>
+        <w:pStyle w:val="ListParagraph"/>
+        <w:ind w:left="720" w:right="0" w:hanging="0"/>
+        <w:rPr/>
+      </w:pPr>
+      <w:r>
+        <w:rPr/>
+      </w:r>
+    </w:p>
+    <w:p>
+      <w:pPr>
+        <w:pStyle w:val="ListParagraph"/>
+        <w:ind w:left="720" w:right="0" w:hanging="0"/>
+        <w:rPr/>
+      </w:pPr>
+      <w:r>
+        <w:rPr/>
+        <w:t>Use Ahmads grubi options to solve also the largest inststances to show what is the upper bound. There is also an option to give information about the.</w:t>
+      </w:r>
+    </w:p>
+    <w:p>
+      <w:pPr>
+        <w:pStyle w:val="ListParagraph"/>
+        <w:ind w:left="720" w:right="0" w:hanging="0"/>
+        <w:rPr/>
+      </w:pPr>
+      <w:r>
+        <w:rPr/>
       </w:r>
     </w:p>
     <w:p>
@@ -458,7 +663,7 @@
           <v:shape id="ole_rId2" style="width:219.8pt;height:59.3pt" o:ole="">
             <v:imagedata r:id="rId3" o:title=""/>
           </v:shape>
-          <o:OLEObject Type="Embed" ProgID="Excel.Sheet.12" ShapeID="ole_rId2" DrawAspect="Content" ObjectID="_1981865194" r:id="rId2"/>
+          <o:OLEObject Type="Embed" ProgID="Excel.Sheet.12" ShapeID="ole_rId2" DrawAspect="Content" ObjectID="_2025607847" r:id="rId2"/>
         </w:object>
       </w:r>
     </w:p>
@@ -11173,6 +11378,132 @@
       <w:rFonts w:cs="Wingdings"/>
     </w:rPr>
   </w:style>
+  <w:style w:type="character" w:styleId="ListLabel563">
+    <w:name w:val="ListLabel 563"/>
+    <w:qFormat/>
+    <w:rPr>
+      <w:rFonts w:cs="Lohit Devanagari"/>
+    </w:rPr>
+  </w:style>
+  <w:style w:type="character" w:styleId="ListLabel564">
+    <w:name w:val="ListLabel 564"/>
+    <w:qFormat/>
+    <w:rPr>
+      <w:rFonts w:cs="Courier New"/>
+    </w:rPr>
+  </w:style>
+  <w:style w:type="character" w:styleId="ListLabel565">
+    <w:name w:val="ListLabel 565"/>
+    <w:qFormat/>
+    <w:rPr>
+      <w:rFonts w:cs="Wingdings"/>
+    </w:rPr>
+  </w:style>
+  <w:style w:type="character" w:styleId="ListLabel566">
+    <w:name w:val="ListLabel 566"/>
+    <w:qFormat/>
+    <w:rPr>
+      <w:rFonts w:cs="Symbol"/>
+    </w:rPr>
+  </w:style>
+  <w:style w:type="character" w:styleId="ListLabel567">
+    <w:name w:val="ListLabel 567"/>
+    <w:qFormat/>
+    <w:rPr>
+      <w:rFonts w:cs="Courier New"/>
+    </w:rPr>
+  </w:style>
+  <w:style w:type="character" w:styleId="ListLabel568">
+    <w:name w:val="ListLabel 568"/>
+    <w:qFormat/>
+    <w:rPr>
+      <w:rFonts w:cs="Wingdings"/>
+    </w:rPr>
+  </w:style>
+  <w:style w:type="character" w:styleId="ListLabel569">
+    <w:name w:val="ListLabel 569"/>
+    <w:qFormat/>
+    <w:rPr>
+      <w:rFonts w:cs="Symbol"/>
+    </w:rPr>
+  </w:style>
+  <w:style w:type="character" w:styleId="ListLabel570">
+    <w:name w:val="ListLabel 570"/>
+    <w:qFormat/>
+    <w:rPr>
+      <w:rFonts w:cs="Courier New"/>
+    </w:rPr>
+  </w:style>
+  <w:style w:type="character" w:styleId="ListLabel571">
+    <w:name w:val="ListLabel 571"/>
+    <w:qFormat/>
+    <w:rPr>
+      <w:rFonts w:cs="Wingdings"/>
+    </w:rPr>
+  </w:style>
+  <w:style w:type="character" w:styleId="ListLabel572">
+    <w:name w:val="ListLabel 572"/>
+    <w:qFormat/>
+    <w:rPr>
+      <w:rFonts w:cs="Lohit Devanagari"/>
+    </w:rPr>
+  </w:style>
+  <w:style w:type="character" w:styleId="ListLabel573">
+    <w:name w:val="ListLabel 573"/>
+    <w:qFormat/>
+    <w:rPr>
+      <w:rFonts w:cs="Courier New"/>
+    </w:rPr>
+  </w:style>
+  <w:style w:type="character" w:styleId="ListLabel574">
+    <w:name w:val="ListLabel 574"/>
+    <w:qFormat/>
+    <w:rPr>
+      <w:rFonts w:cs="Wingdings"/>
+    </w:rPr>
+  </w:style>
+  <w:style w:type="character" w:styleId="ListLabel575">
+    <w:name w:val="ListLabel 575"/>
+    <w:qFormat/>
+    <w:rPr>
+      <w:rFonts w:cs="Symbol"/>
+    </w:rPr>
+  </w:style>
+  <w:style w:type="character" w:styleId="ListLabel576">
+    <w:name w:val="ListLabel 576"/>
+    <w:qFormat/>
+    <w:rPr>
+      <w:rFonts w:cs="Courier New"/>
+    </w:rPr>
+  </w:style>
+  <w:style w:type="character" w:styleId="ListLabel577">
+    <w:name w:val="ListLabel 577"/>
+    <w:qFormat/>
+    <w:rPr>
+      <w:rFonts w:cs="Wingdings"/>
+    </w:rPr>
+  </w:style>
+  <w:style w:type="character" w:styleId="ListLabel578">
+    <w:name w:val="ListLabel 578"/>
+    <w:qFormat/>
+    <w:rPr>
+      <w:rFonts w:cs="Symbol"/>
+    </w:rPr>
+  </w:style>
+  <w:style w:type="character" w:styleId="ListLabel579">
+    <w:name w:val="ListLabel 579"/>
+    <w:qFormat/>
+    <w:rPr>
+      <w:rFonts w:cs="Courier New"/>
+    </w:rPr>
+  </w:style>
+  <w:style w:type="character" w:styleId="ListLabel580">
+    <w:name w:val="ListLabel 580"/>
+    <w:qFormat/>
+    <w:rPr>
+      <w:rFonts w:cs="Wingdings"/>
+    </w:rPr>
+  </w:style>
   <w:style w:type="paragraph" w:styleId="Heading">
     <w:name w:val="Heading"/>
     <w:basedOn w:val="Normal"/>

</xml_diff>

<commit_message>
finished reinsert regret k
</commit_message>
<xml_diff>
--- a/qna/17.01.19 Q&A.docx
+++ b/qna/17.01.19 Q&A.docx
@@ -32,6 +32,10 @@
       </w:pPr>
       <w:r>
         <w:rPr/>
+        <w:t xml:space="preserve">1. </w:t>
+      </w:r>
+      <w:r>
+        <w:rPr/>
         <w:t>Regarding the time window overlapping parameter: I ended up also subtracting the time when there is overlapping «no timewindow» from the dividend aswell. This makes it possible to reach a value of 1 for exact equal timewindows. Example:</w:t>
       </w:r>
     </w:p>
@@ -96,55 +100,6 @@
       </w:pPr>
       <w:r>
         <w:rPr/>
-        <w:t xml:space="preserve">5 – 8 </w:t>
-      </w:r>
-      <w:r>
-        <w:rPr/>
-        <w:t>15 – 20</w:t>
-      </w:r>
-    </w:p>
-    <w:p>
-      <w:pPr>
-        <w:pStyle w:val="ListParagraph"/>
-        <w:ind w:left="720" w:right="0" w:hanging="0"/>
-        <w:rPr/>
-      </w:pPr>
-      <w:r>
-        <w:rPr/>
-        <w:tab/>
-        <w:t xml:space="preserve">      </w:t>
-        <w:tab/>
-        <w:t>10 – 15</w:t>
-      </w:r>
-    </w:p>
-    <w:p>
-      <w:pPr>
-        <w:pStyle w:val="ListParagraph"/>
-        <w:ind w:left="720" w:right="0" w:hanging="0"/>
-        <w:rPr/>
-      </w:pPr>
-      <w:r>
-        <w:rPr/>
-      </w:r>
-    </w:p>
-    <w:p>
-      <w:pPr>
-        <w:pStyle w:val="ListParagraph"/>
-        <w:ind w:left="720" w:right="0" w:hanging="0"/>
-        <w:rPr/>
-      </w:pPr>
-      <w:r>
-        <w:rPr/>
-      </w:r>
-    </w:p>
-    <w:p>
-      <w:pPr>
-        <w:pStyle w:val="ListParagraph"/>
-        <w:ind w:left="720" w:right="0" w:hanging="0"/>
-        <w:rPr/>
-      </w:pPr>
-      <w:r>
-        <w:rPr/>
         <w:t xml:space="preserve">gave before: </w:t>
       </w:r>
     </w:p>
@@ -261,6 +216,10 @@
       </w:pPr>
       <w:r>
         <w:rPr/>
+        <w:t xml:space="preserve">2. </w:t>
+      </w:r>
+      <w:r>
+        <w:rPr/>
         <w:t>It does however produce a very ugly formula (see report) for the paper. Any tips on making this a little easier to read?</w:t>
       </w:r>
     </w:p>
@@ -282,7 +241,40 @@
       </w:pPr>
       <w:r>
         <w:rPr/>
-        <w:t>Also the Weight similarity I made now into |Q_i – Q_j| /max (Q). I thought about making the dividend max(Q_i,Q_j) since an two orders with weight 10 and 20 is 50% equal, however I found it made more sense that an order with 10 and 20 is very similar when the max weight possible is 12000? so i should divide by the max Q overall. Make sense?</w:t>
+        <w:t xml:space="preserve">3. </w:t>
+      </w:r>
+      <w:r>
+        <w:rPr/>
+        <w:t xml:space="preserve">Also the Weight similarity I made now into |Q_i – Q_j| /max (Q). I thought about making the dividend max(Q_i,Q_j) since two orders with weight 10 and 20 is </w:t>
+      </w:r>
+      <w:r>
+        <w:rPr/>
+        <w:t xml:space="preserve">kindof </w:t>
+      </w:r>
+      <w:r>
+        <w:rPr/>
+        <w:t>50% equal, however I found it made more sense that an order with 10 and 20 is very similar when the max weight possible is 12000. so i divide by the max Q overall. Make sense?</w:t>
+      </w:r>
+    </w:p>
+    <w:p>
+      <w:pPr>
+        <w:pStyle w:val="ListParagraph"/>
+        <w:ind w:left="720" w:right="0" w:hanging="0"/>
+        <w:rPr/>
+      </w:pPr>
+      <w:r>
+        <w:rPr/>
+      </w:r>
+    </w:p>
+    <w:p>
+      <w:pPr>
+        <w:pStyle w:val="ListParagraph"/>
+        <w:ind w:left="720" w:right="0" w:hanging="0"/>
+        <w:rPr/>
+      </w:pPr>
+      <w:r>
+        <w:rPr/>
+        <w:t>4. Discuss results after adjustements from last week.</w:t>
       </w:r>
     </w:p>
     <w:p>
@@ -968,7 +960,7 @@
           <v:shape id="ole_rId2" style="width:219.8pt;height:59.3pt" o:ole="">
             <v:imagedata r:id="rId3" o:title=""/>
           </v:shape>
-          <o:OLEObject Type="Embed" ProgID="Excel.Sheet.12" ShapeID="ole_rId2" DrawAspect="Content" ObjectID="_1457341890" r:id="rId2"/>
+          <o:OLEObject Type="Embed" ProgID="Excel.Sheet.12" ShapeID="ole_rId2" DrawAspect="Content" ObjectID="_861157596" r:id="rId2"/>
         </w:object>
       </w:r>
     </w:p>
@@ -7731,7 +7723,9 @@
     <w:qFormat/>
     <w:pPr>
       <w:widowControl/>
-      <w:overflowPunct w:val="false"/>
+      <w:kinsoku w:val="true"/>
+      <w:overflowPunct w:val="true"/>
+      <w:autoSpaceDE w:val="true"/>
       <w:bidi w:val="0"/>
       <w:jc w:val="left"/>
     </w:pPr>
@@ -11930,6 +11924,69 @@
   </w:style>
   <w:style w:type="character" w:styleId="ListLabel598">
     <w:name w:val="ListLabel 598"/>
+    <w:qFormat/>
+    <w:rPr>
+      <w:rFonts w:cs="Wingdings"/>
+    </w:rPr>
+  </w:style>
+  <w:style w:type="character" w:styleId="ListLabel599">
+    <w:name w:val="ListLabel 599"/>
+    <w:qFormat/>
+    <w:rPr>
+      <w:rFonts w:cs="Lohit Devanagari"/>
+    </w:rPr>
+  </w:style>
+  <w:style w:type="character" w:styleId="ListLabel600">
+    <w:name w:val="ListLabel 600"/>
+    <w:qFormat/>
+    <w:rPr>
+      <w:rFonts w:cs="Courier New"/>
+    </w:rPr>
+  </w:style>
+  <w:style w:type="character" w:styleId="ListLabel601">
+    <w:name w:val="ListLabel 601"/>
+    <w:qFormat/>
+    <w:rPr>
+      <w:rFonts w:cs="Wingdings"/>
+    </w:rPr>
+  </w:style>
+  <w:style w:type="character" w:styleId="ListLabel602">
+    <w:name w:val="ListLabel 602"/>
+    <w:qFormat/>
+    <w:rPr>
+      <w:rFonts w:cs="Symbol"/>
+    </w:rPr>
+  </w:style>
+  <w:style w:type="character" w:styleId="ListLabel603">
+    <w:name w:val="ListLabel 603"/>
+    <w:qFormat/>
+    <w:rPr>
+      <w:rFonts w:cs="Courier New"/>
+    </w:rPr>
+  </w:style>
+  <w:style w:type="character" w:styleId="ListLabel604">
+    <w:name w:val="ListLabel 604"/>
+    <w:qFormat/>
+    <w:rPr>
+      <w:rFonts w:cs="Wingdings"/>
+    </w:rPr>
+  </w:style>
+  <w:style w:type="character" w:styleId="ListLabel605">
+    <w:name w:val="ListLabel 605"/>
+    <w:qFormat/>
+    <w:rPr>
+      <w:rFonts w:cs="Symbol"/>
+    </w:rPr>
+  </w:style>
+  <w:style w:type="character" w:styleId="ListLabel606">
+    <w:name w:val="ListLabel 606"/>
+    <w:qFormat/>
+    <w:rPr>
+      <w:rFonts w:cs="Courier New"/>
+    </w:rPr>
+  </w:style>
+  <w:style w:type="character" w:styleId="ListLabel607">
+    <w:name w:val="ListLabel 607"/>
     <w:qFormat/>
     <w:rPr>
       <w:rFonts w:cs="Wingdings"/>

</xml_diff>

<commit_message>
finished with results 1/2
</commit_message>
<xml_diff>
--- a/qna/17.01.19 Q&A.docx
+++ b/qna/17.01.19 Q&A.docx
@@ -10,6 +10,49 @@
       </w:pPr>
       <w:r>
         <w:rPr/>
+        <w:t>Talk Monday 06.09.2019</w:t>
+      </w:r>
+    </w:p>
+    <w:p>
+      <w:pPr>
+        <w:pStyle w:val="ListParagraph"/>
+        <w:ind w:left="720" w:right="0" w:hanging="0"/>
+        <w:rPr/>
+      </w:pPr>
+      <w:r>
+        <w:rPr/>
+        <w:t>Wild operator:</w:t>
+      </w:r>
+    </w:p>
+    <w:p>
+      <w:pPr>
+        <w:pStyle w:val="ListParagraph"/>
+        <w:ind w:left="720" w:right="0" w:hanging="0"/>
+        <w:rPr/>
+      </w:pPr>
+      <w:r>
+        <w:rPr/>
+        <w:t xml:space="preserve">When I add a random solution: currently I reset all the accepted solutions here. This is correct right? I got the impression that the point is to restart kindof so I will reset the accepted solutions, should I also reset the weight of the operators? I currently decided to do that since it makes sense to not use any of the history when I start again from a random position. Think this will also make our wild operator seem better aswell which is kindof the idea I guess. </w:t>
+      </w:r>
+    </w:p>
+    <w:p>
+      <w:pPr>
+        <w:pStyle w:val="ListParagraph"/>
+        <w:ind w:left="720" w:right="0" w:hanging="0"/>
+        <w:rPr/>
+      </w:pPr>
+      <w:r>
+        <w:rPr/>
+      </w:r>
+    </w:p>
+    <w:p>
+      <w:pPr>
+        <w:pStyle w:val="ListParagraph"/>
+        <w:ind w:left="720" w:right="0" w:hanging="0"/>
+        <w:rPr/>
+      </w:pPr>
+      <w:r>
+        <w:rPr/>
         <w:t>Talk 28.08.2019</w:t>
       </w:r>
     </w:p>
@@ -21,6 +64,19 @@
       </w:pPr>
       <w:r>
         <w:rPr/>
+        <w:t>Cluster operator:</w:t>
+        <w:tab/>
+        <w:t>Performance, ok but not outperforming any other operator. It seems to improve the solution in most cases compared to not using it. But in some cases it is outperformed by others.</w:t>
+      </w:r>
+    </w:p>
+    <w:p>
+      <w:pPr>
+        <w:pStyle w:val="ListParagraph"/>
+        <w:ind w:left="720" w:right="0" w:hanging="0"/>
+        <w:rPr/>
+      </w:pPr>
+      <w:r>
+        <w:rPr/>
         <w:t>Siluette Coefficient:</w:t>
       </w:r>
     </w:p>
@@ -32,13 +88,230 @@
       </w:pPr>
       <w:r>
         <w:rPr/>
-        <w:t xml:space="preserve">Found it a little bit strange that it is always better to have a higher k with this method </w:t>
-      </w:r>
-      <w:r>
-        <w:rPr/>
-        <w:t xml:space="preserve">no matter how well clustered everything is it will always be better to remove one node from a cluster than to keep it in a cluster (i.e. the best way is to </w:t>
-        <w:tab/>
-        <w:tab/>
+        <w:t xml:space="preserve">Found it a little bit strange that it is always better to have a higher k with this method no matter how well clustered everything is it will always be better to remove one node from a cluster than to keep it in a cluster (i.e. the best is always to use the maksimum possible number of clusters, preferably one cluster per node). It also makes sense logically that the more clusters you have the better clustered are each cluster compared to less clusters. </w:t>
+      </w:r>
+    </w:p>
+    <w:p>
+      <w:pPr>
+        <w:pStyle w:val="ListParagraph"/>
+        <w:ind w:left="720" w:right="0" w:hanging="0"/>
+        <w:rPr/>
+      </w:pPr>
+      <w:r>
+        <w:rPr/>
+      </w:r>
+    </w:p>
+    <w:p>
+      <w:pPr>
+        <w:pStyle w:val="ListParagraph"/>
+        <w:ind w:left="720" w:right="0" w:hanging="0"/>
+        <w:rPr/>
+      </w:pPr>
+      <w:r>
+        <w:rPr/>
+        <w:t xml:space="preserve">Results discussion, often remove-similar-insert-regret and remove-worst-insert-greedy are leading in the results. Is this important? </w:t>
+      </w:r>
+    </w:p>
+    <w:p>
+      <w:pPr>
+        <w:pStyle w:val="ListParagraph"/>
+        <w:ind w:left="720" w:right="0" w:hanging="0"/>
+        <w:rPr/>
+      </w:pPr>
+      <w:r>
+        <w:rPr/>
+        <w:t xml:space="preserve">For the smaller example it </w:t>
+      </w:r>
+    </w:p>
+    <w:p>
+      <w:pPr>
+        <w:pStyle w:val="ListParagraph"/>
+        <w:ind w:left="720" w:right="0" w:hanging="0"/>
+        <w:rPr/>
+      </w:pPr>
+      <w:r>
+        <w:rPr/>
+        <w:t xml:space="preserve">It seems to be a bit dependant on rng for the medium case. </w:t>
+      </w:r>
+    </w:p>
+    <w:p>
+      <w:pPr>
+        <w:pStyle w:val="ListParagraph"/>
+        <w:ind w:left="720" w:right="0" w:hanging="0"/>
+        <w:rPr/>
+      </w:pPr>
+      <w:r>
+        <w:rPr/>
+        <w:t xml:space="preserve">For the larger example the reig and rsir are finding the best solution and having the best average. </w:t>
+      </w:r>
+    </w:p>
+    <w:p>
+      <w:pPr>
+        <w:pStyle w:val="ListParagraph"/>
+        <w:ind w:left="720" w:right="0" w:hanging="0"/>
+        <w:rPr/>
+      </w:pPr>
+      <w:bookmarkStart w:id="0" w:name="__DdeLink__448_2693223989"/>
+      <w:r>
+        <w:rPr/>
+        <w:t xml:space="preserve">Maybe the results are kindof showing that in some cases the standard litterature operators are performing good but in some cases in our report our special operator and the other operators are proving important in getting closer to the optimal solution. </w:t>
+      </w:r>
+      <w:bookmarkEnd w:id="0"/>
+    </w:p>
+    <w:p>
+      <w:pPr>
+        <w:pStyle w:val="ListParagraph"/>
+        <w:ind w:left="720" w:right="0" w:hanging="0"/>
+        <w:rPr/>
+      </w:pPr>
+      <w:r>
+        <w:rPr/>
+      </w:r>
+    </w:p>
+    <w:p>
+      <w:pPr>
+        <w:pStyle w:val="ListParagraph"/>
+        <w:ind w:left="720" w:right="0" w:hanging="0"/>
+        <w:rPr/>
+      </w:pPr>
+      <w:r>
+        <w:rPr/>
+        <w:t>Anova test in matlab. You can give the data there at it will tell me what is the best combination.</w:t>
+      </w:r>
+    </w:p>
+    <w:p>
+      <w:pPr>
+        <w:pStyle w:val="ListParagraph"/>
+        <w:ind w:left="720" w:right="0" w:hanging="0"/>
+        <w:rPr/>
+      </w:pPr>
+      <w:r>
+        <w:rPr/>
+        <w:t>Ahmad will send me a paper. It is based on the Benchmark paper. See what you can use there to analyse the results. Try to get an anova test with matlab and see if I can use the table on page 11 to present something.</w:t>
+      </w:r>
+    </w:p>
+    <w:p>
+      <w:pPr>
+        <w:pStyle w:val="ListParagraph"/>
+        <w:ind w:left="720" w:right="0" w:hanging="0"/>
+        <w:rPr/>
+      </w:pPr>
+      <w:r>
+        <w:rPr/>
+      </w:r>
+    </w:p>
+    <w:p>
+      <w:pPr>
+        <w:pStyle w:val="ListParagraph"/>
+        <w:ind w:left="720" w:right="0" w:hanging="0"/>
+        <w:rPr/>
+      </w:pPr>
+      <w:r>
+        <w:rPr/>
+        <w:t>Exchange</w:t>
+      </w:r>
+    </w:p>
+    <w:p>
+      <w:pPr>
+        <w:pStyle w:val="ListParagraph"/>
+        <w:ind w:left="720" w:right="0" w:hanging="0"/>
+        <w:rPr/>
+      </w:pPr>
+      <w:r>
+        <w:rPr/>
+      </w:r>
+    </w:p>
+    <w:p>
+      <w:pPr>
+        <w:pStyle w:val="ListParagraph"/>
+        <w:ind w:left="720" w:right="0" w:hanging="0"/>
+        <w:rPr/>
+      </w:pPr>
+      <w:r>
+        <w:rPr/>
+        <w:t>You can argue that you just restart the algorithm, but we are just moving to a different point.</w:t>
+      </w:r>
+    </w:p>
+    <w:p>
+      <w:pPr>
+        <w:pStyle w:val="ListParagraph"/>
+        <w:ind w:left="720" w:right="0" w:hanging="0"/>
+        <w:rPr/>
+      </w:pPr>
+      <w:r>
+        <w:rPr/>
+      </w:r>
+    </w:p>
+    <w:p>
+      <w:pPr>
+        <w:pStyle w:val="ListParagraph"/>
+        <w:ind w:left="720" w:right="0" w:hanging="0"/>
+        <w:rPr/>
+      </w:pPr>
+      <w:r>
+        <w:rPr/>
+        <w:t>Comparison of wild and random:</w:t>
+      </w:r>
+    </w:p>
+    <w:p>
+      <w:pPr>
+        <w:pStyle w:val="ListParagraph"/>
+        <w:ind w:left="720" w:right="0" w:hanging="0"/>
+        <w:rPr/>
+      </w:pPr>
+      <w:r>
+        <w:rPr/>
+        <w:t xml:space="preserve">We run and start from a new position after 500 non improving iterations. Let the random one run for 100000 iterations and find 20 solutions. Compare all 4 combination. </w:t>
+      </w:r>
+    </w:p>
+    <w:p>
+      <w:pPr>
+        <w:pStyle w:val="ListParagraph"/>
+        <w:ind w:left="720" w:right="0" w:hanging="0"/>
+        <w:rPr/>
+      </w:pPr>
+      <w:r>
+        <w:rPr/>
+      </w:r>
+    </w:p>
+    <w:p>
+      <w:pPr>
+        <w:pStyle w:val="ListParagraph"/>
+        <w:ind w:left="720" w:right="0" w:hanging="0"/>
+        <w:rPr/>
+      </w:pPr>
+      <w:r>
+        <w:rPr/>
+      </w:r>
+    </w:p>
+    <w:p>
+      <w:pPr>
+        <w:pStyle w:val="ListParagraph"/>
+        <w:ind w:left="720" w:right="0" w:hanging="0"/>
+        <w:rPr/>
+      </w:pPr>
+      <w:r>
+        <w:rPr/>
+      </w:r>
+    </w:p>
+    <w:p>
+      <w:pPr>
+        <w:pStyle w:val="ListParagraph"/>
+        <w:ind w:left="720" w:right="0" w:hanging="0"/>
+        <w:rPr/>
+      </w:pPr>
+      <w:r>
+        <w:rPr/>
+      </w:r>
+    </w:p>
+    <w:p>
+      <w:pPr>
+        <w:pStyle w:val="ListParagraph"/>
+        <w:ind w:left="720" w:right="0" w:hanging="0"/>
+        <w:rPr/>
+      </w:pPr>
+      <w:r>
+        <w:rPr/>
         <w:tab/>
       </w:r>
     </w:p>
@@ -1350,7 +1623,7 @@
           <v:shape id="ole_rId2" style="width:219.8pt;height:59.3pt" o:ole="">
             <v:imagedata r:id="rId3" o:title=""/>
           </v:shape>
-          <o:OLEObject Type="Embed" ProgID="Excel.Sheet.12" ShapeID="ole_rId2" DrawAspect="Content" ObjectID="_475483307" r:id="rId2"/>
+          <o:OLEObject Type="Embed" ProgID="Excel.Sheet.12" ShapeID="ole_rId2" DrawAspect="Content" ObjectID="_1618700052" r:id="rId2"/>
         </w:object>
       </w:r>
     </w:p>
@@ -2014,12 +2287,12 @@
         <w:ind w:left="720" w:right="0" w:hanging="0"/>
         <w:rPr/>
       </w:pPr>
-      <w:bookmarkStart w:id="0" w:name="__DdeLink__334_33774211"/>
+      <w:bookmarkStart w:id="1" w:name="__DdeLink__334_33774211"/>
       <w:r>
         <w:rPr/>
         <w:t>Preben</w:t>
       </w:r>
-      <w:bookmarkEnd w:id="0"/>
+      <w:bookmarkEnd w:id="1"/>
     </w:p>
     <w:p>
       <w:pPr>
@@ -3332,12 +3605,12 @@
         <w:ind w:left="720" w:right="0" w:hanging="0"/>
         <w:rPr/>
       </w:pPr>
-      <w:bookmarkStart w:id="1" w:name="__DdeLink__435_1618012226"/>
+      <w:bookmarkStart w:id="2" w:name="__DdeLink__435_1618012226"/>
       <w:r>
         <w:rPr/>
         <w:t>Still working on the output data format and the new operators, hoping to finish format soon and operators by the end of this/next week.</w:t>
       </w:r>
-      <w:bookmarkEnd w:id="1"/>
+      <w:bookmarkEnd w:id="2"/>
     </w:p>
     <w:p>
       <w:pPr>
@@ -5575,12 +5848,12 @@
         <w:ind w:left="720" w:right="0" w:hanging="0"/>
         <w:rPr/>
       </w:pPr>
-      <w:bookmarkStart w:id="2" w:name="__DdeLink__319_1725401710"/>
+      <w:bookmarkStart w:id="3" w:name="__DdeLink__319_1725401710"/>
       <w:r>
         <w:rPr/>
         <w:t>Next week: Holiday, but I will work, any paper recommendations for me to read on the plane? Inspiration for operators?</w:t>
       </w:r>
-      <w:bookmarkEnd w:id="2"/>
+      <w:bookmarkEnd w:id="3"/>
       <w:r>
         <w:rPr/>
         <w:t xml:space="preserve"> Clustering papers, k-mean clustering, wikipedia article, maybe for initialising the problem or something like an operator.</w:t>
@@ -5657,7 +5930,7 @@
         <w:rPr/>
         <w:t xml:space="preserve"> </w:t>
       </w:r>
-      <w:bookmarkStart w:id="3" w:name="__DdeLink__160_1660864662"/>
+      <w:bookmarkStart w:id="4" w:name="__DdeLink__160_1660864662"/>
       <w:r>
         <w:rPr/>
         <w:t>- Efficient complete Feasibility check ready. Checks all in time solution.length*timewindow.amount</w:t>
@@ -5706,7 +5979,7 @@
         <w:rPr/>
         <w:t>- Question to the Benchmark paper...</w:t>
       </w:r>
-      <w:bookmarkEnd w:id="3"/>
+      <w:bookmarkEnd w:id="4"/>
     </w:p>
     <w:p>
       <w:pPr>
@@ -6667,7 +6940,7 @@
         <w:rPr/>
         <w:t xml:space="preserve">Had a talk with Lars and we looked at some of the data together. </w:t>
       </w:r>
-      <w:bookmarkStart w:id="4" w:name="__DdeLink__63_690381079"/>
+      <w:bookmarkStart w:id="5" w:name="__DdeLink__63_690381079"/>
       <w:r>
         <w:rPr/>
         <w:t>It could be that I need to change the model a bit due to the following points:</w:t>
@@ -6774,7 +7047,7 @@
         <w:rPr/>
         <w:t>Q3: Data that I generate might then be a bit similar (lots of equal time-windows etc.) is this a problem?</w:t>
       </w:r>
-      <w:bookmarkEnd w:id="4"/>
+      <w:bookmarkEnd w:id="5"/>
       <w:r>
         <w:rPr/>
         <w:t xml:space="preserve"> Dont waste too much time on the data. Just check how the real data varies and generate data based on the real instance. So dont solve his now just use it to generate my instances and to make an illustration of the problem and use this to describe the problem and solution in the paper.</w:t>
@@ -8113,7 +8386,7 @@
     <w:qFormat/>
     <w:pPr>
       <w:widowControl/>
-      <w:overflowPunct w:val="false"/>
+      <w:overflowPunct w:val="true"/>
       <w:bidi w:val="0"/>
       <w:jc w:val="left"/>
     </w:pPr>
@@ -12698,6 +12971,195 @@
   </w:style>
   <w:style w:type="character" w:styleId="ListLabel652">
     <w:name w:val="ListLabel 652"/>
+    <w:qFormat/>
+    <w:rPr>
+      <w:rFonts w:cs="Wingdings"/>
+    </w:rPr>
+  </w:style>
+  <w:style w:type="character" w:styleId="ListLabel653">
+    <w:name w:val="ListLabel 653"/>
+    <w:qFormat/>
+    <w:rPr>
+      <w:rFonts w:cs="Lohit Devanagari"/>
+    </w:rPr>
+  </w:style>
+  <w:style w:type="character" w:styleId="ListLabel654">
+    <w:name w:val="ListLabel 654"/>
+    <w:qFormat/>
+    <w:rPr>
+      <w:rFonts w:cs="Courier New"/>
+    </w:rPr>
+  </w:style>
+  <w:style w:type="character" w:styleId="ListLabel655">
+    <w:name w:val="ListLabel 655"/>
+    <w:qFormat/>
+    <w:rPr>
+      <w:rFonts w:cs="Wingdings"/>
+    </w:rPr>
+  </w:style>
+  <w:style w:type="character" w:styleId="ListLabel656">
+    <w:name w:val="ListLabel 656"/>
+    <w:qFormat/>
+    <w:rPr>
+      <w:rFonts w:cs="Symbol"/>
+    </w:rPr>
+  </w:style>
+  <w:style w:type="character" w:styleId="ListLabel657">
+    <w:name w:val="ListLabel 657"/>
+    <w:qFormat/>
+    <w:rPr>
+      <w:rFonts w:cs="Courier New"/>
+    </w:rPr>
+  </w:style>
+  <w:style w:type="character" w:styleId="ListLabel658">
+    <w:name w:val="ListLabel 658"/>
+    <w:qFormat/>
+    <w:rPr>
+      <w:rFonts w:cs="Wingdings"/>
+    </w:rPr>
+  </w:style>
+  <w:style w:type="character" w:styleId="ListLabel659">
+    <w:name w:val="ListLabel 659"/>
+    <w:qFormat/>
+    <w:rPr>
+      <w:rFonts w:cs="Symbol"/>
+    </w:rPr>
+  </w:style>
+  <w:style w:type="character" w:styleId="ListLabel660">
+    <w:name w:val="ListLabel 660"/>
+    <w:qFormat/>
+    <w:rPr>
+      <w:rFonts w:cs="Courier New"/>
+    </w:rPr>
+  </w:style>
+  <w:style w:type="character" w:styleId="ListLabel661">
+    <w:name w:val="ListLabel 661"/>
+    <w:qFormat/>
+    <w:rPr>
+      <w:rFonts w:cs="Wingdings"/>
+    </w:rPr>
+  </w:style>
+  <w:style w:type="character" w:styleId="ListLabel662">
+    <w:name w:val="ListLabel 662"/>
+    <w:qFormat/>
+    <w:rPr>
+      <w:rFonts w:cs="Lohit Devanagari"/>
+    </w:rPr>
+  </w:style>
+  <w:style w:type="character" w:styleId="ListLabel663">
+    <w:name w:val="ListLabel 663"/>
+    <w:qFormat/>
+    <w:rPr>
+      <w:rFonts w:cs="Courier New"/>
+    </w:rPr>
+  </w:style>
+  <w:style w:type="character" w:styleId="ListLabel664">
+    <w:name w:val="ListLabel 664"/>
+    <w:qFormat/>
+    <w:rPr>
+      <w:rFonts w:cs="Wingdings"/>
+    </w:rPr>
+  </w:style>
+  <w:style w:type="character" w:styleId="ListLabel665">
+    <w:name w:val="ListLabel 665"/>
+    <w:qFormat/>
+    <w:rPr>
+      <w:rFonts w:cs="Symbol"/>
+    </w:rPr>
+  </w:style>
+  <w:style w:type="character" w:styleId="ListLabel666">
+    <w:name w:val="ListLabel 666"/>
+    <w:qFormat/>
+    <w:rPr>
+      <w:rFonts w:cs="Courier New"/>
+    </w:rPr>
+  </w:style>
+  <w:style w:type="character" w:styleId="ListLabel667">
+    <w:name w:val="ListLabel 667"/>
+    <w:qFormat/>
+    <w:rPr>
+      <w:rFonts w:cs="Wingdings"/>
+    </w:rPr>
+  </w:style>
+  <w:style w:type="character" w:styleId="ListLabel668">
+    <w:name w:val="ListLabel 668"/>
+    <w:qFormat/>
+    <w:rPr>
+      <w:rFonts w:cs="Symbol"/>
+    </w:rPr>
+  </w:style>
+  <w:style w:type="character" w:styleId="ListLabel669">
+    <w:name w:val="ListLabel 669"/>
+    <w:qFormat/>
+    <w:rPr>
+      <w:rFonts w:cs="Courier New"/>
+    </w:rPr>
+  </w:style>
+  <w:style w:type="character" w:styleId="ListLabel670">
+    <w:name w:val="ListLabel 670"/>
+    <w:qFormat/>
+    <w:rPr>
+      <w:rFonts w:cs="Wingdings"/>
+    </w:rPr>
+  </w:style>
+  <w:style w:type="character" w:styleId="ListLabel671">
+    <w:name w:val="ListLabel 671"/>
+    <w:qFormat/>
+    <w:rPr>
+      <w:rFonts w:cs="Lohit Devanagari"/>
+    </w:rPr>
+  </w:style>
+  <w:style w:type="character" w:styleId="ListLabel672">
+    <w:name w:val="ListLabel 672"/>
+    <w:qFormat/>
+    <w:rPr>
+      <w:rFonts w:cs="Courier New"/>
+    </w:rPr>
+  </w:style>
+  <w:style w:type="character" w:styleId="ListLabel673">
+    <w:name w:val="ListLabel 673"/>
+    <w:qFormat/>
+    <w:rPr>
+      <w:rFonts w:cs="Wingdings"/>
+    </w:rPr>
+  </w:style>
+  <w:style w:type="character" w:styleId="ListLabel674">
+    <w:name w:val="ListLabel 674"/>
+    <w:qFormat/>
+    <w:rPr>
+      <w:rFonts w:cs="Symbol"/>
+    </w:rPr>
+  </w:style>
+  <w:style w:type="character" w:styleId="ListLabel675">
+    <w:name w:val="ListLabel 675"/>
+    <w:qFormat/>
+    <w:rPr>
+      <w:rFonts w:cs="Courier New"/>
+    </w:rPr>
+  </w:style>
+  <w:style w:type="character" w:styleId="ListLabel676">
+    <w:name w:val="ListLabel 676"/>
+    <w:qFormat/>
+    <w:rPr>
+      <w:rFonts w:cs="Wingdings"/>
+    </w:rPr>
+  </w:style>
+  <w:style w:type="character" w:styleId="ListLabel677">
+    <w:name w:val="ListLabel 677"/>
+    <w:qFormat/>
+    <w:rPr>
+      <w:rFonts w:cs="Symbol"/>
+    </w:rPr>
+  </w:style>
+  <w:style w:type="character" w:styleId="ListLabel678">
+    <w:name w:val="ListLabel 678"/>
+    <w:qFormat/>
+    <w:rPr>
+      <w:rFonts w:cs="Courier New"/>
+    </w:rPr>
+  </w:style>
+  <w:style w:type="character" w:styleId="ListLabel679">
+    <w:name w:val="ListLabel 679"/>
     <w:qFormat/>
     <w:rPr>
       <w:rFonts w:cs="Wingdings"/>

</xml_diff>

<commit_message>
Result chapter almost done
</commit_message>
<xml_diff>
--- a/qna/17.01.19 Q&A.docx
+++ b/qna/17.01.19 Q&A.docx
@@ -52,7 +52,49 @@
       </w:pPr>
       <w:r>
         <w:rPr/>
-        <w:t xml:space="preserve">Windows 10. i7 - </w:t>
+        <w:t>Windows 10. i7 - done</w:t>
+      </w:r>
+    </w:p>
+    <w:p>
+      <w:pPr>
+        <w:pStyle w:val="ListParagraph"/>
+        <w:ind w:left="720" w:right="0" w:hanging="0"/>
+        <w:rPr/>
+      </w:pPr>
+      <w:r>
+        <w:rPr/>
+      </w:r>
+    </w:p>
+    <w:p>
+      <w:pPr>
+        <w:pStyle w:val="ListParagraph"/>
+        <w:ind w:left="720" w:right="0" w:hanging="0"/>
+        <w:rPr/>
+      </w:pPr>
+      <w:r>
+        <w:rPr/>
+        <w:t>Instance part. You want to know as a reader, the general information about the instance size. -done</w:t>
+      </w:r>
+    </w:p>
+    <w:p>
+      <w:pPr>
+        <w:pStyle w:val="ListParagraph"/>
+        <w:ind w:left="720" w:right="0" w:hanging="0"/>
+        <w:rPr/>
+      </w:pPr>
+      <w:r>
+        <w:rPr/>
+      </w:r>
+    </w:p>
+    <w:p>
+      <w:pPr>
+        <w:pStyle w:val="ListParagraph"/>
+        <w:ind w:left="720" w:right="0" w:hanging="0"/>
+        <w:rPr/>
+      </w:pPr>
+      <w:r>
+        <w:rPr/>
+        <w:t xml:space="preserve">Replace ’  with k. - </w:t>
       </w:r>
       <w:r>
         <w:rPr/>
@@ -77,7 +119,7 @@
       </w:pPr>
       <w:r>
         <w:rPr/>
-        <w:t>Instance part. You want to know as a reader, the general information about the instance size. -</w:t>
+        <w:t xml:space="preserve">Make table 5.1 with two lines. To be more descriptive. And reduce objective values all over paper to one digit after comma. - </w:t>
       </w:r>
       <w:r>
         <w:rPr/>
@@ -92,60 +134,26 @@
       </w:pPr>
       <w:r>
         <w:rPr/>
-      </w:r>
-    </w:p>
-    <w:p>
-      <w:pPr>
-        <w:pStyle w:val="ListParagraph"/>
-        <w:ind w:left="720" w:right="0" w:hanging="0"/>
-        <w:rPr/>
-      </w:pPr>
-      <w:r>
-        <w:rPr/>
-        <w:t>Replace ’  with k.</w:t>
-      </w:r>
-    </w:p>
-    <w:p>
-      <w:pPr>
-        <w:pStyle w:val="ListParagraph"/>
-        <w:ind w:left="720" w:right="0" w:hanging="0"/>
-        <w:rPr/>
-      </w:pPr>
-      <w:r>
-        <w:rPr/>
-      </w:r>
-    </w:p>
-    <w:p>
-      <w:pPr>
-        <w:pStyle w:val="ListParagraph"/>
-        <w:ind w:left="720" w:right="0" w:hanging="0"/>
-        <w:rPr/>
-      </w:pPr>
-      <w:r>
-        <w:rPr/>
-        <w:t>Make table 5.1 with two lines. To be more descriptive. And reduce objective values all over paper to one digit after comma.</w:t>
-      </w:r>
-    </w:p>
-    <w:p>
-      <w:pPr>
-        <w:pStyle w:val="ListParagraph"/>
-        <w:ind w:left="720" w:right="0" w:hanging="0"/>
-        <w:rPr/>
-      </w:pPr>
-      <w:r>
-        <w:rPr/>
-        <w:t xml:space="preserve">Update running time for no algorithm. </w:t>
-      </w:r>
-    </w:p>
-    <w:p>
-      <w:pPr>
-        <w:pStyle w:val="ListParagraph"/>
-        <w:ind w:left="720" w:right="0" w:hanging="0"/>
-        <w:rPr/>
-      </w:pPr>
-      <w:r>
-        <w:rPr/>
-        <w:t>With no diversification algorithm, local escape algorithm .</w:t>
+        <w:t>Update running time for no algorithm. -</w:t>
+      </w:r>
+      <w:r>
+        <w:rPr/>
+        <w:t>done</w:t>
+      </w:r>
+      <w:r>
+        <w:rPr/>
+        <w:t xml:space="preserve"> </w:t>
+      </w:r>
+    </w:p>
+    <w:p>
+      <w:pPr>
+        <w:pStyle w:val="ListParagraph"/>
+        <w:ind w:left="720" w:right="0" w:hanging="0"/>
+        <w:rPr/>
+      </w:pPr>
+      <w:r>
+        <w:rPr/>
+        <w:t>With no diversification algorithm, local escape algorithm.</w:t>
       </w:r>
     </w:p>
     <w:p>
@@ -187,91 +195,111 @@
       </w:pPr>
       <w:r>
         <w:rPr/>
-        <w:t xml:space="preserve">Try the table with 20 and see the running time, and performance.  </w:t>
-      </w:r>
-    </w:p>
-    <w:p>
-      <w:pPr>
-        <w:pStyle w:val="ListParagraph"/>
-        <w:ind w:left="720" w:right="0" w:hanging="0"/>
-        <w:rPr/>
-      </w:pPr>
-      <w:r>
-        <w:rPr/>
-      </w:r>
-    </w:p>
-    <w:p>
-      <w:pPr>
-        <w:pStyle w:val="ListParagraph"/>
-        <w:ind w:left="720" w:right="0" w:hanging="0"/>
-        <w:rPr/>
-      </w:pPr>
-      <w:r>
-        <w:rPr/>
-        <w:t>Compare the result of our choice of operators to using all operators in one table in excel and send to ahmad.</w:t>
-      </w:r>
-    </w:p>
-    <w:p>
-      <w:pPr>
-        <w:pStyle w:val="ListParagraph"/>
-        <w:ind w:left="720" w:right="0" w:hanging="0"/>
-        <w:rPr/>
-      </w:pPr>
-      <w:r>
-        <w:rPr/>
-      </w:r>
-    </w:p>
-    <w:p>
-      <w:pPr>
-        <w:pStyle w:val="ListParagraph"/>
-        <w:ind w:left="720" w:right="0" w:hanging="0"/>
-        <w:rPr/>
-      </w:pPr>
-      <w:r>
-        <w:rPr/>
-        <w:t>Switch ranking table highlights to highlight using all operators and our choice.</w:t>
-      </w:r>
-    </w:p>
-    <w:p>
-      <w:pPr>
-        <w:pStyle w:val="ListParagraph"/>
-        <w:ind w:left="720" w:right="0" w:hanging="0"/>
-        <w:rPr/>
-      </w:pPr>
-      <w:r>
-        <w:rPr/>
-      </w:r>
-    </w:p>
-    <w:p>
-      <w:pPr>
-        <w:pStyle w:val="ListParagraph"/>
-        <w:ind w:left="720" w:right="0" w:hanging="0"/>
-        <w:rPr/>
-      </w:pPr>
-      <w:r>
-        <w:rPr/>
-        <w:t>Write Instance in ANOVA.</w:t>
-      </w:r>
-    </w:p>
-    <w:p>
-      <w:pPr>
-        <w:pStyle w:val="ListParagraph"/>
-        <w:ind w:left="720" w:right="0" w:hanging="0"/>
-        <w:rPr/>
-      </w:pPr>
-      <w:r>
-        <w:rPr/>
-      </w:r>
-    </w:p>
-    <w:p>
-      <w:pPr>
-        <w:pStyle w:val="ListParagraph"/>
-        <w:ind w:left="720" w:right="0" w:hanging="0"/>
-        <w:rPr/>
-      </w:pPr>
-      <w:r>
-        <w:rPr/>
-        <w:t>Optimality gap</w:t>
+        <w:t xml:space="preserve">Try the table with 20 and see the running time, and performance. </w:t>
+      </w:r>
+      <w:r>
+        <w:rPr/>
+        <w:t>done</w:t>
+      </w:r>
+      <w:r>
+        <w:rPr/>
+        <w:t xml:space="preserve"> </w:t>
+      </w:r>
+    </w:p>
+    <w:p>
+      <w:pPr>
+        <w:pStyle w:val="ListParagraph"/>
+        <w:ind w:left="720" w:right="0" w:hanging="0"/>
+        <w:rPr/>
+      </w:pPr>
+      <w:r>
+        <w:rPr/>
+      </w:r>
+    </w:p>
+    <w:p>
+      <w:pPr>
+        <w:pStyle w:val="ListParagraph"/>
+        <w:ind w:left="720" w:right="0" w:hanging="0"/>
+        <w:rPr/>
+      </w:pPr>
+      <w:r>
+        <w:rPr/>
+        <w:t xml:space="preserve">Compare the result of our choice of operators to using all operators in one table in excel and send to ahmad. - </w:t>
+      </w:r>
+      <w:r>
+        <w:rPr/>
+        <w:t>done</w:t>
+      </w:r>
+    </w:p>
+    <w:p>
+      <w:pPr>
+        <w:pStyle w:val="ListParagraph"/>
+        <w:ind w:left="720" w:right="0" w:hanging="0"/>
+        <w:rPr/>
+      </w:pPr>
+      <w:r>
+        <w:rPr/>
+      </w:r>
+    </w:p>
+    <w:p>
+      <w:pPr>
+        <w:pStyle w:val="ListParagraph"/>
+        <w:ind w:left="720" w:right="0" w:hanging="0"/>
+        <w:rPr/>
+      </w:pPr>
+      <w:r>
+        <w:rPr/>
+        <w:t xml:space="preserve">Switch ranking table highlights to highlight using all operators and our choice. </w:t>
+      </w:r>
+      <w:r>
+        <w:rPr/>
+        <w:t>done</w:t>
+      </w:r>
+    </w:p>
+    <w:p>
+      <w:pPr>
+        <w:pStyle w:val="ListParagraph"/>
+        <w:ind w:left="720" w:right="0" w:hanging="0"/>
+        <w:rPr/>
+      </w:pPr>
+      <w:r>
+        <w:rPr/>
+      </w:r>
+    </w:p>
+    <w:p>
+      <w:pPr>
+        <w:pStyle w:val="ListParagraph"/>
+        <w:ind w:left="720" w:right="0" w:hanging="0"/>
+        <w:rPr/>
+      </w:pPr>
+      <w:r>
+        <w:rPr/>
+        <w:t xml:space="preserve">Write Instance in ANOVA. - </w:t>
+      </w:r>
+      <w:r>
+        <w:rPr/>
+        <w:t>done</w:t>
+      </w:r>
+    </w:p>
+    <w:p>
+      <w:pPr>
+        <w:pStyle w:val="ListParagraph"/>
+        <w:ind w:left="720" w:right="0" w:hanging="0"/>
+        <w:rPr/>
+      </w:pPr>
+      <w:r>
+        <w:rPr/>
+      </w:r>
+    </w:p>
+    <w:p>
+      <w:pPr>
+        <w:pStyle w:val="ListParagraph"/>
+        <w:ind w:left="720" w:right="0" w:hanging="0"/>
+        <w:rPr/>
+      </w:pPr>
+      <w:r>
+        <w:rPr/>
+        <w:t xml:space="preserve">Optimality gap - </w:t>
       </w:r>
     </w:p>
     <w:p>
@@ -2259,7 +2287,7 @@
           <v:shape id="ole_rId2" style="width:219.8pt;height:59.3pt" o:ole="">
             <v:imagedata r:id="rId3" o:title=""/>
           </v:shape>
-          <o:OLEObject Type="Embed" ProgID="Excel.Sheet.12" ShapeID="ole_rId2" DrawAspect="Content" ObjectID="_1379487902" r:id="rId2"/>
+          <o:OLEObject Type="Embed" ProgID="Excel.Sheet.12" ShapeID="ole_rId2" DrawAspect="Content" ObjectID="_212459430" r:id="rId2"/>
         </w:object>
       </w:r>
     </w:p>
@@ -9022,7 +9050,7 @@
     <w:qFormat/>
     <w:pPr>
       <w:widowControl/>
-      <w:overflowPunct w:val="true"/>
+      <w:overflowPunct w:val="false"/>
       <w:bidi w:val="0"/>
       <w:jc w:val="left"/>
     </w:pPr>
@@ -14174,6 +14202,69 @@
   </w:style>
   <w:style w:type="character" w:styleId="ListLabel733">
     <w:name w:val="ListLabel 733"/>
+    <w:qFormat/>
+    <w:rPr>
+      <w:rFonts w:cs="Wingdings"/>
+    </w:rPr>
+  </w:style>
+  <w:style w:type="character" w:styleId="ListLabel734">
+    <w:name w:val="ListLabel 734"/>
+    <w:qFormat/>
+    <w:rPr>
+      <w:rFonts w:cs="Lohit Devanagari"/>
+    </w:rPr>
+  </w:style>
+  <w:style w:type="character" w:styleId="ListLabel735">
+    <w:name w:val="ListLabel 735"/>
+    <w:qFormat/>
+    <w:rPr>
+      <w:rFonts w:cs="Courier New"/>
+    </w:rPr>
+  </w:style>
+  <w:style w:type="character" w:styleId="ListLabel736">
+    <w:name w:val="ListLabel 736"/>
+    <w:qFormat/>
+    <w:rPr>
+      <w:rFonts w:cs="Wingdings"/>
+    </w:rPr>
+  </w:style>
+  <w:style w:type="character" w:styleId="ListLabel737">
+    <w:name w:val="ListLabel 737"/>
+    <w:qFormat/>
+    <w:rPr>
+      <w:rFonts w:cs="Symbol"/>
+    </w:rPr>
+  </w:style>
+  <w:style w:type="character" w:styleId="ListLabel738">
+    <w:name w:val="ListLabel 738"/>
+    <w:qFormat/>
+    <w:rPr>
+      <w:rFonts w:cs="Courier New"/>
+    </w:rPr>
+  </w:style>
+  <w:style w:type="character" w:styleId="ListLabel739">
+    <w:name w:val="ListLabel 739"/>
+    <w:qFormat/>
+    <w:rPr>
+      <w:rFonts w:cs="Wingdings"/>
+    </w:rPr>
+  </w:style>
+  <w:style w:type="character" w:styleId="ListLabel740">
+    <w:name w:val="ListLabel 740"/>
+    <w:qFormat/>
+    <w:rPr>
+      <w:rFonts w:cs="Symbol"/>
+    </w:rPr>
+  </w:style>
+  <w:style w:type="character" w:styleId="ListLabel741">
+    <w:name w:val="ListLabel 741"/>
+    <w:qFormat/>
+    <w:rPr>
+      <w:rFonts w:cs="Courier New"/>
+    </w:rPr>
+  </w:style>
+  <w:style w:type="character" w:styleId="ListLabel742">
+    <w:name w:val="ListLabel 742"/>
     <w:qFormat/>
     <w:rPr>
       <w:rFonts w:cs="Wingdings"/>

</xml_diff>

<commit_message>
first feedback chapter 5
</commit_message>
<xml_diff>
--- a/qna/17.01.19 Q&A.docx
+++ b/qna/17.01.19 Q&A.docx
@@ -10,6 +10,71 @@
       </w:pPr>
       <w:r>
         <w:rPr/>
+        <w:t>Talk 30.09.2019</w:t>
+      </w:r>
+    </w:p>
+    <w:p>
+      <w:pPr>
+        <w:pStyle w:val="ListParagraph"/>
+        <w:ind w:left="720" w:right="0" w:hanging="0"/>
+        <w:rPr/>
+      </w:pPr>
+      <w:bookmarkStart w:id="0" w:name="__DdeLink__507_1846900869"/>
+      <w:r>
+        <w:rPr/>
+        <w:t>Table 5.8: the result from Instance set 4, 12 orders makes me a bit worried... not sure why AMPL didnt find the optimal solution and why the optimality gap is so small when ampl is so far off.. does that make any sense?</w:t>
+      </w:r>
+      <w:bookmarkEnd w:id="0"/>
+    </w:p>
+    <w:p>
+      <w:pPr>
+        <w:pStyle w:val="ListParagraph"/>
+        <w:ind w:left="720" w:right="0" w:hanging="0"/>
+        <w:rPr/>
+      </w:pPr>
+      <w:r>
+        <w:rPr/>
+      </w:r>
+    </w:p>
+    <w:p>
+      <w:pPr>
+        <w:pStyle w:val="ListParagraph"/>
+        <w:ind w:left="720" w:right="0" w:hanging="0"/>
+        <w:rPr/>
+      </w:pPr>
+      <w:r>
+        <w:rPr/>
+      </w:r>
+    </w:p>
+    <w:p>
+      <w:pPr>
+        <w:pStyle w:val="ListParagraph"/>
+        <w:ind w:left="720" w:right="0" w:hanging="0"/>
+        <w:rPr/>
+      </w:pPr>
+      <w:r>
+        <w:rPr/>
+        <w:t>Talk 26.06.2019</w:t>
+      </w:r>
+    </w:p>
+    <w:p>
+      <w:pPr>
+        <w:pStyle w:val="ListParagraph"/>
+        <w:ind w:left="720" w:right="0" w:hanging="0"/>
+        <w:rPr/>
+      </w:pPr>
+      <w:r>
+        <w:rPr/>
+      </w:r>
+    </w:p>
+    <w:p>
+      <w:pPr>
+        <w:pStyle w:val="ListParagraph"/>
+        <w:ind w:left="720" w:right="0" w:hanging="0"/>
+        <w:rPr/>
+      </w:pPr>
+      <w:r>
+        <w:rPr/>
         <w:t>Only refer to a paper using ALNS in the adaptive model description, after use my own name.</w:t>
       </w:r>
     </w:p>
@@ -94,55 +159,39 @@
       </w:pPr>
       <w:r>
         <w:rPr/>
-        <w:t xml:space="preserve">Replace ’  with k. - </w:t>
-      </w:r>
-      <w:r>
-        <w:rPr/>
-        <w:t>done</w:t>
-      </w:r>
-    </w:p>
-    <w:p>
-      <w:pPr>
-        <w:pStyle w:val="ListParagraph"/>
-        <w:ind w:left="720" w:right="0" w:hanging="0"/>
-        <w:rPr/>
-      </w:pPr>
-      <w:r>
-        <w:rPr/>
-      </w:r>
-    </w:p>
-    <w:p>
-      <w:pPr>
-        <w:pStyle w:val="ListParagraph"/>
-        <w:ind w:left="720" w:right="0" w:hanging="0"/>
-        <w:rPr/>
-      </w:pPr>
-      <w:r>
-        <w:rPr/>
-        <w:t xml:space="preserve">Make table 5.1 with two lines. To be more descriptive. And reduce objective values all over paper to one digit after comma. - </w:t>
-      </w:r>
-      <w:r>
-        <w:rPr/>
-        <w:t>done</w:t>
-      </w:r>
-    </w:p>
-    <w:p>
-      <w:pPr>
-        <w:pStyle w:val="ListParagraph"/>
-        <w:ind w:left="720" w:right="0" w:hanging="0"/>
-        <w:rPr/>
-      </w:pPr>
-      <w:r>
-        <w:rPr/>
-        <w:t>Update running time for no algorithm. -</w:t>
-      </w:r>
-      <w:r>
-        <w:rPr/>
-        <w:t>done</w:t>
-      </w:r>
-      <w:r>
-        <w:rPr/>
-        <w:t xml:space="preserve"> </w:t>
+        <w:t>Replace ’  with k. - done</w:t>
+      </w:r>
+    </w:p>
+    <w:p>
+      <w:pPr>
+        <w:pStyle w:val="ListParagraph"/>
+        <w:ind w:left="720" w:right="0" w:hanging="0"/>
+        <w:rPr/>
+      </w:pPr>
+      <w:r>
+        <w:rPr/>
+      </w:r>
+    </w:p>
+    <w:p>
+      <w:pPr>
+        <w:pStyle w:val="ListParagraph"/>
+        <w:ind w:left="720" w:right="0" w:hanging="0"/>
+        <w:rPr/>
+      </w:pPr>
+      <w:r>
+        <w:rPr/>
+        <w:t>Make table 5.1 with two lines. To be more descriptive. And reduce objective values all over paper to one digit after comma. - done</w:t>
+      </w:r>
+    </w:p>
+    <w:p>
+      <w:pPr>
+        <w:pStyle w:val="ListParagraph"/>
+        <w:ind w:left="720" w:right="0" w:hanging="0"/>
+        <w:rPr/>
+      </w:pPr>
+      <w:r>
+        <w:rPr/>
+        <w:t xml:space="preserve">Update running time for no algorithm. -done </w:t>
       </w:r>
     </w:p>
     <w:p>
@@ -195,90 +244,70 @@
       </w:pPr>
       <w:r>
         <w:rPr/>
-        <w:t xml:space="preserve">Try the table with 20 and see the running time, and performance. </w:t>
-      </w:r>
-      <w:r>
-        <w:rPr/>
-        <w:t>done</w:t>
-      </w:r>
-      <w:r>
-        <w:rPr/>
-        <w:t xml:space="preserve"> </w:t>
-      </w:r>
-    </w:p>
-    <w:p>
-      <w:pPr>
-        <w:pStyle w:val="ListParagraph"/>
-        <w:ind w:left="720" w:right="0" w:hanging="0"/>
-        <w:rPr/>
-      </w:pPr>
-      <w:r>
-        <w:rPr/>
-      </w:r>
-    </w:p>
-    <w:p>
-      <w:pPr>
-        <w:pStyle w:val="ListParagraph"/>
-        <w:ind w:left="720" w:right="0" w:hanging="0"/>
-        <w:rPr/>
-      </w:pPr>
-      <w:r>
-        <w:rPr/>
-        <w:t xml:space="preserve">Compare the result of our choice of operators to using all operators in one table in excel and send to ahmad. - </w:t>
-      </w:r>
-      <w:r>
-        <w:rPr/>
-        <w:t>done</w:t>
-      </w:r>
-    </w:p>
-    <w:p>
-      <w:pPr>
-        <w:pStyle w:val="ListParagraph"/>
-        <w:ind w:left="720" w:right="0" w:hanging="0"/>
-        <w:rPr/>
-      </w:pPr>
-      <w:r>
-        <w:rPr/>
-      </w:r>
-    </w:p>
-    <w:p>
-      <w:pPr>
-        <w:pStyle w:val="ListParagraph"/>
-        <w:ind w:left="720" w:right="0" w:hanging="0"/>
-        <w:rPr/>
-      </w:pPr>
-      <w:r>
-        <w:rPr/>
-        <w:t xml:space="preserve">Switch ranking table highlights to highlight using all operators and our choice. </w:t>
-      </w:r>
-      <w:r>
-        <w:rPr/>
-        <w:t>done</w:t>
-      </w:r>
-    </w:p>
-    <w:p>
-      <w:pPr>
-        <w:pStyle w:val="ListParagraph"/>
-        <w:ind w:left="720" w:right="0" w:hanging="0"/>
-        <w:rPr/>
-      </w:pPr>
-      <w:r>
-        <w:rPr/>
-      </w:r>
-    </w:p>
-    <w:p>
-      <w:pPr>
-        <w:pStyle w:val="ListParagraph"/>
-        <w:ind w:left="720" w:right="0" w:hanging="0"/>
-        <w:rPr/>
-      </w:pPr>
-      <w:r>
-        <w:rPr/>
-        <w:t xml:space="preserve">Write Instance in ANOVA. - </w:t>
-      </w:r>
-      <w:r>
-        <w:rPr/>
-        <w:t>done</w:t>
+        <w:t xml:space="preserve">Try the table with 20 and see the running time, and performance. done </w:t>
+      </w:r>
+    </w:p>
+    <w:p>
+      <w:pPr>
+        <w:pStyle w:val="ListParagraph"/>
+        <w:ind w:left="720" w:right="0" w:hanging="0"/>
+        <w:rPr/>
+      </w:pPr>
+      <w:r>
+        <w:rPr/>
+      </w:r>
+    </w:p>
+    <w:p>
+      <w:pPr>
+        <w:pStyle w:val="ListParagraph"/>
+        <w:ind w:left="720" w:right="0" w:hanging="0"/>
+        <w:rPr/>
+      </w:pPr>
+      <w:r>
+        <w:rPr/>
+        <w:t>Compare the result of our choice of operators to using all operators in one table in excel and send to ahmad. - done</w:t>
+      </w:r>
+    </w:p>
+    <w:p>
+      <w:pPr>
+        <w:pStyle w:val="ListParagraph"/>
+        <w:ind w:left="720" w:right="0" w:hanging="0"/>
+        <w:rPr/>
+      </w:pPr>
+      <w:r>
+        <w:rPr/>
+      </w:r>
+    </w:p>
+    <w:p>
+      <w:pPr>
+        <w:pStyle w:val="ListParagraph"/>
+        <w:ind w:left="720" w:right="0" w:hanging="0"/>
+        <w:rPr/>
+      </w:pPr>
+      <w:r>
+        <w:rPr/>
+        <w:t>Switch ranking table highlights to highlight using all operators and our choice. done</w:t>
+      </w:r>
+    </w:p>
+    <w:p>
+      <w:pPr>
+        <w:pStyle w:val="ListParagraph"/>
+        <w:ind w:left="720" w:right="0" w:hanging="0"/>
+        <w:rPr/>
+      </w:pPr>
+      <w:r>
+        <w:rPr/>
+      </w:r>
+    </w:p>
+    <w:p>
+      <w:pPr>
+        <w:pStyle w:val="ListParagraph"/>
+        <w:ind w:left="720" w:right="0" w:hanging="0"/>
+        <w:rPr/>
+      </w:pPr>
+      <w:r>
+        <w:rPr/>
+        <w:t>Write Instance in ANOVA. - done</w:t>
       </w:r>
     </w:p>
     <w:p>
@@ -815,12 +844,12 @@
         <w:ind w:left="720" w:right="0" w:hanging="0"/>
         <w:rPr/>
       </w:pPr>
-      <w:bookmarkStart w:id="0" w:name="__DdeLink__448_2693223989"/>
+      <w:bookmarkStart w:id="1" w:name="__DdeLink__448_2693223989"/>
       <w:r>
         <w:rPr/>
         <w:t xml:space="preserve">Maybe the results are kindof showing that in some cases the standard litterature operators are performing good but in some cases in our report our special operator and the other operators are proving important in getting closer to the optimal solution. </w:t>
       </w:r>
-      <w:bookmarkEnd w:id="0"/>
+      <w:bookmarkEnd w:id="1"/>
     </w:p>
     <w:p>
       <w:pPr>
@@ -2287,7 +2316,7 @@
           <v:shape id="ole_rId2" style="width:219.8pt;height:59.3pt" o:ole="">
             <v:imagedata r:id="rId3" o:title=""/>
           </v:shape>
-          <o:OLEObject Type="Embed" ProgID="Excel.Sheet.12" ShapeID="ole_rId2" DrawAspect="Content" ObjectID="_212459430" r:id="rId2"/>
+          <o:OLEObject Type="Embed" ProgID="Excel.Sheet.12" ShapeID="ole_rId2" DrawAspect="Content" ObjectID="_761081566" r:id="rId2"/>
         </w:object>
       </w:r>
     </w:p>
@@ -2951,12 +2980,12 @@
         <w:ind w:left="720" w:right="0" w:hanging="0"/>
         <w:rPr/>
       </w:pPr>
-      <w:bookmarkStart w:id="1" w:name="__DdeLink__334_33774211"/>
+      <w:bookmarkStart w:id="2" w:name="__DdeLink__334_33774211"/>
       <w:r>
         <w:rPr/>
         <w:t>Preben</w:t>
       </w:r>
-      <w:bookmarkEnd w:id="1"/>
+      <w:bookmarkEnd w:id="2"/>
     </w:p>
     <w:p>
       <w:pPr>
@@ -4269,12 +4298,12 @@
         <w:ind w:left="720" w:right="0" w:hanging="0"/>
         <w:rPr/>
       </w:pPr>
-      <w:bookmarkStart w:id="2" w:name="__DdeLink__435_1618012226"/>
+      <w:bookmarkStart w:id="3" w:name="__DdeLink__435_1618012226"/>
       <w:r>
         <w:rPr/>
         <w:t>Still working on the output data format and the new operators, hoping to finish format soon and operators by the end of this/next week.</w:t>
       </w:r>
-      <w:bookmarkEnd w:id="2"/>
+      <w:bookmarkEnd w:id="3"/>
     </w:p>
     <w:p>
       <w:pPr>
@@ -6512,12 +6541,12 @@
         <w:ind w:left="720" w:right="0" w:hanging="0"/>
         <w:rPr/>
       </w:pPr>
-      <w:bookmarkStart w:id="3" w:name="__DdeLink__319_1725401710"/>
+      <w:bookmarkStart w:id="4" w:name="__DdeLink__319_1725401710"/>
       <w:r>
         <w:rPr/>
         <w:t>Next week: Holiday, but I will work, any paper recommendations for me to read on the plane? Inspiration for operators?</w:t>
       </w:r>
-      <w:bookmarkEnd w:id="3"/>
+      <w:bookmarkEnd w:id="4"/>
       <w:r>
         <w:rPr/>
         <w:t xml:space="preserve"> Clustering papers, k-mean clustering, wikipedia article, maybe for initialising the problem or something like an operator.</w:t>
@@ -6594,7 +6623,7 @@
         <w:rPr/>
         <w:t xml:space="preserve"> </w:t>
       </w:r>
-      <w:bookmarkStart w:id="4" w:name="__DdeLink__160_1660864662"/>
+      <w:bookmarkStart w:id="5" w:name="__DdeLink__160_1660864662"/>
       <w:r>
         <w:rPr/>
         <w:t>- Efficient complete Feasibility check ready. Checks all in time solution.length*timewindow.amount</w:t>
@@ -6643,7 +6672,7 @@
         <w:rPr/>
         <w:t>- Question to the Benchmark paper...</w:t>
       </w:r>
-      <w:bookmarkEnd w:id="4"/>
+      <w:bookmarkEnd w:id="5"/>
     </w:p>
     <w:p>
       <w:pPr>
@@ -7604,7 +7633,7 @@
         <w:rPr/>
         <w:t xml:space="preserve">Had a talk with Lars and we looked at some of the data together. </w:t>
       </w:r>
-      <w:bookmarkStart w:id="5" w:name="__DdeLink__63_690381079"/>
+      <w:bookmarkStart w:id="6" w:name="__DdeLink__63_690381079"/>
       <w:r>
         <w:rPr/>
         <w:t>It could be that I need to change the model a bit due to the following points:</w:t>
@@ -7711,7 +7740,7 @@
         <w:rPr/>
         <w:t>Q3: Data that I generate might then be a bit similar (lots of equal time-windows etc.) is this a problem?</w:t>
       </w:r>
-      <w:bookmarkEnd w:id="5"/>
+      <w:bookmarkEnd w:id="6"/>
       <w:r>
         <w:rPr/>
         <w:t xml:space="preserve"> Dont waste too much time on the data. Just check how the real data varies and generate data based on the real instance. So dont solve his now just use it to generate my instances and to make an illustration of the problem and use this to describe the problem and solution in the paper.</w:t>
@@ -9050,7 +9079,7 @@
     <w:qFormat/>
     <w:pPr>
       <w:widowControl/>
-      <w:overflowPunct w:val="false"/>
+      <w:overflowPunct w:val="true"/>
       <w:bidi w:val="0"/>
       <w:jc w:val="left"/>
     </w:pPr>
@@ -14265,6 +14294,69 @@
   </w:style>
   <w:style w:type="character" w:styleId="ListLabel742">
     <w:name w:val="ListLabel 742"/>
+    <w:qFormat/>
+    <w:rPr>
+      <w:rFonts w:cs="Wingdings"/>
+    </w:rPr>
+  </w:style>
+  <w:style w:type="character" w:styleId="ListLabel743">
+    <w:name w:val="ListLabel 743"/>
+    <w:qFormat/>
+    <w:rPr>
+      <w:rFonts w:cs="Lohit Devanagari"/>
+    </w:rPr>
+  </w:style>
+  <w:style w:type="character" w:styleId="ListLabel744">
+    <w:name w:val="ListLabel 744"/>
+    <w:qFormat/>
+    <w:rPr>
+      <w:rFonts w:cs="Courier New"/>
+    </w:rPr>
+  </w:style>
+  <w:style w:type="character" w:styleId="ListLabel745">
+    <w:name w:val="ListLabel 745"/>
+    <w:qFormat/>
+    <w:rPr>
+      <w:rFonts w:cs="Wingdings"/>
+    </w:rPr>
+  </w:style>
+  <w:style w:type="character" w:styleId="ListLabel746">
+    <w:name w:val="ListLabel 746"/>
+    <w:qFormat/>
+    <w:rPr>
+      <w:rFonts w:cs="Symbol"/>
+    </w:rPr>
+  </w:style>
+  <w:style w:type="character" w:styleId="ListLabel747">
+    <w:name w:val="ListLabel 747"/>
+    <w:qFormat/>
+    <w:rPr>
+      <w:rFonts w:cs="Courier New"/>
+    </w:rPr>
+  </w:style>
+  <w:style w:type="character" w:styleId="ListLabel748">
+    <w:name w:val="ListLabel 748"/>
+    <w:qFormat/>
+    <w:rPr>
+      <w:rFonts w:cs="Wingdings"/>
+    </w:rPr>
+  </w:style>
+  <w:style w:type="character" w:styleId="ListLabel749">
+    <w:name w:val="ListLabel 749"/>
+    <w:qFormat/>
+    <w:rPr>
+      <w:rFonts w:cs="Symbol"/>
+    </w:rPr>
+  </w:style>
+  <w:style w:type="character" w:styleId="ListLabel750">
+    <w:name w:val="ListLabel 750"/>
+    <w:qFormat/>
+    <w:rPr>
+      <w:rFonts w:cs="Courier New"/>
+    </w:rPr>
+  </w:style>
+  <w:style w:type="character" w:styleId="ListLabel751">
+    <w:name w:val="ListLabel 751"/>
     <w:qFormat/>
     <w:rPr>
       <w:rFonts w:cs="Wingdings"/>

</xml_diff>